<commit_message>
agrego tk al formulario ieee-830
</commit_message>
<xml_diff>
--- a/Documentación/Grupo 34 - MOUNTAIN HIKE CÓRDOBA ieee-830 -2023.docx
+++ b/Documentación/Grupo 34 - MOUNTAIN HIKE CÓRDOBA ieee-830 -2023.docx
@@ -1,6 +1,6 @@
 
 <file path=word/document.xml><?xml version="1.0" encoding="utf-8"?>
-<w:document xmlns:wpc="http://schemas.microsoft.com/office/word/2010/wordprocessingCanvas" xmlns:cx="http://schemas.microsoft.com/office/drawing/2014/chartex" xmlns:cx1="http://schemas.microsoft.com/office/drawing/2015/9/8/chartex" xmlns:cx2="http://schemas.microsoft.com/office/drawing/2015/10/21/chartex" xmlns:cx3="http://schemas.microsoft.com/office/drawing/2016/5/9/chartex" xmlns:cx4="http://schemas.microsoft.com/office/drawing/2016/5/10/chartex" xmlns:cx5="http://schemas.microsoft.com/office/drawing/2016/5/11/chartex" xmlns:cx6="http://schemas.microsoft.com/office/drawing/2016/5/12/chartex" xmlns:cx7="http://schemas.microsoft.com/office/drawing/2016/5/13/chartex" xmlns:cx8="http://schemas.microsoft.com/office/drawing/2016/5/14/chartex" xmlns:mc="http://schemas.openxmlformats.org/markup-compatibility/2006" xmlns:aink="http://schemas.microsoft.com/office/drawing/2016/ink" xmlns:am3d="http://schemas.microsoft.com/office/drawing/2017/model3d" xmlns:o="urn:schemas-microsoft-com:office:office" xmlns:oel="http://schemas.microsoft.com/office/2019/extlst" xmlns:r="http://schemas.openxmlformats.org/officeDocument/2006/relationships" xmlns:m="http://schemas.openxmlformats.org/officeDocument/2006/math" xmlns:v="urn:schemas-microsoft-com:vml" xmlns:wp14="http://schemas.microsoft.com/office/word/2010/wordprocessingDrawing" xmlns:wp="http://schemas.openxmlformats.org/drawingml/2006/wordprocessingDrawing" xmlns:w10="urn:schemas-microsoft-com:office:word" xmlns:w="http://schemas.openxmlformats.org/wordprocessingml/2006/main" xmlns:w14="http://schemas.microsoft.com/office/word/2010/wordml" xmlns:w15="http://schemas.microsoft.com/office/word/2012/wordml" xmlns:w16cex="http://schemas.microsoft.com/office/word/2018/wordml/cex" xmlns:w16cid="http://schemas.microsoft.com/office/word/2016/wordml/cid" xmlns:w16="http://schemas.microsoft.com/office/word/2018/wordml" xmlns:w16sdtdh="http://schemas.microsoft.com/office/word/2020/wordml/sdtdatahash" xmlns:w16se="http://schemas.microsoft.com/office/word/2015/wordml/symex" xmlns:wpg="http://schemas.microsoft.com/office/word/2010/wordprocessingGroup" xmlns:wpi="http://schemas.microsoft.com/office/word/2010/wordprocessingInk" xmlns:wne="http://schemas.microsoft.com/office/word/2006/wordml" xmlns:wps="http://schemas.microsoft.com/office/word/2010/wordprocessingShape" mc:Ignorable="w14 w15 w16se w16cid w16 w16cex w16sdtdh wp14">
+<w:document xmlns:wpc="http://schemas.microsoft.com/office/word/2010/wordprocessingCanvas" xmlns:cx="http://schemas.microsoft.com/office/drawing/2014/chartex" xmlns:cx1="http://schemas.microsoft.com/office/drawing/2015/9/8/chartex" xmlns:cx2="http://schemas.microsoft.com/office/drawing/2015/10/21/chartex" xmlns:cx3="http://schemas.microsoft.com/office/drawing/2016/5/9/chartex" xmlns:cx4="http://schemas.microsoft.com/office/drawing/2016/5/10/chartex" xmlns:cx5="http://schemas.microsoft.com/office/drawing/2016/5/11/chartex" xmlns:cx6="http://schemas.microsoft.com/office/drawing/2016/5/12/chartex" xmlns:cx7="http://schemas.microsoft.com/office/drawing/2016/5/13/chartex" xmlns:cx8="http://schemas.microsoft.com/office/drawing/2016/5/14/chartex" xmlns:mc="http://schemas.openxmlformats.org/markup-compatibility/2006" xmlns:aink="http://schemas.microsoft.com/office/drawing/2016/ink" xmlns:am3d="http://schemas.microsoft.com/office/drawing/2017/model3d" xmlns:o="urn:schemas-microsoft-com:office:office" xmlns:oel="http://schemas.microsoft.com/office/2019/extlst" xmlns:r="http://schemas.openxmlformats.org/officeDocument/2006/relationships" xmlns:m="http://schemas.openxmlformats.org/officeDocument/2006/math" xmlns:v="urn:schemas-microsoft-com:vml" xmlns:wp14="http://schemas.microsoft.com/office/word/2010/wordprocessingDrawing" xmlns:wp="http://schemas.openxmlformats.org/drawingml/2006/wordprocessingDrawing" xmlns:w10="urn:schemas-microsoft-com:office:word" xmlns:w="http://schemas.openxmlformats.org/wordprocessingml/2006/main" xmlns:w14="http://schemas.microsoft.com/office/word/2010/wordml" xmlns:w15="http://schemas.microsoft.com/office/word/2012/wordml" xmlns:w16cex="http://schemas.microsoft.com/office/word/2018/wordml/cex" xmlns:w16cid="http://schemas.microsoft.com/office/word/2016/wordml/cid" xmlns:w16="http://schemas.microsoft.com/office/word/2018/wordml" xmlns:w16du="http://schemas.microsoft.com/office/word/2023/wordml/word16du" xmlns:w16sdtdh="http://schemas.microsoft.com/office/word/2020/wordml/sdtdatahash" xmlns:w16se="http://schemas.microsoft.com/office/word/2015/wordml/symex" xmlns:wpg="http://schemas.microsoft.com/office/word/2010/wordprocessingGroup" xmlns:wpi="http://schemas.microsoft.com/office/word/2010/wordprocessingInk" xmlns:wne="http://schemas.microsoft.com/office/word/2006/wordml" xmlns:wps="http://schemas.microsoft.com/office/word/2010/wordprocessingShape" mc:Ignorable="w14 w15 w16se w16cid w16 w16cex w16sdtdh wp14">
   <w:body>
     <w:p>
       <w:pPr>
@@ -729,7 +729,14 @@
           <w:i/>
           <w:color w:val="365F91"/>
         </w:rPr>
-        <w:t>Este formato es una plantilla tipo para documentos de requisitos del software.</w:t>
+        <w:t xml:space="preserve">Este formato es una plantilla tipo para documentos de requisitos del </w:t>
+      </w:r>
+      <w:r>
+        <w:rPr>
+          <w:i/>
+          <w:color w:val="365F91"/>
+        </w:rPr>
+        <w:t>software.</w:t>
       </w:r>
     </w:p>
     <w:p>
@@ -756,7 +763,23 @@
           <w:i/>
           <w:color w:val="365F91"/>
         </w:rPr>
-        <w:t>Está basado y es conforme con el estándar IEEE Std 830-1998.</w:t>
+        <w:t xml:space="preserve">Está basado y es conforme con el estándar IEEE </w:t>
+      </w:r>
+      <w:proofErr w:type="spellStart"/>
+      <w:r>
+        <w:rPr>
+          <w:i/>
+          <w:color w:val="365F91"/>
+        </w:rPr>
+        <w:t>Std</w:t>
+      </w:r>
+      <w:proofErr w:type="spellEnd"/>
+      <w:r>
+        <w:rPr>
+          <w:i/>
+          <w:color w:val="365F91"/>
+        </w:rPr>
+        <w:t xml:space="preserve"> 830-1998.</w:t>
       </w:r>
     </w:p>
     <w:p>
@@ -1258,7 +1281,15 @@
           <w:sz w:val="32"/>
           <w:szCs w:val="32"/>
         </w:rPr>
-        <w:t>Ficha del documento</w:t>
+        <w:t xml:space="preserve">Ficha del </w:t>
+      </w:r>
+      <w:r>
+        <w:rPr>
+          <w:b/>
+          <w:sz w:val="32"/>
+          <w:szCs w:val="32"/>
+        </w:rPr>
+        <w:t>documento</w:t>
       </w:r>
     </w:p>
     <w:p>
@@ -1362,7 +1393,21 @@
               <w:rPr>
                 <w:b/>
               </w:rPr>
-              <w:t>Verificado dep. Calidad.</w:t>
+              <w:t xml:space="preserve">Verificado </w:t>
+            </w:r>
+            <w:proofErr w:type="spellStart"/>
+            <w:r>
+              <w:rPr>
+                <w:b/>
+              </w:rPr>
+              <w:t>dep</w:t>
+            </w:r>
+            <w:proofErr w:type="spellEnd"/>
+            <w:r>
+              <w:rPr>
+                <w:b/>
+              </w:rPr>
+              <w:t>. Calidad.</w:t>
             </w:r>
           </w:p>
         </w:tc>
@@ -1885,6 +1930,7 @@
           <w:docPartUnique/>
         </w:docPartObj>
       </w:sdtPr>
+      <w:sdtEndPr/>
       <w:sdtContent>
         <w:p>
           <w:pPr>
@@ -3427,7 +3473,21 @@
         <w:rPr>
           <w:sz w:val="22"/>
         </w:rPr>
-        <w:t>El presente documento tiene como principal objetivo establecer las bases de aceptación que estipularán las exigencias del cliente Mountain Hike Córdoba, proporcionándole una visión acerca del alcance del desarrollo del producto. Incluirá también una base para el diseño de software con la que se podrá realizar una cuidadosa revisión de los requerimientos para no omitir funcionalidades relevantes.</w:t>
+        <w:t xml:space="preserve">El presente documento tiene como principal objetivo establecer las bases de aceptación que estipularán las exigencias del cliente Mountain </w:t>
+      </w:r>
+      <w:proofErr w:type="spellStart"/>
+      <w:r>
+        <w:rPr>
+          <w:sz w:val="22"/>
+        </w:rPr>
+        <w:t>Hike</w:t>
+      </w:r>
+      <w:proofErr w:type="spellEnd"/>
+      <w:r>
+        <w:rPr>
+          <w:sz w:val="22"/>
+        </w:rPr>
+        <w:t xml:space="preserve"> Córdoba, proporcionándole una visión acerca del alcance del desarrollo del producto. Incluirá también una base para el diseño de software con la que se podrá realizar una cuidadosa revisión de los requerimientos para no omitir funcionalidades relevantes.</w:t>
       </w:r>
       <w:r>
         <w:rPr>
@@ -3570,20 +3630,58 @@
           <w:sz w:val="22"/>
           <w:szCs w:val="22"/>
         </w:rPr>
-        <w:t xml:space="preserve"> trekking</w:t>
-      </w:r>
+        <w:t xml:space="preserve"> </w:t>
+      </w:r>
+      <w:proofErr w:type="spellStart"/>
       <w:r>
         <w:rPr>
           <w:sz w:val="22"/>
           <w:szCs w:val="22"/>
         </w:rPr>
-        <w:t xml:space="preserve"> y senderismo</w:t>
-      </w:r>
+        <w:t>trekking</w:t>
+      </w:r>
+      <w:proofErr w:type="spellEnd"/>
       <w:r>
         <w:rPr>
           <w:sz w:val="22"/>
-        </w:rPr>
-        <w:t>en diferentes zonas de la provincia de Córdoba, desde la selección de rutas y nivel de complejidad hasta la reserva de fechas disponibles. El servicio de contratación se realizará a través de un E-commerce.</w:t>
+          <w:szCs w:val="22"/>
+        </w:rPr>
+        <w:t xml:space="preserve"> y </w:t>
+      </w:r>
+      <w:proofErr w:type="spellStart"/>
+      <w:r>
+        <w:rPr>
+          <w:sz w:val="22"/>
+          <w:szCs w:val="22"/>
+        </w:rPr>
+        <w:t>senderismo</w:t>
+      </w:r>
+      <w:r>
+        <w:rPr>
+          <w:sz w:val="22"/>
+        </w:rPr>
+        <w:t>en</w:t>
+      </w:r>
+      <w:proofErr w:type="spellEnd"/>
+      <w:r>
+        <w:rPr>
+          <w:sz w:val="22"/>
+        </w:rPr>
+        <w:t xml:space="preserve"> diferentes zonas de la provincia de Córdoba, desde la selección de rutas y nivel de complejidad hasta la reserva de fechas disponibles. El servicio de contratación se realizará a través de un E-</w:t>
+      </w:r>
+      <w:proofErr w:type="spellStart"/>
+      <w:r>
+        <w:rPr>
+          <w:sz w:val="22"/>
+        </w:rPr>
+        <w:t>commerce</w:t>
+      </w:r>
+      <w:proofErr w:type="spellEnd"/>
+      <w:r>
+        <w:rPr>
+          <w:sz w:val="22"/>
+        </w:rPr>
+        <w:t>.</w:t>
       </w:r>
     </w:p>
     <w:p>
@@ -3626,7 +3724,30 @@
           <w:sz w:val="22"/>
           <w:szCs w:val="22"/>
         </w:rPr>
-        <w:t>El sitio web tendrá un sistema de login de usuario para la organización y manejo de clientes</w:t>
+        <w:t xml:space="preserve">El sitio web tendrá un sistema de </w:t>
+      </w:r>
+      <w:proofErr w:type="spellStart"/>
+      <w:r>
+        <w:rPr>
+          <w:sz w:val="22"/>
+          <w:szCs w:val="22"/>
+        </w:rPr>
+        <w:t>login</w:t>
+      </w:r>
+      <w:proofErr w:type="spellEnd"/>
+      <w:r>
+        <w:rPr>
+          <w:sz w:val="22"/>
+          <w:szCs w:val="22"/>
+        </w:rPr>
+        <w:t xml:space="preserve"> de usuario para la organización y manejo de</w:t>
+      </w:r>
+      <w:r>
+        <w:rPr>
+          <w:sz w:val="22"/>
+          <w:szCs w:val="22"/>
+        </w:rPr>
+        <w:t xml:space="preserve"> clientes</w:t>
       </w:r>
       <w:r>
         <w:rPr>
@@ -3750,7 +3871,16 @@
           <w:szCs w:val="28"/>
         </w:rPr>
         <w:lastRenderedPageBreak/>
-        <w:t>Personal involucrado</w:t>
+        <w:t>Personal involuc</w:t>
+      </w:r>
+      <w:r>
+        <w:rPr>
+          <w:b/>
+          <w:color w:val="000000"/>
+          <w:sz w:val="28"/>
+          <w:szCs w:val="28"/>
+        </w:rPr>
+        <w:t>rado</w:t>
       </w:r>
     </w:p>
     <w:p>
@@ -3904,8 +4034,13 @@
               <w:jc w:val="both"/>
             </w:pPr>
             <w:r>
-              <w:t>Full developer</w:t>
-            </w:r>
+              <w:t xml:space="preserve">Full </w:t>
+            </w:r>
+            <w:proofErr w:type="spellStart"/>
+            <w:r>
+              <w:t>developer</w:t>
+            </w:r>
+            <w:proofErr w:type="spellEnd"/>
           </w:p>
         </w:tc>
       </w:tr>
@@ -4265,7 +4400,15 @@
               <w:jc w:val="both"/>
             </w:pPr>
             <w:r>
-              <w:t xml:space="preserve">Full developer </w:t>
+              <w:t xml:space="preserve">Full </w:t>
+            </w:r>
+            <w:proofErr w:type="spellStart"/>
+            <w:r>
+              <w:t>developer</w:t>
+            </w:r>
+            <w:proofErr w:type="spellEnd"/>
+            <w:r>
+              <w:t xml:space="preserve"> </w:t>
             </w:r>
           </w:p>
         </w:tc>
@@ -4556,8 +4699,13 @@
               </w:tabs>
               <w:jc w:val="both"/>
             </w:pPr>
-            <w:r>
-              <w:t>Falzoi, Ezequiel Alberto</w:t>
+            <w:proofErr w:type="spellStart"/>
+            <w:r>
+              <w:t>Falzoi</w:t>
+            </w:r>
+            <w:proofErr w:type="spellEnd"/>
+            <w:r>
+              <w:t>, Ezequiel Alberto</w:t>
             </w:r>
           </w:p>
         </w:tc>
@@ -4622,8 +4770,13 @@
               <w:jc w:val="both"/>
             </w:pPr>
             <w:r>
-              <w:t>Full Developer</w:t>
-            </w:r>
+              <w:t xml:space="preserve">Full </w:t>
+            </w:r>
+            <w:proofErr w:type="spellStart"/>
+            <w:r>
+              <w:t>Developer</w:t>
+            </w:r>
+            <w:proofErr w:type="spellEnd"/>
           </w:p>
         </w:tc>
       </w:tr>
@@ -4917,8 +5070,21 @@
               </w:tabs>
               <w:jc w:val="both"/>
             </w:pPr>
-            <w:r>
-              <w:t xml:space="preserve">Morisse Rodriguez, Mariana Florencia </w:t>
+            <w:proofErr w:type="spellStart"/>
+            <w:r>
+              <w:t>Morisse</w:t>
+            </w:r>
+            <w:proofErr w:type="spellEnd"/>
+            <w:r>
+              <w:t xml:space="preserve"> </w:t>
+            </w:r>
+            <w:proofErr w:type="spellStart"/>
+            <w:r>
+              <w:t>Rodriguez</w:t>
+            </w:r>
+            <w:proofErr w:type="spellEnd"/>
+            <w:r>
+              <w:t xml:space="preserve">, Mariana Florencia </w:t>
             </w:r>
           </w:p>
         </w:tc>
@@ -4983,8 +5149,13 @@
               <w:jc w:val="both"/>
             </w:pPr>
             <w:r>
-              <w:t>Full Developer</w:t>
-            </w:r>
+              <w:t xml:space="preserve">Full </w:t>
+            </w:r>
+            <w:proofErr w:type="spellStart"/>
+            <w:r>
+              <w:t>Developer</w:t>
+            </w:r>
+            <w:proofErr w:type="spellEnd"/>
           </w:p>
         </w:tc>
       </w:tr>
@@ -5280,7 +5451,15 @@
               <w:jc w:val="both"/>
             </w:pPr>
             <w:r>
-              <w:t>Olivera Gonzalez, Claudio Miguel</w:t>
+              <w:t xml:space="preserve">Olivera </w:t>
+            </w:r>
+            <w:proofErr w:type="spellStart"/>
+            <w:r>
+              <w:t>Gonzalez</w:t>
+            </w:r>
+            <w:proofErr w:type="spellEnd"/>
+            <w:r>
+              <w:t>, Claudio Miguel</w:t>
             </w:r>
           </w:p>
         </w:tc>
@@ -5345,8 +5524,13 @@
               <w:jc w:val="both"/>
             </w:pPr>
             <w:r>
-              <w:t>Full developer</w:t>
-            </w:r>
+              <w:t xml:space="preserve">Full </w:t>
+            </w:r>
+            <w:proofErr w:type="spellStart"/>
+            <w:r>
+              <w:t>developer</w:t>
+            </w:r>
+            <w:proofErr w:type="spellEnd"/>
           </w:p>
         </w:tc>
       </w:tr>
@@ -5649,7 +5833,15 @@
               </w:tabs>
             </w:pPr>
             <w:r>
-              <w:t xml:space="preserve">  Paez, Kevin Agustín</w:t>
+              <w:t xml:space="preserve">  </w:t>
+            </w:r>
+            <w:proofErr w:type="spellStart"/>
+            <w:r>
+              <w:t>Paez</w:t>
+            </w:r>
+            <w:proofErr w:type="spellEnd"/>
+            <w:r>
+              <w:t>, Kevin Agustín</w:t>
             </w:r>
           </w:p>
         </w:tc>
@@ -5714,8 +5906,13 @@
               <w:jc w:val="both"/>
             </w:pPr>
             <w:r>
-              <w:t>Full developer</w:t>
-            </w:r>
+              <w:t xml:space="preserve">Full </w:t>
+            </w:r>
+            <w:proofErr w:type="spellStart"/>
+            <w:r>
+              <w:t>developer</w:t>
+            </w:r>
+            <w:proofErr w:type="spellEnd"/>
           </w:p>
         </w:tc>
       </w:tr>
@@ -6112,8 +6309,13 @@
               </w:rPr>
             </w:pPr>
             <w:r>
-              <w:t>Full developer</w:t>
-            </w:r>
+              <w:t xml:space="preserve">Full </w:t>
+            </w:r>
+            <w:proofErr w:type="spellStart"/>
+            <w:r>
+              <w:t>developer</w:t>
+            </w:r>
+            <w:proofErr w:type="spellEnd"/>
           </w:p>
         </w:tc>
       </w:tr>
@@ -6267,7 +6469,10 @@
               </w:rPr>
             </w:pPr>
             <w:r>
-              <w:t>Diseño y programación del sistema</w:t>
+              <w:t xml:space="preserve">Diseño y </w:t>
+            </w:r>
+            <w:r>
+              <w:t>programación del sistema</w:t>
             </w:r>
           </w:p>
         </w:tc>
@@ -6827,7 +7032,13 @@
               <w:rPr>
                 <w:color w:val="365F91"/>
               </w:rPr>
-              <w:t>Sistema de Información Web para la Gestión de Procesos Administrativos y Académicos</w:t>
+              <w:t xml:space="preserve">Sistema de Información Web para la Gestión de Procesos </w:t>
+            </w:r>
+            <w:r>
+              <w:rPr>
+                <w:color w:val="365F91"/>
+              </w:rPr>
+              <w:t>Administrativos y Académicos</w:t>
             </w:r>
           </w:p>
         </w:tc>
@@ -7578,12 +7789,21 @@
                 <w:color w:val="000000"/>
               </w:rPr>
             </w:pPr>
+            <w:proofErr w:type="spellStart"/>
             <w:r>
               <w:rPr>
                 <w:b/>
                 <w:color w:val="000000"/>
               </w:rPr>
-              <w:t>Titulo del Documento</w:t>
+              <w:t>Titulo</w:t>
+            </w:r>
+            <w:proofErr w:type="spellEnd"/>
+            <w:r>
+              <w:rPr>
+                <w:b/>
+                <w:color w:val="000000"/>
+              </w:rPr>
+              <w:t xml:space="preserve"> del Documento</w:t>
             </w:r>
           </w:p>
         </w:tc>
@@ -7832,7 +8052,14 @@
           <w:sz w:val="22"/>
           <w:szCs w:val="22"/>
         </w:rPr>
-        <w:t>Se da una explicación escrita de las funcionalidades que tendrá el sitio web y sus restricciones.</w:t>
+        <w:t xml:space="preserve">Se da una explicación escrita de las funcionalidades que tendrá el sitio web y sus </w:t>
+      </w:r>
+      <w:r>
+        <w:rPr>
+          <w:sz w:val="22"/>
+          <w:szCs w:val="22"/>
+        </w:rPr>
+        <w:t>restricciones.</w:t>
       </w:r>
     </w:p>
     <w:p>
@@ -7985,22 +8212,64 @@
           <w:sz w:val="22"/>
           <w:szCs w:val="22"/>
         </w:rPr>
-        <w:t>MOUNTAIN HIKE CÓRDOBA va a ser una página web que permita contratar servicios de guía de trekking en diferentes zonas de Córdoba, donde los usuarios puedan elegir según dificultad, cercanía o preferencias su recorrido.</w:t>
-      </w:r>
+        <w:t xml:space="preserve">MOUNTAIN HIKE CÓRDOBA va a ser una página web que permita contratar servicios de guía de </w:t>
+      </w:r>
+      <w:proofErr w:type="spellStart"/>
       <w:r>
         <w:rPr>
           <w:color w:val="00000A"/>
           <w:sz w:val="22"/>
           <w:szCs w:val="22"/>
         </w:rPr>
-        <w:t xml:space="preserve"> </w:t>
-      </w:r>
+        <w:t>trekking</w:t>
+      </w:r>
+      <w:proofErr w:type="spellEnd"/>
       <w:r>
         <w:rPr>
           <w:color w:val="00000A"/>
           <w:sz w:val="22"/>
-        </w:rPr>
-        <w:t>Los usuarios podrán acceder a un dashboard personal donde podrán modificar las fechas de los servicios contratados. Se podrán ver imágenes de los lugares y una breve historia, así como también el pronóstico del tiempo para que sea más previsible el paseo. Habrá recomendaciones para que no haya imprevistos durante la caminata.</w:t>
+          <w:szCs w:val="22"/>
+        </w:rPr>
+        <w:t xml:space="preserve"> en diferentes zonas de </w:t>
+      </w:r>
+      <w:r>
+        <w:rPr>
+          <w:color w:val="00000A"/>
+          <w:sz w:val="22"/>
+          <w:szCs w:val="22"/>
+        </w:rPr>
+        <w:t>Córdoba, donde los usuarios puedan elegir según dificultad, cercanía o preferencias su recorrido.</w:t>
+      </w:r>
+      <w:r>
+        <w:rPr>
+          <w:color w:val="00000A"/>
+          <w:sz w:val="22"/>
+          <w:szCs w:val="22"/>
+        </w:rPr>
+        <w:t xml:space="preserve"> </w:t>
+      </w:r>
+      <w:r>
+        <w:rPr>
+          <w:color w:val="00000A"/>
+          <w:sz w:val="22"/>
+        </w:rPr>
+        <w:t xml:space="preserve">Los usuarios podrán acceder a un </w:t>
+      </w:r>
+      <w:proofErr w:type="spellStart"/>
+      <w:r>
+        <w:rPr>
+          <w:color w:val="00000A"/>
+          <w:sz w:val="22"/>
+        </w:rPr>
+        <w:t>dashboard</w:t>
+      </w:r>
+      <w:proofErr w:type="spellEnd"/>
+      <w:r>
+        <w:rPr>
+          <w:color w:val="00000A"/>
+          <w:sz w:val="22"/>
+        </w:rPr>
+        <w:t xml:space="preserve"> personal donde podrán modificar las fechas de los servicios contratados. Se podrán ver imágenes de los lugares y una breve historia, así como también el pronóstico del tiempo para que sea más previsible el paseo. Habrá recomendaciones para que no haya imprevistos durante la caminata.</w:t>
       </w:r>
     </w:p>
     <w:p>
@@ -8562,7 +8831,13 @@
               <w:rPr>
                 <w:b/>
               </w:rPr>
-              <w:t>Tipo de usuario</w:t>
+              <w:t xml:space="preserve">Tipo de </w:t>
+            </w:r>
+            <w:r>
+              <w:rPr>
+                <w:b/>
+              </w:rPr>
+              <w:t>usuario</w:t>
             </w:r>
           </w:p>
         </w:tc>
@@ -8699,7 +8974,10 @@
               <w:widowControl w:val="0"/>
             </w:pPr>
             <w:r>
-              <w:t>Observa e indaga información sobre los servicios prestados, contactarse con la empresa, registrarse, guardar su recorrido, realizar reseñas y comentarios, eliminar su cuenta.</w:t>
+              <w:t xml:space="preserve">Observa e indaga información sobre los servicios prestados, contactarse con la empresa, registrarse, guardar su recorrido, realizar reseñas y comentarios, eliminar su </w:t>
+            </w:r>
+            <w:r>
+              <w:t>cuenta.</w:t>
             </w:r>
           </w:p>
         </w:tc>
@@ -8816,8 +9094,17 @@
           <w:sz w:val="22"/>
           <w:szCs w:val="22"/>
         </w:rPr>
-        <w:t>Interfaz para ser usada en todos los navegadores a excepción de Internet explorer</w:t>
-      </w:r>
+        <w:t xml:space="preserve">Interfaz para ser usada en todos los navegadores a excepción de Internet </w:t>
+      </w:r>
+      <w:proofErr w:type="spellStart"/>
+      <w:r>
+        <w:rPr>
+          <w:sz w:val="22"/>
+          <w:szCs w:val="22"/>
+        </w:rPr>
+        <w:t>explorer</w:t>
+      </w:r>
+      <w:proofErr w:type="spellEnd"/>
     </w:p>
     <w:p>
       <w:pPr>
@@ -8929,7 +9216,25 @@
           <w:sz w:val="24"/>
           <w:szCs w:val="24"/>
         </w:rPr>
-        <w:t>3.1 Product Backlog</w:t>
+        <w:t xml:space="preserve">3.1 </w:t>
+      </w:r>
+      <w:proofErr w:type="spellStart"/>
+      <w:r>
+        <w:rPr>
+          <w:b/>
+          <w:sz w:val="24"/>
+          <w:szCs w:val="24"/>
+        </w:rPr>
+        <w:t>Product</w:t>
+      </w:r>
+      <w:proofErr w:type="spellEnd"/>
+      <w:r>
+        <w:rPr>
+          <w:b/>
+          <w:sz w:val="24"/>
+          <w:szCs w:val="24"/>
+        </w:rPr>
+        <w:t xml:space="preserve"> Backlog</w:t>
       </w:r>
     </w:p>
     <w:p/>
@@ -9069,7 +9374,21 @@
               <w:rPr>
                 <w:sz w:val="22"/>
               </w:rPr>
-              <w:t xml:space="preserve">#US Como administrador quiero que la web tenga una sección que tenga un botón que diga “suscribite para recibir novedades de esta página” para poder promocionar mis recorridos (RF) COMPLETADO </w:t>
+              <w:t>#US Como administrador quiero que la web tenga una sección que tenga un botón que diga “</w:t>
+            </w:r>
+            <w:proofErr w:type="spellStart"/>
+            <w:r>
+              <w:rPr>
+                <w:sz w:val="22"/>
+              </w:rPr>
+              <w:t>suscribite</w:t>
+            </w:r>
+            <w:proofErr w:type="spellEnd"/>
+            <w:r>
+              <w:rPr>
+                <w:sz w:val="22"/>
+              </w:rPr>
+              <w:t xml:space="preserve"> para recibir novedades de esta página” para poder promocionar mis recorridos (RF) COMPLETADO </w:t>
             </w:r>
           </w:p>
           <w:p>
@@ -9093,7 +9412,21 @@
                 <w:sz w:val="22"/>
               </w:rPr>
               <w:lastRenderedPageBreak/>
-              <w:t>sociales para lograr mayor engagement (RF) COMPLETADO</w:t>
+              <w:t xml:space="preserve">sociales para lograr mayor </w:t>
+            </w:r>
+            <w:proofErr w:type="spellStart"/>
+            <w:r>
+              <w:rPr>
+                <w:sz w:val="22"/>
+              </w:rPr>
+              <w:t>engagement</w:t>
+            </w:r>
+            <w:proofErr w:type="spellEnd"/>
+            <w:r>
+              <w:rPr>
+                <w:sz w:val="22"/>
+              </w:rPr>
+              <w:t xml:space="preserve"> (RF) COMPLETADO</w:t>
             </w:r>
           </w:p>
           <w:p>
@@ -9264,7 +9597,21 @@
               <w:rPr>
                 <w:sz w:val="22"/>
               </w:rPr>
-              <w:t xml:space="preserve">#US Como administrador quiero que los usuarios tengan que loguearse para que pueda realizar la compra </w:t>
+              <w:t xml:space="preserve">#US Como administrador quiero que los usuarios tengan que </w:t>
+            </w:r>
+            <w:proofErr w:type="spellStart"/>
+            <w:r>
+              <w:rPr>
+                <w:sz w:val="22"/>
+              </w:rPr>
+              <w:t>loguearse</w:t>
+            </w:r>
+            <w:proofErr w:type="spellEnd"/>
+            <w:r>
+              <w:rPr>
+                <w:sz w:val="22"/>
+              </w:rPr>
+              <w:t xml:space="preserve"> para que pueda realizar la compra </w:t>
             </w:r>
           </w:p>
           <w:p>
@@ -9279,7 +9626,21 @@
                 <w:sz w:val="22"/>
               </w:rPr>
               <w:lastRenderedPageBreak/>
-              <w:t xml:space="preserve">#US Como administrador quiero que el login de usuario sea seguro para dar seguridad al inicio de sesión (RF) </w:t>
+              <w:t xml:space="preserve">#US Como administrador quiero que el </w:t>
+            </w:r>
+            <w:proofErr w:type="spellStart"/>
+            <w:r>
+              <w:rPr>
+                <w:sz w:val="22"/>
+              </w:rPr>
+              <w:t>login</w:t>
+            </w:r>
+            <w:proofErr w:type="spellEnd"/>
+            <w:r>
+              <w:rPr>
+                <w:sz w:val="22"/>
+              </w:rPr>
+              <w:t xml:space="preserve"> de usuario sea seguro para dar seguridad al inicio de sesión (RF) </w:t>
             </w:r>
           </w:p>
           <w:p>
@@ -9307,7 +9668,21 @@
               <w:rPr>
                 <w:sz w:val="22"/>
               </w:rPr>
-              <w:t>#US Como administrador quiero que el usuario en la tienda pueda ver más imágenes e info del recorrido para incentivar la compra (RF)</w:t>
+              <w:t xml:space="preserve">#US Como administrador quiero que el usuario en la tienda pueda ver más imágenes e </w:t>
+            </w:r>
+            <w:proofErr w:type="spellStart"/>
+            <w:r>
+              <w:rPr>
+                <w:sz w:val="22"/>
+              </w:rPr>
+              <w:t>info</w:t>
+            </w:r>
+            <w:proofErr w:type="spellEnd"/>
+            <w:r>
+              <w:rPr>
+                <w:sz w:val="22"/>
+              </w:rPr>
+              <w:t xml:space="preserve"> del recorrido para incentivar la compra (RF)</w:t>
             </w:r>
           </w:p>
           <w:p>
@@ -9321,7 +9696,35 @@
               <w:rPr>
                 <w:sz w:val="22"/>
               </w:rPr>
-              <w:t xml:space="preserve">#US Como administrador quiero que se vea el precio de cada recorrido para usuarios logueados/ no logueados para incentivar la compra (RF) </w:t>
+              <w:t xml:space="preserve">#US Como administrador quiero que se vea el precio de cada recorrido para usuarios </w:t>
+            </w:r>
+            <w:proofErr w:type="spellStart"/>
+            <w:r>
+              <w:rPr>
+                <w:sz w:val="22"/>
+              </w:rPr>
+              <w:t>logueados</w:t>
+            </w:r>
+            <w:proofErr w:type="spellEnd"/>
+            <w:r>
+              <w:rPr>
+                <w:sz w:val="22"/>
+              </w:rPr>
+              <w:t xml:space="preserve">/ no </w:t>
+            </w:r>
+            <w:proofErr w:type="spellStart"/>
+            <w:r>
+              <w:rPr>
+                <w:sz w:val="22"/>
+              </w:rPr>
+              <w:t>logueados</w:t>
+            </w:r>
+            <w:proofErr w:type="spellEnd"/>
+            <w:r>
+              <w:rPr>
+                <w:sz w:val="22"/>
+              </w:rPr>
+              <w:t xml:space="preserve"> para incentivar la compra (RF) </w:t>
             </w:r>
           </w:p>
           <w:p>
@@ -9363,7 +9766,21 @@
               <w:rPr>
                 <w:sz w:val="22"/>
               </w:rPr>
-              <w:t>#US Como administrador quiero que una vez realizada la compra se le muestre al usuario una lista de recomendaciones y agradecimientos (agua, comida, protector solar, repelente, gorra, abrigo, etc) (RF)</w:t>
+              <w:t xml:space="preserve">#US Como administrador quiero que una vez realizada la compra se le muestre al usuario una lista de recomendaciones y agradecimientos (agua, comida, protector solar, repelente, gorra, abrigo, </w:t>
+            </w:r>
+            <w:proofErr w:type="spellStart"/>
+            <w:r>
+              <w:rPr>
+                <w:sz w:val="22"/>
+              </w:rPr>
+              <w:t>etc</w:t>
+            </w:r>
+            <w:proofErr w:type="spellEnd"/>
+            <w:r>
+              <w:rPr>
+                <w:sz w:val="22"/>
+              </w:rPr>
+              <w:t>) (RF)</w:t>
             </w:r>
           </w:p>
           <w:p>
@@ -9391,7 +9808,21 @@
               <w:rPr>
                 <w:sz w:val="22"/>
               </w:rPr>
-              <w:t>#US Como administrador quiero que el usuario tenga un dashboard personal para fomentar la fidelidad (RF)</w:t>
+              <w:t xml:space="preserve">#US Como administrador quiero que el usuario tenga un </w:t>
+            </w:r>
+            <w:proofErr w:type="spellStart"/>
+            <w:r>
+              <w:rPr>
+                <w:sz w:val="22"/>
+              </w:rPr>
+              <w:t>dashboard</w:t>
+            </w:r>
+            <w:proofErr w:type="spellEnd"/>
+            <w:r>
+              <w:rPr>
+                <w:sz w:val="22"/>
+              </w:rPr>
+              <w:t xml:space="preserve"> personal para fomentar la fidelidad (RF)</w:t>
             </w:r>
           </w:p>
           <w:p>
@@ -9434,7 +9865,21 @@
                 <w:sz w:val="22"/>
               </w:rPr>
               <w:lastRenderedPageBreak/>
-              <w:t xml:space="preserve"># US Como administrador quiero en esta etapa se migre de Python nativo al framework Django de Python (RNF) </w:t>
+              <w:t xml:space="preserve"># US Como administrador quiero en esta etapa se migre de Python nativo al </w:t>
+            </w:r>
+            <w:proofErr w:type="spellStart"/>
+            <w:r>
+              <w:rPr>
+                <w:sz w:val="22"/>
+              </w:rPr>
+              <w:t>framework</w:t>
+            </w:r>
+            <w:proofErr w:type="spellEnd"/>
+            <w:r>
+              <w:rPr>
+                <w:sz w:val="22"/>
+              </w:rPr>
+              <w:t xml:space="preserve"> Django de Python (RNF) </w:t>
             </w:r>
           </w:p>
           <w:p>
@@ -9452,7 +9897,21 @@
               <w:rPr>
                 <w:sz w:val="22"/>
               </w:rPr>
-              <w:t>#US Como administrador quiero que en esta etapa el Frontend se migre a Angular (RNF)</w:t>
+              <w:t xml:space="preserve">#US Como administrador quiero que en esta etapa el </w:t>
+            </w:r>
+            <w:proofErr w:type="spellStart"/>
+            <w:r>
+              <w:rPr>
+                <w:sz w:val="22"/>
+              </w:rPr>
+              <w:t>Frontend</w:t>
+            </w:r>
+            <w:proofErr w:type="spellEnd"/>
+            <w:r>
+              <w:rPr>
+                <w:sz w:val="22"/>
+              </w:rPr>
+              <w:t xml:space="preserve"> se migre a Angular (RNF)</w:t>
             </w:r>
           </w:p>
         </w:tc>
@@ -9595,7 +10054,21 @@
               <w:rPr>
                 <w:sz w:val="22"/>
               </w:rPr>
-              <w:t>#US Como usuario quiero poder acceder a un dashboard donde pueda modificar mis datos personales (RF)</w:t>
+              <w:t xml:space="preserve">#US Como usuario quiero poder acceder a un </w:t>
+            </w:r>
+            <w:proofErr w:type="spellStart"/>
+            <w:r>
+              <w:rPr>
+                <w:sz w:val="22"/>
+              </w:rPr>
+              <w:t>dashboard</w:t>
+            </w:r>
+            <w:proofErr w:type="spellEnd"/>
+            <w:r>
+              <w:rPr>
+                <w:sz w:val="22"/>
+              </w:rPr>
+              <w:t xml:space="preserve"> donde pueda modificar mis datos personales (RF)</w:t>
             </w:r>
           </w:p>
           <w:p>
@@ -9627,7 +10100,21 @@
               <w:rPr>
                 <w:sz w:val="22"/>
               </w:rPr>
-              <w:t>#US Como usuario quiero que haya un botón de whatsapp para poder contactarme más fácilmente con un representante de ventas del sitio (RF)</w:t>
+              <w:t xml:space="preserve">#US Como usuario quiero que haya un botón de </w:t>
+            </w:r>
+            <w:proofErr w:type="spellStart"/>
+            <w:r>
+              <w:rPr>
+                <w:sz w:val="22"/>
+              </w:rPr>
+              <w:t>whatsapp</w:t>
+            </w:r>
+            <w:proofErr w:type="spellEnd"/>
+            <w:r>
+              <w:rPr>
+                <w:sz w:val="22"/>
+              </w:rPr>
+              <w:t xml:space="preserve"> para poder contactarme más fácilmente con un representante de ventas del sitio (RF)</w:t>
             </w:r>
           </w:p>
         </w:tc>
@@ -9670,7 +10157,23 @@
           <w:sz w:val="24"/>
         </w:rPr>
         <w:tab/>
-        <w:t xml:space="preserve"> Tasks Terminadas en el módulo anterior</w:t>
+        <w:t xml:space="preserve"> </w:t>
+      </w:r>
+      <w:proofErr w:type="spellStart"/>
+      <w:r>
+        <w:rPr>
+          <w:b/>
+          <w:sz w:val="24"/>
+        </w:rPr>
+        <w:t>Tasks</w:t>
+      </w:r>
+      <w:proofErr w:type="spellEnd"/>
+      <w:r>
+        <w:rPr>
+          <w:b/>
+          <w:sz w:val="24"/>
+        </w:rPr>
+        <w:t xml:space="preserve"> Terminadas en el módulo anterior</w:t>
       </w:r>
     </w:p>
     <w:p>
@@ -9708,8 +10211,24 @@
         <w:rPr>
           <w:sz w:val="22"/>
         </w:rPr>
-        <w:t>#TK02 - Diseño de la página  html</w:t>
-      </w:r>
+        <w:t xml:space="preserve">#TK02 - Diseño de la </w:t>
+      </w:r>
+      <w:proofErr w:type="gramStart"/>
+      <w:r>
+        <w:rPr>
+          <w:sz w:val="22"/>
+        </w:rPr>
+        <w:t xml:space="preserve">página  </w:t>
+      </w:r>
+      <w:proofErr w:type="spellStart"/>
+      <w:r>
+        <w:rPr>
+          <w:sz w:val="22"/>
+        </w:rPr>
+        <w:t>html</w:t>
+      </w:r>
+      <w:proofErr w:type="spellEnd"/>
+      <w:proofErr w:type="gramEnd"/>
     </w:p>
     <w:p>
       <w:pPr>
@@ -9723,7 +10242,29 @@
         <w:rPr>
           <w:sz w:val="22"/>
         </w:rPr>
-        <w:t>#TK03 - La secciones (header, home, quiénes somos?)</w:t>
+        <w:t>#TK03 - La secciones (</w:t>
+      </w:r>
+      <w:proofErr w:type="spellStart"/>
+      <w:proofErr w:type="gramStart"/>
+      <w:r>
+        <w:rPr>
+          <w:sz w:val="22"/>
+        </w:rPr>
+        <w:t>header</w:t>
+      </w:r>
+      <w:proofErr w:type="spellEnd"/>
+      <w:r>
+        <w:rPr>
+          <w:sz w:val="22"/>
+        </w:rPr>
+        <w:t>, home, quiénes somos?</w:t>
+      </w:r>
+      <w:proofErr w:type="gramEnd"/>
+      <w:r>
+        <w:rPr>
+          <w:sz w:val="22"/>
+        </w:rPr>
+        <w:t>)</w:t>
       </w:r>
     </w:p>
     <w:p>
@@ -9738,7 +10279,21 @@
         <w:rPr>
           <w:sz w:val="22"/>
         </w:rPr>
-        <w:t>#TK04 - Login de la página y el logotipo.</w:t>
+        <w:t xml:space="preserve">#TK04 - </w:t>
+      </w:r>
+      <w:proofErr w:type="spellStart"/>
+      <w:r>
+        <w:rPr>
+          <w:sz w:val="22"/>
+        </w:rPr>
+        <w:t>Login</w:t>
+      </w:r>
+      <w:proofErr w:type="spellEnd"/>
+      <w:r>
+        <w:rPr>
+          <w:sz w:val="22"/>
+        </w:rPr>
+        <w:t xml:space="preserve"> de la página y el logotipo.</w:t>
       </w:r>
     </w:p>
     <w:p>
@@ -9873,7 +10428,21 @@
         <w:rPr>
           <w:sz w:val="22"/>
         </w:rPr>
-        <w:t xml:space="preserve">#TK12- Diseño css del home </w:t>
+        <w:t xml:space="preserve">#TK12- Diseño </w:t>
+      </w:r>
+      <w:proofErr w:type="spellStart"/>
+      <w:r>
+        <w:rPr>
+          <w:sz w:val="22"/>
+        </w:rPr>
+        <w:t>css</w:t>
+      </w:r>
+      <w:proofErr w:type="spellEnd"/>
+      <w:r>
+        <w:rPr>
+          <w:sz w:val="22"/>
+        </w:rPr>
+        <w:t xml:space="preserve"> del home </w:t>
       </w:r>
     </w:p>
     <w:p>
@@ -9903,7 +10472,21 @@
         <w:rPr>
           <w:sz w:val="22"/>
         </w:rPr>
-        <w:t xml:space="preserve">#TK14- javascript del home </w:t>
+        <w:t xml:space="preserve">#TK14- </w:t>
+      </w:r>
+      <w:proofErr w:type="spellStart"/>
+      <w:r>
+        <w:rPr>
+          <w:sz w:val="22"/>
+        </w:rPr>
+        <w:t>javascript</w:t>
+      </w:r>
+      <w:proofErr w:type="spellEnd"/>
+      <w:r>
+        <w:rPr>
+          <w:sz w:val="22"/>
+        </w:rPr>
+        <w:t xml:space="preserve"> del home </w:t>
       </w:r>
     </w:p>
     <w:p>
@@ -9933,7 +10516,21 @@
         <w:rPr>
           <w:sz w:val="22"/>
         </w:rPr>
-        <w:t>#TK16- Ingresar los recorrido imágenes info 1.</w:t>
+        <w:t xml:space="preserve">#TK16- Ingresar los recorrido imágenes </w:t>
+      </w:r>
+      <w:proofErr w:type="spellStart"/>
+      <w:r>
+        <w:rPr>
+          <w:sz w:val="22"/>
+        </w:rPr>
+        <w:t>info</w:t>
+      </w:r>
+      <w:proofErr w:type="spellEnd"/>
+      <w:r>
+        <w:rPr>
+          <w:sz w:val="22"/>
+        </w:rPr>
+        <w:t xml:space="preserve"> 1.</w:t>
       </w:r>
     </w:p>
     <w:p>
@@ -9948,7 +10545,21 @@
         <w:rPr>
           <w:sz w:val="22"/>
         </w:rPr>
-        <w:t>#TK17- Diseño css recorrido 1</w:t>
+        <w:t xml:space="preserve">#TK17- Diseño </w:t>
+      </w:r>
+      <w:proofErr w:type="spellStart"/>
+      <w:r>
+        <w:rPr>
+          <w:sz w:val="22"/>
+        </w:rPr>
+        <w:t>css</w:t>
+      </w:r>
+      <w:proofErr w:type="spellEnd"/>
+      <w:r>
+        <w:rPr>
+          <w:sz w:val="22"/>
+        </w:rPr>
+        <w:t xml:space="preserve"> recorrido 1</w:t>
       </w:r>
     </w:p>
     <w:p>
@@ -9978,8 +10589,24 @@
         <w:rPr>
           <w:sz w:val="22"/>
         </w:rPr>
-        <w:t>#TK19- Ingresar los recorrido imágenes info  2</w:t>
-      </w:r>
+        <w:t xml:space="preserve">#TK19- Ingresar los recorrido imágenes </w:t>
+      </w:r>
+      <w:proofErr w:type="spellStart"/>
+      <w:proofErr w:type="gramStart"/>
+      <w:r>
+        <w:rPr>
+          <w:sz w:val="22"/>
+        </w:rPr>
+        <w:t>info</w:t>
+      </w:r>
+      <w:proofErr w:type="spellEnd"/>
+      <w:r>
+        <w:rPr>
+          <w:sz w:val="22"/>
+        </w:rPr>
+        <w:t xml:space="preserve">  2</w:t>
+      </w:r>
+      <w:proofErr w:type="gramEnd"/>
     </w:p>
     <w:p>
       <w:pPr>
@@ -9993,7 +10620,21 @@
         <w:rPr>
           <w:sz w:val="22"/>
         </w:rPr>
-        <w:t>#TK20- Diseño css recorrido 2</w:t>
+        <w:t xml:space="preserve">#TK20- Diseño </w:t>
+      </w:r>
+      <w:proofErr w:type="spellStart"/>
+      <w:r>
+        <w:rPr>
+          <w:sz w:val="22"/>
+        </w:rPr>
+        <w:t>css</w:t>
+      </w:r>
+      <w:proofErr w:type="spellEnd"/>
+      <w:r>
+        <w:rPr>
+          <w:sz w:val="22"/>
+        </w:rPr>
+        <w:t xml:space="preserve"> recorrido 2</w:t>
       </w:r>
     </w:p>
     <w:p>
@@ -10024,7 +10665,21 @@
         <w:rPr>
           <w:sz w:val="22"/>
         </w:rPr>
-        <w:t>#TK22- Ingresar los recorridos imágenes info 3</w:t>
+        <w:t xml:space="preserve">#TK22- Ingresar los recorridos imágenes </w:t>
+      </w:r>
+      <w:proofErr w:type="spellStart"/>
+      <w:r>
+        <w:rPr>
+          <w:sz w:val="22"/>
+        </w:rPr>
+        <w:t>info</w:t>
+      </w:r>
+      <w:proofErr w:type="spellEnd"/>
+      <w:r>
+        <w:rPr>
+          <w:sz w:val="22"/>
+        </w:rPr>
+        <w:t xml:space="preserve"> 3</w:t>
       </w:r>
     </w:p>
     <w:p>
@@ -10039,7 +10694,21 @@
         <w:rPr>
           <w:sz w:val="22"/>
         </w:rPr>
-        <w:t>#TK23- Diseño css recorrido 3</w:t>
+        <w:t xml:space="preserve">#TK23- Diseño </w:t>
+      </w:r>
+      <w:proofErr w:type="spellStart"/>
+      <w:r>
+        <w:rPr>
+          <w:sz w:val="22"/>
+        </w:rPr>
+        <w:t>css</w:t>
+      </w:r>
+      <w:proofErr w:type="spellEnd"/>
+      <w:r>
+        <w:rPr>
+          <w:sz w:val="22"/>
+        </w:rPr>
+        <w:t xml:space="preserve"> recorrido 3</w:t>
       </w:r>
     </w:p>
     <w:p>
@@ -10107,14 +10776,30 @@
           <w:sz w:val="24"/>
         </w:rPr>
         <w:tab/>
-        <w:t xml:space="preserve"> Tasks para el módulo 2023</w:t>
-      </w:r>
-    </w:p>
-    <w:p>
-      <w:pPr>
-        <w:rPr>
+        <w:t xml:space="preserve"> </w:t>
+      </w:r>
+      <w:proofErr w:type="spellStart"/>
+      <w:r>
+        <w:rPr>
+          <w:b/>
           <w:sz w:val="24"/>
         </w:rPr>
+        <w:t>Tasks</w:t>
+      </w:r>
+      <w:proofErr w:type="spellEnd"/>
+      <w:r>
+        <w:rPr>
+          <w:b/>
+          <w:sz w:val="24"/>
+        </w:rPr>
+        <w:t xml:space="preserve"> para el módulo 2023</w:t>
+      </w:r>
+    </w:p>
+    <w:p>
+      <w:pPr>
+        <w:rPr>
+          <w:sz w:val="24"/>
+        </w:rPr>
       </w:pPr>
     </w:p>
     <w:p>
@@ -10268,7 +10953,21 @@
         <w:rPr>
           <w:sz w:val="24"/>
         </w:rPr>
-        <w:t>#TK - En el dashboard del usuario agregar calendario según el servicio contratado con disponibilidad de fechas.</w:t>
+        <w:t xml:space="preserve">#TK - En el </w:t>
+      </w:r>
+      <w:proofErr w:type="spellStart"/>
+      <w:r>
+        <w:rPr>
+          <w:sz w:val="24"/>
+        </w:rPr>
+        <w:t>dashboard</w:t>
+      </w:r>
+      <w:proofErr w:type="spellEnd"/>
+      <w:r>
+        <w:rPr>
+          <w:sz w:val="24"/>
+        </w:rPr>
+        <w:t xml:space="preserve"> del usuario agregar calendario según el servicio contratado con disponibilidad de fechas.</w:t>
       </w:r>
     </w:p>
     <w:p>
@@ -10282,7 +10981,21 @@
         <w:rPr>
           <w:sz w:val="24"/>
         </w:rPr>
-        <w:t>#TK - Crear dashboard cliente</w:t>
+        <w:t xml:space="preserve">#TK - Crear </w:t>
+      </w:r>
+      <w:proofErr w:type="spellStart"/>
+      <w:r>
+        <w:rPr>
+          <w:sz w:val="24"/>
+        </w:rPr>
+        <w:t>dashboard</w:t>
+      </w:r>
+      <w:proofErr w:type="spellEnd"/>
+      <w:r>
+        <w:rPr>
+          <w:sz w:val="24"/>
+        </w:rPr>
+        <w:t xml:space="preserve"> cliente</w:t>
       </w:r>
     </w:p>
     <w:p>
@@ -10395,7 +11108,21 @@
         <w:rPr>
           <w:sz w:val="24"/>
         </w:rPr>
-        <w:t>#TK - Evaluar que componentes consumirán del back-end para renderizar datos (Angular).</w:t>
+        <w:t>#TK - Evaluar que componentes consumirán del back-</w:t>
+      </w:r>
+      <w:proofErr w:type="spellStart"/>
+      <w:r>
+        <w:rPr>
+          <w:sz w:val="24"/>
+        </w:rPr>
+        <w:t>end</w:t>
+      </w:r>
+      <w:proofErr w:type="spellEnd"/>
+      <w:r>
+        <w:rPr>
+          <w:sz w:val="24"/>
+        </w:rPr>
+        <w:t xml:space="preserve"> para renderizar datos (Angular).</w:t>
       </w:r>
     </w:p>
     <w:p>
@@ -10437,7 +11164,21 @@
         <w:rPr>
           <w:sz w:val="24"/>
         </w:rPr>
-        <w:t># TK - Aplicar Angular routing al proyecto.</w:t>
+        <w:t xml:space="preserve"># TK - Aplicar Angular </w:t>
+      </w:r>
+      <w:proofErr w:type="spellStart"/>
+      <w:r>
+        <w:rPr>
+          <w:sz w:val="24"/>
+        </w:rPr>
+        <w:t>routing</w:t>
+      </w:r>
+      <w:proofErr w:type="spellEnd"/>
+      <w:r>
+        <w:rPr>
+          <w:sz w:val="24"/>
+        </w:rPr>
+        <w:t xml:space="preserve"> al proyecto.</w:t>
       </w:r>
     </w:p>
     <w:p>
@@ -10493,7 +11234,19 @@
         <w:rPr>
           <w:sz w:val="24"/>
         </w:rPr>
-        <w:t>#TK - Agregar boton de comprar.</w:t>
+        <w:t xml:space="preserve">#TK - Agregar </w:t>
+      </w:r>
+      <w:r>
+        <w:rPr>
+          <w:sz w:val="24"/>
+        </w:rPr>
+        <w:t>botón</w:t>
+      </w:r>
+      <w:r>
+        <w:rPr>
+          <w:sz w:val="24"/>
+        </w:rPr>
+        <w:t xml:space="preserve"> de comprar.</w:t>
       </w:r>
     </w:p>
     <w:p>
@@ -10521,7 +11274,21 @@
         <w:rPr>
           <w:sz w:val="24"/>
         </w:rPr>
-        <w:t>#TK - Hacer una pagina del carro de compras en la que tenga todo lo que el usuario quiere comprar.</w:t>
+        <w:t xml:space="preserve">#TK - Hacer una </w:t>
+      </w:r>
+      <w:proofErr w:type="spellStart"/>
+      <w:r>
+        <w:rPr>
+          <w:sz w:val="24"/>
+        </w:rPr>
+        <w:t>pagina</w:t>
+      </w:r>
+      <w:proofErr w:type="spellEnd"/>
+      <w:r>
+        <w:rPr>
+          <w:sz w:val="24"/>
+        </w:rPr>
+        <w:t xml:space="preserve"> del carro de compras en la que tenga todo lo que el usuario quiere comprar.</w:t>
       </w:r>
     </w:p>
     <w:p>
@@ -10535,7 +11302,21 @@
         <w:rPr>
           <w:sz w:val="24"/>
         </w:rPr>
-        <w:t>#TK - En la seccion 'recorridos' agregar un filtro para que el usuario seleccione las zonas que le interesan.</w:t>
+        <w:t xml:space="preserve">#TK - En la </w:t>
+      </w:r>
+      <w:proofErr w:type="spellStart"/>
+      <w:r>
+        <w:rPr>
+          <w:sz w:val="24"/>
+        </w:rPr>
+        <w:t>seccion</w:t>
+      </w:r>
+      <w:proofErr w:type="spellEnd"/>
+      <w:r>
+        <w:rPr>
+          <w:sz w:val="24"/>
+        </w:rPr>
+        <w:t xml:space="preserve"> 'recorridos' agregar un filtro para que el usuario seleccione las zonas que le interesan.</w:t>
       </w:r>
     </w:p>
     <w:p>
@@ -10577,7 +11358,21 @@
         <w:rPr>
           <w:sz w:val="24"/>
         </w:rPr>
-        <w:t>#TK - Diseñar la interfaz de usuario de la pagina "Compras".</w:t>
+        <w:t xml:space="preserve">#TK - Diseñar la interfaz de usuario de la </w:t>
+      </w:r>
+      <w:proofErr w:type="spellStart"/>
+      <w:r>
+        <w:rPr>
+          <w:sz w:val="24"/>
+        </w:rPr>
+        <w:t>pagina</w:t>
+      </w:r>
+      <w:proofErr w:type="spellEnd"/>
+      <w:r>
+        <w:rPr>
+          <w:sz w:val="24"/>
+        </w:rPr>
+        <w:t xml:space="preserve"> "Compras".</w:t>
       </w:r>
     </w:p>
     <w:p>
@@ -10591,7 +11386,35 @@
         <w:rPr>
           <w:sz w:val="24"/>
         </w:rPr>
-        <w:t>#TK - En caso de que el usuario compre y no este Logueado o Registrado, derivarlo a la pagina "Iniciar sesión".</w:t>
+        <w:t xml:space="preserve">#TK - En caso de que el usuario compre y no este </w:t>
+      </w:r>
+      <w:proofErr w:type="spellStart"/>
+      <w:r>
+        <w:rPr>
+          <w:sz w:val="24"/>
+        </w:rPr>
+        <w:t>Logueado</w:t>
+      </w:r>
+      <w:proofErr w:type="spellEnd"/>
+      <w:r>
+        <w:rPr>
+          <w:sz w:val="24"/>
+        </w:rPr>
+        <w:t xml:space="preserve"> o Registrado, derivarlo a la </w:t>
+      </w:r>
+      <w:proofErr w:type="spellStart"/>
+      <w:r>
+        <w:rPr>
+          <w:sz w:val="24"/>
+        </w:rPr>
+        <w:t>pagina</w:t>
+      </w:r>
+      <w:proofErr w:type="spellEnd"/>
+      <w:r>
+        <w:rPr>
+          <w:sz w:val="24"/>
+        </w:rPr>
+        <w:t xml:space="preserve"> "Iniciar sesión".</w:t>
       </w:r>
     </w:p>
     <w:p>
@@ -10635,6 +11458,145 @@
         </w:rPr>
         <w:t>#TK - Agregar una función de seguridad para proteger los precios de los recorridos en la base de datos.</w:t>
       </w:r>
+    </w:p>
+    <w:p>
+      <w:pPr>
+        <w:spacing w:line="360" w:lineRule="auto"/>
+        <w:rPr>
+          <w:sz w:val="24"/>
+        </w:rPr>
+      </w:pPr>
+      <w:r>
+        <w:rPr>
+          <w:sz w:val="24"/>
+        </w:rPr>
+        <w:t>#TK</w:t>
+      </w:r>
+      <w:r>
+        <w:rPr>
+          <w:sz w:val="24"/>
+        </w:rPr>
+        <w:t xml:space="preserve">- </w:t>
+      </w:r>
+      <w:r>
+        <w:rPr>
+          <w:sz w:val="24"/>
+        </w:rPr>
+        <w:t>Crear lógica para la modificación de la información del blog</w:t>
+      </w:r>
+    </w:p>
+    <w:p>
+      <w:pPr>
+        <w:spacing w:line="360" w:lineRule="auto"/>
+        <w:rPr>
+          <w:sz w:val="24"/>
+        </w:rPr>
+      </w:pPr>
+      <w:r>
+        <w:rPr>
+          <w:sz w:val="24"/>
+        </w:rPr>
+        <w:lastRenderedPageBreak/>
+        <w:t>#TK-</w:t>
+      </w:r>
+      <w:r>
+        <w:rPr>
+          <w:sz w:val="24"/>
+        </w:rPr>
+        <w:t xml:space="preserve"> Crear formulario de registro para los usuarios y su conexión con la base de datos</w:t>
+      </w:r>
+      <w:r>
+        <w:rPr>
+          <w:sz w:val="24"/>
+        </w:rPr>
+        <w:t xml:space="preserve">  </w:t>
+      </w:r>
+    </w:p>
+    <w:p>
+      <w:pPr>
+        <w:spacing w:line="360" w:lineRule="auto"/>
+        <w:rPr>
+          <w:sz w:val="24"/>
+        </w:rPr>
+      </w:pPr>
+      <w:r>
+        <w:rPr>
+          <w:sz w:val="24"/>
+        </w:rPr>
+        <w:t xml:space="preserve">#TK- </w:t>
+      </w:r>
+      <w:r>
+        <w:rPr>
+          <w:sz w:val="24"/>
+        </w:rPr>
+        <w:t>Crear lógica para la seguridad del registro de los usuarios</w:t>
+      </w:r>
+      <w:r>
+        <w:rPr>
+          <w:sz w:val="24"/>
+        </w:rPr>
+        <w:t xml:space="preserve"> </w:t>
+      </w:r>
+    </w:p>
+    <w:p>
+      <w:pPr>
+        <w:spacing w:line="360" w:lineRule="auto"/>
+        <w:rPr>
+          <w:sz w:val="24"/>
+        </w:rPr>
+      </w:pPr>
+      <w:r>
+        <w:rPr>
+          <w:sz w:val="24"/>
+        </w:rPr>
+        <w:t>#TK-</w:t>
+      </w:r>
+      <w:r>
+        <w:rPr>
+          <w:sz w:val="24"/>
+        </w:rPr>
+        <w:t xml:space="preserve"> Lógica para traer la información de los usuarios de la base de datos</w:t>
+      </w:r>
+      <w:r>
+        <w:rPr>
+          <w:sz w:val="24"/>
+        </w:rPr>
+        <w:t xml:space="preserve">  </w:t>
+      </w:r>
+    </w:p>
+    <w:p>
+      <w:pPr>
+        <w:spacing w:line="360" w:lineRule="auto"/>
+        <w:rPr>
+          <w:sz w:val="24"/>
+        </w:rPr>
+      </w:pPr>
+      <w:r>
+        <w:rPr>
+          <w:sz w:val="24"/>
+        </w:rPr>
+        <w:t>#TK</w:t>
+      </w:r>
+      <w:r>
+        <w:rPr>
+          <w:sz w:val="24"/>
+        </w:rPr>
+        <w:t>-</w:t>
+      </w:r>
+      <w:r>
+        <w:rPr>
+          <w:sz w:val="24"/>
+        </w:rPr>
+        <w:t xml:space="preserve"> Agregar estrellas a las reseñas de los usuarios</w:t>
+      </w:r>
+    </w:p>
+    <w:p>
+      <w:pPr>
+        <w:spacing w:line="360" w:lineRule="auto"/>
+        <w:rPr>
+          <w:sz w:val="24"/>
+        </w:rPr>
+      </w:pPr>
     </w:p>
     <w:p>
       <w:pPr>
@@ -10665,8 +11627,25 @@
           <w:sz w:val="24"/>
           <w:szCs w:val="24"/>
         </w:rPr>
-        <w:lastRenderedPageBreak/>
-        <w:t>3.4 Sprints 2022</w:t>
+        <w:t xml:space="preserve">3.4 </w:t>
+      </w:r>
+      <w:proofErr w:type="spellStart"/>
+      <w:r>
+        <w:rPr>
+          <w:b/>
+          <w:sz w:val="24"/>
+          <w:szCs w:val="24"/>
+        </w:rPr>
+        <w:t>Sprints</w:t>
+      </w:r>
+      <w:proofErr w:type="spellEnd"/>
+      <w:r>
+        <w:rPr>
+          <w:b/>
+          <w:sz w:val="24"/>
+          <w:szCs w:val="24"/>
+        </w:rPr>
+        <w:t xml:space="preserve"> 2022</w:t>
       </w:r>
     </w:p>
     <w:p>
@@ -10704,11 +11683,19 @@
             <w:tcW w:w="2039" w:type="dxa"/>
           </w:tcPr>
           <w:p>
+            <w:proofErr w:type="spellStart"/>
             <w:r>
               <w:rPr>
                 <w:b/>
               </w:rPr>
-              <w:t>N° de sprint</w:t>
+              <w:t>N°</w:t>
+            </w:r>
+            <w:proofErr w:type="spellEnd"/>
+            <w:r>
+              <w:rPr>
+                <w:b/>
+              </w:rPr>
+              <w:t xml:space="preserve"> de sprint</w:t>
             </w:r>
           </w:p>
         </w:tc>
@@ -10733,7 +11720,13 @@
               <w:rPr>
                 <w:b/>
               </w:rPr>
-              <w:t>Sprint Backlog</w:t>
+              <w:t xml:space="preserve">Sprint </w:t>
+            </w:r>
+            <w:r>
+              <w:rPr>
+                <w:b/>
+              </w:rPr>
+              <w:t>Backlog</w:t>
             </w:r>
           </w:p>
         </w:tc>
@@ -10805,7 +11798,25 @@
                 <w:sz w:val="22"/>
                 <w:szCs w:val="22"/>
               </w:rPr>
-              <w:t xml:space="preserve"> (subirlo en una carpeta de GitHub en la rama main).</w:t>
+              <w:t xml:space="preserve"> (subirlo en una carpeta de GitHub en la rama </w:t>
+            </w:r>
+            <w:proofErr w:type="spellStart"/>
+            <w:r>
+              <w:rPr>
+                <w:rFonts w:ascii="Roboto" w:eastAsia="Roboto" w:hAnsi="Roboto" w:cs="Roboto"/>
+                <w:sz w:val="22"/>
+                <w:szCs w:val="22"/>
+              </w:rPr>
+              <w:t>main</w:t>
+            </w:r>
+            <w:proofErr w:type="spellEnd"/>
+            <w:r>
+              <w:rPr>
+                <w:rFonts w:ascii="Roboto" w:eastAsia="Roboto" w:hAnsi="Roboto" w:cs="Roboto"/>
+                <w:sz w:val="22"/>
+                <w:szCs w:val="22"/>
+              </w:rPr>
+              <w:t>).</w:t>
             </w:r>
           </w:p>
           <w:p>
@@ -10828,7 +11839,25 @@
                 <w:sz w:val="22"/>
                 <w:szCs w:val="22"/>
               </w:rPr>
-              <w:t>Git/GitHub : Instalación y registración</w:t>
+              <w:t>Git/</w:t>
+            </w:r>
+            <w:proofErr w:type="gramStart"/>
+            <w:r>
+              <w:rPr>
+                <w:rFonts w:ascii="Roboto" w:eastAsia="Roboto" w:hAnsi="Roboto" w:cs="Roboto"/>
+                <w:sz w:val="22"/>
+                <w:szCs w:val="22"/>
+              </w:rPr>
+              <w:t>GitHub :</w:t>
+            </w:r>
+            <w:proofErr w:type="gramEnd"/>
+            <w:r>
+              <w:rPr>
+                <w:rFonts w:ascii="Roboto" w:eastAsia="Roboto" w:hAnsi="Roboto" w:cs="Roboto"/>
+                <w:sz w:val="22"/>
+                <w:szCs w:val="22"/>
+              </w:rPr>
+              <w:t xml:space="preserve"> Instalación y registración</w:t>
             </w:r>
           </w:p>
           <w:p>
@@ -10913,7 +11942,25 @@
                 <w:sz w:val="22"/>
                 <w:szCs w:val="22"/>
               </w:rPr>
-              <w:t>Llevar registro de meetings y toda la info necesaria dentro de la Wiki de GitHub. (Ver consideraciones generales)</w:t>
+              <w:t xml:space="preserve">Llevar registro de meetings y toda la </w:t>
+            </w:r>
+            <w:proofErr w:type="spellStart"/>
+            <w:r>
+              <w:rPr>
+                <w:rFonts w:ascii="Roboto" w:eastAsia="Roboto" w:hAnsi="Roboto" w:cs="Roboto"/>
+                <w:sz w:val="22"/>
+                <w:szCs w:val="22"/>
+              </w:rPr>
+              <w:t>info</w:t>
+            </w:r>
+            <w:proofErr w:type="spellEnd"/>
+            <w:r>
+              <w:rPr>
+                <w:rFonts w:ascii="Roboto" w:eastAsia="Roboto" w:hAnsi="Roboto" w:cs="Roboto"/>
+                <w:sz w:val="22"/>
+                <w:szCs w:val="22"/>
+              </w:rPr>
+              <w:t xml:space="preserve"> necesaria dentro de la Wiki de GitHub. (Ver consideraciones generales)</w:t>
             </w:r>
           </w:p>
           <w:p/>
@@ -10961,7 +12008,27 @@
                 <w:sz w:val="22"/>
                 <w:szCs w:val="22"/>
               </w:rPr>
-              <w:t>Fecha Inicio = 17/09/2022 -  Fecha de Fin = 03/10/2022</w:t>
+              <w:t xml:space="preserve">Fecha Inicio = 17/09/2022 </w:t>
+            </w:r>
+            <w:proofErr w:type="gramStart"/>
+            <w:r>
+              <w:rPr>
+                <w:rFonts w:ascii="Roboto" w:eastAsia="Roboto" w:hAnsi="Roboto" w:cs="Roboto"/>
+                <w:i/>
+                <w:sz w:val="22"/>
+                <w:szCs w:val="22"/>
+              </w:rPr>
+              <w:t>-  Fecha</w:t>
+            </w:r>
+            <w:proofErr w:type="gramEnd"/>
+            <w:r>
+              <w:rPr>
+                <w:rFonts w:ascii="Roboto" w:eastAsia="Roboto" w:hAnsi="Roboto" w:cs="Roboto"/>
+                <w:i/>
+                <w:sz w:val="22"/>
+                <w:szCs w:val="22"/>
+              </w:rPr>
+              <w:t xml:space="preserve"> de Fin = 03/10/2022</w:t>
             </w:r>
           </w:p>
           <w:p>
@@ -11033,11 +12100,19 @@
             <w:tcW w:w="2039" w:type="dxa"/>
           </w:tcPr>
           <w:p>
+            <w:proofErr w:type="spellStart"/>
             <w:r>
               <w:rPr>
                 <w:b/>
               </w:rPr>
-              <w:t>N° de sprint</w:t>
+              <w:t>N°</w:t>
+            </w:r>
+            <w:proofErr w:type="spellEnd"/>
+            <w:r>
+              <w:rPr>
+                <w:b/>
+              </w:rPr>
+              <w:t xml:space="preserve"> de sprint</w:t>
             </w:r>
           </w:p>
         </w:tc>
@@ -11108,13 +12183,31 @@
                 <w:szCs w:val="22"/>
               </w:rPr>
             </w:pPr>
+            <w:proofErr w:type="spellStart"/>
             <w:r>
               <w:rPr>
                 <w:rFonts w:ascii="Roboto" w:eastAsia="Roboto" w:hAnsi="Roboto" w:cs="Roboto"/>
                 <w:sz w:val="22"/>
                 <w:szCs w:val="22"/>
               </w:rPr>
-              <w:t>FrontEnd: Estructura HTML, semántica y estilos CSS</w:t>
+              <w:t>FrontEnd</w:t>
+            </w:r>
+            <w:proofErr w:type="spellEnd"/>
+            <w:r>
+              <w:rPr>
+                <w:rFonts w:ascii="Roboto" w:eastAsia="Roboto" w:hAnsi="Roboto" w:cs="Roboto"/>
+                <w:sz w:val="22"/>
+                <w:szCs w:val="22"/>
+              </w:rPr>
+              <w:t xml:space="preserve">: Estructura </w:t>
+            </w:r>
+            <w:r>
+              <w:rPr>
+                <w:rFonts w:ascii="Roboto" w:eastAsia="Roboto" w:hAnsi="Roboto" w:cs="Roboto"/>
+                <w:sz w:val="22"/>
+                <w:szCs w:val="22"/>
+              </w:rPr>
+              <w:t>HTML, semántica y estilos CSS</w:t>
             </w:r>
           </w:p>
           <w:p>
@@ -11160,6 +12253,7 @@
                 <w:sz w:val="22"/>
                 <w:szCs w:val="22"/>
               </w:rPr>
+              <w:lastRenderedPageBreak/>
               <w:t>BOOTSTRAP y funcionalidad con JavaScript</w:t>
             </w:r>
           </w:p>
@@ -11180,6 +12274,7 @@
               <w:rPr>
                 <w:b/>
               </w:rPr>
+              <w:lastRenderedPageBreak/>
               <w:t>Calendario</w:t>
             </w:r>
           </w:p>
@@ -11199,7 +12294,27 @@
                 <w:sz w:val="22"/>
                 <w:szCs w:val="22"/>
               </w:rPr>
-              <w:t>Fecha Inicio = 03/10/2022 -  Fecha de Fin = 17/10/2022</w:t>
+              <w:t xml:space="preserve">Fecha Inicio = 03/10/2022 </w:t>
+            </w:r>
+            <w:proofErr w:type="gramStart"/>
+            <w:r>
+              <w:rPr>
+                <w:rFonts w:ascii="Roboto" w:eastAsia="Roboto" w:hAnsi="Roboto" w:cs="Roboto"/>
+                <w:i/>
+                <w:sz w:val="22"/>
+                <w:szCs w:val="22"/>
+              </w:rPr>
+              <w:t>-  Fecha</w:t>
+            </w:r>
+            <w:proofErr w:type="gramEnd"/>
+            <w:r>
+              <w:rPr>
+                <w:rFonts w:ascii="Roboto" w:eastAsia="Roboto" w:hAnsi="Roboto" w:cs="Roboto"/>
+                <w:i/>
+                <w:sz w:val="22"/>
+                <w:szCs w:val="22"/>
+              </w:rPr>
+              <w:t xml:space="preserve"> de Fin = 17/10/2022</w:t>
             </w:r>
           </w:p>
           <w:p>
@@ -11280,11 +12395,19 @@
             <w:tcW w:w="2039" w:type="dxa"/>
           </w:tcPr>
           <w:p>
+            <w:proofErr w:type="spellStart"/>
             <w:r>
               <w:rPr>
                 <w:b/>
               </w:rPr>
-              <w:t>N° de sprint</w:t>
+              <w:t>N°</w:t>
+            </w:r>
+            <w:proofErr w:type="spellEnd"/>
+            <w:r>
+              <w:rPr>
+                <w:b/>
+              </w:rPr>
+              <w:t xml:space="preserve"> de sprint</w:t>
             </w:r>
           </w:p>
         </w:tc>
@@ -11329,7 +12452,6 @@
               <w:rPr>
                 <w:b/>
               </w:rPr>
-              <w:lastRenderedPageBreak/>
               <w:t>Sprint Backlog</w:t>
             </w:r>
           </w:p>
@@ -11382,7 +12504,43 @@
                 <w:sz w:val="22"/>
                 <w:szCs w:val="22"/>
               </w:rPr>
-              <w:t>Sitio funcional en hosting remoto de Sitio Institucional en WordPress y Frontend en subcarpeta (subdominio) y opcional linkeado al repositorio de GitHub/ GitHub Pages.</w:t>
+              <w:t xml:space="preserve">Sitio funcional en hosting remoto de Sitio Institucional en WordPress y </w:t>
+            </w:r>
+            <w:proofErr w:type="spellStart"/>
+            <w:r>
+              <w:rPr>
+                <w:rFonts w:ascii="Roboto" w:eastAsia="Roboto" w:hAnsi="Roboto" w:cs="Roboto"/>
+                <w:sz w:val="22"/>
+                <w:szCs w:val="22"/>
+              </w:rPr>
+              <w:t>Frontend</w:t>
+            </w:r>
+            <w:proofErr w:type="spellEnd"/>
+            <w:r>
+              <w:rPr>
+                <w:rFonts w:ascii="Roboto" w:eastAsia="Roboto" w:hAnsi="Roboto" w:cs="Roboto"/>
+                <w:sz w:val="22"/>
+                <w:szCs w:val="22"/>
+              </w:rPr>
+              <w:t xml:space="preserve"> en subcarpeta (subdominio) y opcional </w:t>
+            </w:r>
+            <w:proofErr w:type="spellStart"/>
+            <w:r>
+              <w:rPr>
+                <w:rFonts w:ascii="Roboto" w:eastAsia="Roboto" w:hAnsi="Roboto" w:cs="Roboto"/>
+                <w:sz w:val="22"/>
+                <w:szCs w:val="22"/>
+              </w:rPr>
+              <w:t>linkeado</w:t>
+            </w:r>
+            <w:proofErr w:type="spellEnd"/>
+            <w:r>
+              <w:rPr>
+                <w:rFonts w:ascii="Roboto" w:eastAsia="Roboto" w:hAnsi="Roboto" w:cs="Roboto"/>
+                <w:sz w:val="22"/>
+                <w:szCs w:val="22"/>
+              </w:rPr>
+              <w:t xml:space="preserve"> al repositorio de GitHub/ GitHub Pages.</w:t>
             </w:r>
           </w:p>
           <w:p>
@@ -11456,13 +12614,77 @@
                 <w:szCs w:val="22"/>
               </w:rPr>
             </w:pPr>
+            <w:proofErr w:type="gramStart"/>
             <w:r>
               <w:rPr>
                 <w:rFonts w:ascii="Roboto" w:eastAsia="Roboto" w:hAnsi="Roboto" w:cs="Roboto"/>
                 <w:sz w:val="22"/>
                 <w:szCs w:val="22"/>
               </w:rPr>
-              <w:t>Consultas : Insert - Select - Update - JOIN</w:t>
+              <w:t>Consultas :</w:t>
+            </w:r>
+            <w:proofErr w:type="gramEnd"/>
+            <w:r>
+              <w:rPr>
+                <w:rFonts w:ascii="Roboto" w:eastAsia="Roboto" w:hAnsi="Roboto" w:cs="Roboto"/>
+                <w:sz w:val="22"/>
+                <w:szCs w:val="22"/>
+              </w:rPr>
+              <w:t xml:space="preserve"> </w:t>
+            </w:r>
+            <w:proofErr w:type="spellStart"/>
+            <w:r>
+              <w:rPr>
+                <w:rFonts w:ascii="Roboto" w:eastAsia="Roboto" w:hAnsi="Roboto" w:cs="Roboto"/>
+                <w:sz w:val="22"/>
+                <w:szCs w:val="22"/>
+              </w:rPr>
+              <w:t>Insert</w:t>
+            </w:r>
+            <w:proofErr w:type="spellEnd"/>
+            <w:r>
+              <w:rPr>
+                <w:rFonts w:ascii="Roboto" w:eastAsia="Roboto" w:hAnsi="Roboto" w:cs="Roboto"/>
+                <w:sz w:val="22"/>
+                <w:szCs w:val="22"/>
+              </w:rPr>
+              <w:t xml:space="preserve"> - </w:t>
+            </w:r>
+            <w:proofErr w:type="spellStart"/>
+            <w:r>
+              <w:rPr>
+                <w:rFonts w:ascii="Roboto" w:eastAsia="Roboto" w:hAnsi="Roboto" w:cs="Roboto"/>
+                <w:sz w:val="22"/>
+                <w:szCs w:val="22"/>
+              </w:rPr>
+              <w:t>Select</w:t>
+            </w:r>
+            <w:proofErr w:type="spellEnd"/>
+            <w:r>
+              <w:rPr>
+                <w:rFonts w:ascii="Roboto" w:eastAsia="Roboto" w:hAnsi="Roboto" w:cs="Roboto"/>
+                <w:sz w:val="22"/>
+                <w:szCs w:val="22"/>
+              </w:rPr>
+              <w:t xml:space="preserve"> - </w:t>
+            </w:r>
+            <w:proofErr w:type="spellStart"/>
+            <w:r>
+              <w:rPr>
+                <w:rFonts w:ascii="Roboto" w:eastAsia="Roboto" w:hAnsi="Roboto" w:cs="Roboto"/>
+                <w:sz w:val="22"/>
+                <w:szCs w:val="22"/>
+              </w:rPr>
+              <w:t>Update</w:t>
+            </w:r>
+            <w:proofErr w:type="spellEnd"/>
+            <w:r>
+              <w:rPr>
+                <w:rFonts w:ascii="Roboto" w:eastAsia="Roboto" w:hAnsi="Roboto" w:cs="Roboto"/>
+                <w:sz w:val="22"/>
+                <w:szCs w:val="22"/>
+              </w:rPr>
+              <w:t xml:space="preserve"> - JOIN</w:t>
             </w:r>
           </w:p>
           <w:p/>
@@ -11506,7 +12728,27 @@
                 <w:sz w:val="22"/>
                 <w:szCs w:val="22"/>
               </w:rPr>
-              <w:t>Fecha Inicio = 17/10/2022 -  Fecha de Fin = 14/11/2022</w:t>
+              <w:t xml:space="preserve">Fecha Inicio = 17/10/2022 </w:t>
+            </w:r>
+            <w:proofErr w:type="gramStart"/>
+            <w:r>
+              <w:rPr>
+                <w:rFonts w:ascii="Roboto" w:eastAsia="Roboto" w:hAnsi="Roboto" w:cs="Roboto"/>
+                <w:i/>
+                <w:sz w:val="22"/>
+                <w:szCs w:val="22"/>
+              </w:rPr>
+              <w:t>-  Fecha</w:t>
+            </w:r>
+            <w:proofErr w:type="gramEnd"/>
+            <w:r>
+              <w:rPr>
+                <w:rFonts w:ascii="Roboto" w:eastAsia="Roboto" w:hAnsi="Roboto" w:cs="Roboto"/>
+                <w:i/>
+                <w:sz w:val="22"/>
+                <w:szCs w:val="22"/>
+              </w:rPr>
+              <w:t xml:space="preserve"> de Fin = 14/11/2022</w:t>
             </w:r>
           </w:p>
           <w:p>
@@ -11607,7 +12849,23 @@
           <w:b/>
           <w:sz w:val="24"/>
         </w:rPr>
-        <w:t>3.5 Sprints. 2023</w:t>
+        <w:t xml:space="preserve">3.5 </w:t>
+      </w:r>
+      <w:proofErr w:type="spellStart"/>
+      <w:r>
+        <w:rPr>
+          <w:b/>
+          <w:sz w:val="24"/>
+        </w:rPr>
+        <w:t>Sprints</w:t>
+      </w:r>
+      <w:proofErr w:type="spellEnd"/>
+      <w:r>
+        <w:rPr>
+          <w:b/>
+          <w:sz w:val="24"/>
+        </w:rPr>
+        <w:t>. 2023</w:t>
       </w:r>
     </w:p>
     <w:p>
@@ -11652,12 +12910,21 @@
             </w:tcMar>
           </w:tcPr>
           <w:p>
+            <w:proofErr w:type="spellStart"/>
             <w:r>
               <w:rPr>
                 <w:b/>
                 <w:sz w:val="22"/>
               </w:rPr>
-              <w:t>N° de sprint</w:t>
+              <w:t>N°</w:t>
+            </w:r>
+            <w:proofErr w:type="spellEnd"/>
+            <w:r>
+              <w:rPr>
+                <w:b/>
+                <w:sz w:val="22"/>
+              </w:rPr>
+              <w:t xml:space="preserve"> de sprint</w:t>
             </w:r>
           </w:p>
         </w:tc>
@@ -11761,6 +13028,7 @@
                 <w:b/>
                 <w:sz w:val="22"/>
               </w:rPr>
+              <w:lastRenderedPageBreak/>
               <w:t xml:space="preserve">Responsabilidades </w:t>
             </w:r>
           </w:p>
@@ -11819,7 +13087,23 @@
                 <w:rFonts w:ascii="Roboto" w:eastAsia="Roboto" w:hAnsi="Roboto" w:cs="Roboto"/>
                 <w:sz w:val="22"/>
               </w:rPr>
-              <w:t>Definir requerimientos para el nuevo módulo a desarrollar un e-commerce (colocarlos en el</w:t>
+              <w:t>Definir requerimientos para el nuevo módulo a desarrollar un e-</w:t>
+            </w:r>
+            <w:proofErr w:type="spellStart"/>
+            <w:r>
+              <w:rPr>
+                <w:rFonts w:ascii="Roboto" w:eastAsia="Roboto" w:hAnsi="Roboto" w:cs="Roboto"/>
+                <w:sz w:val="22"/>
+              </w:rPr>
+              <w:t>commerce</w:t>
+            </w:r>
+            <w:proofErr w:type="spellEnd"/>
+            <w:r>
+              <w:rPr>
+                <w:rFonts w:ascii="Roboto" w:eastAsia="Roboto" w:hAnsi="Roboto" w:cs="Roboto"/>
+                <w:sz w:val="22"/>
+              </w:rPr>
+              <w:t xml:space="preserve"> (colocarlos en el</w:t>
             </w:r>
             <w:r>
               <w:rPr>
@@ -11827,8 +13111,36 @@
                 <w:i/>
                 <w:sz w:val="22"/>
               </w:rPr>
-              <w:t xml:space="preserve"> Product Backlog del Projet</w:t>
-            </w:r>
+              <w:t xml:space="preserve"> </w:t>
+            </w:r>
+            <w:proofErr w:type="spellStart"/>
+            <w:r>
+              <w:rPr>
+                <w:rFonts w:ascii="Roboto" w:eastAsia="Roboto" w:hAnsi="Roboto" w:cs="Roboto"/>
+                <w:i/>
+                <w:sz w:val="22"/>
+              </w:rPr>
+              <w:t>Product</w:t>
+            </w:r>
+            <w:proofErr w:type="spellEnd"/>
+            <w:r>
+              <w:rPr>
+                <w:rFonts w:ascii="Roboto" w:eastAsia="Roboto" w:hAnsi="Roboto" w:cs="Roboto"/>
+                <w:i/>
+                <w:sz w:val="22"/>
+              </w:rPr>
+              <w:t xml:space="preserve"> Backlog del </w:t>
+            </w:r>
+            <w:proofErr w:type="spellStart"/>
+            <w:r>
+              <w:rPr>
+                <w:rFonts w:ascii="Roboto" w:eastAsia="Roboto" w:hAnsi="Roboto" w:cs="Roboto"/>
+                <w:i/>
+                <w:sz w:val="22"/>
+              </w:rPr>
+              <w:t>Projet</w:t>
+            </w:r>
+            <w:proofErr w:type="spellEnd"/>
             <w:r>
               <w:rPr>
                 <w:rFonts w:ascii="Roboto" w:eastAsia="Roboto" w:hAnsi="Roboto" w:cs="Roboto"/>
@@ -11860,14 +13172,40 @@
                 <w:i/>
                 <w:sz w:val="22"/>
               </w:rPr>
-              <w:t>Issues y Milestones</w:t>
-            </w:r>
+              <w:t xml:space="preserve">Issues y </w:t>
+            </w:r>
+            <w:proofErr w:type="spellStart"/>
             <w:r>
               <w:rPr>
                 <w:rFonts w:ascii="Roboto" w:eastAsia="Roboto" w:hAnsi="Roboto" w:cs="Roboto"/>
-                <w:sz w:val="22"/>
-              </w:rPr>
-              <w:t>) - Tener en cuenta la redacción adecuada para las US y nomenclatura, ej “#US01 Como usuario quiero ingresar al carrito para poder comprar”</w:t>
+                <w:i/>
+                <w:sz w:val="22"/>
+              </w:rPr>
+              <w:t>Milestones</w:t>
+            </w:r>
+            <w:proofErr w:type="spellEnd"/>
+            <w:r>
+              <w:rPr>
+                <w:rFonts w:ascii="Roboto" w:eastAsia="Roboto" w:hAnsi="Roboto" w:cs="Roboto"/>
+                <w:sz w:val="22"/>
+              </w:rPr>
+              <w:t xml:space="preserve">) - Tener en cuenta la redacción adecuada para las US y nomenclatura, </w:t>
+            </w:r>
+            <w:proofErr w:type="spellStart"/>
+            <w:r>
+              <w:rPr>
+                <w:rFonts w:ascii="Roboto" w:eastAsia="Roboto" w:hAnsi="Roboto" w:cs="Roboto"/>
+                <w:sz w:val="22"/>
+              </w:rPr>
+              <w:t>ej</w:t>
+            </w:r>
+            <w:proofErr w:type="spellEnd"/>
+            <w:r>
+              <w:rPr>
+                <w:rFonts w:ascii="Roboto" w:eastAsia="Roboto" w:hAnsi="Roboto" w:cs="Roboto"/>
+                <w:sz w:val="22"/>
+              </w:rPr>
+              <w:t xml:space="preserve"> “#US01 Como usuario quiero ingresar al carrito para poder comprar”</w:t>
             </w:r>
           </w:p>
           <w:p>
@@ -11888,8 +13226,23 @@
                 <w:rFonts w:ascii="Roboto" w:eastAsia="Roboto" w:hAnsi="Roboto" w:cs="Roboto"/>
                 <w:sz w:val="22"/>
               </w:rPr>
-              <w:lastRenderedPageBreak/>
-              <w:t>Definir tareas dentro de las Historias de Usuario (GITHUB) ej dentro de las ISSUES #TK01 revisar IEEE830.</w:t>
+              <w:t xml:space="preserve">Definir tareas dentro de las Historias de Usuario (GITHUB) </w:t>
+            </w:r>
+            <w:proofErr w:type="spellStart"/>
+            <w:r>
+              <w:rPr>
+                <w:rFonts w:ascii="Roboto" w:eastAsia="Roboto" w:hAnsi="Roboto" w:cs="Roboto"/>
+                <w:sz w:val="22"/>
+              </w:rPr>
+              <w:t>ej</w:t>
+            </w:r>
+            <w:proofErr w:type="spellEnd"/>
+            <w:r>
+              <w:rPr>
+                <w:rFonts w:ascii="Roboto" w:eastAsia="Roboto" w:hAnsi="Roboto" w:cs="Roboto"/>
+                <w:sz w:val="22"/>
+              </w:rPr>
+              <w:t xml:space="preserve"> dentro de las ISSUES #TK01 revisar IEEE830.</w:t>
             </w:r>
           </w:p>
           <w:p/>
@@ -11918,7 +13271,6 @@
                 <w:b/>
                 <w:sz w:val="22"/>
               </w:rPr>
-              <w:lastRenderedPageBreak/>
               <w:t>Calendario</w:t>
             </w:r>
           </w:p>
@@ -11952,7 +13304,25 @@
                 <w:i/>
                 <w:sz w:val="22"/>
               </w:rPr>
-              <w:t>Fecha Inicio = 10/04/2023 -  Fecha de Fin = 21/04/2023</w:t>
+              <w:t xml:space="preserve">Fecha Inicio = 10/04/2023 </w:t>
+            </w:r>
+            <w:proofErr w:type="gramStart"/>
+            <w:r>
+              <w:rPr>
+                <w:rFonts w:ascii="Roboto" w:eastAsia="Roboto" w:hAnsi="Roboto" w:cs="Roboto"/>
+                <w:i/>
+                <w:sz w:val="22"/>
+              </w:rPr>
+              <w:t>-  Fecha</w:t>
+            </w:r>
+            <w:proofErr w:type="gramEnd"/>
+            <w:r>
+              <w:rPr>
+                <w:rFonts w:ascii="Roboto" w:eastAsia="Roboto" w:hAnsi="Roboto" w:cs="Roboto"/>
+                <w:i/>
+                <w:sz w:val="22"/>
+              </w:rPr>
+              <w:t xml:space="preserve"> de Fin = 21/04/2023</w:t>
             </w:r>
           </w:p>
           <w:p/>
@@ -12067,7 +13437,7 @@
 </file>
 
 <file path=word/endnotes.xml><?xml version="1.0" encoding="utf-8"?>
-<w:endnotes xmlns:wpc="http://schemas.microsoft.com/office/word/2010/wordprocessingCanvas" xmlns:cx="http://schemas.microsoft.com/office/drawing/2014/chartex" xmlns:cx1="http://schemas.microsoft.com/office/drawing/2015/9/8/chartex" xmlns:cx2="http://schemas.microsoft.com/office/drawing/2015/10/21/chartex" xmlns:cx3="http://schemas.microsoft.com/office/drawing/2016/5/9/chartex" xmlns:cx4="http://schemas.microsoft.com/office/drawing/2016/5/10/chartex" xmlns:cx5="http://schemas.microsoft.com/office/drawing/2016/5/11/chartex" xmlns:cx6="http://schemas.microsoft.com/office/drawing/2016/5/12/chartex" xmlns:cx7="http://schemas.microsoft.com/office/drawing/2016/5/13/chartex" xmlns:cx8="http://schemas.microsoft.com/office/drawing/2016/5/14/chartex" xmlns:mc="http://schemas.openxmlformats.org/markup-compatibility/2006" xmlns:aink="http://schemas.microsoft.com/office/drawing/2016/ink" xmlns:am3d="http://schemas.microsoft.com/office/drawing/2017/model3d" xmlns:o="urn:schemas-microsoft-com:office:office" xmlns:oel="http://schemas.microsoft.com/office/2019/extlst" xmlns:r="http://schemas.openxmlformats.org/officeDocument/2006/relationships" xmlns:m="http://schemas.openxmlformats.org/officeDocument/2006/math" xmlns:v="urn:schemas-microsoft-com:vml" xmlns:wp14="http://schemas.microsoft.com/office/word/2010/wordprocessingDrawing" xmlns:wp="http://schemas.openxmlformats.org/drawingml/2006/wordprocessingDrawing" xmlns:w10="urn:schemas-microsoft-com:office:word" xmlns:w="http://schemas.openxmlformats.org/wordprocessingml/2006/main" xmlns:w14="http://schemas.microsoft.com/office/word/2010/wordml" xmlns:w15="http://schemas.microsoft.com/office/word/2012/wordml" xmlns:w16cex="http://schemas.microsoft.com/office/word/2018/wordml/cex" xmlns:w16cid="http://schemas.microsoft.com/office/word/2016/wordml/cid" xmlns:w16="http://schemas.microsoft.com/office/word/2018/wordml" xmlns:w16sdtdh="http://schemas.microsoft.com/office/word/2020/wordml/sdtdatahash" xmlns:w16se="http://schemas.microsoft.com/office/word/2015/wordml/symex" xmlns:wpg="http://schemas.microsoft.com/office/word/2010/wordprocessingGroup" xmlns:wpi="http://schemas.microsoft.com/office/word/2010/wordprocessingInk" xmlns:wne="http://schemas.microsoft.com/office/word/2006/wordml" xmlns:wps="http://schemas.microsoft.com/office/word/2010/wordprocessingShape" mc:Ignorable="w14 w15 w16se w16cid w16 w16cex w16sdtdh wp14">
+<w:endnotes xmlns:wpc="http://schemas.microsoft.com/office/word/2010/wordprocessingCanvas" xmlns:cx="http://schemas.microsoft.com/office/drawing/2014/chartex" xmlns:cx1="http://schemas.microsoft.com/office/drawing/2015/9/8/chartex" xmlns:cx2="http://schemas.microsoft.com/office/drawing/2015/10/21/chartex" xmlns:cx3="http://schemas.microsoft.com/office/drawing/2016/5/9/chartex" xmlns:cx4="http://schemas.microsoft.com/office/drawing/2016/5/10/chartex" xmlns:cx5="http://schemas.microsoft.com/office/drawing/2016/5/11/chartex" xmlns:cx6="http://schemas.microsoft.com/office/drawing/2016/5/12/chartex" xmlns:cx7="http://schemas.microsoft.com/office/drawing/2016/5/13/chartex" xmlns:cx8="http://schemas.microsoft.com/office/drawing/2016/5/14/chartex" xmlns:mc="http://schemas.openxmlformats.org/markup-compatibility/2006" xmlns:aink="http://schemas.microsoft.com/office/drawing/2016/ink" xmlns:am3d="http://schemas.microsoft.com/office/drawing/2017/model3d" xmlns:o="urn:schemas-microsoft-com:office:office" xmlns:oel="http://schemas.microsoft.com/office/2019/extlst" xmlns:r="http://schemas.openxmlformats.org/officeDocument/2006/relationships" xmlns:m="http://schemas.openxmlformats.org/officeDocument/2006/math" xmlns:v="urn:schemas-microsoft-com:vml" xmlns:wp14="http://schemas.microsoft.com/office/word/2010/wordprocessingDrawing" xmlns:wp="http://schemas.openxmlformats.org/drawingml/2006/wordprocessingDrawing" xmlns:w10="urn:schemas-microsoft-com:office:word" xmlns:w="http://schemas.openxmlformats.org/wordprocessingml/2006/main" xmlns:w14="http://schemas.microsoft.com/office/word/2010/wordml" xmlns:w15="http://schemas.microsoft.com/office/word/2012/wordml" xmlns:w16cex="http://schemas.microsoft.com/office/word/2018/wordml/cex" xmlns:w16cid="http://schemas.microsoft.com/office/word/2016/wordml/cid" xmlns:w16="http://schemas.microsoft.com/office/word/2018/wordml" xmlns:w16du="http://schemas.microsoft.com/office/word/2023/wordml/word16du" xmlns:w16sdtdh="http://schemas.microsoft.com/office/word/2020/wordml/sdtdatahash" xmlns:w16se="http://schemas.microsoft.com/office/word/2015/wordml/symex" xmlns:wpg="http://schemas.microsoft.com/office/word/2010/wordprocessingGroup" xmlns:wpi="http://schemas.microsoft.com/office/word/2010/wordprocessingInk" xmlns:wne="http://schemas.microsoft.com/office/word/2006/wordml" xmlns:wps="http://schemas.microsoft.com/office/word/2010/wordprocessingShape" mc:Ignorable="w14 w15 w16se w16cid w16 w16cex w16sdtdh wp14">
   <w:endnote w:type="separator" w:id="-1">
     <w:p>
       <w:r>
@@ -12086,7 +13456,7 @@
 </file>
 
 <file path=word/footer1.xml><?xml version="1.0" encoding="utf-8"?>
-<w:ftr xmlns:wpc="http://schemas.microsoft.com/office/word/2010/wordprocessingCanvas" xmlns:cx="http://schemas.microsoft.com/office/drawing/2014/chartex" xmlns:cx1="http://schemas.microsoft.com/office/drawing/2015/9/8/chartex" xmlns:cx2="http://schemas.microsoft.com/office/drawing/2015/10/21/chartex" xmlns:cx3="http://schemas.microsoft.com/office/drawing/2016/5/9/chartex" xmlns:cx4="http://schemas.microsoft.com/office/drawing/2016/5/10/chartex" xmlns:cx5="http://schemas.microsoft.com/office/drawing/2016/5/11/chartex" xmlns:cx6="http://schemas.microsoft.com/office/drawing/2016/5/12/chartex" xmlns:cx7="http://schemas.microsoft.com/office/drawing/2016/5/13/chartex" xmlns:cx8="http://schemas.microsoft.com/office/drawing/2016/5/14/chartex" xmlns:mc="http://schemas.openxmlformats.org/markup-compatibility/2006" xmlns:aink="http://schemas.microsoft.com/office/drawing/2016/ink" xmlns:am3d="http://schemas.microsoft.com/office/drawing/2017/model3d" xmlns:o="urn:schemas-microsoft-com:office:office" xmlns:oel="http://schemas.microsoft.com/office/2019/extlst" xmlns:r="http://schemas.openxmlformats.org/officeDocument/2006/relationships" xmlns:m="http://schemas.openxmlformats.org/officeDocument/2006/math" xmlns:v="urn:schemas-microsoft-com:vml" xmlns:wp14="http://schemas.microsoft.com/office/word/2010/wordprocessingDrawing" xmlns:wp="http://schemas.openxmlformats.org/drawingml/2006/wordprocessingDrawing" xmlns:w10="urn:schemas-microsoft-com:office:word" xmlns:w="http://schemas.openxmlformats.org/wordprocessingml/2006/main" xmlns:w14="http://schemas.microsoft.com/office/word/2010/wordml" xmlns:w15="http://schemas.microsoft.com/office/word/2012/wordml" xmlns:w16cex="http://schemas.microsoft.com/office/word/2018/wordml/cex" xmlns:w16cid="http://schemas.microsoft.com/office/word/2016/wordml/cid" xmlns:w16="http://schemas.microsoft.com/office/word/2018/wordml" xmlns:w16sdtdh="http://schemas.microsoft.com/office/word/2020/wordml/sdtdatahash" xmlns:w16se="http://schemas.microsoft.com/office/word/2015/wordml/symex" xmlns:wpg="http://schemas.microsoft.com/office/word/2010/wordprocessingGroup" xmlns:wpi="http://schemas.microsoft.com/office/word/2010/wordprocessingInk" xmlns:wne="http://schemas.microsoft.com/office/word/2006/wordml" xmlns:wps="http://schemas.microsoft.com/office/word/2010/wordprocessingShape" mc:Ignorable="w14 w15 w16se w16cid w16 w16cex w16sdtdh wp14">
+<w:ftr xmlns:wpc="http://schemas.microsoft.com/office/word/2010/wordprocessingCanvas" xmlns:cx="http://schemas.microsoft.com/office/drawing/2014/chartex" xmlns:cx1="http://schemas.microsoft.com/office/drawing/2015/9/8/chartex" xmlns:cx2="http://schemas.microsoft.com/office/drawing/2015/10/21/chartex" xmlns:cx3="http://schemas.microsoft.com/office/drawing/2016/5/9/chartex" xmlns:cx4="http://schemas.microsoft.com/office/drawing/2016/5/10/chartex" xmlns:cx5="http://schemas.microsoft.com/office/drawing/2016/5/11/chartex" xmlns:cx6="http://schemas.microsoft.com/office/drawing/2016/5/12/chartex" xmlns:cx7="http://schemas.microsoft.com/office/drawing/2016/5/13/chartex" xmlns:cx8="http://schemas.microsoft.com/office/drawing/2016/5/14/chartex" xmlns:mc="http://schemas.openxmlformats.org/markup-compatibility/2006" xmlns:aink="http://schemas.microsoft.com/office/drawing/2016/ink" xmlns:am3d="http://schemas.microsoft.com/office/drawing/2017/model3d" xmlns:o="urn:schemas-microsoft-com:office:office" xmlns:oel="http://schemas.microsoft.com/office/2019/extlst" xmlns:r="http://schemas.openxmlformats.org/officeDocument/2006/relationships" xmlns:m="http://schemas.openxmlformats.org/officeDocument/2006/math" xmlns:v="urn:schemas-microsoft-com:vml" xmlns:wp14="http://schemas.microsoft.com/office/word/2010/wordprocessingDrawing" xmlns:wp="http://schemas.openxmlformats.org/drawingml/2006/wordprocessingDrawing" xmlns:w10="urn:schemas-microsoft-com:office:word" xmlns:w="http://schemas.openxmlformats.org/wordprocessingml/2006/main" xmlns:w14="http://schemas.microsoft.com/office/word/2010/wordml" xmlns:w15="http://schemas.microsoft.com/office/word/2012/wordml" xmlns:w16cex="http://schemas.microsoft.com/office/word/2018/wordml/cex" xmlns:w16cid="http://schemas.microsoft.com/office/word/2016/wordml/cid" xmlns:w16="http://schemas.microsoft.com/office/word/2018/wordml" xmlns:w16du="http://schemas.microsoft.com/office/word/2023/wordml/word16du" xmlns:w16sdtdh="http://schemas.microsoft.com/office/word/2020/wordml/sdtdatahash" xmlns:w16se="http://schemas.microsoft.com/office/word/2015/wordml/symex" xmlns:wpg="http://schemas.microsoft.com/office/word/2010/wordprocessingGroup" xmlns:wpi="http://schemas.microsoft.com/office/word/2010/wordprocessingInk" xmlns:wne="http://schemas.microsoft.com/office/word/2006/wordml" xmlns:wps="http://schemas.microsoft.com/office/word/2010/wordprocessingShape" mc:Ignorable="w14 w15 w16se w16cid w16 w16cex w16sdtdh wp14">
   <w:p>
     <w:pPr>
       <w:ind w:right="260"/>
@@ -12142,12 +13512,44 @@
                             <w:jc w:val="center"/>
                             <w:textDirection w:val="btLr"/>
                           </w:pPr>
+                          <w:proofErr w:type="gramStart"/>
                           <w:r>
                             <w:rPr>
                               <w:color w:val="0F243E"/>
                               <w:sz w:val="26"/>
                             </w:rPr>
-                            <w:t>PAGE  \* Arabic  \* MERGEFORMAT4</w:t>
+                            <w:t>PAGE  \</w:t>
+                          </w:r>
+                          <w:proofErr w:type="gramEnd"/>
+                          <w:r>
+                            <w:rPr>
+                              <w:color w:val="0F243E"/>
+                              <w:sz w:val="26"/>
+                            </w:rPr>
+                            <w:t xml:space="preserve">* </w:t>
+                          </w:r>
+                          <w:proofErr w:type="spellStart"/>
+                          <w:r>
+                            <w:rPr>
+                              <w:color w:val="0F243E"/>
+                              <w:sz w:val="26"/>
+                            </w:rPr>
+                            <w:t>Arabic</w:t>
+                          </w:r>
+                          <w:proofErr w:type="spellEnd"/>
+                          <w:r>
+                            <w:rPr>
+                              <w:color w:val="0F243E"/>
+                              <w:sz w:val="26"/>
+                            </w:rPr>
+                            <w:t xml:space="preserve">  \* </w:t>
+                          </w:r>
+                          <w:r>
+                            <w:rPr>
+                              <w:color w:val="0F243E"/>
+                              <w:sz w:val="26"/>
+                            </w:rPr>
+                            <w:t>MERGEFORMAT4</w:t>
                           </w:r>
                         </w:p>
                         <w:p>
@@ -12206,7 +13608,14 @@
                         <w:color w:val="0F243E"/>
                         <w:sz w:val="26"/>
                       </w:rPr>
-                      <w:t xml:space="preserve">  \* MERGEFORMAT4</w:t>
+                      <w:t xml:space="preserve">  \* </w:t>
+                    </w:r>
+                    <w:r>
+                      <w:rPr>
+                        <w:color w:val="0F243E"/>
+                        <w:sz w:val="26"/>
+                      </w:rPr>
+                      <w:t>MERGEFORMAT4</w:t>
                     </w:r>
                   </w:p>
                   <w:p>
@@ -12244,7 +13653,7 @@
 </file>
 
 <file path=word/footnotes.xml><?xml version="1.0" encoding="utf-8"?>
-<w:footnotes xmlns:wpc="http://schemas.microsoft.com/office/word/2010/wordprocessingCanvas" xmlns:cx="http://schemas.microsoft.com/office/drawing/2014/chartex" xmlns:cx1="http://schemas.microsoft.com/office/drawing/2015/9/8/chartex" xmlns:cx2="http://schemas.microsoft.com/office/drawing/2015/10/21/chartex" xmlns:cx3="http://schemas.microsoft.com/office/drawing/2016/5/9/chartex" xmlns:cx4="http://schemas.microsoft.com/office/drawing/2016/5/10/chartex" xmlns:cx5="http://schemas.microsoft.com/office/drawing/2016/5/11/chartex" xmlns:cx6="http://schemas.microsoft.com/office/drawing/2016/5/12/chartex" xmlns:cx7="http://schemas.microsoft.com/office/drawing/2016/5/13/chartex" xmlns:cx8="http://schemas.microsoft.com/office/drawing/2016/5/14/chartex" xmlns:mc="http://schemas.openxmlformats.org/markup-compatibility/2006" xmlns:aink="http://schemas.microsoft.com/office/drawing/2016/ink" xmlns:am3d="http://schemas.microsoft.com/office/drawing/2017/model3d" xmlns:o="urn:schemas-microsoft-com:office:office" xmlns:oel="http://schemas.microsoft.com/office/2019/extlst" xmlns:r="http://schemas.openxmlformats.org/officeDocument/2006/relationships" xmlns:m="http://schemas.openxmlformats.org/officeDocument/2006/math" xmlns:v="urn:schemas-microsoft-com:vml" xmlns:wp14="http://schemas.microsoft.com/office/word/2010/wordprocessingDrawing" xmlns:wp="http://schemas.openxmlformats.org/drawingml/2006/wordprocessingDrawing" xmlns:w10="urn:schemas-microsoft-com:office:word" xmlns:w="http://schemas.openxmlformats.org/wordprocessingml/2006/main" xmlns:w14="http://schemas.microsoft.com/office/word/2010/wordml" xmlns:w15="http://schemas.microsoft.com/office/word/2012/wordml" xmlns:w16cex="http://schemas.microsoft.com/office/word/2018/wordml/cex" xmlns:w16cid="http://schemas.microsoft.com/office/word/2016/wordml/cid" xmlns:w16="http://schemas.microsoft.com/office/word/2018/wordml" xmlns:w16sdtdh="http://schemas.microsoft.com/office/word/2020/wordml/sdtdatahash" xmlns:w16se="http://schemas.microsoft.com/office/word/2015/wordml/symex" xmlns:wpg="http://schemas.microsoft.com/office/word/2010/wordprocessingGroup" xmlns:wpi="http://schemas.microsoft.com/office/word/2010/wordprocessingInk" xmlns:wne="http://schemas.microsoft.com/office/word/2006/wordml" xmlns:wps="http://schemas.microsoft.com/office/word/2010/wordprocessingShape" mc:Ignorable="w14 w15 w16se w16cid w16 w16cex w16sdtdh wp14">
+<w:footnotes xmlns:wpc="http://schemas.microsoft.com/office/word/2010/wordprocessingCanvas" xmlns:cx="http://schemas.microsoft.com/office/drawing/2014/chartex" xmlns:cx1="http://schemas.microsoft.com/office/drawing/2015/9/8/chartex" xmlns:cx2="http://schemas.microsoft.com/office/drawing/2015/10/21/chartex" xmlns:cx3="http://schemas.microsoft.com/office/drawing/2016/5/9/chartex" xmlns:cx4="http://schemas.microsoft.com/office/drawing/2016/5/10/chartex" xmlns:cx5="http://schemas.microsoft.com/office/drawing/2016/5/11/chartex" xmlns:cx6="http://schemas.microsoft.com/office/drawing/2016/5/12/chartex" xmlns:cx7="http://schemas.microsoft.com/office/drawing/2016/5/13/chartex" xmlns:cx8="http://schemas.microsoft.com/office/drawing/2016/5/14/chartex" xmlns:mc="http://schemas.openxmlformats.org/markup-compatibility/2006" xmlns:aink="http://schemas.microsoft.com/office/drawing/2016/ink" xmlns:am3d="http://schemas.microsoft.com/office/drawing/2017/model3d" xmlns:o="urn:schemas-microsoft-com:office:office" xmlns:oel="http://schemas.microsoft.com/office/2019/extlst" xmlns:r="http://schemas.openxmlformats.org/officeDocument/2006/relationships" xmlns:m="http://schemas.openxmlformats.org/officeDocument/2006/math" xmlns:v="urn:schemas-microsoft-com:vml" xmlns:wp14="http://schemas.microsoft.com/office/word/2010/wordprocessingDrawing" xmlns:wp="http://schemas.openxmlformats.org/drawingml/2006/wordprocessingDrawing" xmlns:w10="urn:schemas-microsoft-com:office:word" xmlns:w="http://schemas.openxmlformats.org/wordprocessingml/2006/main" xmlns:w14="http://schemas.microsoft.com/office/word/2010/wordml" xmlns:w15="http://schemas.microsoft.com/office/word/2012/wordml" xmlns:w16cex="http://schemas.microsoft.com/office/word/2018/wordml/cex" xmlns:w16cid="http://schemas.microsoft.com/office/word/2016/wordml/cid" xmlns:w16="http://schemas.microsoft.com/office/word/2018/wordml" xmlns:w16du="http://schemas.microsoft.com/office/word/2023/wordml/word16du" xmlns:w16sdtdh="http://schemas.microsoft.com/office/word/2020/wordml/sdtdatahash" xmlns:w16se="http://schemas.microsoft.com/office/word/2015/wordml/symex" xmlns:wpg="http://schemas.microsoft.com/office/word/2010/wordprocessingGroup" xmlns:wpi="http://schemas.microsoft.com/office/word/2010/wordprocessingInk" xmlns:wne="http://schemas.microsoft.com/office/word/2006/wordml" xmlns:wps="http://schemas.microsoft.com/office/word/2010/wordprocessingShape" mc:Ignorable="w14 w15 w16se w16cid w16 w16cex w16sdtdh wp14">
   <w:footnote w:type="separator" w:id="-1">
     <w:p>
       <w:r>
@@ -12263,7 +13672,7 @@
 </file>
 
 <file path=word/header1.xml><?xml version="1.0" encoding="utf-8"?>
-<w:hdr xmlns:wpc="http://schemas.microsoft.com/office/word/2010/wordprocessingCanvas" xmlns:cx="http://schemas.microsoft.com/office/drawing/2014/chartex" xmlns:cx1="http://schemas.microsoft.com/office/drawing/2015/9/8/chartex" xmlns:cx2="http://schemas.microsoft.com/office/drawing/2015/10/21/chartex" xmlns:cx3="http://schemas.microsoft.com/office/drawing/2016/5/9/chartex" xmlns:cx4="http://schemas.microsoft.com/office/drawing/2016/5/10/chartex" xmlns:cx5="http://schemas.microsoft.com/office/drawing/2016/5/11/chartex" xmlns:cx6="http://schemas.microsoft.com/office/drawing/2016/5/12/chartex" xmlns:cx7="http://schemas.microsoft.com/office/drawing/2016/5/13/chartex" xmlns:cx8="http://schemas.microsoft.com/office/drawing/2016/5/14/chartex" xmlns:mc="http://schemas.openxmlformats.org/markup-compatibility/2006" xmlns:aink="http://schemas.microsoft.com/office/drawing/2016/ink" xmlns:am3d="http://schemas.microsoft.com/office/drawing/2017/model3d" xmlns:o="urn:schemas-microsoft-com:office:office" xmlns:oel="http://schemas.microsoft.com/office/2019/extlst" xmlns:r="http://schemas.openxmlformats.org/officeDocument/2006/relationships" xmlns:m="http://schemas.openxmlformats.org/officeDocument/2006/math" xmlns:v="urn:schemas-microsoft-com:vml" xmlns:wp14="http://schemas.microsoft.com/office/word/2010/wordprocessingDrawing" xmlns:wp="http://schemas.openxmlformats.org/drawingml/2006/wordprocessingDrawing" xmlns:w10="urn:schemas-microsoft-com:office:word" xmlns:w="http://schemas.openxmlformats.org/wordprocessingml/2006/main" xmlns:w14="http://schemas.microsoft.com/office/word/2010/wordml" xmlns:w15="http://schemas.microsoft.com/office/word/2012/wordml" xmlns:w16cex="http://schemas.microsoft.com/office/word/2018/wordml/cex" xmlns:w16cid="http://schemas.microsoft.com/office/word/2016/wordml/cid" xmlns:w16="http://schemas.microsoft.com/office/word/2018/wordml" xmlns:w16sdtdh="http://schemas.microsoft.com/office/word/2020/wordml/sdtdatahash" xmlns:w16se="http://schemas.microsoft.com/office/word/2015/wordml/symex" xmlns:wpg="http://schemas.microsoft.com/office/word/2010/wordprocessingGroup" xmlns:wpi="http://schemas.microsoft.com/office/word/2010/wordprocessingInk" xmlns:wne="http://schemas.microsoft.com/office/word/2006/wordml" xmlns:wps="http://schemas.microsoft.com/office/word/2010/wordprocessingShape" mc:Ignorable="w14 w15 w16se w16cid w16 w16cex w16sdtdh wp14">
+<w:hdr xmlns:wpc="http://schemas.microsoft.com/office/word/2010/wordprocessingCanvas" xmlns:cx="http://schemas.microsoft.com/office/drawing/2014/chartex" xmlns:cx1="http://schemas.microsoft.com/office/drawing/2015/9/8/chartex" xmlns:cx2="http://schemas.microsoft.com/office/drawing/2015/10/21/chartex" xmlns:cx3="http://schemas.microsoft.com/office/drawing/2016/5/9/chartex" xmlns:cx4="http://schemas.microsoft.com/office/drawing/2016/5/10/chartex" xmlns:cx5="http://schemas.microsoft.com/office/drawing/2016/5/11/chartex" xmlns:cx6="http://schemas.microsoft.com/office/drawing/2016/5/12/chartex" xmlns:cx7="http://schemas.microsoft.com/office/drawing/2016/5/13/chartex" xmlns:cx8="http://schemas.microsoft.com/office/drawing/2016/5/14/chartex" xmlns:mc="http://schemas.openxmlformats.org/markup-compatibility/2006" xmlns:aink="http://schemas.microsoft.com/office/drawing/2016/ink" xmlns:am3d="http://schemas.microsoft.com/office/drawing/2017/model3d" xmlns:o="urn:schemas-microsoft-com:office:office" xmlns:oel="http://schemas.microsoft.com/office/2019/extlst" xmlns:r="http://schemas.openxmlformats.org/officeDocument/2006/relationships" xmlns:m="http://schemas.openxmlformats.org/officeDocument/2006/math" xmlns:v="urn:schemas-microsoft-com:vml" xmlns:wp14="http://schemas.microsoft.com/office/word/2010/wordprocessingDrawing" xmlns:wp="http://schemas.openxmlformats.org/drawingml/2006/wordprocessingDrawing" xmlns:w10="urn:schemas-microsoft-com:office:word" xmlns:w="http://schemas.openxmlformats.org/wordprocessingml/2006/main" xmlns:w14="http://schemas.microsoft.com/office/word/2010/wordml" xmlns:w15="http://schemas.microsoft.com/office/word/2012/wordml" xmlns:w16cex="http://schemas.microsoft.com/office/word/2018/wordml/cex" xmlns:w16cid="http://schemas.microsoft.com/office/word/2016/wordml/cid" xmlns:w16="http://schemas.microsoft.com/office/word/2018/wordml" xmlns:w16du="http://schemas.microsoft.com/office/word/2023/wordml/word16du" xmlns:w16sdtdh="http://schemas.microsoft.com/office/word/2020/wordml/sdtdatahash" xmlns:w16se="http://schemas.microsoft.com/office/word/2015/wordml/symex" xmlns:wpg="http://schemas.microsoft.com/office/word/2010/wordprocessingGroup" xmlns:wpi="http://schemas.microsoft.com/office/word/2010/wordprocessingInk" xmlns:wne="http://schemas.microsoft.com/office/word/2006/wordml" xmlns:wps="http://schemas.microsoft.com/office/word/2010/wordprocessingShape" mc:Ignorable="w14 w15 w16se w16cid w16 w16cex w16sdtdh wp14">
   <w:p>
     <w:pPr>
       <w:widowControl w:val="0"/>
@@ -12549,7 +13958,7 @@
 </file>
 
 <file path=word/header2.xml><?xml version="1.0" encoding="utf-8"?>
-<w:hdr xmlns:wpc="http://schemas.microsoft.com/office/word/2010/wordprocessingCanvas" xmlns:cx="http://schemas.microsoft.com/office/drawing/2014/chartex" xmlns:cx1="http://schemas.microsoft.com/office/drawing/2015/9/8/chartex" xmlns:cx2="http://schemas.microsoft.com/office/drawing/2015/10/21/chartex" xmlns:cx3="http://schemas.microsoft.com/office/drawing/2016/5/9/chartex" xmlns:cx4="http://schemas.microsoft.com/office/drawing/2016/5/10/chartex" xmlns:cx5="http://schemas.microsoft.com/office/drawing/2016/5/11/chartex" xmlns:cx6="http://schemas.microsoft.com/office/drawing/2016/5/12/chartex" xmlns:cx7="http://schemas.microsoft.com/office/drawing/2016/5/13/chartex" xmlns:cx8="http://schemas.microsoft.com/office/drawing/2016/5/14/chartex" xmlns:mc="http://schemas.openxmlformats.org/markup-compatibility/2006" xmlns:aink="http://schemas.microsoft.com/office/drawing/2016/ink" xmlns:am3d="http://schemas.microsoft.com/office/drawing/2017/model3d" xmlns:o="urn:schemas-microsoft-com:office:office" xmlns:oel="http://schemas.microsoft.com/office/2019/extlst" xmlns:r="http://schemas.openxmlformats.org/officeDocument/2006/relationships" xmlns:m="http://schemas.openxmlformats.org/officeDocument/2006/math" xmlns:v="urn:schemas-microsoft-com:vml" xmlns:wp14="http://schemas.microsoft.com/office/word/2010/wordprocessingDrawing" xmlns:wp="http://schemas.openxmlformats.org/drawingml/2006/wordprocessingDrawing" xmlns:w10="urn:schemas-microsoft-com:office:word" xmlns:w="http://schemas.openxmlformats.org/wordprocessingml/2006/main" xmlns:w14="http://schemas.microsoft.com/office/word/2010/wordml" xmlns:w15="http://schemas.microsoft.com/office/word/2012/wordml" xmlns:w16cex="http://schemas.microsoft.com/office/word/2018/wordml/cex" xmlns:w16cid="http://schemas.microsoft.com/office/word/2016/wordml/cid" xmlns:w16="http://schemas.microsoft.com/office/word/2018/wordml" xmlns:w16sdtdh="http://schemas.microsoft.com/office/word/2020/wordml/sdtdatahash" xmlns:w16se="http://schemas.microsoft.com/office/word/2015/wordml/symex" xmlns:wpg="http://schemas.microsoft.com/office/word/2010/wordprocessingGroup" xmlns:wpi="http://schemas.microsoft.com/office/word/2010/wordprocessingInk" xmlns:wne="http://schemas.microsoft.com/office/word/2006/wordml" xmlns:wps="http://schemas.microsoft.com/office/word/2010/wordprocessingShape" mc:Ignorable="w14 w15 w16se w16cid w16 w16cex w16sdtdh wp14">
+<w:hdr xmlns:wpc="http://schemas.microsoft.com/office/word/2010/wordprocessingCanvas" xmlns:cx="http://schemas.microsoft.com/office/drawing/2014/chartex" xmlns:cx1="http://schemas.microsoft.com/office/drawing/2015/9/8/chartex" xmlns:cx2="http://schemas.microsoft.com/office/drawing/2015/10/21/chartex" xmlns:cx3="http://schemas.microsoft.com/office/drawing/2016/5/9/chartex" xmlns:cx4="http://schemas.microsoft.com/office/drawing/2016/5/10/chartex" xmlns:cx5="http://schemas.microsoft.com/office/drawing/2016/5/11/chartex" xmlns:cx6="http://schemas.microsoft.com/office/drawing/2016/5/12/chartex" xmlns:cx7="http://schemas.microsoft.com/office/drawing/2016/5/13/chartex" xmlns:cx8="http://schemas.microsoft.com/office/drawing/2016/5/14/chartex" xmlns:mc="http://schemas.openxmlformats.org/markup-compatibility/2006" xmlns:aink="http://schemas.microsoft.com/office/drawing/2016/ink" xmlns:am3d="http://schemas.microsoft.com/office/drawing/2017/model3d" xmlns:o="urn:schemas-microsoft-com:office:office" xmlns:oel="http://schemas.microsoft.com/office/2019/extlst" xmlns:r="http://schemas.openxmlformats.org/officeDocument/2006/relationships" xmlns:m="http://schemas.openxmlformats.org/officeDocument/2006/math" xmlns:v="urn:schemas-microsoft-com:vml" xmlns:wp14="http://schemas.microsoft.com/office/word/2010/wordprocessingDrawing" xmlns:wp="http://schemas.openxmlformats.org/drawingml/2006/wordprocessingDrawing" xmlns:w10="urn:schemas-microsoft-com:office:word" xmlns:w="http://schemas.openxmlformats.org/wordprocessingml/2006/main" xmlns:w14="http://schemas.microsoft.com/office/word/2010/wordml" xmlns:w15="http://schemas.microsoft.com/office/word/2012/wordml" xmlns:w16cex="http://schemas.microsoft.com/office/word/2018/wordml/cex" xmlns:w16cid="http://schemas.microsoft.com/office/word/2016/wordml/cid" xmlns:w16="http://schemas.microsoft.com/office/word/2018/wordml" xmlns:w16du="http://schemas.microsoft.com/office/word/2023/wordml/word16du" xmlns:w16sdtdh="http://schemas.microsoft.com/office/word/2020/wordml/sdtdatahash" xmlns:w16se="http://schemas.microsoft.com/office/word/2015/wordml/symex" xmlns:wpg="http://schemas.microsoft.com/office/word/2010/wordprocessingGroup" xmlns:wpi="http://schemas.microsoft.com/office/word/2010/wordprocessingInk" xmlns:wne="http://schemas.microsoft.com/office/word/2006/wordml" xmlns:wps="http://schemas.microsoft.com/office/word/2010/wordprocessingShape" mc:Ignorable="w14 w15 w16se w16cid w16 w16cex w16sdtdh wp14">
   <w:p>
     <w:pPr>
       <w:pBdr>
@@ -12573,7 +13982,7 @@
 </file>
 
 <file path=word/numbering.xml><?xml version="1.0" encoding="utf-8"?>
-<w:numbering xmlns:wpc="http://schemas.microsoft.com/office/word/2010/wordprocessingCanvas" xmlns:cx="http://schemas.microsoft.com/office/drawing/2014/chartex" xmlns:cx1="http://schemas.microsoft.com/office/drawing/2015/9/8/chartex" xmlns:cx2="http://schemas.microsoft.com/office/drawing/2015/10/21/chartex" xmlns:cx3="http://schemas.microsoft.com/office/drawing/2016/5/9/chartex" xmlns:cx4="http://schemas.microsoft.com/office/drawing/2016/5/10/chartex" xmlns:cx5="http://schemas.microsoft.com/office/drawing/2016/5/11/chartex" xmlns:cx6="http://schemas.microsoft.com/office/drawing/2016/5/12/chartex" xmlns:cx7="http://schemas.microsoft.com/office/drawing/2016/5/13/chartex" xmlns:cx8="http://schemas.microsoft.com/office/drawing/2016/5/14/chartex" xmlns:mc="http://schemas.openxmlformats.org/markup-compatibility/2006" xmlns:aink="http://schemas.microsoft.com/office/drawing/2016/ink" xmlns:am3d="http://schemas.microsoft.com/office/drawing/2017/model3d" xmlns:o="urn:schemas-microsoft-com:office:office" xmlns:oel="http://schemas.microsoft.com/office/2019/extlst" xmlns:r="http://schemas.openxmlformats.org/officeDocument/2006/relationships" xmlns:m="http://schemas.openxmlformats.org/officeDocument/2006/math" xmlns:v="urn:schemas-microsoft-com:vml" xmlns:wp14="http://schemas.microsoft.com/office/word/2010/wordprocessingDrawing" xmlns:wp="http://schemas.openxmlformats.org/drawingml/2006/wordprocessingDrawing" xmlns:w10="urn:schemas-microsoft-com:office:word" xmlns:w="http://schemas.openxmlformats.org/wordprocessingml/2006/main" xmlns:w14="http://schemas.microsoft.com/office/word/2010/wordml" xmlns:w15="http://schemas.microsoft.com/office/word/2012/wordml" xmlns:w16cex="http://schemas.microsoft.com/office/word/2018/wordml/cex" xmlns:w16cid="http://schemas.microsoft.com/office/word/2016/wordml/cid" xmlns:w16="http://schemas.microsoft.com/office/word/2018/wordml" xmlns:w16sdtdh="http://schemas.microsoft.com/office/word/2020/wordml/sdtdatahash" xmlns:w16se="http://schemas.microsoft.com/office/word/2015/wordml/symex" xmlns:wpg="http://schemas.microsoft.com/office/word/2010/wordprocessingGroup" xmlns:wpi="http://schemas.microsoft.com/office/word/2010/wordprocessingInk" xmlns:wne="http://schemas.microsoft.com/office/word/2006/wordml" xmlns:wps="http://schemas.microsoft.com/office/word/2010/wordprocessingShape" mc:Ignorable="w14 w15 w16se w16cid w16 w16cex w16sdtdh wp14">
+<w:numbering xmlns:wpc="http://schemas.microsoft.com/office/word/2010/wordprocessingCanvas" xmlns:cx="http://schemas.microsoft.com/office/drawing/2014/chartex" xmlns:cx1="http://schemas.microsoft.com/office/drawing/2015/9/8/chartex" xmlns:cx2="http://schemas.microsoft.com/office/drawing/2015/10/21/chartex" xmlns:cx3="http://schemas.microsoft.com/office/drawing/2016/5/9/chartex" xmlns:cx4="http://schemas.microsoft.com/office/drawing/2016/5/10/chartex" xmlns:cx5="http://schemas.microsoft.com/office/drawing/2016/5/11/chartex" xmlns:cx6="http://schemas.microsoft.com/office/drawing/2016/5/12/chartex" xmlns:cx7="http://schemas.microsoft.com/office/drawing/2016/5/13/chartex" xmlns:cx8="http://schemas.microsoft.com/office/drawing/2016/5/14/chartex" xmlns:mc="http://schemas.openxmlformats.org/markup-compatibility/2006" xmlns:aink="http://schemas.microsoft.com/office/drawing/2016/ink" xmlns:am3d="http://schemas.microsoft.com/office/drawing/2017/model3d" xmlns:o="urn:schemas-microsoft-com:office:office" xmlns:oel="http://schemas.microsoft.com/office/2019/extlst" xmlns:r="http://schemas.openxmlformats.org/officeDocument/2006/relationships" xmlns:m="http://schemas.openxmlformats.org/officeDocument/2006/math" xmlns:v="urn:schemas-microsoft-com:vml" xmlns:wp14="http://schemas.microsoft.com/office/word/2010/wordprocessingDrawing" xmlns:wp="http://schemas.openxmlformats.org/drawingml/2006/wordprocessingDrawing" xmlns:w10="urn:schemas-microsoft-com:office:word" xmlns:w="http://schemas.openxmlformats.org/wordprocessingml/2006/main" xmlns:w14="http://schemas.microsoft.com/office/word/2010/wordml" xmlns:w15="http://schemas.microsoft.com/office/word/2012/wordml" xmlns:w16cex="http://schemas.microsoft.com/office/word/2018/wordml/cex" xmlns:w16cid="http://schemas.microsoft.com/office/word/2016/wordml/cid" xmlns:w16="http://schemas.microsoft.com/office/word/2018/wordml" xmlns:w16du="http://schemas.microsoft.com/office/word/2023/wordml/word16du" xmlns:w16sdtdh="http://schemas.microsoft.com/office/word/2020/wordml/sdtdatahash" xmlns:w16se="http://schemas.microsoft.com/office/word/2015/wordml/symex" xmlns:wpg="http://schemas.microsoft.com/office/word/2010/wordprocessingGroup" xmlns:wpi="http://schemas.microsoft.com/office/word/2010/wordprocessingInk" xmlns:wne="http://schemas.microsoft.com/office/word/2006/wordml" xmlns:wps="http://schemas.microsoft.com/office/word/2010/wordprocessingShape" mc:Ignorable="w14 w15 w16se w16cid w16 w16cex w16sdtdh wp14">
   <w:abstractNum w:abstractNumId="0" w15:restartNumberingAfterBreak="0">
     <w:nsid w:val="256267E6"/>
     <w:multiLevelType w:val="multilevel"/>

</xml_diff>

<commit_message>
Doc: registro de nuevas task en la lista
</commit_message>
<xml_diff>
--- a/Documentación/Grupo 34 - MOUNTAIN HIKE CÓRDOBA ieee-830 -2023.docx
+++ b/Documentación/Grupo 34 - MOUNTAIN HIKE CÓRDOBA ieee-830 -2023.docx
@@ -729,15 +729,18 @@
           <w:i/>
           <w:color w:val="365F91"/>
         </w:rPr>
-        <w:t xml:space="preserve">Este formato es una plantilla tipo para documentos de requisitos del </w:t>
-      </w:r>
-      <w:r>
+        <w:t>Este formato es una plantilla tipo para documentos de requisitos del software.</w:t>
+      </w:r>
+    </w:p>
+    <w:p>
+      <w:pPr>
+        <w:widowControl w:val="0"/>
+        <w:ind w:left="360"/>
         <w:rPr>
           <w:i/>
           <w:color w:val="365F91"/>
         </w:rPr>
-        <w:t>software.</w:t>
-      </w:r>
+      </w:pPr>
     </w:p>
     <w:p>
       <w:pPr>
@@ -748,38 +751,12 @@
           <w:color w:val="365F91"/>
         </w:rPr>
       </w:pPr>
-    </w:p>
-    <w:p>
-      <w:pPr>
-        <w:widowControl w:val="0"/>
-        <w:ind w:left="360"/>
+      <w:r>
         <w:rPr>
           <w:i/>
           <w:color w:val="365F91"/>
         </w:rPr>
-      </w:pPr>
-      <w:r>
-        <w:rPr>
-          <w:i/>
-          <w:color w:val="365F91"/>
-        </w:rPr>
-        <w:t xml:space="preserve">Está basado y es conforme con el estándar IEEE </w:t>
-      </w:r>
-      <w:proofErr w:type="spellStart"/>
-      <w:r>
-        <w:rPr>
-          <w:i/>
-          <w:color w:val="365F91"/>
-        </w:rPr>
-        <w:t>Std</w:t>
-      </w:r>
-      <w:proofErr w:type="spellEnd"/>
-      <w:r>
-        <w:rPr>
-          <w:i/>
-          <w:color w:val="365F91"/>
-        </w:rPr>
-        <w:t xml:space="preserve"> 830-1998.</w:t>
+        <w:t>Está basado y es conforme con el estándar IEEE Std 830-1998.</w:t>
       </w:r>
     </w:p>
     <w:p>
@@ -1281,15 +1258,7 @@
           <w:sz w:val="32"/>
           <w:szCs w:val="32"/>
         </w:rPr>
-        <w:t xml:space="preserve">Ficha del </w:t>
-      </w:r>
-      <w:r>
-        <w:rPr>
-          <w:b/>
-          <w:sz w:val="32"/>
-          <w:szCs w:val="32"/>
-        </w:rPr>
-        <w:t>documento</w:t>
+        <w:t>Ficha del documento</w:t>
       </w:r>
     </w:p>
     <w:p>
@@ -1393,21 +1362,7 @@
               <w:rPr>
                 <w:b/>
               </w:rPr>
-              <w:t xml:space="preserve">Verificado </w:t>
-            </w:r>
-            <w:proofErr w:type="spellStart"/>
-            <w:r>
-              <w:rPr>
-                <w:b/>
-              </w:rPr>
-              <w:t>dep</w:t>
-            </w:r>
-            <w:proofErr w:type="spellEnd"/>
-            <w:r>
-              <w:rPr>
-                <w:b/>
-              </w:rPr>
-              <w:t>. Calidad.</w:t>
+              <w:t>Verificado dep. Calidad.</w:t>
             </w:r>
           </w:p>
         </w:tc>
@@ -1930,7 +1885,6 @@
           <w:docPartUnique/>
         </w:docPartObj>
       </w:sdtPr>
-      <w:sdtEndPr/>
       <w:sdtContent>
         <w:p>
           <w:pPr>
@@ -3473,21 +3427,7 @@
         <w:rPr>
           <w:sz w:val="22"/>
         </w:rPr>
-        <w:t xml:space="preserve">El presente documento tiene como principal objetivo establecer las bases de aceptación que estipularán las exigencias del cliente Mountain </w:t>
-      </w:r>
-      <w:proofErr w:type="spellStart"/>
-      <w:r>
-        <w:rPr>
-          <w:sz w:val="22"/>
-        </w:rPr>
-        <w:t>Hike</w:t>
-      </w:r>
-      <w:proofErr w:type="spellEnd"/>
-      <w:r>
-        <w:rPr>
-          <w:sz w:val="22"/>
-        </w:rPr>
-        <w:t xml:space="preserve"> Córdoba, proporcionándole una visión acerca del alcance del desarrollo del producto. Incluirá también una base para el diseño de software con la que se podrá realizar una cuidadosa revisión de los requerimientos para no omitir funcionalidades relevantes.</w:t>
+        <w:t>El presente documento tiene como principal objetivo establecer las bases de aceptación que estipularán las exigencias del cliente Mountain Hike Córdoba, proporcionándole una visión acerca del alcance del desarrollo del producto. Incluirá también una base para el diseño de software con la que se podrá realizar una cuidadosa revisión de los requerimientos para no omitir funcionalidades relevantes.</w:t>
       </w:r>
       <w:r>
         <w:rPr>
@@ -3630,58 +3570,20 @@
           <w:sz w:val="22"/>
           <w:szCs w:val="22"/>
         </w:rPr>
-        <w:t xml:space="preserve"> </w:t>
-      </w:r>
-      <w:proofErr w:type="spellStart"/>
+        <w:t xml:space="preserve"> trekking</w:t>
+      </w:r>
       <w:r>
         <w:rPr>
           <w:sz w:val="22"/>
           <w:szCs w:val="22"/>
         </w:rPr>
-        <w:t>trekking</w:t>
-      </w:r>
-      <w:proofErr w:type="spellEnd"/>
+        <w:t xml:space="preserve"> y senderismo</w:t>
+      </w:r>
       <w:r>
         <w:rPr>
           <w:sz w:val="22"/>
-          <w:szCs w:val="22"/>
-        </w:rPr>
-        <w:t xml:space="preserve"> y </w:t>
-      </w:r>
-      <w:proofErr w:type="spellStart"/>
-      <w:r>
-        <w:rPr>
-          <w:sz w:val="22"/>
-          <w:szCs w:val="22"/>
-        </w:rPr>
-        <w:t>senderismo</w:t>
-      </w:r>
-      <w:r>
-        <w:rPr>
-          <w:sz w:val="22"/>
-        </w:rPr>
-        <w:t>en</w:t>
-      </w:r>
-      <w:proofErr w:type="spellEnd"/>
-      <w:r>
-        <w:rPr>
-          <w:sz w:val="22"/>
-        </w:rPr>
-        <w:t xml:space="preserve"> diferentes zonas de la provincia de Córdoba, desde la selección de rutas y nivel de complejidad hasta la reserva de fechas disponibles. El servicio de contratación se realizará a través de un E-</w:t>
-      </w:r>
-      <w:proofErr w:type="spellStart"/>
-      <w:r>
-        <w:rPr>
-          <w:sz w:val="22"/>
-        </w:rPr>
-        <w:t>commerce</w:t>
-      </w:r>
-      <w:proofErr w:type="spellEnd"/>
-      <w:r>
-        <w:rPr>
-          <w:sz w:val="22"/>
-        </w:rPr>
-        <w:t>.</w:t>
+        </w:rPr>
+        <w:t>en diferentes zonas de la provincia de Córdoba, desde la selección de rutas y nivel de complejidad hasta la reserva de fechas disponibles. El servicio de contratación se realizará a través de un E-commerce.</w:t>
       </w:r>
     </w:p>
     <w:p>
@@ -3724,30 +3626,7 @@
           <w:sz w:val="22"/>
           <w:szCs w:val="22"/>
         </w:rPr>
-        <w:t xml:space="preserve">El sitio web tendrá un sistema de </w:t>
-      </w:r>
-      <w:proofErr w:type="spellStart"/>
-      <w:r>
-        <w:rPr>
-          <w:sz w:val="22"/>
-          <w:szCs w:val="22"/>
-        </w:rPr>
-        <w:t>login</w:t>
-      </w:r>
-      <w:proofErr w:type="spellEnd"/>
-      <w:r>
-        <w:rPr>
-          <w:sz w:val="22"/>
-          <w:szCs w:val="22"/>
-        </w:rPr>
-        <w:t xml:space="preserve"> de usuario para la organización y manejo de</w:t>
-      </w:r>
-      <w:r>
-        <w:rPr>
-          <w:sz w:val="22"/>
-          <w:szCs w:val="22"/>
-        </w:rPr>
-        <w:t xml:space="preserve"> clientes</w:t>
+        <w:t>El sitio web tendrá un sistema de login de usuario para la organización y manejo de clientes</w:t>
       </w:r>
       <w:r>
         <w:rPr>
@@ -3871,16 +3750,7 @@
           <w:szCs w:val="28"/>
         </w:rPr>
         <w:lastRenderedPageBreak/>
-        <w:t>Personal involuc</w:t>
-      </w:r>
-      <w:r>
-        <w:rPr>
-          <w:b/>
-          <w:color w:val="000000"/>
-          <w:sz w:val="28"/>
-          <w:szCs w:val="28"/>
-        </w:rPr>
-        <w:t>rado</w:t>
+        <w:t>Personal involucrado</w:t>
       </w:r>
     </w:p>
     <w:p>
@@ -4034,13 +3904,8 @@
               <w:jc w:val="both"/>
             </w:pPr>
             <w:r>
-              <w:t xml:space="preserve">Full </w:t>
-            </w:r>
-            <w:proofErr w:type="spellStart"/>
-            <w:r>
-              <w:t>developer</w:t>
-            </w:r>
-            <w:proofErr w:type="spellEnd"/>
+              <w:t>Full developer</w:t>
+            </w:r>
           </w:p>
         </w:tc>
       </w:tr>
@@ -4400,15 +4265,10 @@
               <w:jc w:val="both"/>
             </w:pPr>
             <w:r>
-              <w:t xml:space="preserve">Full </w:t>
-            </w:r>
-            <w:proofErr w:type="spellStart"/>
-            <w:r>
-              <w:t>developer</w:t>
-            </w:r>
-            <w:proofErr w:type="spellEnd"/>
-            <w:r>
-              <w:t xml:space="preserve"> </w:t>
+              <w:t xml:space="preserve">Scrum Master - </w:t>
+            </w:r>
+            <w:r>
+              <w:t xml:space="preserve">Full developer </w:t>
             </w:r>
           </w:p>
         </w:tc>
@@ -4699,13 +4559,8 @@
               </w:tabs>
               <w:jc w:val="both"/>
             </w:pPr>
-            <w:proofErr w:type="spellStart"/>
-            <w:r>
-              <w:t>Falzoi</w:t>
-            </w:r>
-            <w:proofErr w:type="spellEnd"/>
-            <w:r>
-              <w:t>, Ezequiel Alberto</w:t>
+            <w:r>
+              <w:t>Falzoi, Ezequiel Alberto</w:t>
             </w:r>
           </w:p>
         </w:tc>
@@ -4770,13 +4625,8 @@
               <w:jc w:val="both"/>
             </w:pPr>
             <w:r>
-              <w:t xml:space="preserve">Full </w:t>
-            </w:r>
-            <w:proofErr w:type="spellStart"/>
-            <w:r>
-              <w:t>Developer</w:t>
-            </w:r>
-            <w:proofErr w:type="spellEnd"/>
+              <w:t>Full Developer</w:t>
+            </w:r>
           </w:p>
         </w:tc>
       </w:tr>
@@ -5070,21 +4920,8 @@
               </w:tabs>
               <w:jc w:val="both"/>
             </w:pPr>
-            <w:proofErr w:type="spellStart"/>
-            <w:r>
-              <w:t>Morisse</w:t>
-            </w:r>
-            <w:proofErr w:type="spellEnd"/>
-            <w:r>
-              <w:t xml:space="preserve"> </w:t>
-            </w:r>
-            <w:proofErr w:type="spellStart"/>
-            <w:r>
-              <w:t>Rodriguez</w:t>
-            </w:r>
-            <w:proofErr w:type="spellEnd"/>
-            <w:r>
-              <w:t xml:space="preserve">, Mariana Florencia </w:t>
+            <w:r>
+              <w:t xml:space="preserve">Morisse Rodriguez, Mariana Florencia </w:t>
             </w:r>
           </w:p>
         </w:tc>
@@ -5149,13 +4986,8 @@
               <w:jc w:val="both"/>
             </w:pPr>
             <w:r>
-              <w:t xml:space="preserve">Full </w:t>
-            </w:r>
-            <w:proofErr w:type="spellStart"/>
-            <w:r>
-              <w:t>Developer</w:t>
-            </w:r>
-            <w:proofErr w:type="spellEnd"/>
+              <w:t>Full Developer</w:t>
+            </w:r>
           </w:p>
         </w:tc>
       </w:tr>
@@ -5451,15 +5283,7 @@
               <w:jc w:val="both"/>
             </w:pPr>
             <w:r>
-              <w:t xml:space="preserve">Olivera </w:t>
-            </w:r>
-            <w:proofErr w:type="spellStart"/>
-            <w:r>
-              <w:t>Gonzalez</w:t>
-            </w:r>
-            <w:proofErr w:type="spellEnd"/>
-            <w:r>
-              <w:t>, Claudio Miguel</w:t>
+              <w:t>Olivera Gonzalez, Claudio Miguel</w:t>
             </w:r>
           </w:p>
         </w:tc>
@@ -5524,13 +5348,8 @@
               <w:jc w:val="both"/>
             </w:pPr>
             <w:r>
-              <w:t xml:space="preserve">Full </w:t>
-            </w:r>
-            <w:proofErr w:type="spellStart"/>
-            <w:r>
-              <w:t>developer</w:t>
-            </w:r>
-            <w:proofErr w:type="spellEnd"/>
+              <w:t>Full developer</w:t>
+            </w:r>
           </w:p>
         </w:tc>
       </w:tr>
@@ -5833,15 +5652,7 @@
               </w:tabs>
             </w:pPr>
             <w:r>
-              <w:t xml:space="preserve">  </w:t>
-            </w:r>
-            <w:proofErr w:type="spellStart"/>
-            <w:r>
-              <w:t>Paez</w:t>
-            </w:r>
-            <w:proofErr w:type="spellEnd"/>
-            <w:r>
-              <w:t>, Kevin Agustín</w:t>
+              <w:t xml:space="preserve">  Paez, Kevin Agustín</w:t>
             </w:r>
           </w:p>
         </w:tc>
@@ -5906,13 +5717,8 @@
               <w:jc w:val="both"/>
             </w:pPr>
             <w:r>
-              <w:t xml:space="preserve">Full </w:t>
-            </w:r>
-            <w:proofErr w:type="spellStart"/>
-            <w:r>
-              <w:t>developer</w:t>
-            </w:r>
-            <w:proofErr w:type="spellEnd"/>
+              <w:t>Full developer</w:t>
+            </w:r>
           </w:p>
         </w:tc>
       </w:tr>
@@ -6309,13 +6115,8 @@
               </w:rPr>
             </w:pPr>
             <w:r>
-              <w:t xml:space="preserve">Full </w:t>
-            </w:r>
-            <w:proofErr w:type="spellStart"/>
-            <w:r>
-              <w:t>developer</w:t>
-            </w:r>
-            <w:proofErr w:type="spellEnd"/>
+              <w:t>Full developer</w:t>
+            </w:r>
           </w:p>
         </w:tc>
       </w:tr>
@@ -6469,10 +6270,7 @@
               </w:rPr>
             </w:pPr>
             <w:r>
-              <w:t xml:space="preserve">Diseño y </w:t>
-            </w:r>
-            <w:r>
-              <w:t>programación del sistema</w:t>
+              <w:t>Diseño y programación del sistema</w:t>
             </w:r>
           </w:p>
         </w:tc>
@@ -7032,13 +6830,7 @@
               <w:rPr>
                 <w:color w:val="365F91"/>
               </w:rPr>
-              <w:t xml:space="preserve">Sistema de Información Web para la Gestión de Procesos </w:t>
-            </w:r>
-            <w:r>
-              <w:rPr>
-                <w:color w:val="365F91"/>
-              </w:rPr>
-              <w:t>Administrativos y Académicos</w:t>
+              <w:t>Sistema de Información Web para la Gestión de Procesos Administrativos y Académicos</w:t>
             </w:r>
           </w:p>
         </w:tc>
@@ -7789,21 +7581,12 @@
                 <w:color w:val="000000"/>
               </w:rPr>
             </w:pPr>
-            <w:proofErr w:type="spellStart"/>
             <w:r>
               <w:rPr>
                 <w:b/>
                 <w:color w:val="000000"/>
               </w:rPr>
-              <w:t>Titulo</w:t>
-            </w:r>
-            <w:proofErr w:type="spellEnd"/>
-            <w:r>
-              <w:rPr>
-                <w:b/>
-                <w:color w:val="000000"/>
-              </w:rPr>
-              <w:t xml:space="preserve"> del Documento</w:t>
+              <w:t>Titulo del Documento</w:t>
             </w:r>
           </w:p>
         </w:tc>
@@ -8052,14 +7835,7 @@
           <w:sz w:val="22"/>
           <w:szCs w:val="22"/>
         </w:rPr>
-        <w:t xml:space="preserve">Se da una explicación escrita de las funcionalidades que tendrá el sitio web y sus </w:t>
-      </w:r>
-      <w:r>
-        <w:rPr>
-          <w:sz w:val="22"/>
-          <w:szCs w:val="22"/>
-        </w:rPr>
-        <w:t>restricciones.</w:t>
+        <w:t>Se da una explicación escrita de las funcionalidades que tendrá el sitio web y sus restricciones.</w:t>
       </w:r>
     </w:p>
     <w:p>
@@ -8212,64 +7988,22 @@
           <w:sz w:val="22"/>
           <w:szCs w:val="22"/>
         </w:rPr>
-        <w:t xml:space="preserve">MOUNTAIN HIKE CÓRDOBA va a ser una página web que permita contratar servicios de guía de </w:t>
-      </w:r>
-      <w:proofErr w:type="spellStart"/>
+        <w:t>MOUNTAIN HIKE CÓRDOBA va a ser una página web que permita contratar servicios de guía de trekking en diferentes zonas de Córdoba, donde los usuarios puedan elegir según dificultad, cercanía o preferencias su recorrido.</w:t>
+      </w:r>
       <w:r>
         <w:rPr>
           <w:color w:val="00000A"/>
           <w:sz w:val="22"/>
           <w:szCs w:val="22"/>
         </w:rPr>
-        <w:t>trekking</w:t>
-      </w:r>
-      <w:proofErr w:type="spellEnd"/>
+        <w:t xml:space="preserve"> </w:t>
+      </w:r>
       <w:r>
         <w:rPr>
           <w:color w:val="00000A"/>
           <w:sz w:val="22"/>
-          <w:szCs w:val="22"/>
-        </w:rPr>
-        <w:t xml:space="preserve"> en diferentes zonas de </w:t>
-      </w:r>
-      <w:r>
-        <w:rPr>
-          <w:color w:val="00000A"/>
-          <w:sz w:val="22"/>
-          <w:szCs w:val="22"/>
-        </w:rPr>
-        <w:t>Córdoba, donde los usuarios puedan elegir según dificultad, cercanía o preferencias su recorrido.</w:t>
-      </w:r>
-      <w:r>
-        <w:rPr>
-          <w:color w:val="00000A"/>
-          <w:sz w:val="22"/>
-          <w:szCs w:val="22"/>
-        </w:rPr>
-        <w:t xml:space="preserve"> </w:t>
-      </w:r>
-      <w:r>
-        <w:rPr>
-          <w:color w:val="00000A"/>
-          <w:sz w:val="22"/>
-        </w:rPr>
-        <w:t xml:space="preserve">Los usuarios podrán acceder a un </w:t>
-      </w:r>
-      <w:proofErr w:type="spellStart"/>
-      <w:r>
-        <w:rPr>
-          <w:color w:val="00000A"/>
-          <w:sz w:val="22"/>
-        </w:rPr>
-        <w:t>dashboard</w:t>
-      </w:r>
-      <w:proofErr w:type="spellEnd"/>
-      <w:r>
-        <w:rPr>
-          <w:color w:val="00000A"/>
-          <w:sz w:val="22"/>
-        </w:rPr>
-        <w:t xml:space="preserve"> personal donde podrán modificar las fechas de los servicios contratados. Se podrán ver imágenes de los lugares y una breve historia, así como también el pronóstico del tiempo para que sea más previsible el paseo. Habrá recomendaciones para que no haya imprevistos durante la caminata.</w:t>
+        </w:rPr>
+        <w:t>Los usuarios podrán acceder a un dashboard personal donde podrán modificar las fechas de los servicios contratados. Se podrán ver imágenes de los lugares y una breve historia, así como también el pronóstico del tiempo para que sea más previsible el paseo. Habrá recomendaciones para que no haya imprevistos durante la caminata.</w:t>
       </w:r>
     </w:p>
     <w:p>
@@ -8831,13 +8565,7 @@
               <w:rPr>
                 <w:b/>
               </w:rPr>
-              <w:t xml:space="preserve">Tipo de </w:t>
-            </w:r>
-            <w:r>
-              <w:rPr>
-                <w:b/>
-              </w:rPr>
-              <w:t>usuario</w:t>
+              <w:t>Tipo de usuario</w:t>
             </w:r>
           </w:p>
         </w:tc>
@@ -8974,10 +8702,7 @@
               <w:widowControl w:val="0"/>
             </w:pPr>
             <w:r>
-              <w:t xml:space="preserve">Observa e indaga información sobre los servicios prestados, contactarse con la empresa, registrarse, guardar su recorrido, realizar reseñas y comentarios, eliminar su </w:t>
-            </w:r>
-            <w:r>
-              <w:t>cuenta.</w:t>
+              <w:t>Observa e indaga información sobre los servicios prestados, contactarse con la empresa, registrarse, guardar su recorrido, realizar reseñas y comentarios, eliminar su cuenta.</w:t>
             </w:r>
           </w:p>
         </w:tc>
@@ -9094,17 +8819,8 @@
           <w:sz w:val="22"/>
           <w:szCs w:val="22"/>
         </w:rPr>
-        <w:t xml:space="preserve">Interfaz para ser usada en todos los navegadores a excepción de Internet </w:t>
-      </w:r>
-      <w:proofErr w:type="spellStart"/>
-      <w:r>
-        <w:rPr>
-          <w:sz w:val="22"/>
-          <w:szCs w:val="22"/>
-        </w:rPr>
-        <w:t>explorer</w:t>
-      </w:r>
-      <w:proofErr w:type="spellEnd"/>
+        <w:t>Interfaz para ser usada en todos los navegadores a excepción de Internet explorer</w:t>
+      </w:r>
     </w:p>
     <w:p>
       <w:pPr>
@@ -9216,25 +8932,7 @@
           <w:sz w:val="24"/>
           <w:szCs w:val="24"/>
         </w:rPr>
-        <w:t xml:space="preserve">3.1 </w:t>
-      </w:r>
-      <w:proofErr w:type="spellStart"/>
-      <w:r>
-        <w:rPr>
-          <w:b/>
-          <w:sz w:val="24"/>
-          <w:szCs w:val="24"/>
-        </w:rPr>
-        <w:t>Product</w:t>
-      </w:r>
-      <w:proofErr w:type="spellEnd"/>
-      <w:r>
-        <w:rPr>
-          <w:b/>
-          <w:sz w:val="24"/>
-          <w:szCs w:val="24"/>
-        </w:rPr>
-        <w:t xml:space="preserve"> Backlog</w:t>
+        <w:t>3.1 Product Backlog</w:t>
       </w:r>
     </w:p>
     <w:p/>
@@ -9374,21 +9072,7 @@
               <w:rPr>
                 <w:sz w:val="22"/>
               </w:rPr>
-              <w:t>#US Como administrador quiero que la web tenga una sección que tenga un botón que diga “</w:t>
-            </w:r>
-            <w:proofErr w:type="spellStart"/>
-            <w:r>
-              <w:rPr>
-                <w:sz w:val="22"/>
-              </w:rPr>
-              <w:t>suscribite</w:t>
-            </w:r>
-            <w:proofErr w:type="spellEnd"/>
-            <w:r>
-              <w:rPr>
-                <w:sz w:val="22"/>
-              </w:rPr>
-              <w:t xml:space="preserve"> para recibir novedades de esta página” para poder promocionar mis recorridos (RF) COMPLETADO </w:t>
+              <w:t xml:space="preserve">#US Como administrador quiero que la web tenga una sección que tenga un botón que diga “suscribite para recibir novedades de esta página” para poder promocionar mis recorridos (RF) COMPLETADO </w:t>
             </w:r>
           </w:p>
           <w:p>
@@ -9412,21 +9096,7 @@
                 <w:sz w:val="22"/>
               </w:rPr>
               <w:lastRenderedPageBreak/>
-              <w:t xml:space="preserve">sociales para lograr mayor </w:t>
-            </w:r>
-            <w:proofErr w:type="spellStart"/>
-            <w:r>
-              <w:rPr>
-                <w:sz w:val="22"/>
-              </w:rPr>
-              <w:t>engagement</w:t>
-            </w:r>
-            <w:proofErr w:type="spellEnd"/>
-            <w:r>
-              <w:rPr>
-                <w:sz w:val="22"/>
-              </w:rPr>
-              <w:t xml:space="preserve"> (RF) COMPLETADO</w:t>
+              <w:t>sociales para lograr mayor engagement (RF) COMPLETADO</w:t>
             </w:r>
           </w:p>
           <w:p>
@@ -9597,21 +9267,7 @@
               <w:rPr>
                 <w:sz w:val="22"/>
               </w:rPr>
-              <w:t xml:space="preserve">#US Como administrador quiero que los usuarios tengan que </w:t>
-            </w:r>
-            <w:proofErr w:type="spellStart"/>
-            <w:r>
-              <w:rPr>
-                <w:sz w:val="22"/>
-              </w:rPr>
-              <w:t>loguearse</w:t>
-            </w:r>
-            <w:proofErr w:type="spellEnd"/>
-            <w:r>
-              <w:rPr>
-                <w:sz w:val="22"/>
-              </w:rPr>
-              <w:t xml:space="preserve"> para que pueda realizar la compra </w:t>
+              <w:t xml:space="preserve">#US Como administrador quiero que los usuarios tengan que loguearse para que pueda realizar la compra </w:t>
             </w:r>
           </w:p>
           <w:p>
@@ -9626,21 +9282,7 @@
                 <w:sz w:val="22"/>
               </w:rPr>
               <w:lastRenderedPageBreak/>
-              <w:t xml:space="preserve">#US Como administrador quiero que el </w:t>
-            </w:r>
-            <w:proofErr w:type="spellStart"/>
-            <w:r>
-              <w:rPr>
-                <w:sz w:val="22"/>
-              </w:rPr>
-              <w:t>login</w:t>
-            </w:r>
-            <w:proofErr w:type="spellEnd"/>
-            <w:r>
-              <w:rPr>
-                <w:sz w:val="22"/>
-              </w:rPr>
-              <w:t xml:space="preserve"> de usuario sea seguro para dar seguridad al inicio de sesión (RF) </w:t>
+              <w:t xml:space="preserve">#US Como administrador quiero que el login de usuario sea seguro para dar seguridad al inicio de sesión (RF) </w:t>
             </w:r>
           </w:p>
           <w:p>
@@ -9668,21 +9310,7 @@
               <w:rPr>
                 <w:sz w:val="22"/>
               </w:rPr>
-              <w:t xml:space="preserve">#US Como administrador quiero que el usuario en la tienda pueda ver más imágenes e </w:t>
-            </w:r>
-            <w:proofErr w:type="spellStart"/>
-            <w:r>
-              <w:rPr>
-                <w:sz w:val="22"/>
-              </w:rPr>
-              <w:t>info</w:t>
-            </w:r>
-            <w:proofErr w:type="spellEnd"/>
-            <w:r>
-              <w:rPr>
-                <w:sz w:val="22"/>
-              </w:rPr>
-              <w:t xml:space="preserve"> del recorrido para incentivar la compra (RF)</w:t>
+              <w:t>#US Como administrador quiero que el usuario en la tienda pueda ver más imágenes e info del recorrido para incentivar la compra (RF)</w:t>
             </w:r>
           </w:p>
           <w:p>
@@ -9696,35 +9324,7 @@
               <w:rPr>
                 <w:sz w:val="22"/>
               </w:rPr>
-              <w:t xml:space="preserve">#US Como administrador quiero que se vea el precio de cada recorrido para usuarios </w:t>
-            </w:r>
-            <w:proofErr w:type="spellStart"/>
-            <w:r>
-              <w:rPr>
-                <w:sz w:val="22"/>
-              </w:rPr>
-              <w:t>logueados</w:t>
-            </w:r>
-            <w:proofErr w:type="spellEnd"/>
-            <w:r>
-              <w:rPr>
-                <w:sz w:val="22"/>
-              </w:rPr>
-              <w:t xml:space="preserve">/ no </w:t>
-            </w:r>
-            <w:proofErr w:type="spellStart"/>
-            <w:r>
-              <w:rPr>
-                <w:sz w:val="22"/>
-              </w:rPr>
-              <w:t>logueados</w:t>
-            </w:r>
-            <w:proofErr w:type="spellEnd"/>
-            <w:r>
-              <w:rPr>
-                <w:sz w:val="22"/>
-              </w:rPr>
-              <w:t xml:space="preserve"> para incentivar la compra (RF) </w:t>
+              <w:t xml:space="preserve">#US Como administrador quiero que se vea el precio de cada recorrido para usuarios logueados/ no logueados para incentivar la compra (RF) </w:t>
             </w:r>
           </w:p>
           <w:p>
@@ -9766,21 +9366,7 @@
               <w:rPr>
                 <w:sz w:val="22"/>
               </w:rPr>
-              <w:t xml:space="preserve">#US Como administrador quiero que una vez realizada la compra se le muestre al usuario una lista de recomendaciones y agradecimientos (agua, comida, protector solar, repelente, gorra, abrigo, </w:t>
-            </w:r>
-            <w:proofErr w:type="spellStart"/>
-            <w:r>
-              <w:rPr>
-                <w:sz w:val="22"/>
-              </w:rPr>
-              <w:t>etc</w:t>
-            </w:r>
-            <w:proofErr w:type="spellEnd"/>
-            <w:r>
-              <w:rPr>
-                <w:sz w:val="22"/>
-              </w:rPr>
-              <w:t>) (RF)</w:t>
+              <w:t>#US Como administrador quiero que una vez realizada la compra se le muestre al usuario una lista de recomendaciones y agradecimientos (agua, comida, protector solar, repelente, gorra, abrigo, etc) (RF)</w:t>
             </w:r>
           </w:p>
           <w:p>
@@ -9808,21 +9394,7 @@
               <w:rPr>
                 <w:sz w:val="22"/>
               </w:rPr>
-              <w:t xml:space="preserve">#US Como administrador quiero que el usuario tenga un </w:t>
-            </w:r>
-            <w:proofErr w:type="spellStart"/>
-            <w:r>
-              <w:rPr>
-                <w:sz w:val="22"/>
-              </w:rPr>
-              <w:t>dashboard</w:t>
-            </w:r>
-            <w:proofErr w:type="spellEnd"/>
-            <w:r>
-              <w:rPr>
-                <w:sz w:val="22"/>
-              </w:rPr>
-              <w:t xml:space="preserve"> personal para fomentar la fidelidad (RF)</w:t>
+              <w:t>#US Como administrador quiero que el usuario tenga un dashboard personal para fomentar la fidelidad (RF)</w:t>
             </w:r>
           </w:p>
           <w:p>
@@ -9865,21 +9437,7 @@
                 <w:sz w:val="22"/>
               </w:rPr>
               <w:lastRenderedPageBreak/>
-              <w:t xml:space="preserve"># US Como administrador quiero en esta etapa se migre de Python nativo al </w:t>
-            </w:r>
-            <w:proofErr w:type="spellStart"/>
-            <w:r>
-              <w:rPr>
-                <w:sz w:val="22"/>
-              </w:rPr>
-              <w:t>framework</w:t>
-            </w:r>
-            <w:proofErr w:type="spellEnd"/>
-            <w:r>
-              <w:rPr>
-                <w:sz w:val="22"/>
-              </w:rPr>
-              <w:t xml:space="preserve"> Django de Python (RNF) </w:t>
+              <w:t xml:space="preserve"># US Como administrador quiero en esta etapa se migre de Python nativo al framework Django de Python (RNF) </w:t>
             </w:r>
           </w:p>
           <w:p>
@@ -9897,21 +9455,7 @@
               <w:rPr>
                 <w:sz w:val="22"/>
               </w:rPr>
-              <w:t xml:space="preserve">#US Como administrador quiero que en esta etapa el </w:t>
-            </w:r>
-            <w:proofErr w:type="spellStart"/>
-            <w:r>
-              <w:rPr>
-                <w:sz w:val="22"/>
-              </w:rPr>
-              <w:t>Frontend</w:t>
-            </w:r>
-            <w:proofErr w:type="spellEnd"/>
-            <w:r>
-              <w:rPr>
-                <w:sz w:val="22"/>
-              </w:rPr>
-              <w:t xml:space="preserve"> se migre a Angular (RNF)</w:t>
+              <w:t>#US Como administrador quiero que en esta etapa el Frontend se migre a Angular (RNF)</w:t>
             </w:r>
           </w:p>
         </w:tc>
@@ -10054,21 +9598,7 @@
               <w:rPr>
                 <w:sz w:val="22"/>
               </w:rPr>
-              <w:t xml:space="preserve">#US Como usuario quiero poder acceder a un </w:t>
-            </w:r>
-            <w:proofErr w:type="spellStart"/>
-            <w:r>
-              <w:rPr>
-                <w:sz w:val="22"/>
-              </w:rPr>
-              <w:t>dashboard</w:t>
-            </w:r>
-            <w:proofErr w:type="spellEnd"/>
-            <w:r>
-              <w:rPr>
-                <w:sz w:val="22"/>
-              </w:rPr>
-              <w:t xml:space="preserve"> donde pueda modificar mis datos personales (RF)</w:t>
+              <w:t>#US Como usuario quiero poder acceder a un dashboard donde pueda modificar mis datos personales (RF)</w:t>
             </w:r>
           </w:p>
           <w:p>
@@ -10100,21 +9630,7 @@
               <w:rPr>
                 <w:sz w:val="22"/>
               </w:rPr>
-              <w:t xml:space="preserve">#US Como usuario quiero que haya un botón de </w:t>
-            </w:r>
-            <w:proofErr w:type="spellStart"/>
-            <w:r>
-              <w:rPr>
-                <w:sz w:val="22"/>
-              </w:rPr>
-              <w:t>whatsapp</w:t>
-            </w:r>
-            <w:proofErr w:type="spellEnd"/>
-            <w:r>
-              <w:rPr>
-                <w:sz w:val="22"/>
-              </w:rPr>
-              <w:t xml:space="preserve"> para poder contactarme más fácilmente con un representante de ventas del sitio (RF)</w:t>
+              <w:t>#US Como usuario quiero que haya un botón de whatsapp para poder contactarme más fácilmente con un representante de ventas del sitio (RF)</w:t>
             </w:r>
           </w:p>
         </w:tc>
@@ -10157,23 +9673,7 @@
           <w:sz w:val="24"/>
         </w:rPr>
         <w:tab/>
-        <w:t xml:space="preserve"> </w:t>
-      </w:r>
-      <w:proofErr w:type="spellStart"/>
-      <w:r>
-        <w:rPr>
-          <w:b/>
-          <w:sz w:val="24"/>
-        </w:rPr>
-        <w:t>Tasks</w:t>
-      </w:r>
-      <w:proofErr w:type="spellEnd"/>
-      <w:r>
-        <w:rPr>
-          <w:b/>
-          <w:sz w:val="24"/>
-        </w:rPr>
-        <w:t xml:space="preserve"> Terminadas en el módulo anterior</w:t>
+        <w:t xml:space="preserve"> Tasks Terminadas en el módulo anterior</w:t>
       </w:r>
     </w:p>
     <w:p>
@@ -10211,24 +9711,8 @@
         <w:rPr>
           <w:sz w:val="22"/>
         </w:rPr>
-        <w:t xml:space="preserve">#TK02 - Diseño de la </w:t>
-      </w:r>
-      <w:proofErr w:type="gramStart"/>
-      <w:r>
-        <w:rPr>
-          <w:sz w:val="22"/>
-        </w:rPr>
-        <w:t xml:space="preserve">página  </w:t>
-      </w:r>
-      <w:proofErr w:type="spellStart"/>
-      <w:r>
-        <w:rPr>
-          <w:sz w:val="22"/>
-        </w:rPr>
-        <w:t>html</w:t>
-      </w:r>
-      <w:proofErr w:type="spellEnd"/>
-      <w:proofErr w:type="gramEnd"/>
+        <w:t>#TK02 - Diseño de la página  html</w:t>
+      </w:r>
     </w:p>
     <w:p>
       <w:pPr>
@@ -10242,29 +9726,7 @@
         <w:rPr>
           <w:sz w:val="22"/>
         </w:rPr>
-        <w:t>#TK03 - La secciones (</w:t>
-      </w:r>
-      <w:proofErr w:type="spellStart"/>
-      <w:proofErr w:type="gramStart"/>
-      <w:r>
-        <w:rPr>
-          <w:sz w:val="22"/>
-        </w:rPr>
-        <w:t>header</w:t>
-      </w:r>
-      <w:proofErr w:type="spellEnd"/>
-      <w:r>
-        <w:rPr>
-          <w:sz w:val="22"/>
-        </w:rPr>
-        <w:t>, home, quiénes somos?</w:t>
-      </w:r>
-      <w:proofErr w:type="gramEnd"/>
-      <w:r>
-        <w:rPr>
-          <w:sz w:val="22"/>
-        </w:rPr>
-        <w:t>)</w:t>
+        <w:t>#TK03 - La secciones (header, home, quiénes somos?)</w:t>
       </w:r>
     </w:p>
     <w:p>
@@ -10279,21 +9741,7 @@
         <w:rPr>
           <w:sz w:val="22"/>
         </w:rPr>
-        <w:t xml:space="preserve">#TK04 - </w:t>
-      </w:r>
-      <w:proofErr w:type="spellStart"/>
-      <w:r>
-        <w:rPr>
-          <w:sz w:val="22"/>
-        </w:rPr>
-        <w:t>Login</w:t>
-      </w:r>
-      <w:proofErr w:type="spellEnd"/>
-      <w:r>
-        <w:rPr>
-          <w:sz w:val="22"/>
-        </w:rPr>
-        <w:t xml:space="preserve"> de la página y el logotipo.</w:t>
+        <w:t>#TK04 - Login de la página y el logotipo.</w:t>
       </w:r>
     </w:p>
     <w:p>
@@ -10428,21 +9876,7 @@
         <w:rPr>
           <w:sz w:val="22"/>
         </w:rPr>
-        <w:t xml:space="preserve">#TK12- Diseño </w:t>
-      </w:r>
-      <w:proofErr w:type="spellStart"/>
-      <w:r>
-        <w:rPr>
-          <w:sz w:val="22"/>
-        </w:rPr>
-        <w:t>css</w:t>
-      </w:r>
-      <w:proofErr w:type="spellEnd"/>
-      <w:r>
-        <w:rPr>
-          <w:sz w:val="22"/>
-        </w:rPr>
-        <w:t xml:space="preserve"> del home </w:t>
+        <w:t xml:space="preserve">#TK12- Diseño css del home </w:t>
       </w:r>
     </w:p>
     <w:p>
@@ -10472,21 +9906,7 @@
         <w:rPr>
           <w:sz w:val="22"/>
         </w:rPr>
-        <w:t xml:space="preserve">#TK14- </w:t>
-      </w:r>
-      <w:proofErr w:type="spellStart"/>
-      <w:r>
-        <w:rPr>
-          <w:sz w:val="22"/>
-        </w:rPr>
-        <w:t>javascript</w:t>
-      </w:r>
-      <w:proofErr w:type="spellEnd"/>
-      <w:r>
-        <w:rPr>
-          <w:sz w:val="22"/>
-        </w:rPr>
-        <w:t xml:space="preserve"> del home </w:t>
+        <w:t xml:space="preserve">#TK14- javascript del home </w:t>
       </w:r>
     </w:p>
     <w:p>
@@ -10516,21 +9936,7 @@
         <w:rPr>
           <w:sz w:val="22"/>
         </w:rPr>
-        <w:t xml:space="preserve">#TK16- Ingresar los recorrido imágenes </w:t>
-      </w:r>
-      <w:proofErr w:type="spellStart"/>
-      <w:r>
-        <w:rPr>
-          <w:sz w:val="22"/>
-        </w:rPr>
-        <w:t>info</w:t>
-      </w:r>
-      <w:proofErr w:type="spellEnd"/>
-      <w:r>
-        <w:rPr>
-          <w:sz w:val="22"/>
-        </w:rPr>
-        <w:t xml:space="preserve"> 1.</w:t>
+        <w:t>#TK16- Ingresar los recorrido imágenes info 1.</w:t>
       </w:r>
     </w:p>
     <w:p>
@@ -10545,21 +9951,7 @@
         <w:rPr>
           <w:sz w:val="22"/>
         </w:rPr>
-        <w:t xml:space="preserve">#TK17- Diseño </w:t>
-      </w:r>
-      <w:proofErr w:type="spellStart"/>
-      <w:r>
-        <w:rPr>
-          <w:sz w:val="22"/>
-        </w:rPr>
-        <w:t>css</w:t>
-      </w:r>
-      <w:proofErr w:type="spellEnd"/>
-      <w:r>
-        <w:rPr>
-          <w:sz w:val="22"/>
-        </w:rPr>
-        <w:t xml:space="preserve"> recorrido 1</w:t>
+        <w:t>#TK17- Diseño css recorrido 1</w:t>
       </w:r>
     </w:p>
     <w:p>
@@ -10589,24 +9981,8 @@
         <w:rPr>
           <w:sz w:val="22"/>
         </w:rPr>
-        <w:t xml:space="preserve">#TK19- Ingresar los recorrido imágenes </w:t>
-      </w:r>
-      <w:proofErr w:type="spellStart"/>
-      <w:proofErr w:type="gramStart"/>
-      <w:r>
-        <w:rPr>
-          <w:sz w:val="22"/>
-        </w:rPr>
-        <w:t>info</w:t>
-      </w:r>
-      <w:proofErr w:type="spellEnd"/>
-      <w:r>
-        <w:rPr>
-          <w:sz w:val="22"/>
-        </w:rPr>
-        <w:t xml:space="preserve">  2</w:t>
-      </w:r>
-      <w:proofErr w:type="gramEnd"/>
+        <w:t>#TK19- Ingresar los recorrido imágenes info  2</w:t>
+      </w:r>
     </w:p>
     <w:p>
       <w:pPr>
@@ -10620,21 +9996,7 @@
         <w:rPr>
           <w:sz w:val="22"/>
         </w:rPr>
-        <w:t xml:space="preserve">#TK20- Diseño </w:t>
-      </w:r>
-      <w:proofErr w:type="spellStart"/>
-      <w:r>
-        <w:rPr>
-          <w:sz w:val="22"/>
-        </w:rPr>
-        <w:t>css</w:t>
-      </w:r>
-      <w:proofErr w:type="spellEnd"/>
-      <w:r>
-        <w:rPr>
-          <w:sz w:val="22"/>
-        </w:rPr>
-        <w:t xml:space="preserve"> recorrido 2</w:t>
+        <w:t>#TK20- Diseño css recorrido 2</w:t>
       </w:r>
     </w:p>
     <w:p>
@@ -10665,21 +10027,7 @@
         <w:rPr>
           <w:sz w:val="22"/>
         </w:rPr>
-        <w:t xml:space="preserve">#TK22- Ingresar los recorridos imágenes </w:t>
-      </w:r>
-      <w:proofErr w:type="spellStart"/>
-      <w:r>
-        <w:rPr>
-          <w:sz w:val="22"/>
-        </w:rPr>
-        <w:t>info</w:t>
-      </w:r>
-      <w:proofErr w:type="spellEnd"/>
-      <w:r>
-        <w:rPr>
-          <w:sz w:val="22"/>
-        </w:rPr>
-        <w:t xml:space="preserve"> 3</w:t>
+        <w:t>#TK22- Ingresar los recorridos imágenes info 3</w:t>
       </w:r>
     </w:p>
     <w:p>
@@ -10694,21 +10042,7 @@
         <w:rPr>
           <w:sz w:val="22"/>
         </w:rPr>
-        <w:t xml:space="preserve">#TK23- Diseño </w:t>
-      </w:r>
-      <w:proofErr w:type="spellStart"/>
-      <w:r>
-        <w:rPr>
-          <w:sz w:val="22"/>
-        </w:rPr>
-        <w:t>css</w:t>
-      </w:r>
-      <w:proofErr w:type="spellEnd"/>
-      <w:r>
-        <w:rPr>
-          <w:sz w:val="22"/>
-        </w:rPr>
-        <w:t xml:space="preserve"> recorrido 3</w:t>
+        <w:t>#TK23- Diseño css recorrido 3</w:t>
       </w:r>
     </w:p>
     <w:p>
@@ -10776,31 +10110,29 @@
           <w:sz w:val="24"/>
         </w:rPr>
         <w:tab/>
-        <w:t xml:space="preserve"> </w:t>
-      </w:r>
-      <w:proofErr w:type="spellStart"/>
-      <w:r>
-        <w:rPr>
-          <w:b/>
+        <w:t xml:space="preserve"> Tasks para el módulo 2023</w:t>
+      </w:r>
+    </w:p>
+    <w:p>
+      <w:pPr>
+        <w:rPr>
           <w:sz w:val="24"/>
         </w:rPr>
-        <w:t>Tasks</w:t>
-      </w:r>
-      <w:proofErr w:type="spellEnd"/>
-      <w:r>
-        <w:rPr>
-          <w:b/>
+      </w:pPr>
+    </w:p>
+    <w:p>
+      <w:pPr>
+        <w:spacing w:line="360" w:lineRule="auto"/>
+        <w:rPr>
           <w:sz w:val="24"/>
         </w:rPr>
-        <w:t xml:space="preserve"> para el módulo 2023</w:t>
-      </w:r>
-    </w:p>
-    <w:p>
-      <w:pPr>
+      </w:pPr>
+      <w:r>
         <w:rPr>
           <w:sz w:val="24"/>
         </w:rPr>
-      </w:pPr>
+        <w:t>#TK - Crear código de descuento</w:t>
+      </w:r>
     </w:p>
     <w:p>
       <w:pPr>
@@ -10813,7 +10145,7 @@
         <w:rPr>
           <w:sz w:val="24"/>
         </w:rPr>
-        <w:t>#TK - Crear código de descuento</w:t>
+        <w:t>#TK - Capturar mail del usuario que haya realizado una compra</w:t>
       </w:r>
     </w:p>
     <w:p>
@@ -10827,7 +10159,7 @@
         <w:rPr>
           <w:sz w:val="24"/>
         </w:rPr>
-        <w:t>#TK - Capturar mail del usuario que haya realizado una compra</w:t>
+        <w:t>#TK - Enviar mail con código de descuento con fecha de vencimiento</w:t>
       </w:r>
     </w:p>
     <w:p>
@@ -10841,7 +10173,7 @@
         <w:rPr>
           <w:sz w:val="24"/>
         </w:rPr>
-        <w:t>#TK - Enviar mail con código de descuento con fecha de vencimiento</w:t>
+        <w:t>#TK - crear pop-up con agradecimiento y recomendaciones</w:t>
       </w:r>
     </w:p>
     <w:p>
@@ -10855,7 +10187,7 @@
         <w:rPr>
           <w:sz w:val="24"/>
         </w:rPr>
-        <w:t>#TK - crear pop-up con agradecimiento y recomendaciones</w:t>
+        <w:t>#TK - Capturar datos del comprador</w:t>
       </w:r>
     </w:p>
     <w:p>
@@ -10869,7 +10201,7 @@
         <w:rPr>
           <w:sz w:val="24"/>
         </w:rPr>
-        <w:t>#TK - Capturar datos del comprador</w:t>
+        <w:t>#TK - Capturar datos de la compra</w:t>
       </w:r>
     </w:p>
     <w:p>
@@ -10883,7 +10215,7 @@
         <w:rPr>
           <w:sz w:val="24"/>
         </w:rPr>
-        <w:t>#TK - Capturar datos de la compra</w:t>
+        <w:t>#TK - Redactar mail de agradecimiento</w:t>
       </w:r>
     </w:p>
     <w:p>
@@ -10897,7 +10229,7 @@
         <w:rPr>
           <w:sz w:val="24"/>
         </w:rPr>
-        <w:t>#TK - Redactar mail de agradecimiento</w:t>
+        <w:t>#TK - Adjuntar al mail los datos de la compra</w:t>
       </w:r>
     </w:p>
     <w:p>
@@ -10911,7 +10243,7 @@
         <w:rPr>
           <w:sz w:val="24"/>
         </w:rPr>
-        <w:t>#TK - Adjuntar al mail los datos de la compra</w:t>
+        <w:t>#TK - Agregar al mail agradecimiento</w:t>
       </w:r>
     </w:p>
     <w:p>
@@ -10925,7 +10257,7 @@
         <w:rPr>
           <w:sz w:val="24"/>
         </w:rPr>
-        <w:t>#TK - Agregar al mail agradecimiento</w:t>
+        <w:t>#TK - Agregar en el mail para el usuario link que lo redireccione a su transacción con posibilidad de modificar la fecha según disponibilidad</w:t>
       </w:r>
     </w:p>
     <w:p>
@@ -10939,7 +10271,7 @@
         <w:rPr>
           <w:sz w:val="24"/>
         </w:rPr>
-        <w:t>#TK - Agregar en el mail para el usuario link que lo redireccione a su transacción con posibilidad de modificar la fecha según disponibilidad</w:t>
+        <w:t>#TK - En el dashboard del usuario agregar calendario según el servicio contratado con disponibilidad de fechas.</w:t>
       </w:r>
     </w:p>
     <w:p>
@@ -10953,49 +10285,7 @@
         <w:rPr>
           <w:sz w:val="24"/>
         </w:rPr>
-        <w:t xml:space="preserve">#TK - En el </w:t>
-      </w:r>
-      <w:proofErr w:type="spellStart"/>
-      <w:r>
-        <w:rPr>
-          <w:sz w:val="24"/>
-        </w:rPr>
-        <w:t>dashboard</w:t>
-      </w:r>
-      <w:proofErr w:type="spellEnd"/>
-      <w:r>
-        <w:rPr>
-          <w:sz w:val="24"/>
-        </w:rPr>
-        <w:t xml:space="preserve"> del usuario agregar calendario según el servicio contratado con disponibilidad de fechas.</w:t>
-      </w:r>
-    </w:p>
-    <w:p>
-      <w:pPr>
-        <w:spacing w:line="360" w:lineRule="auto"/>
-        <w:rPr>
-          <w:sz w:val="24"/>
-        </w:rPr>
-      </w:pPr>
-      <w:r>
-        <w:rPr>
-          <w:sz w:val="24"/>
-        </w:rPr>
-        <w:t xml:space="preserve">#TK - Crear </w:t>
-      </w:r>
-      <w:proofErr w:type="spellStart"/>
-      <w:r>
-        <w:rPr>
-          <w:sz w:val="24"/>
-        </w:rPr>
-        <w:t>dashboard</w:t>
-      </w:r>
-      <w:proofErr w:type="spellEnd"/>
-      <w:r>
-        <w:rPr>
-          <w:sz w:val="24"/>
-        </w:rPr>
-        <w:t xml:space="preserve"> cliente</w:t>
+        <w:t>#TK - Crear dashboard cliente</w:t>
       </w:r>
     </w:p>
     <w:p>
@@ -11108,21 +10398,21 @@
         <w:rPr>
           <w:sz w:val="24"/>
         </w:rPr>
-        <w:t>#TK - Evaluar que componentes consumirán del back-</w:t>
-      </w:r>
-      <w:proofErr w:type="spellStart"/>
-      <w:r>
+        <w:t>#TK - Evaluar que componentes consumirán del back-end para renderizar datos (Angular).</w:t>
+      </w:r>
+    </w:p>
+    <w:p>
+      <w:pPr>
+        <w:spacing w:line="360" w:lineRule="auto"/>
         <w:rPr>
           <w:sz w:val="24"/>
         </w:rPr>
-        <w:t>end</w:t>
-      </w:r>
-      <w:proofErr w:type="spellEnd"/>
+      </w:pPr>
       <w:r>
         <w:rPr>
           <w:sz w:val="24"/>
         </w:rPr>
-        <w:t xml:space="preserve"> para renderizar datos (Angular).</w:t>
+        <w:t>#TK - Evaluar qué servicios necesitarán ser creados (Angular).</w:t>
       </w:r>
     </w:p>
     <w:p>
@@ -11136,7 +10426,7 @@
         <w:rPr>
           <w:sz w:val="24"/>
         </w:rPr>
-        <w:t>#TK - Evaluar qué servicios necesitarán ser creados (Angular).</w:t>
+        <w:t>#TK - Aplicar Bootstrap 5 al proyecto Angular</w:t>
       </w:r>
     </w:p>
     <w:p>
@@ -11150,7 +10440,7 @@
         <w:rPr>
           <w:sz w:val="24"/>
         </w:rPr>
-        <w:t>#TK - Aplicar Bootstrap 5 al proyecto Angular</w:t>
+        <w:t># TK - Aplicar Angular routing al proyecto.</w:t>
       </w:r>
     </w:p>
     <w:p>
@@ -11164,21 +10454,21 @@
         <w:rPr>
           <w:sz w:val="24"/>
         </w:rPr>
-        <w:t xml:space="preserve"># TK - Aplicar Angular </w:t>
-      </w:r>
-      <w:proofErr w:type="spellStart"/>
-      <w:r>
+        <w:t># TK - Crear el botón "eliminar" en el carrito de compras.</w:t>
+      </w:r>
+    </w:p>
+    <w:p>
+      <w:pPr>
+        <w:spacing w:line="360" w:lineRule="auto"/>
         <w:rPr>
           <w:sz w:val="24"/>
         </w:rPr>
-        <w:t>routing</w:t>
-      </w:r>
-      <w:proofErr w:type="spellEnd"/>
+      </w:pPr>
       <w:r>
         <w:rPr>
           <w:sz w:val="24"/>
         </w:rPr>
-        <w:t xml:space="preserve"> al proyecto.</w:t>
+        <w:t># TK - Crear la lógica necesaria para que el botón pueda realizar la eliminación del producto o servicio.</w:t>
       </w:r>
     </w:p>
     <w:p>
@@ -11192,7 +10482,7 @@
         <w:rPr>
           <w:sz w:val="24"/>
         </w:rPr>
-        <w:t># TK - Crear el botón "eliminar" en el carrito de compras.</w:t>
+        <w:t>#TK - Agregar precio abajo del recorrido.</w:t>
       </w:r>
     </w:p>
     <w:p>
@@ -11206,7 +10496,19 @@
         <w:rPr>
           <w:sz w:val="24"/>
         </w:rPr>
-        <w:t># TK - Crear la lógica necesaria para que el botón pueda realizar la eliminación del producto o servicio.</w:t>
+        <w:t xml:space="preserve">#TK - Agregar </w:t>
+      </w:r>
+      <w:r>
+        <w:rPr>
+          <w:sz w:val="24"/>
+        </w:rPr>
+        <w:t>botón</w:t>
+      </w:r>
+      <w:r>
+        <w:rPr>
+          <w:sz w:val="24"/>
+        </w:rPr>
+        <w:t xml:space="preserve"> de comprar.</w:t>
       </w:r>
     </w:p>
     <w:p>
@@ -11220,7 +10522,7 @@
         <w:rPr>
           <w:sz w:val="24"/>
         </w:rPr>
-        <w:t>#TK - Agregar precio abajo del recorrido.</w:t>
+        <w:t>#TK - Agregar carrito de compra.</w:t>
       </w:r>
     </w:p>
     <w:p>
@@ -11234,19 +10536,21 @@
         <w:rPr>
           <w:sz w:val="24"/>
         </w:rPr>
-        <w:t xml:space="preserve">#TK - Agregar </w:t>
-      </w:r>
-      <w:r>
+        <w:t>#TK - Hacer una pagina del carro de compras en la que tenga todo lo que el usuario quiere comprar.</w:t>
+      </w:r>
+    </w:p>
+    <w:p>
+      <w:pPr>
+        <w:spacing w:line="360" w:lineRule="auto"/>
         <w:rPr>
           <w:sz w:val="24"/>
         </w:rPr>
-        <w:t>botón</w:t>
-      </w:r>
+      </w:pPr>
       <w:r>
         <w:rPr>
           <w:sz w:val="24"/>
         </w:rPr>
-        <w:t xml:space="preserve"> de comprar.</w:t>
+        <w:t>#TK - En la seccion 'recorridos' agregar un filtro para que el usuario seleccione las zonas que le interesan.</w:t>
       </w:r>
     </w:p>
     <w:p>
@@ -11260,7 +10564,7 @@
         <w:rPr>
           <w:sz w:val="24"/>
         </w:rPr>
-        <w:t>#TK - Agregar carrito de compra.</w:t>
+        <w:t>#TK - Agregar un sistema de etiquetas o categorías para asignar zonas a los diferentes recorridos.</w:t>
       </w:r>
     </w:p>
     <w:p>
@@ -11274,21 +10578,21 @@
         <w:rPr>
           <w:sz w:val="24"/>
         </w:rPr>
-        <w:t xml:space="preserve">#TK - Hacer una </w:t>
-      </w:r>
-      <w:proofErr w:type="spellStart"/>
-      <w:r>
+        <w:t>#TK - Al comprar un producto agregarlo al carrito de compra.</w:t>
+      </w:r>
+    </w:p>
+    <w:p>
+      <w:pPr>
+        <w:spacing w:line="360" w:lineRule="auto"/>
         <w:rPr>
           <w:sz w:val="24"/>
         </w:rPr>
-        <w:t>pagina</w:t>
-      </w:r>
-      <w:proofErr w:type="spellEnd"/>
+      </w:pPr>
       <w:r>
         <w:rPr>
           <w:sz w:val="24"/>
         </w:rPr>
-        <w:t xml:space="preserve"> del carro de compras en la que tenga todo lo que el usuario quiere comprar.</w:t>
+        <w:t>#TK - Diseñar la interfaz de usuario de la pagina "Compras".</w:t>
       </w:r>
     </w:p>
     <w:p>
@@ -11302,21 +10606,21 @@
         <w:rPr>
           <w:sz w:val="24"/>
         </w:rPr>
-        <w:t xml:space="preserve">#TK - En la </w:t>
-      </w:r>
-      <w:proofErr w:type="spellStart"/>
-      <w:r>
+        <w:t>#TK - En caso de que el usuario compre y no este Logueado o Registrado, derivarlo a la pagina "Iniciar sesión".</w:t>
+      </w:r>
+    </w:p>
+    <w:p>
+      <w:pPr>
+        <w:spacing w:line="360" w:lineRule="auto"/>
         <w:rPr>
           <w:sz w:val="24"/>
         </w:rPr>
-        <w:t>seccion</w:t>
-      </w:r>
-      <w:proofErr w:type="spellEnd"/>
+      </w:pPr>
       <w:r>
         <w:rPr>
           <w:sz w:val="24"/>
         </w:rPr>
-        <w:t xml:space="preserve"> 'recorridos' agregar un filtro para que el usuario seleccione las zonas que le interesan.</w:t>
+        <w:t>#TK - Implementar una función que busque los recorridos que correspondan a la zona seleccionada por el usuario.</w:t>
       </w:r>
     </w:p>
     <w:p>
@@ -11330,7 +10634,7 @@
         <w:rPr>
           <w:sz w:val="24"/>
         </w:rPr>
-        <w:t>#TK - Agregar un sistema de etiquetas o categorías para asignar zonas a los diferentes recorridos.</w:t>
+        <w:t>#TK - Crear una base de datos en la que se almacene los precios de los recorridos.</w:t>
       </w:r>
     </w:p>
     <w:p>
@@ -11344,7 +10648,7 @@
         <w:rPr>
           <w:sz w:val="24"/>
         </w:rPr>
-        <w:t>#TK - Al comprar un producto agregarlo al carrito de compra.</w:t>
+        <w:t>#TK - Agregar una función de seguridad para proteger los precios de los recorridos en la base de datos.</w:t>
       </w:r>
     </w:p>
     <w:p>
@@ -11358,125 +10662,7 @@
         <w:rPr>
           <w:sz w:val="24"/>
         </w:rPr>
-        <w:t xml:space="preserve">#TK - Diseñar la interfaz de usuario de la </w:t>
-      </w:r>
-      <w:proofErr w:type="spellStart"/>
-      <w:r>
-        <w:rPr>
-          <w:sz w:val="24"/>
-        </w:rPr>
-        <w:t>pagina</w:t>
-      </w:r>
-      <w:proofErr w:type="spellEnd"/>
-      <w:r>
-        <w:rPr>
-          <w:sz w:val="24"/>
-        </w:rPr>
-        <w:t xml:space="preserve"> "Compras".</w:t>
-      </w:r>
-    </w:p>
-    <w:p>
-      <w:pPr>
-        <w:spacing w:line="360" w:lineRule="auto"/>
-        <w:rPr>
-          <w:sz w:val="24"/>
-        </w:rPr>
-      </w:pPr>
-      <w:r>
-        <w:rPr>
-          <w:sz w:val="24"/>
-        </w:rPr>
-        <w:t xml:space="preserve">#TK - En caso de que el usuario compre y no este </w:t>
-      </w:r>
-      <w:proofErr w:type="spellStart"/>
-      <w:r>
-        <w:rPr>
-          <w:sz w:val="24"/>
-        </w:rPr>
-        <w:t>Logueado</w:t>
-      </w:r>
-      <w:proofErr w:type="spellEnd"/>
-      <w:r>
-        <w:rPr>
-          <w:sz w:val="24"/>
-        </w:rPr>
-        <w:t xml:space="preserve"> o Registrado, derivarlo a la </w:t>
-      </w:r>
-      <w:proofErr w:type="spellStart"/>
-      <w:r>
-        <w:rPr>
-          <w:sz w:val="24"/>
-        </w:rPr>
-        <w:t>pagina</w:t>
-      </w:r>
-      <w:proofErr w:type="spellEnd"/>
-      <w:r>
-        <w:rPr>
-          <w:sz w:val="24"/>
-        </w:rPr>
-        <w:t xml:space="preserve"> "Iniciar sesión".</w:t>
-      </w:r>
-    </w:p>
-    <w:p>
-      <w:pPr>
-        <w:spacing w:line="360" w:lineRule="auto"/>
-        <w:rPr>
-          <w:sz w:val="24"/>
-        </w:rPr>
-      </w:pPr>
-      <w:r>
-        <w:rPr>
-          <w:sz w:val="24"/>
-        </w:rPr>
-        <w:t>#TK - Implementar una función que busque los recorridos que correspondan a la zona seleccionada por el usuario.</w:t>
-      </w:r>
-    </w:p>
-    <w:p>
-      <w:pPr>
-        <w:spacing w:line="360" w:lineRule="auto"/>
-        <w:rPr>
-          <w:sz w:val="24"/>
-        </w:rPr>
-      </w:pPr>
-      <w:r>
-        <w:rPr>
-          <w:sz w:val="24"/>
-        </w:rPr>
-        <w:t>#TK - Crear una base de datos en la que se almacene los precios de los recorridos.</w:t>
-      </w:r>
-    </w:p>
-    <w:p>
-      <w:pPr>
-        <w:spacing w:line="360" w:lineRule="auto"/>
-        <w:rPr>
-          <w:sz w:val="24"/>
-        </w:rPr>
-      </w:pPr>
-      <w:r>
-        <w:rPr>
-          <w:sz w:val="24"/>
-        </w:rPr>
-        <w:t>#TK - Agregar una función de seguridad para proteger los precios de los recorridos en la base de datos.</w:t>
-      </w:r>
-    </w:p>
-    <w:p>
-      <w:pPr>
-        <w:spacing w:line="360" w:lineRule="auto"/>
-        <w:rPr>
-          <w:sz w:val="24"/>
-        </w:rPr>
-      </w:pPr>
-      <w:r>
-        <w:rPr>
-          <w:sz w:val="24"/>
-        </w:rPr>
-        <w:t>#TK</w:t>
-      </w:r>
-      <w:r>
-        <w:rPr>
-          <w:sz w:val="24"/>
-        </w:rPr>
-        <w:t xml:space="preserve">- </w:t>
+        <w:t xml:space="preserve">#TK- </w:t>
       </w:r>
       <w:r>
         <w:rPr>
@@ -11575,20 +10761,120 @@
         <w:rPr>
           <w:sz w:val="24"/>
         </w:rPr>
-        <w:t>#TK</w:t>
+        <w:t>#TK-</w:t>
       </w:r>
       <w:r>
         <w:rPr>
           <w:sz w:val="24"/>
         </w:rPr>
-        <w:t>-</w:t>
-      </w:r>
-      <w:r>
+        <w:t xml:space="preserve"> Agregar estrellas a las reseñas de los usuarios</w:t>
+      </w:r>
+    </w:p>
+    <w:p>
+      <w:pPr>
+        <w:spacing w:line="360" w:lineRule="auto"/>
         <w:rPr>
           <w:sz w:val="24"/>
         </w:rPr>
-        <w:t xml:space="preserve"> Agregar estrellas a las reseñas de los usuarios</w:t>
-      </w:r>
+      </w:pPr>
+      <w:r>
+        <w:rPr>
+          <w:sz w:val="24"/>
+        </w:rPr>
+        <w:t>#TK- Crear pop-ups para Loguin de usuario</w:t>
+      </w:r>
+    </w:p>
+    <w:p>
+      <w:pPr>
+        <w:spacing w:line="360" w:lineRule="auto"/>
+        <w:rPr>
+          <w:sz w:val="24"/>
+        </w:rPr>
+      </w:pPr>
+      <w:r>
+        <w:rPr>
+          <w:sz w:val="24"/>
+        </w:rPr>
+        <w:t>#TK- Crear registro de usuario</w:t>
+      </w:r>
+    </w:p>
+    <w:p>
+      <w:pPr>
+        <w:spacing w:line="360" w:lineRule="auto"/>
+        <w:rPr>
+          <w:sz w:val="24"/>
+        </w:rPr>
+      </w:pPr>
+      <w:r>
+        <w:rPr>
+          <w:sz w:val="24"/>
+        </w:rPr>
+        <w:t>#TK- Crear pop-ups de registro exitoso o fallido</w:t>
+      </w:r>
+    </w:p>
+    <w:p>
+      <w:pPr>
+        <w:spacing w:line="360" w:lineRule="auto"/>
+        <w:rPr>
+          <w:sz w:val="24"/>
+        </w:rPr>
+      </w:pPr>
+      <w:r>
+        <w:rPr>
+          <w:sz w:val="24"/>
+        </w:rPr>
+        <w:t>#TK- Crear pop-ups Loguin invalido</w:t>
+      </w:r>
+    </w:p>
+    <w:p>
+      <w:pPr>
+        <w:spacing w:line="360" w:lineRule="auto"/>
+        <w:rPr>
+          <w:sz w:val="24"/>
+        </w:rPr>
+      </w:pPr>
+      <w:r>
+        <w:rPr>
+          <w:sz w:val="24"/>
+        </w:rPr>
+        <w:t>#TK- Validador de Loguin o registro</w:t>
+      </w:r>
+    </w:p>
+    <w:p>
+      <w:pPr>
+        <w:spacing w:line="360" w:lineRule="auto"/>
+        <w:rPr>
+          <w:sz w:val="24"/>
+        </w:rPr>
+      </w:pPr>
+      <w:r>
+        <w:rPr>
+          <w:sz w:val="24"/>
+        </w:rPr>
+        <w:t>#TK- Crear botón de WhatsApp</w:t>
+      </w:r>
+    </w:p>
+    <w:p>
+      <w:pPr>
+        <w:spacing w:line="360" w:lineRule="auto"/>
+        <w:rPr>
+          <w:sz w:val="24"/>
+        </w:rPr>
+      </w:pPr>
+      <w:r>
+        <w:rPr>
+          <w:sz w:val="24"/>
+        </w:rPr>
+        <w:t>#TK_ Crear cards de productos de compra</w:t>
+      </w:r>
+    </w:p>
+    <w:p>
+      <w:pPr>
+        <w:spacing w:line="360" w:lineRule="auto"/>
+        <w:rPr>
+          <w:sz w:val="24"/>
+        </w:rPr>
+      </w:pPr>
     </w:p>
     <w:p>
       <w:pPr>
@@ -11627,25 +10913,7 @@
           <w:sz w:val="24"/>
           <w:szCs w:val="24"/>
         </w:rPr>
-        <w:t xml:space="preserve">3.4 </w:t>
-      </w:r>
-      <w:proofErr w:type="spellStart"/>
-      <w:r>
-        <w:rPr>
-          <w:b/>
-          <w:sz w:val="24"/>
-          <w:szCs w:val="24"/>
-        </w:rPr>
-        <w:t>Sprints</w:t>
-      </w:r>
-      <w:proofErr w:type="spellEnd"/>
-      <w:r>
-        <w:rPr>
-          <w:b/>
-          <w:sz w:val="24"/>
-          <w:szCs w:val="24"/>
-        </w:rPr>
-        <w:t xml:space="preserve"> 2022</w:t>
+        <w:t>3.4 Sprints 2022</w:t>
       </w:r>
     </w:p>
     <w:p>
@@ -11683,19 +10951,11 @@
             <w:tcW w:w="2039" w:type="dxa"/>
           </w:tcPr>
           <w:p>
-            <w:proofErr w:type="spellStart"/>
             <w:r>
               <w:rPr>
                 <w:b/>
               </w:rPr>
-              <w:t>N°</w:t>
-            </w:r>
-            <w:proofErr w:type="spellEnd"/>
-            <w:r>
-              <w:rPr>
-                <w:b/>
-              </w:rPr>
-              <w:t xml:space="preserve"> de sprint</w:t>
+              <w:t>N° de sprint</w:t>
             </w:r>
           </w:p>
         </w:tc>
@@ -11720,13 +10980,7 @@
               <w:rPr>
                 <w:b/>
               </w:rPr>
-              <w:t xml:space="preserve">Sprint </w:t>
-            </w:r>
-            <w:r>
-              <w:rPr>
-                <w:b/>
-              </w:rPr>
-              <w:t>Backlog</w:t>
+              <w:t>Sprint Backlog</w:t>
             </w:r>
           </w:p>
         </w:tc>
@@ -11798,25 +11052,7 @@
                 <w:sz w:val="22"/>
                 <w:szCs w:val="22"/>
               </w:rPr>
-              <w:t xml:space="preserve"> (subirlo en una carpeta de GitHub en la rama </w:t>
-            </w:r>
-            <w:proofErr w:type="spellStart"/>
-            <w:r>
-              <w:rPr>
-                <w:rFonts w:ascii="Roboto" w:eastAsia="Roboto" w:hAnsi="Roboto" w:cs="Roboto"/>
-                <w:sz w:val="22"/>
-                <w:szCs w:val="22"/>
-              </w:rPr>
-              <w:t>main</w:t>
-            </w:r>
-            <w:proofErr w:type="spellEnd"/>
-            <w:r>
-              <w:rPr>
-                <w:rFonts w:ascii="Roboto" w:eastAsia="Roboto" w:hAnsi="Roboto" w:cs="Roboto"/>
-                <w:sz w:val="22"/>
-                <w:szCs w:val="22"/>
-              </w:rPr>
-              <w:t>).</w:t>
+              <w:t xml:space="preserve"> (subirlo en una carpeta de GitHub en la rama main).</w:t>
             </w:r>
           </w:p>
           <w:p>
@@ -11839,25 +11075,7 @@
                 <w:sz w:val="22"/>
                 <w:szCs w:val="22"/>
               </w:rPr>
-              <w:t>Git/</w:t>
-            </w:r>
-            <w:proofErr w:type="gramStart"/>
-            <w:r>
-              <w:rPr>
-                <w:rFonts w:ascii="Roboto" w:eastAsia="Roboto" w:hAnsi="Roboto" w:cs="Roboto"/>
-                <w:sz w:val="22"/>
-                <w:szCs w:val="22"/>
-              </w:rPr>
-              <w:t>GitHub :</w:t>
-            </w:r>
-            <w:proofErr w:type="gramEnd"/>
-            <w:r>
-              <w:rPr>
-                <w:rFonts w:ascii="Roboto" w:eastAsia="Roboto" w:hAnsi="Roboto" w:cs="Roboto"/>
-                <w:sz w:val="22"/>
-                <w:szCs w:val="22"/>
-              </w:rPr>
-              <w:t xml:space="preserve"> Instalación y registración</w:t>
+              <w:t>Git/GitHub : Instalación y registración</w:t>
             </w:r>
           </w:p>
           <w:p>
@@ -11942,25 +11160,7 @@
                 <w:sz w:val="22"/>
                 <w:szCs w:val="22"/>
               </w:rPr>
-              <w:t xml:space="preserve">Llevar registro de meetings y toda la </w:t>
-            </w:r>
-            <w:proofErr w:type="spellStart"/>
-            <w:r>
-              <w:rPr>
-                <w:rFonts w:ascii="Roboto" w:eastAsia="Roboto" w:hAnsi="Roboto" w:cs="Roboto"/>
-                <w:sz w:val="22"/>
-                <w:szCs w:val="22"/>
-              </w:rPr>
-              <w:t>info</w:t>
-            </w:r>
-            <w:proofErr w:type="spellEnd"/>
-            <w:r>
-              <w:rPr>
-                <w:rFonts w:ascii="Roboto" w:eastAsia="Roboto" w:hAnsi="Roboto" w:cs="Roboto"/>
-                <w:sz w:val="22"/>
-                <w:szCs w:val="22"/>
-              </w:rPr>
-              <w:t xml:space="preserve"> necesaria dentro de la Wiki de GitHub. (Ver consideraciones generales)</w:t>
+              <w:t>Llevar registro de meetings y toda la info necesaria dentro de la Wiki de GitHub. (Ver consideraciones generales)</w:t>
             </w:r>
           </w:p>
           <w:p/>
@@ -11983,6 +11183,7 @@
               <w:rPr>
                 <w:b/>
               </w:rPr>
+              <w:lastRenderedPageBreak/>
               <w:t>Calendario</w:t>
             </w:r>
           </w:p>
@@ -12008,27 +11209,7 @@
                 <w:sz w:val="22"/>
                 <w:szCs w:val="22"/>
               </w:rPr>
-              <w:t xml:space="preserve">Fecha Inicio = 17/09/2022 </w:t>
-            </w:r>
-            <w:proofErr w:type="gramStart"/>
-            <w:r>
-              <w:rPr>
-                <w:rFonts w:ascii="Roboto" w:eastAsia="Roboto" w:hAnsi="Roboto" w:cs="Roboto"/>
-                <w:i/>
-                <w:sz w:val="22"/>
-                <w:szCs w:val="22"/>
-              </w:rPr>
-              <w:t>-  Fecha</w:t>
-            </w:r>
-            <w:proofErr w:type="gramEnd"/>
-            <w:r>
-              <w:rPr>
-                <w:rFonts w:ascii="Roboto" w:eastAsia="Roboto" w:hAnsi="Roboto" w:cs="Roboto"/>
-                <w:i/>
-                <w:sz w:val="22"/>
-                <w:szCs w:val="22"/>
-              </w:rPr>
-              <w:t xml:space="preserve"> de Fin = 03/10/2022</w:t>
+              <w:t>Fecha Inicio = 17/09/2022 -  Fecha de Fin = 03/10/2022</w:t>
             </w:r>
           </w:p>
           <w:p>
@@ -12100,19 +11281,11 @@
             <w:tcW w:w="2039" w:type="dxa"/>
           </w:tcPr>
           <w:p>
-            <w:proofErr w:type="spellStart"/>
             <w:r>
               <w:rPr>
                 <w:b/>
               </w:rPr>
-              <w:t>N°</w:t>
-            </w:r>
-            <w:proofErr w:type="spellEnd"/>
-            <w:r>
-              <w:rPr>
-                <w:b/>
-              </w:rPr>
-              <w:t xml:space="preserve"> de sprint</w:t>
+              <w:t>N° de sprint</w:t>
             </w:r>
           </w:p>
         </w:tc>
@@ -12183,31 +11356,13 @@
                 <w:szCs w:val="22"/>
               </w:rPr>
             </w:pPr>
-            <w:proofErr w:type="spellStart"/>
             <w:r>
               <w:rPr>
                 <w:rFonts w:ascii="Roboto" w:eastAsia="Roboto" w:hAnsi="Roboto" w:cs="Roboto"/>
                 <w:sz w:val="22"/>
                 <w:szCs w:val="22"/>
               </w:rPr>
-              <w:t>FrontEnd</w:t>
-            </w:r>
-            <w:proofErr w:type="spellEnd"/>
-            <w:r>
-              <w:rPr>
-                <w:rFonts w:ascii="Roboto" w:eastAsia="Roboto" w:hAnsi="Roboto" w:cs="Roboto"/>
-                <w:sz w:val="22"/>
-                <w:szCs w:val="22"/>
-              </w:rPr>
-              <w:t xml:space="preserve">: Estructura </w:t>
-            </w:r>
-            <w:r>
-              <w:rPr>
-                <w:rFonts w:ascii="Roboto" w:eastAsia="Roboto" w:hAnsi="Roboto" w:cs="Roboto"/>
-                <w:sz w:val="22"/>
-                <w:szCs w:val="22"/>
-              </w:rPr>
-              <w:t>HTML, semántica y estilos CSS</w:t>
+              <w:t>FrontEnd: Estructura HTML, semántica y estilos CSS</w:t>
             </w:r>
           </w:p>
           <w:p>
@@ -12253,7 +11408,6 @@
                 <w:sz w:val="22"/>
                 <w:szCs w:val="22"/>
               </w:rPr>
-              <w:lastRenderedPageBreak/>
               <w:t>BOOTSTRAP y funcionalidad con JavaScript</w:t>
             </w:r>
           </w:p>
@@ -12274,7 +11428,6 @@
               <w:rPr>
                 <w:b/>
               </w:rPr>
-              <w:lastRenderedPageBreak/>
               <w:t>Calendario</w:t>
             </w:r>
           </w:p>
@@ -12294,27 +11447,7 @@
                 <w:sz w:val="22"/>
                 <w:szCs w:val="22"/>
               </w:rPr>
-              <w:t xml:space="preserve">Fecha Inicio = 03/10/2022 </w:t>
-            </w:r>
-            <w:proofErr w:type="gramStart"/>
-            <w:r>
-              <w:rPr>
-                <w:rFonts w:ascii="Roboto" w:eastAsia="Roboto" w:hAnsi="Roboto" w:cs="Roboto"/>
-                <w:i/>
-                <w:sz w:val="22"/>
-                <w:szCs w:val="22"/>
-              </w:rPr>
-              <w:t>-  Fecha</w:t>
-            </w:r>
-            <w:proofErr w:type="gramEnd"/>
-            <w:r>
-              <w:rPr>
-                <w:rFonts w:ascii="Roboto" w:eastAsia="Roboto" w:hAnsi="Roboto" w:cs="Roboto"/>
-                <w:i/>
-                <w:sz w:val="22"/>
-                <w:szCs w:val="22"/>
-              </w:rPr>
-              <w:t xml:space="preserve"> de Fin = 17/10/2022</w:t>
+              <w:t>Fecha Inicio = 03/10/2022 -  Fecha de Fin = 17/10/2022</w:t>
             </w:r>
           </w:p>
           <w:p>
@@ -12395,19 +11528,11 @@
             <w:tcW w:w="2039" w:type="dxa"/>
           </w:tcPr>
           <w:p>
-            <w:proofErr w:type="spellStart"/>
             <w:r>
               <w:rPr>
                 <w:b/>
               </w:rPr>
-              <w:t>N°</w:t>
-            </w:r>
-            <w:proofErr w:type="spellEnd"/>
-            <w:r>
-              <w:rPr>
-                <w:b/>
-              </w:rPr>
-              <w:t xml:space="preserve"> de sprint</w:t>
+              <w:t>N° de sprint</w:t>
             </w:r>
           </w:p>
         </w:tc>
@@ -12504,43 +11629,7 @@
                 <w:sz w:val="22"/>
                 <w:szCs w:val="22"/>
               </w:rPr>
-              <w:t xml:space="preserve">Sitio funcional en hosting remoto de Sitio Institucional en WordPress y </w:t>
-            </w:r>
-            <w:proofErr w:type="spellStart"/>
-            <w:r>
-              <w:rPr>
-                <w:rFonts w:ascii="Roboto" w:eastAsia="Roboto" w:hAnsi="Roboto" w:cs="Roboto"/>
-                <w:sz w:val="22"/>
-                <w:szCs w:val="22"/>
-              </w:rPr>
-              <w:t>Frontend</w:t>
-            </w:r>
-            <w:proofErr w:type="spellEnd"/>
-            <w:r>
-              <w:rPr>
-                <w:rFonts w:ascii="Roboto" w:eastAsia="Roboto" w:hAnsi="Roboto" w:cs="Roboto"/>
-                <w:sz w:val="22"/>
-                <w:szCs w:val="22"/>
-              </w:rPr>
-              <w:t xml:space="preserve"> en subcarpeta (subdominio) y opcional </w:t>
-            </w:r>
-            <w:proofErr w:type="spellStart"/>
-            <w:r>
-              <w:rPr>
-                <w:rFonts w:ascii="Roboto" w:eastAsia="Roboto" w:hAnsi="Roboto" w:cs="Roboto"/>
-                <w:sz w:val="22"/>
-                <w:szCs w:val="22"/>
-              </w:rPr>
-              <w:t>linkeado</w:t>
-            </w:r>
-            <w:proofErr w:type="spellEnd"/>
-            <w:r>
-              <w:rPr>
-                <w:rFonts w:ascii="Roboto" w:eastAsia="Roboto" w:hAnsi="Roboto" w:cs="Roboto"/>
-                <w:sz w:val="22"/>
-                <w:szCs w:val="22"/>
-              </w:rPr>
-              <w:t xml:space="preserve"> al repositorio de GitHub/ GitHub Pages.</w:t>
+              <w:t>Sitio funcional en hosting remoto de Sitio Institucional en WordPress y Frontend en subcarpeta (subdominio) y opcional linkeado al repositorio de GitHub/ GitHub Pages.</w:t>
             </w:r>
           </w:p>
           <w:p>
@@ -12614,77 +11703,13 @@
                 <w:szCs w:val="22"/>
               </w:rPr>
             </w:pPr>
-            <w:proofErr w:type="gramStart"/>
             <w:r>
               <w:rPr>
                 <w:rFonts w:ascii="Roboto" w:eastAsia="Roboto" w:hAnsi="Roboto" w:cs="Roboto"/>
                 <w:sz w:val="22"/>
                 <w:szCs w:val="22"/>
               </w:rPr>
-              <w:t>Consultas :</w:t>
-            </w:r>
-            <w:proofErr w:type="gramEnd"/>
-            <w:r>
-              <w:rPr>
-                <w:rFonts w:ascii="Roboto" w:eastAsia="Roboto" w:hAnsi="Roboto" w:cs="Roboto"/>
-                <w:sz w:val="22"/>
-                <w:szCs w:val="22"/>
-              </w:rPr>
-              <w:t xml:space="preserve"> </w:t>
-            </w:r>
-            <w:proofErr w:type="spellStart"/>
-            <w:r>
-              <w:rPr>
-                <w:rFonts w:ascii="Roboto" w:eastAsia="Roboto" w:hAnsi="Roboto" w:cs="Roboto"/>
-                <w:sz w:val="22"/>
-                <w:szCs w:val="22"/>
-              </w:rPr>
-              <w:t>Insert</w:t>
-            </w:r>
-            <w:proofErr w:type="spellEnd"/>
-            <w:r>
-              <w:rPr>
-                <w:rFonts w:ascii="Roboto" w:eastAsia="Roboto" w:hAnsi="Roboto" w:cs="Roboto"/>
-                <w:sz w:val="22"/>
-                <w:szCs w:val="22"/>
-              </w:rPr>
-              <w:t xml:space="preserve"> - </w:t>
-            </w:r>
-            <w:proofErr w:type="spellStart"/>
-            <w:r>
-              <w:rPr>
-                <w:rFonts w:ascii="Roboto" w:eastAsia="Roboto" w:hAnsi="Roboto" w:cs="Roboto"/>
-                <w:sz w:val="22"/>
-                <w:szCs w:val="22"/>
-              </w:rPr>
-              <w:t>Select</w:t>
-            </w:r>
-            <w:proofErr w:type="spellEnd"/>
-            <w:r>
-              <w:rPr>
-                <w:rFonts w:ascii="Roboto" w:eastAsia="Roboto" w:hAnsi="Roboto" w:cs="Roboto"/>
-                <w:sz w:val="22"/>
-                <w:szCs w:val="22"/>
-              </w:rPr>
-              <w:t xml:space="preserve"> - </w:t>
-            </w:r>
-            <w:proofErr w:type="spellStart"/>
-            <w:r>
-              <w:rPr>
-                <w:rFonts w:ascii="Roboto" w:eastAsia="Roboto" w:hAnsi="Roboto" w:cs="Roboto"/>
-                <w:sz w:val="22"/>
-                <w:szCs w:val="22"/>
-              </w:rPr>
-              <w:t>Update</w:t>
-            </w:r>
-            <w:proofErr w:type="spellEnd"/>
-            <w:r>
-              <w:rPr>
-                <w:rFonts w:ascii="Roboto" w:eastAsia="Roboto" w:hAnsi="Roboto" w:cs="Roboto"/>
-                <w:sz w:val="22"/>
-                <w:szCs w:val="22"/>
-              </w:rPr>
-              <w:t xml:space="preserve"> - JOIN</w:t>
+              <w:t>Consultas : Insert - Select - Update - JOIN</w:t>
             </w:r>
           </w:p>
           <w:p/>
@@ -12728,27 +11753,7 @@
                 <w:sz w:val="22"/>
                 <w:szCs w:val="22"/>
               </w:rPr>
-              <w:t xml:space="preserve">Fecha Inicio = 17/10/2022 </w:t>
-            </w:r>
-            <w:proofErr w:type="gramStart"/>
-            <w:r>
-              <w:rPr>
-                <w:rFonts w:ascii="Roboto" w:eastAsia="Roboto" w:hAnsi="Roboto" w:cs="Roboto"/>
-                <w:i/>
-                <w:sz w:val="22"/>
-                <w:szCs w:val="22"/>
-              </w:rPr>
-              <w:t>-  Fecha</w:t>
-            </w:r>
-            <w:proofErr w:type="gramEnd"/>
-            <w:r>
-              <w:rPr>
-                <w:rFonts w:ascii="Roboto" w:eastAsia="Roboto" w:hAnsi="Roboto" w:cs="Roboto"/>
-                <w:i/>
-                <w:sz w:val="22"/>
-                <w:szCs w:val="22"/>
-              </w:rPr>
-              <w:t xml:space="preserve"> de Fin = 14/11/2022</w:t>
+              <w:t>Fecha Inicio = 17/10/2022 -  Fecha de Fin = 14/11/2022</w:t>
             </w:r>
           </w:p>
           <w:p>
@@ -12849,23 +11854,7 @@
           <w:b/>
           <w:sz w:val="24"/>
         </w:rPr>
-        <w:t xml:space="preserve">3.5 </w:t>
-      </w:r>
-      <w:proofErr w:type="spellStart"/>
-      <w:r>
-        <w:rPr>
-          <w:b/>
-          <w:sz w:val="24"/>
-        </w:rPr>
-        <w:t>Sprints</w:t>
-      </w:r>
-      <w:proofErr w:type="spellEnd"/>
-      <w:r>
-        <w:rPr>
-          <w:b/>
-          <w:sz w:val="24"/>
-        </w:rPr>
-        <w:t>. 2023</w:t>
+        <w:t>3.5 Sprints. 2023</w:t>
       </w:r>
     </w:p>
     <w:p>
@@ -12910,21 +11899,12 @@
             </w:tcMar>
           </w:tcPr>
           <w:p>
-            <w:proofErr w:type="spellStart"/>
             <w:r>
               <w:rPr>
                 <w:b/>
                 <w:sz w:val="22"/>
               </w:rPr>
-              <w:t>N°</w:t>
-            </w:r>
-            <w:proofErr w:type="spellEnd"/>
-            <w:r>
-              <w:rPr>
-                <w:b/>
-                <w:sz w:val="22"/>
-              </w:rPr>
-              <w:t xml:space="preserve"> de sprint</w:t>
+              <w:t>N° de sprint</w:t>
             </w:r>
           </w:p>
         </w:tc>
@@ -13028,7 +12008,6 @@
                 <w:b/>
                 <w:sz w:val="22"/>
               </w:rPr>
-              <w:lastRenderedPageBreak/>
               <w:t xml:space="preserve">Responsabilidades </w:t>
             </w:r>
           </w:p>
@@ -13087,23 +12066,7 @@
                 <w:rFonts w:ascii="Roboto" w:eastAsia="Roboto" w:hAnsi="Roboto" w:cs="Roboto"/>
                 <w:sz w:val="22"/>
               </w:rPr>
-              <w:t>Definir requerimientos para el nuevo módulo a desarrollar un e-</w:t>
-            </w:r>
-            <w:proofErr w:type="spellStart"/>
-            <w:r>
-              <w:rPr>
-                <w:rFonts w:ascii="Roboto" w:eastAsia="Roboto" w:hAnsi="Roboto" w:cs="Roboto"/>
-                <w:sz w:val="22"/>
-              </w:rPr>
-              <w:t>commerce</w:t>
-            </w:r>
-            <w:proofErr w:type="spellEnd"/>
-            <w:r>
-              <w:rPr>
-                <w:rFonts w:ascii="Roboto" w:eastAsia="Roboto" w:hAnsi="Roboto" w:cs="Roboto"/>
-                <w:sz w:val="22"/>
-              </w:rPr>
-              <w:t xml:space="preserve"> (colocarlos en el</w:t>
+              <w:t>Definir requerimientos para el nuevo módulo a desarrollar un e-commerce (colocarlos en el</w:t>
             </w:r>
             <w:r>
               <w:rPr>
@@ -13111,36 +12074,8 @@
                 <w:i/>
                 <w:sz w:val="22"/>
               </w:rPr>
-              <w:t xml:space="preserve"> </w:t>
-            </w:r>
-            <w:proofErr w:type="spellStart"/>
-            <w:r>
-              <w:rPr>
-                <w:rFonts w:ascii="Roboto" w:eastAsia="Roboto" w:hAnsi="Roboto" w:cs="Roboto"/>
-                <w:i/>
-                <w:sz w:val="22"/>
-              </w:rPr>
-              <w:t>Product</w:t>
-            </w:r>
-            <w:proofErr w:type="spellEnd"/>
-            <w:r>
-              <w:rPr>
-                <w:rFonts w:ascii="Roboto" w:eastAsia="Roboto" w:hAnsi="Roboto" w:cs="Roboto"/>
-                <w:i/>
-                <w:sz w:val="22"/>
-              </w:rPr>
-              <w:t xml:space="preserve"> Backlog del </w:t>
-            </w:r>
-            <w:proofErr w:type="spellStart"/>
-            <w:r>
-              <w:rPr>
-                <w:rFonts w:ascii="Roboto" w:eastAsia="Roboto" w:hAnsi="Roboto" w:cs="Roboto"/>
-                <w:i/>
-                <w:sz w:val="22"/>
-              </w:rPr>
-              <w:t>Projet</w:t>
-            </w:r>
-            <w:proofErr w:type="spellEnd"/>
+              <w:t xml:space="preserve"> Product Backlog del Projet</w:t>
+            </w:r>
             <w:r>
               <w:rPr>
                 <w:rFonts w:ascii="Roboto" w:eastAsia="Roboto" w:hAnsi="Roboto" w:cs="Roboto"/>
@@ -13172,40 +12107,14 @@
                 <w:i/>
                 <w:sz w:val="22"/>
               </w:rPr>
-              <w:t xml:space="preserve">Issues y </w:t>
-            </w:r>
-            <w:proofErr w:type="spellStart"/>
-            <w:r>
-              <w:rPr>
-                <w:rFonts w:ascii="Roboto" w:eastAsia="Roboto" w:hAnsi="Roboto" w:cs="Roboto"/>
-                <w:i/>
-                <w:sz w:val="22"/>
-              </w:rPr>
-              <w:t>Milestones</w:t>
-            </w:r>
-            <w:proofErr w:type="spellEnd"/>
+              <w:t>Issues y Milestones</w:t>
+            </w:r>
             <w:r>
               <w:rPr>
                 <w:rFonts w:ascii="Roboto" w:eastAsia="Roboto" w:hAnsi="Roboto" w:cs="Roboto"/>
                 <w:sz w:val="22"/>
               </w:rPr>
-              <w:t xml:space="preserve">) - Tener en cuenta la redacción adecuada para las US y nomenclatura, </w:t>
-            </w:r>
-            <w:proofErr w:type="spellStart"/>
-            <w:r>
-              <w:rPr>
-                <w:rFonts w:ascii="Roboto" w:eastAsia="Roboto" w:hAnsi="Roboto" w:cs="Roboto"/>
-                <w:sz w:val="22"/>
-              </w:rPr>
-              <w:t>ej</w:t>
-            </w:r>
-            <w:proofErr w:type="spellEnd"/>
-            <w:r>
-              <w:rPr>
-                <w:rFonts w:ascii="Roboto" w:eastAsia="Roboto" w:hAnsi="Roboto" w:cs="Roboto"/>
-                <w:sz w:val="22"/>
-              </w:rPr>
-              <w:t xml:space="preserve"> “#US01 Como usuario quiero ingresar al carrito para poder comprar”</w:t>
+              <w:t>) - Tener en cuenta la redacción adecuada para las US y nomenclatura, ej “#US01 Como usuario quiero ingresar al carrito para poder comprar”</w:t>
             </w:r>
           </w:p>
           <w:p>
@@ -13226,23 +12135,7 @@
                 <w:rFonts w:ascii="Roboto" w:eastAsia="Roboto" w:hAnsi="Roboto" w:cs="Roboto"/>
                 <w:sz w:val="22"/>
               </w:rPr>
-              <w:t xml:space="preserve">Definir tareas dentro de las Historias de Usuario (GITHUB) </w:t>
-            </w:r>
-            <w:proofErr w:type="spellStart"/>
-            <w:r>
-              <w:rPr>
-                <w:rFonts w:ascii="Roboto" w:eastAsia="Roboto" w:hAnsi="Roboto" w:cs="Roboto"/>
-                <w:sz w:val="22"/>
-              </w:rPr>
-              <w:t>ej</w:t>
-            </w:r>
-            <w:proofErr w:type="spellEnd"/>
-            <w:r>
-              <w:rPr>
-                <w:rFonts w:ascii="Roboto" w:eastAsia="Roboto" w:hAnsi="Roboto" w:cs="Roboto"/>
-                <w:sz w:val="22"/>
-              </w:rPr>
-              <w:t xml:space="preserve"> dentro de las ISSUES #TK01 revisar IEEE830.</w:t>
+              <w:t>Definir tareas dentro de las Historias de Usuario (GITHUB) ej dentro de las ISSUES #TK01 revisar IEEE830.</w:t>
             </w:r>
           </w:p>
           <w:p/>
@@ -13304,25 +12197,7 @@
                 <w:i/>
                 <w:sz w:val="22"/>
               </w:rPr>
-              <w:t xml:space="preserve">Fecha Inicio = 10/04/2023 </w:t>
-            </w:r>
-            <w:proofErr w:type="gramStart"/>
-            <w:r>
-              <w:rPr>
-                <w:rFonts w:ascii="Roboto" w:eastAsia="Roboto" w:hAnsi="Roboto" w:cs="Roboto"/>
-                <w:i/>
-                <w:sz w:val="22"/>
-              </w:rPr>
-              <w:t>-  Fecha</w:t>
-            </w:r>
-            <w:proofErr w:type="gramEnd"/>
-            <w:r>
-              <w:rPr>
-                <w:rFonts w:ascii="Roboto" w:eastAsia="Roboto" w:hAnsi="Roboto" w:cs="Roboto"/>
-                <w:i/>
-                <w:sz w:val="22"/>
-              </w:rPr>
-              <w:t xml:space="preserve"> de Fin = 21/04/2023</w:t>
+              <w:t>Fecha Inicio = 10/04/2023 -  Fecha de Fin = 21/04/2023</w:t>
             </w:r>
           </w:p>
           <w:p/>
@@ -13512,44 +12387,12 @@
                             <w:jc w:val="center"/>
                             <w:textDirection w:val="btLr"/>
                           </w:pPr>
-                          <w:proofErr w:type="gramStart"/>
                           <w:r>
                             <w:rPr>
                               <w:color w:val="0F243E"/>
                               <w:sz w:val="26"/>
                             </w:rPr>
-                            <w:t>PAGE  \</w:t>
-                          </w:r>
-                          <w:proofErr w:type="gramEnd"/>
-                          <w:r>
-                            <w:rPr>
-                              <w:color w:val="0F243E"/>
-                              <w:sz w:val="26"/>
-                            </w:rPr>
-                            <w:t xml:space="preserve">* </w:t>
-                          </w:r>
-                          <w:proofErr w:type="spellStart"/>
-                          <w:r>
-                            <w:rPr>
-                              <w:color w:val="0F243E"/>
-                              <w:sz w:val="26"/>
-                            </w:rPr>
-                            <w:t>Arabic</w:t>
-                          </w:r>
-                          <w:proofErr w:type="spellEnd"/>
-                          <w:r>
-                            <w:rPr>
-                              <w:color w:val="0F243E"/>
-                              <w:sz w:val="26"/>
-                            </w:rPr>
-                            <w:t xml:space="preserve">  \* </w:t>
-                          </w:r>
-                          <w:r>
-                            <w:rPr>
-                              <w:color w:val="0F243E"/>
-                              <w:sz w:val="26"/>
-                            </w:rPr>
-                            <w:t>MERGEFORMAT4</w:t>
+                            <w:t>PAGE  \* Arabic  \* MERGEFORMAT4</w:t>
                           </w:r>
                         </w:p>
                         <w:p>
@@ -13578,44 +12421,12 @@
                       <w:jc w:val="center"/>
                       <w:textDirection w:val="btLr"/>
                     </w:pPr>
-                    <w:proofErr w:type="gramStart"/>
                     <w:r>
                       <w:rPr>
                         <w:color w:val="0F243E"/>
                         <w:sz w:val="26"/>
                       </w:rPr>
-                      <w:t>PAGE  \</w:t>
-                    </w:r>
-                    <w:proofErr w:type="gramEnd"/>
-                    <w:r>
-                      <w:rPr>
-                        <w:color w:val="0F243E"/>
-                        <w:sz w:val="26"/>
-                      </w:rPr>
-                      <w:t xml:space="preserve">* </w:t>
-                    </w:r>
-                    <w:proofErr w:type="spellStart"/>
-                    <w:r>
-                      <w:rPr>
-                        <w:color w:val="0F243E"/>
-                        <w:sz w:val="26"/>
-                      </w:rPr>
-                      <w:t>Arabic</w:t>
-                    </w:r>
-                    <w:proofErr w:type="spellEnd"/>
-                    <w:r>
-                      <w:rPr>
-                        <w:color w:val="0F243E"/>
-                        <w:sz w:val="26"/>
-                      </w:rPr>
-                      <w:t xml:space="preserve">  \* </w:t>
-                    </w:r>
-                    <w:r>
-                      <w:rPr>
-                        <w:color w:val="0F243E"/>
-                        <w:sz w:val="26"/>
-                      </w:rPr>
-                      <w:t>MERGEFORMAT4</w:t>
+                      <w:t>PAGE  \* Arabic  \* MERGEFORMAT4</w:t>
                     </w:r>
                   </w:p>
                   <w:p>

</xml_diff>

<commit_message>
Agrego mis tasks al documento IEEE
</commit_message>
<xml_diff>
--- a/Documentación/Grupo 34 - MOUNTAIN HIKE CÓRDOBA ieee-830 -2023.docx
+++ b/Documentación/Grupo 34 - MOUNTAIN HIKE CÓRDOBA ieee-830 -2023.docx
@@ -756,7 +756,23 @@
           <w:i/>
           <w:color w:val="365F91"/>
         </w:rPr>
-        <w:t>Está basado y es conforme con el estándar IEEE Std 830-1998.</w:t>
+        <w:t xml:space="preserve">Está basado y es conforme con el estándar IEEE </w:t>
+      </w:r>
+      <w:proofErr w:type="spellStart"/>
+      <w:r>
+        <w:rPr>
+          <w:i/>
+          <w:color w:val="365F91"/>
+        </w:rPr>
+        <w:t>Std</w:t>
+      </w:r>
+      <w:proofErr w:type="spellEnd"/>
+      <w:r>
+        <w:rPr>
+          <w:i/>
+          <w:color w:val="365F91"/>
+        </w:rPr>
+        <w:t xml:space="preserve"> 830-1998.</w:t>
       </w:r>
     </w:p>
     <w:p>
@@ -1362,7 +1378,21 @@
               <w:rPr>
                 <w:b/>
               </w:rPr>
-              <w:t>Verificado dep. Calidad.</w:t>
+              <w:t xml:space="preserve">Verificado </w:t>
+            </w:r>
+            <w:proofErr w:type="spellStart"/>
+            <w:r>
+              <w:rPr>
+                <w:b/>
+              </w:rPr>
+              <w:t>dep</w:t>
+            </w:r>
+            <w:proofErr w:type="spellEnd"/>
+            <w:r>
+              <w:rPr>
+                <w:b/>
+              </w:rPr>
+              <w:t>. Calidad.</w:t>
             </w:r>
           </w:p>
         </w:tc>
@@ -3427,7 +3457,21 @@
         <w:rPr>
           <w:sz w:val="22"/>
         </w:rPr>
-        <w:t>El presente documento tiene como principal objetivo establecer las bases de aceptación que estipularán las exigencias del cliente Mountain Hike Córdoba, proporcionándole una visión acerca del alcance del desarrollo del producto. Incluirá también una base para el diseño de software con la que se podrá realizar una cuidadosa revisión de los requerimientos para no omitir funcionalidades relevantes.</w:t>
+        <w:t xml:space="preserve">El presente documento tiene como principal objetivo establecer las bases de aceptación que estipularán las exigencias del cliente Mountain </w:t>
+      </w:r>
+      <w:proofErr w:type="spellStart"/>
+      <w:r>
+        <w:rPr>
+          <w:sz w:val="22"/>
+        </w:rPr>
+        <w:t>Hike</w:t>
+      </w:r>
+      <w:proofErr w:type="spellEnd"/>
+      <w:r>
+        <w:rPr>
+          <w:sz w:val="22"/>
+        </w:rPr>
+        <w:t xml:space="preserve"> Córdoba, proporcionándole una visión acerca del alcance del desarrollo del producto. Incluirá también una base para el diseño de software con la que se podrá realizar una cuidadosa revisión de los requerimientos para no omitir funcionalidades relevantes.</w:t>
       </w:r>
       <w:r>
         <w:rPr>
@@ -3570,20 +3614,58 @@
           <w:sz w:val="22"/>
           <w:szCs w:val="22"/>
         </w:rPr>
-        <w:t xml:space="preserve"> trekking</w:t>
-      </w:r>
+        <w:t xml:space="preserve"> </w:t>
+      </w:r>
+      <w:proofErr w:type="spellStart"/>
       <w:r>
         <w:rPr>
           <w:sz w:val="22"/>
           <w:szCs w:val="22"/>
         </w:rPr>
-        <w:t xml:space="preserve"> y senderismo</w:t>
-      </w:r>
+        <w:t>trekking</w:t>
+      </w:r>
+      <w:proofErr w:type="spellEnd"/>
       <w:r>
         <w:rPr>
           <w:sz w:val="22"/>
-        </w:rPr>
-        <w:t>en diferentes zonas de la provincia de Córdoba, desde la selección de rutas y nivel de complejidad hasta la reserva de fechas disponibles. El servicio de contratación se realizará a través de un E-commerce.</w:t>
+          <w:szCs w:val="22"/>
+        </w:rPr>
+        <w:t xml:space="preserve"> y </w:t>
+      </w:r>
+      <w:proofErr w:type="spellStart"/>
+      <w:r>
+        <w:rPr>
+          <w:sz w:val="22"/>
+          <w:szCs w:val="22"/>
+        </w:rPr>
+        <w:t>senderismo</w:t>
+      </w:r>
+      <w:r>
+        <w:rPr>
+          <w:sz w:val="22"/>
+        </w:rPr>
+        <w:t>en</w:t>
+      </w:r>
+      <w:proofErr w:type="spellEnd"/>
+      <w:r>
+        <w:rPr>
+          <w:sz w:val="22"/>
+        </w:rPr>
+        <w:t xml:space="preserve"> diferentes zonas de la provincia de Córdoba, desde la selección de rutas y nivel de complejidad hasta la reserva de fechas disponibles. El servicio de contratación se realizará a través de un E-</w:t>
+      </w:r>
+      <w:proofErr w:type="spellStart"/>
+      <w:r>
+        <w:rPr>
+          <w:sz w:val="22"/>
+        </w:rPr>
+        <w:t>commerce</w:t>
+      </w:r>
+      <w:proofErr w:type="spellEnd"/>
+      <w:r>
+        <w:rPr>
+          <w:sz w:val="22"/>
+        </w:rPr>
+        <w:t>.</w:t>
       </w:r>
     </w:p>
     <w:p>
@@ -3626,7 +3708,23 @@
           <w:sz w:val="22"/>
           <w:szCs w:val="22"/>
         </w:rPr>
-        <w:t>El sitio web tendrá un sistema de login de usuario para la organización y manejo de clientes</w:t>
+        <w:t xml:space="preserve">El sitio web tendrá un sistema de </w:t>
+      </w:r>
+      <w:proofErr w:type="spellStart"/>
+      <w:r>
+        <w:rPr>
+          <w:sz w:val="22"/>
+          <w:szCs w:val="22"/>
+        </w:rPr>
+        <w:t>login</w:t>
+      </w:r>
+      <w:proofErr w:type="spellEnd"/>
+      <w:r>
+        <w:rPr>
+          <w:sz w:val="22"/>
+          <w:szCs w:val="22"/>
+        </w:rPr>
+        <w:t xml:space="preserve"> de usuario para la organización y manejo de clientes</w:t>
       </w:r>
       <w:r>
         <w:rPr>
@@ -3904,8 +4002,13 @@
               <w:jc w:val="both"/>
             </w:pPr>
             <w:r>
-              <w:t>Full developer</w:t>
-            </w:r>
+              <w:t xml:space="preserve">Full </w:t>
+            </w:r>
+            <w:proofErr w:type="spellStart"/>
+            <w:r>
+              <w:t>developer</w:t>
+            </w:r>
+            <w:proofErr w:type="spellEnd"/>
           </w:p>
         </w:tc>
       </w:tr>
@@ -4268,7 +4371,15 @@
               <w:t xml:space="preserve">Scrum Master - </w:t>
             </w:r>
             <w:r>
-              <w:t xml:space="preserve">Full developer </w:t>
+              <w:t xml:space="preserve">Full </w:t>
+            </w:r>
+            <w:proofErr w:type="spellStart"/>
+            <w:r>
+              <w:t>developer</w:t>
+            </w:r>
+            <w:proofErr w:type="spellEnd"/>
+            <w:r>
+              <w:t xml:space="preserve"> </w:t>
             </w:r>
           </w:p>
         </w:tc>
@@ -4559,8 +4670,13 @@
               </w:tabs>
               <w:jc w:val="both"/>
             </w:pPr>
-            <w:r>
-              <w:t>Falzoi, Ezequiel Alberto</w:t>
+            <w:proofErr w:type="spellStart"/>
+            <w:r>
+              <w:t>Falzoi</w:t>
+            </w:r>
+            <w:proofErr w:type="spellEnd"/>
+            <w:r>
+              <w:t>, Ezequiel Alberto</w:t>
             </w:r>
           </w:p>
         </w:tc>
@@ -4625,8 +4741,13 @@
               <w:jc w:val="both"/>
             </w:pPr>
             <w:r>
-              <w:t>Full Developer</w:t>
-            </w:r>
+              <w:t xml:space="preserve">Full </w:t>
+            </w:r>
+            <w:proofErr w:type="spellStart"/>
+            <w:r>
+              <w:t>Developer</w:t>
+            </w:r>
+            <w:proofErr w:type="spellEnd"/>
           </w:p>
         </w:tc>
       </w:tr>
@@ -4920,8 +5041,21 @@
               </w:tabs>
               <w:jc w:val="both"/>
             </w:pPr>
-            <w:r>
-              <w:t xml:space="preserve">Morisse Rodriguez, Mariana Florencia </w:t>
+            <w:proofErr w:type="spellStart"/>
+            <w:r>
+              <w:t>Morisse</w:t>
+            </w:r>
+            <w:proofErr w:type="spellEnd"/>
+            <w:r>
+              <w:t xml:space="preserve"> </w:t>
+            </w:r>
+            <w:proofErr w:type="spellStart"/>
+            <w:r>
+              <w:t>Rodriguez</w:t>
+            </w:r>
+            <w:proofErr w:type="spellEnd"/>
+            <w:r>
+              <w:t xml:space="preserve">, Mariana Florencia </w:t>
             </w:r>
           </w:p>
         </w:tc>
@@ -4986,8 +5120,13 @@
               <w:jc w:val="both"/>
             </w:pPr>
             <w:r>
-              <w:t>Full Developer</w:t>
-            </w:r>
+              <w:t xml:space="preserve">Full </w:t>
+            </w:r>
+            <w:proofErr w:type="spellStart"/>
+            <w:r>
+              <w:t>Developer</w:t>
+            </w:r>
+            <w:proofErr w:type="spellEnd"/>
           </w:p>
         </w:tc>
       </w:tr>
@@ -5283,7 +5422,15 @@
               <w:jc w:val="both"/>
             </w:pPr>
             <w:r>
-              <w:t>Olivera Gonzalez, Claudio Miguel</w:t>
+              <w:t xml:space="preserve">Olivera </w:t>
+            </w:r>
+            <w:proofErr w:type="spellStart"/>
+            <w:r>
+              <w:t>Gonzalez</w:t>
+            </w:r>
+            <w:proofErr w:type="spellEnd"/>
+            <w:r>
+              <w:t>, Claudio Miguel</w:t>
             </w:r>
           </w:p>
         </w:tc>
@@ -5348,8 +5495,13 @@
               <w:jc w:val="both"/>
             </w:pPr>
             <w:r>
-              <w:t>Full developer</w:t>
-            </w:r>
+              <w:t xml:space="preserve">Full </w:t>
+            </w:r>
+            <w:proofErr w:type="spellStart"/>
+            <w:r>
+              <w:t>developer</w:t>
+            </w:r>
+            <w:proofErr w:type="spellEnd"/>
           </w:p>
         </w:tc>
       </w:tr>
@@ -5652,7 +5804,15 @@
               </w:tabs>
             </w:pPr>
             <w:r>
-              <w:t xml:space="preserve">  Paez, Kevin Agustín</w:t>
+              <w:t xml:space="preserve">  </w:t>
+            </w:r>
+            <w:proofErr w:type="spellStart"/>
+            <w:r>
+              <w:t>Paez</w:t>
+            </w:r>
+            <w:proofErr w:type="spellEnd"/>
+            <w:r>
+              <w:t>, Kevin Agustín</w:t>
             </w:r>
           </w:p>
         </w:tc>
@@ -5717,8 +5877,13 @@
               <w:jc w:val="both"/>
             </w:pPr>
             <w:r>
-              <w:t>Full developer</w:t>
-            </w:r>
+              <w:t xml:space="preserve">Full </w:t>
+            </w:r>
+            <w:proofErr w:type="spellStart"/>
+            <w:r>
+              <w:t>developer</w:t>
+            </w:r>
+            <w:proofErr w:type="spellEnd"/>
           </w:p>
         </w:tc>
       </w:tr>
@@ -6115,8 +6280,13 @@
               </w:rPr>
             </w:pPr>
             <w:r>
-              <w:t>Full developer</w:t>
-            </w:r>
+              <w:t xml:space="preserve">Full </w:t>
+            </w:r>
+            <w:proofErr w:type="spellStart"/>
+            <w:r>
+              <w:t>developer</w:t>
+            </w:r>
+            <w:proofErr w:type="spellEnd"/>
           </w:p>
         </w:tc>
       </w:tr>
@@ -7581,12 +7751,21 @@
                 <w:color w:val="000000"/>
               </w:rPr>
             </w:pPr>
+            <w:proofErr w:type="spellStart"/>
             <w:r>
               <w:rPr>
                 <w:b/>
                 <w:color w:val="000000"/>
               </w:rPr>
-              <w:t>Titulo del Documento</w:t>
+              <w:t>Titulo</w:t>
+            </w:r>
+            <w:proofErr w:type="spellEnd"/>
+            <w:r>
+              <w:rPr>
+                <w:b/>
+                <w:color w:val="000000"/>
+              </w:rPr>
+              <w:t xml:space="preserve"> del Documento</w:t>
             </w:r>
           </w:p>
         </w:tc>
@@ -7988,22 +8167,56 @@
           <w:sz w:val="22"/>
           <w:szCs w:val="22"/>
         </w:rPr>
-        <w:t>MOUNTAIN HIKE CÓRDOBA va a ser una página web que permita contratar servicios de guía de trekking en diferentes zonas de Córdoba, donde los usuarios puedan elegir según dificultad, cercanía o preferencias su recorrido.</w:t>
-      </w:r>
+        <w:t xml:space="preserve">MOUNTAIN HIKE CÓRDOBA va a ser una página web que permita contratar servicios de guía de </w:t>
+      </w:r>
+      <w:proofErr w:type="spellStart"/>
       <w:r>
         <w:rPr>
           <w:color w:val="00000A"/>
           <w:sz w:val="22"/>
           <w:szCs w:val="22"/>
         </w:rPr>
-        <w:t xml:space="preserve"> </w:t>
-      </w:r>
+        <w:t>trekking</w:t>
+      </w:r>
+      <w:proofErr w:type="spellEnd"/>
       <w:r>
         <w:rPr>
           <w:color w:val="00000A"/>
           <w:sz w:val="22"/>
-        </w:rPr>
-        <w:t>Los usuarios podrán acceder a un dashboard personal donde podrán modificar las fechas de los servicios contratados. Se podrán ver imágenes de los lugares y una breve historia, así como también el pronóstico del tiempo para que sea más previsible el paseo. Habrá recomendaciones para que no haya imprevistos durante la caminata.</w:t>
+          <w:szCs w:val="22"/>
+        </w:rPr>
+        <w:t xml:space="preserve"> en diferentes zonas de Córdoba, donde los usuarios puedan elegir según dificultad, cercanía o preferencias su recorrido.</w:t>
+      </w:r>
+      <w:r>
+        <w:rPr>
+          <w:color w:val="00000A"/>
+          <w:sz w:val="22"/>
+          <w:szCs w:val="22"/>
+        </w:rPr>
+        <w:t xml:space="preserve"> </w:t>
+      </w:r>
+      <w:r>
+        <w:rPr>
+          <w:color w:val="00000A"/>
+          <w:sz w:val="22"/>
+        </w:rPr>
+        <w:t xml:space="preserve">Los usuarios podrán acceder a un </w:t>
+      </w:r>
+      <w:proofErr w:type="spellStart"/>
+      <w:r>
+        <w:rPr>
+          <w:color w:val="00000A"/>
+          <w:sz w:val="22"/>
+        </w:rPr>
+        <w:t>dashboard</w:t>
+      </w:r>
+      <w:proofErr w:type="spellEnd"/>
+      <w:r>
+        <w:rPr>
+          <w:color w:val="00000A"/>
+          <w:sz w:val="22"/>
+        </w:rPr>
+        <w:t xml:space="preserve"> personal donde podrán modificar las fechas de los servicios contratados. Se podrán ver imágenes de los lugares y una breve historia, así como también el pronóstico del tiempo para que sea más previsible el paseo. Habrá recomendaciones para que no haya imprevistos durante la caminata.</w:t>
       </w:r>
     </w:p>
     <w:p>
@@ -8819,8 +9032,17 @@
           <w:sz w:val="22"/>
           <w:szCs w:val="22"/>
         </w:rPr>
-        <w:t>Interfaz para ser usada en todos los navegadores a excepción de Internet explorer</w:t>
-      </w:r>
+        <w:t xml:space="preserve">Interfaz para ser usada en todos los navegadores a excepción de Internet </w:t>
+      </w:r>
+      <w:proofErr w:type="spellStart"/>
+      <w:r>
+        <w:rPr>
+          <w:sz w:val="22"/>
+          <w:szCs w:val="22"/>
+        </w:rPr>
+        <w:t>explorer</w:t>
+      </w:r>
+      <w:proofErr w:type="spellEnd"/>
     </w:p>
     <w:p>
       <w:pPr>
@@ -8932,7 +9154,25 @@
           <w:sz w:val="24"/>
           <w:szCs w:val="24"/>
         </w:rPr>
-        <w:t>3.1 Product Backlog</w:t>
+        <w:t xml:space="preserve">3.1 </w:t>
+      </w:r>
+      <w:proofErr w:type="spellStart"/>
+      <w:r>
+        <w:rPr>
+          <w:b/>
+          <w:sz w:val="24"/>
+          <w:szCs w:val="24"/>
+        </w:rPr>
+        <w:t>Product</w:t>
+      </w:r>
+      <w:proofErr w:type="spellEnd"/>
+      <w:r>
+        <w:rPr>
+          <w:b/>
+          <w:sz w:val="24"/>
+          <w:szCs w:val="24"/>
+        </w:rPr>
+        <w:t xml:space="preserve"> Backlog</w:t>
       </w:r>
     </w:p>
     <w:p/>
@@ -9072,7 +9312,21 @@
               <w:rPr>
                 <w:sz w:val="22"/>
               </w:rPr>
-              <w:t xml:space="preserve">#US Como administrador quiero que la web tenga una sección que tenga un botón que diga “suscribite para recibir novedades de esta página” para poder promocionar mis recorridos (RF) COMPLETADO </w:t>
+              <w:t>#US Como administrador quiero que la web tenga una sección que tenga un botón que diga “</w:t>
+            </w:r>
+            <w:proofErr w:type="spellStart"/>
+            <w:r>
+              <w:rPr>
+                <w:sz w:val="22"/>
+              </w:rPr>
+              <w:t>suscribite</w:t>
+            </w:r>
+            <w:proofErr w:type="spellEnd"/>
+            <w:r>
+              <w:rPr>
+                <w:sz w:val="22"/>
+              </w:rPr>
+              <w:t xml:space="preserve"> para recibir novedades de esta página” para poder promocionar mis recorridos (RF) COMPLETADO </w:t>
             </w:r>
           </w:p>
           <w:p>
@@ -9096,7 +9350,21 @@
                 <w:sz w:val="22"/>
               </w:rPr>
               <w:lastRenderedPageBreak/>
-              <w:t>sociales para lograr mayor engagement (RF) COMPLETADO</w:t>
+              <w:t xml:space="preserve">sociales para lograr mayor </w:t>
+            </w:r>
+            <w:proofErr w:type="spellStart"/>
+            <w:r>
+              <w:rPr>
+                <w:sz w:val="22"/>
+              </w:rPr>
+              <w:t>engagement</w:t>
+            </w:r>
+            <w:proofErr w:type="spellEnd"/>
+            <w:r>
+              <w:rPr>
+                <w:sz w:val="22"/>
+              </w:rPr>
+              <w:t xml:space="preserve"> (RF) COMPLETADO</w:t>
             </w:r>
           </w:p>
           <w:p>
@@ -9267,7 +9535,21 @@
               <w:rPr>
                 <w:sz w:val="22"/>
               </w:rPr>
-              <w:t xml:space="preserve">#US Como administrador quiero que los usuarios tengan que loguearse para que pueda realizar la compra </w:t>
+              <w:t xml:space="preserve">#US Como administrador quiero que los usuarios tengan que </w:t>
+            </w:r>
+            <w:proofErr w:type="spellStart"/>
+            <w:r>
+              <w:rPr>
+                <w:sz w:val="22"/>
+              </w:rPr>
+              <w:t>loguearse</w:t>
+            </w:r>
+            <w:proofErr w:type="spellEnd"/>
+            <w:r>
+              <w:rPr>
+                <w:sz w:val="22"/>
+              </w:rPr>
+              <w:t xml:space="preserve"> para que pueda realizar la compra </w:t>
             </w:r>
           </w:p>
           <w:p>
@@ -9282,7 +9564,21 @@
                 <w:sz w:val="22"/>
               </w:rPr>
               <w:lastRenderedPageBreak/>
-              <w:t xml:space="preserve">#US Como administrador quiero que el login de usuario sea seguro para dar seguridad al inicio de sesión (RF) </w:t>
+              <w:t xml:space="preserve">#US Como administrador quiero que el </w:t>
+            </w:r>
+            <w:proofErr w:type="spellStart"/>
+            <w:r>
+              <w:rPr>
+                <w:sz w:val="22"/>
+              </w:rPr>
+              <w:t>login</w:t>
+            </w:r>
+            <w:proofErr w:type="spellEnd"/>
+            <w:r>
+              <w:rPr>
+                <w:sz w:val="22"/>
+              </w:rPr>
+              <w:t xml:space="preserve"> de usuario sea seguro para dar seguridad al inicio de sesión (RF) </w:t>
             </w:r>
           </w:p>
           <w:p>
@@ -9310,7 +9606,21 @@
               <w:rPr>
                 <w:sz w:val="22"/>
               </w:rPr>
-              <w:t>#US Como administrador quiero que el usuario en la tienda pueda ver más imágenes e info del recorrido para incentivar la compra (RF)</w:t>
+              <w:t xml:space="preserve">#US Como administrador quiero que el usuario en la tienda pueda ver más imágenes e </w:t>
+            </w:r>
+            <w:proofErr w:type="spellStart"/>
+            <w:r>
+              <w:rPr>
+                <w:sz w:val="22"/>
+              </w:rPr>
+              <w:t>info</w:t>
+            </w:r>
+            <w:proofErr w:type="spellEnd"/>
+            <w:r>
+              <w:rPr>
+                <w:sz w:val="22"/>
+              </w:rPr>
+              <w:t xml:space="preserve"> del recorrido para incentivar la compra (RF)</w:t>
             </w:r>
           </w:p>
           <w:p>
@@ -9324,7 +9634,35 @@
               <w:rPr>
                 <w:sz w:val="22"/>
               </w:rPr>
-              <w:t xml:space="preserve">#US Como administrador quiero que se vea el precio de cada recorrido para usuarios logueados/ no logueados para incentivar la compra (RF) </w:t>
+              <w:t xml:space="preserve">#US Como administrador quiero que se vea el precio de cada recorrido para usuarios </w:t>
+            </w:r>
+            <w:proofErr w:type="spellStart"/>
+            <w:r>
+              <w:rPr>
+                <w:sz w:val="22"/>
+              </w:rPr>
+              <w:t>logueados</w:t>
+            </w:r>
+            <w:proofErr w:type="spellEnd"/>
+            <w:r>
+              <w:rPr>
+                <w:sz w:val="22"/>
+              </w:rPr>
+              <w:t xml:space="preserve">/ no </w:t>
+            </w:r>
+            <w:proofErr w:type="spellStart"/>
+            <w:r>
+              <w:rPr>
+                <w:sz w:val="22"/>
+              </w:rPr>
+              <w:t>logueados</w:t>
+            </w:r>
+            <w:proofErr w:type="spellEnd"/>
+            <w:r>
+              <w:rPr>
+                <w:sz w:val="22"/>
+              </w:rPr>
+              <w:t xml:space="preserve"> para incentivar la compra (RF) </w:t>
             </w:r>
           </w:p>
           <w:p>
@@ -9366,7 +9704,21 @@
               <w:rPr>
                 <w:sz w:val="22"/>
               </w:rPr>
-              <w:t>#US Como administrador quiero que una vez realizada la compra se le muestre al usuario una lista de recomendaciones y agradecimientos (agua, comida, protector solar, repelente, gorra, abrigo, etc) (RF)</w:t>
+              <w:t xml:space="preserve">#US Como administrador quiero que una vez realizada la compra se le muestre al usuario una lista de recomendaciones y agradecimientos (agua, comida, protector solar, repelente, gorra, abrigo, </w:t>
+            </w:r>
+            <w:proofErr w:type="spellStart"/>
+            <w:r>
+              <w:rPr>
+                <w:sz w:val="22"/>
+              </w:rPr>
+              <w:t>etc</w:t>
+            </w:r>
+            <w:proofErr w:type="spellEnd"/>
+            <w:r>
+              <w:rPr>
+                <w:sz w:val="22"/>
+              </w:rPr>
+              <w:t>) (RF)</w:t>
             </w:r>
           </w:p>
           <w:p>
@@ -9394,7 +9746,21 @@
               <w:rPr>
                 <w:sz w:val="22"/>
               </w:rPr>
-              <w:t>#US Como administrador quiero que el usuario tenga un dashboard personal para fomentar la fidelidad (RF)</w:t>
+              <w:t xml:space="preserve">#US Como administrador quiero que el usuario tenga un </w:t>
+            </w:r>
+            <w:proofErr w:type="spellStart"/>
+            <w:r>
+              <w:rPr>
+                <w:sz w:val="22"/>
+              </w:rPr>
+              <w:t>dashboard</w:t>
+            </w:r>
+            <w:proofErr w:type="spellEnd"/>
+            <w:r>
+              <w:rPr>
+                <w:sz w:val="22"/>
+              </w:rPr>
+              <w:t xml:space="preserve"> personal para fomentar la fidelidad (RF)</w:t>
             </w:r>
           </w:p>
           <w:p>
@@ -9437,7 +9803,21 @@
                 <w:sz w:val="22"/>
               </w:rPr>
               <w:lastRenderedPageBreak/>
-              <w:t xml:space="preserve"># US Como administrador quiero en esta etapa se migre de Python nativo al framework Django de Python (RNF) </w:t>
+              <w:t xml:space="preserve"># US Como administrador quiero en esta etapa se migre de Python nativo al </w:t>
+            </w:r>
+            <w:proofErr w:type="spellStart"/>
+            <w:r>
+              <w:rPr>
+                <w:sz w:val="22"/>
+              </w:rPr>
+              <w:t>framework</w:t>
+            </w:r>
+            <w:proofErr w:type="spellEnd"/>
+            <w:r>
+              <w:rPr>
+                <w:sz w:val="22"/>
+              </w:rPr>
+              <w:t xml:space="preserve"> Django de Python (RNF) </w:t>
             </w:r>
           </w:p>
           <w:p>
@@ -9455,7 +9835,21 @@
               <w:rPr>
                 <w:sz w:val="22"/>
               </w:rPr>
-              <w:t>#US Como administrador quiero que en esta etapa el Frontend se migre a Angular (RNF)</w:t>
+              <w:t xml:space="preserve">#US Como administrador quiero que en esta etapa el </w:t>
+            </w:r>
+            <w:proofErr w:type="spellStart"/>
+            <w:r>
+              <w:rPr>
+                <w:sz w:val="22"/>
+              </w:rPr>
+              <w:t>Frontend</w:t>
+            </w:r>
+            <w:proofErr w:type="spellEnd"/>
+            <w:r>
+              <w:rPr>
+                <w:sz w:val="22"/>
+              </w:rPr>
+              <w:t xml:space="preserve"> se migre a Angular (RNF)</w:t>
             </w:r>
           </w:p>
         </w:tc>
@@ -9598,7 +9992,21 @@
               <w:rPr>
                 <w:sz w:val="22"/>
               </w:rPr>
-              <w:t>#US Como usuario quiero poder acceder a un dashboard donde pueda modificar mis datos personales (RF)</w:t>
+              <w:t xml:space="preserve">#US Como usuario quiero poder acceder a un </w:t>
+            </w:r>
+            <w:proofErr w:type="spellStart"/>
+            <w:r>
+              <w:rPr>
+                <w:sz w:val="22"/>
+              </w:rPr>
+              <w:t>dashboard</w:t>
+            </w:r>
+            <w:proofErr w:type="spellEnd"/>
+            <w:r>
+              <w:rPr>
+                <w:sz w:val="22"/>
+              </w:rPr>
+              <w:t xml:space="preserve"> donde pueda modificar mis datos personales (RF)</w:t>
             </w:r>
           </w:p>
           <w:p>
@@ -9630,7 +10038,21 @@
               <w:rPr>
                 <w:sz w:val="22"/>
               </w:rPr>
-              <w:t>#US Como usuario quiero que haya un botón de whatsapp para poder contactarme más fácilmente con un representante de ventas del sitio (RF)</w:t>
+              <w:t xml:space="preserve">#US Como usuario quiero que haya un botón de </w:t>
+            </w:r>
+            <w:proofErr w:type="spellStart"/>
+            <w:r>
+              <w:rPr>
+                <w:sz w:val="22"/>
+              </w:rPr>
+              <w:t>whatsapp</w:t>
+            </w:r>
+            <w:proofErr w:type="spellEnd"/>
+            <w:r>
+              <w:rPr>
+                <w:sz w:val="22"/>
+              </w:rPr>
+              <w:t xml:space="preserve"> para poder contactarme más fácilmente con un representante de ventas del sitio (RF)</w:t>
             </w:r>
           </w:p>
         </w:tc>
@@ -9673,7 +10095,23 @@
           <w:sz w:val="24"/>
         </w:rPr>
         <w:tab/>
-        <w:t xml:space="preserve"> Tasks Terminadas en el módulo anterior</w:t>
+        <w:t xml:space="preserve"> </w:t>
+      </w:r>
+      <w:proofErr w:type="spellStart"/>
+      <w:r>
+        <w:rPr>
+          <w:b/>
+          <w:sz w:val="24"/>
+        </w:rPr>
+        <w:t>Tasks</w:t>
+      </w:r>
+      <w:proofErr w:type="spellEnd"/>
+      <w:r>
+        <w:rPr>
+          <w:b/>
+          <w:sz w:val="24"/>
+        </w:rPr>
+        <w:t xml:space="preserve"> Terminadas en el módulo anterior</w:t>
       </w:r>
     </w:p>
     <w:p>
@@ -9711,8 +10149,16 @@
         <w:rPr>
           <w:sz w:val="22"/>
         </w:rPr>
-        <w:t>#TK02 - Diseño de la página  html</w:t>
-      </w:r>
+        <w:t xml:space="preserve">#TK02 - Diseño de la página  </w:t>
+      </w:r>
+      <w:proofErr w:type="spellStart"/>
+      <w:r>
+        <w:rPr>
+          <w:sz w:val="22"/>
+        </w:rPr>
+        <w:t>html</w:t>
+      </w:r>
+      <w:proofErr w:type="spellEnd"/>
     </w:p>
     <w:p>
       <w:pPr>
@@ -9726,7 +10172,21 @@
         <w:rPr>
           <w:sz w:val="22"/>
         </w:rPr>
-        <w:t>#TK03 - La secciones (header, home, quiénes somos?)</w:t>
+        <w:t>#TK03 - La secciones (</w:t>
+      </w:r>
+      <w:proofErr w:type="spellStart"/>
+      <w:r>
+        <w:rPr>
+          <w:sz w:val="22"/>
+        </w:rPr>
+        <w:t>header</w:t>
+      </w:r>
+      <w:proofErr w:type="spellEnd"/>
+      <w:r>
+        <w:rPr>
+          <w:sz w:val="22"/>
+        </w:rPr>
+        <w:t>, home, quiénes somos?)</w:t>
       </w:r>
     </w:p>
     <w:p>
@@ -9741,7 +10201,21 @@
         <w:rPr>
           <w:sz w:val="22"/>
         </w:rPr>
-        <w:t>#TK04 - Login de la página y el logotipo.</w:t>
+        <w:t xml:space="preserve">#TK04 - </w:t>
+      </w:r>
+      <w:proofErr w:type="spellStart"/>
+      <w:r>
+        <w:rPr>
+          <w:sz w:val="22"/>
+        </w:rPr>
+        <w:t>Login</w:t>
+      </w:r>
+      <w:proofErr w:type="spellEnd"/>
+      <w:r>
+        <w:rPr>
+          <w:sz w:val="22"/>
+        </w:rPr>
+        <w:t xml:space="preserve"> de la página y el logotipo.</w:t>
       </w:r>
     </w:p>
     <w:p>
@@ -9876,7 +10350,21 @@
         <w:rPr>
           <w:sz w:val="22"/>
         </w:rPr>
-        <w:t xml:space="preserve">#TK12- Diseño css del home </w:t>
+        <w:t xml:space="preserve">#TK12- Diseño </w:t>
+      </w:r>
+      <w:proofErr w:type="spellStart"/>
+      <w:r>
+        <w:rPr>
+          <w:sz w:val="22"/>
+        </w:rPr>
+        <w:t>css</w:t>
+      </w:r>
+      <w:proofErr w:type="spellEnd"/>
+      <w:r>
+        <w:rPr>
+          <w:sz w:val="22"/>
+        </w:rPr>
+        <w:t xml:space="preserve"> del home </w:t>
       </w:r>
     </w:p>
     <w:p>
@@ -9906,7 +10394,21 @@
         <w:rPr>
           <w:sz w:val="22"/>
         </w:rPr>
-        <w:t xml:space="preserve">#TK14- javascript del home </w:t>
+        <w:t xml:space="preserve">#TK14- </w:t>
+      </w:r>
+      <w:proofErr w:type="spellStart"/>
+      <w:r>
+        <w:rPr>
+          <w:sz w:val="22"/>
+        </w:rPr>
+        <w:t>javascript</w:t>
+      </w:r>
+      <w:proofErr w:type="spellEnd"/>
+      <w:r>
+        <w:rPr>
+          <w:sz w:val="22"/>
+        </w:rPr>
+        <w:t xml:space="preserve"> del home </w:t>
       </w:r>
     </w:p>
     <w:p>
@@ -9936,7 +10438,21 @@
         <w:rPr>
           <w:sz w:val="22"/>
         </w:rPr>
-        <w:t>#TK16- Ingresar los recorrido imágenes info 1.</w:t>
+        <w:t xml:space="preserve">#TK16- Ingresar los recorrido imágenes </w:t>
+      </w:r>
+      <w:proofErr w:type="spellStart"/>
+      <w:r>
+        <w:rPr>
+          <w:sz w:val="22"/>
+        </w:rPr>
+        <w:t>info</w:t>
+      </w:r>
+      <w:proofErr w:type="spellEnd"/>
+      <w:r>
+        <w:rPr>
+          <w:sz w:val="22"/>
+        </w:rPr>
+        <w:t xml:space="preserve"> 1.</w:t>
       </w:r>
     </w:p>
     <w:p>
@@ -9951,7 +10467,21 @@
         <w:rPr>
           <w:sz w:val="22"/>
         </w:rPr>
-        <w:t>#TK17- Diseño css recorrido 1</w:t>
+        <w:t xml:space="preserve">#TK17- Diseño </w:t>
+      </w:r>
+      <w:proofErr w:type="spellStart"/>
+      <w:r>
+        <w:rPr>
+          <w:sz w:val="22"/>
+        </w:rPr>
+        <w:t>css</w:t>
+      </w:r>
+      <w:proofErr w:type="spellEnd"/>
+      <w:r>
+        <w:rPr>
+          <w:sz w:val="22"/>
+        </w:rPr>
+        <w:t xml:space="preserve"> recorrido 1</w:t>
       </w:r>
     </w:p>
     <w:p>
@@ -9981,7 +10511,21 @@
         <w:rPr>
           <w:sz w:val="22"/>
         </w:rPr>
-        <w:t>#TK19- Ingresar los recorrido imágenes info  2</w:t>
+        <w:t xml:space="preserve">#TK19- Ingresar los recorrido imágenes </w:t>
+      </w:r>
+      <w:proofErr w:type="spellStart"/>
+      <w:r>
+        <w:rPr>
+          <w:sz w:val="22"/>
+        </w:rPr>
+        <w:t>info</w:t>
+      </w:r>
+      <w:proofErr w:type="spellEnd"/>
+      <w:r>
+        <w:rPr>
+          <w:sz w:val="22"/>
+        </w:rPr>
+        <w:t xml:space="preserve">  2</w:t>
       </w:r>
     </w:p>
     <w:p>
@@ -9996,7 +10540,21 @@
         <w:rPr>
           <w:sz w:val="22"/>
         </w:rPr>
-        <w:t>#TK20- Diseño css recorrido 2</w:t>
+        <w:t xml:space="preserve">#TK20- Diseño </w:t>
+      </w:r>
+      <w:proofErr w:type="spellStart"/>
+      <w:r>
+        <w:rPr>
+          <w:sz w:val="22"/>
+        </w:rPr>
+        <w:t>css</w:t>
+      </w:r>
+      <w:proofErr w:type="spellEnd"/>
+      <w:r>
+        <w:rPr>
+          <w:sz w:val="22"/>
+        </w:rPr>
+        <w:t xml:space="preserve"> recorrido 2</w:t>
       </w:r>
     </w:p>
     <w:p>
@@ -10027,7 +10585,21 @@
         <w:rPr>
           <w:sz w:val="22"/>
         </w:rPr>
-        <w:t>#TK22- Ingresar los recorridos imágenes info 3</w:t>
+        <w:t xml:space="preserve">#TK22- Ingresar los recorridos imágenes </w:t>
+      </w:r>
+      <w:proofErr w:type="spellStart"/>
+      <w:r>
+        <w:rPr>
+          <w:sz w:val="22"/>
+        </w:rPr>
+        <w:t>info</w:t>
+      </w:r>
+      <w:proofErr w:type="spellEnd"/>
+      <w:r>
+        <w:rPr>
+          <w:sz w:val="22"/>
+        </w:rPr>
+        <w:t xml:space="preserve"> 3</w:t>
       </w:r>
     </w:p>
     <w:p>
@@ -10042,7 +10614,21 @@
         <w:rPr>
           <w:sz w:val="22"/>
         </w:rPr>
-        <w:t>#TK23- Diseño css recorrido 3</w:t>
+        <w:t xml:space="preserve">#TK23- Diseño </w:t>
+      </w:r>
+      <w:proofErr w:type="spellStart"/>
+      <w:r>
+        <w:rPr>
+          <w:sz w:val="22"/>
+        </w:rPr>
+        <w:t>css</w:t>
+      </w:r>
+      <w:proofErr w:type="spellEnd"/>
+      <w:r>
+        <w:rPr>
+          <w:sz w:val="22"/>
+        </w:rPr>
+        <w:t xml:space="preserve"> recorrido 3</w:t>
       </w:r>
     </w:p>
     <w:p>
@@ -10110,7 +10696,23 @@
           <w:sz w:val="24"/>
         </w:rPr>
         <w:tab/>
-        <w:t xml:space="preserve"> Tasks para el módulo 2023</w:t>
+        <w:t xml:space="preserve"> </w:t>
+      </w:r>
+      <w:proofErr w:type="spellStart"/>
+      <w:r>
+        <w:rPr>
+          <w:b/>
+          <w:sz w:val="24"/>
+        </w:rPr>
+        <w:t>Tasks</w:t>
+      </w:r>
+      <w:proofErr w:type="spellEnd"/>
+      <w:r>
+        <w:rPr>
+          <w:b/>
+          <w:sz w:val="24"/>
+        </w:rPr>
+        <w:t xml:space="preserve"> para el módulo 2023</w:t>
       </w:r>
     </w:p>
     <w:p>
@@ -10271,7 +10873,21 @@
         <w:rPr>
           <w:sz w:val="24"/>
         </w:rPr>
-        <w:t>#TK - En el dashboard del usuario agregar calendario según el servicio contratado con disponibilidad de fechas.</w:t>
+        <w:t xml:space="preserve">#TK - En el </w:t>
+      </w:r>
+      <w:proofErr w:type="spellStart"/>
+      <w:r>
+        <w:rPr>
+          <w:sz w:val="24"/>
+        </w:rPr>
+        <w:t>dashboard</w:t>
+      </w:r>
+      <w:proofErr w:type="spellEnd"/>
+      <w:r>
+        <w:rPr>
+          <w:sz w:val="24"/>
+        </w:rPr>
+        <w:t xml:space="preserve"> del usuario agregar calendario según el servicio contratado con disponibilidad de fechas.</w:t>
       </w:r>
     </w:p>
     <w:p>
@@ -10285,7 +10901,21 @@
         <w:rPr>
           <w:sz w:val="24"/>
         </w:rPr>
-        <w:t>#TK - Crear dashboard cliente</w:t>
+        <w:t xml:space="preserve">#TK - Crear </w:t>
+      </w:r>
+      <w:proofErr w:type="spellStart"/>
+      <w:r>
+        <w:rPr>
+          <w:sz w:val="24"/>
+        </w:rPr>
+        <w:t>dashboard</w:t>
+      </w:r>
+      <w:proofErr w:type="spellEnd"/>
+      <w:r>
+        <w:rPr>
+          <w:sz w:val="24"/>
+        </w:rPr>
+        <w:t xml:space="preserve"> cliente</w:t>
       </w:r>
     </w:p>
     <w:p>
@@ -10375,6 +11005,7 @@
     <w:p>
       <w:pPr>
         <w:spacing w:line="360" w:lineRule="auto"/>
+        <w:jc w:val="both"/>
         <w:rPr>
           <w:sz w:val="24"/>
         </w:rPr>
@@ -10390,20 +11021,36 @@
     <w:p>
       <w:pPr>
         <w:spacing w:line="360" w:lineRule="auto"/>
-        <w:rPr>
-          <w:sz w:val="24"/>
-        </w:rPr>
-      </w:pPr>
-      <w:r>
-        <w:rPr>
-          <w:sz w:val="24"/>
-        </w:rPr>
-        <w:t>#TK - Evaluar que componentes consumirán del back-end para renderizar datos (Angular).</w:t>
+        <w:jc w:val="both"/>
+        <w:rPr>
+          <w:sz w:val="24"/>
+        </w:rPr>
+      </w:pPr>
+      <w:r>
+        <w:rPr>
+          <w:sz w:val="24"/>
+        </w:rPr>
+        <w:t>#TK - Evaluar que componentes consumirán del back-</w:t>
+      </w:r>
+      <w:proofErr w:type="spellStart"/>
+      <w:r>
+        <w:rPr>
+          <w:sz w:val="24"/>
+        </w:rPr>
+        <w:t>end</w:t>
+      </w:r>
+      <w:proofErr w:type="spellEnd"/>
+      <w:r>
+        <w:rPr>
+          <w:sz w:val="24"/>
+        </w:rPr>
+        <w:t xml:space="preserve"> para renderizar datos (Angular).</w:t>
       </w:r>
     </w:p>
     <w:p>
       <w:pPr>
         <w:spacing w:line="360" w:lineRule="auto"/>
+        <w:jc w:val="both"/>
         <w:rPr>
           <w:sz w:val="24"/>
         </w:rPr>
@@ -10418,6 +11065,7 @@
     <w:p>
       <w:pPr>
         <w:spacing w:line="360" w:lineRule="auto"/>
+        <w:jc w:val="both"/>
         <w:rPr>
           <w:sz w:val="24"/>
         </w:rPr>
@@ -10432,20 +11080,36 @@
     <w:p>
       <w:pPr>
         <w:spacing w:line="360" w:lineRule="auto"/>
-        <w:rPr>
-          <w:sz w:val="24"/>
-        </w:rPr>
-      </w:pPr>
-      <w:r>
-        <w:rPr>
-          <w:sz w:val="24"/>
-        </w:rPr>
-        <w:t># TK - Aplicar Angular routing al proyecto.</w:t>
+        <w:jc w:val="both"/>
+        <w:rPr>
+          <w:sz w:val="24"/>
+        </w:rPr>
+      </w:pPr>
+      <w:r>
+        <w:rPr>
+          <w:sz w:val="24"/>
+        </w:rPr>
+        <w:t xml:space="preserve"># TK - Aplicar Angular </w:t>
+      </w:r>
+      <w:proofErr w:type="spellStart"/>
+      <w:r>
+        <w:rPr>
+          <w:sz w:val="24"/>
+        </w:rPr>
+        <w:t>routing</w:t>
+      </w:r>
+      <w:proofErr w:type="spellEnd"/>
+      <w:r>
+        <w:rPr>
+          <w:sz w:val="24"/>
+        </w:rPr>
+        <w:t xml:space="preserve"> al proyecto.</w:t>
       </w:r>
     </w:p>
     <w:p>
       <w:pPr>
         <w:spacing w:line="360" w:lineRule="auto"/>
+        <w:jc w:val="both"/>
         <w:rPr>
           <w:sz w:val="24"/>
         </w:rPr>
@@ -10460,6 +11124,7 @@
     <w:p>
       <w:pPr>
         <w:spacing w:line="360" w:lineRule="auto"/>
+        <w:jc w:val="both"/>
         <w:rPr>
           <w:sz w:val="24"/>
         </w:rPr>
@@ -10474,6 +11139,7 @@
     <w:p>
       <w:pPr>
         <w:spacing w:line="360" w:lineRule="auto"/>
+        <w:jc w:val="both"/>
         <w:rPr>
           <w:sz w:val="24"/>
         </w:rPr>
@@ -10488,6 +11154,7 @@
     <w:p>
       <w:pPr>
         <w:spacing w:line="360" w:lineRule="auto"/>
+        <w:jc w:val="both"/>
         <w:rPr>
           <w:sz w:val="24"/>
         </w:rPr>
@@ -10514,6 +11181,7 @@
     <w:p>
       <w:pPr>
         <w:spacing w:line="360" w:lineRule="auto"/>
+        <w:jc w:val="both"/>
         <w:rPr>
           <w:sz w:val="24"/>
         </w:rPr>
@@ -10528,34 +11196,63 @@
     <w:p>
       <w:pPr>
         <w:spacing w:line="360" w:lineRule="auto"/>
-        <w:rPr>
-          <w:sz w:val="24"/>
-        </w:rPr>
-      </w:pPr>
-      <w:r>
-        <w:rPr>
-          <w:sz w:val="24"/>
-        </w:rPr>
-        <w:t>#TK - Hacer una pagina del carro de compras en la que tenga todo lo que el usuario quiere comprar.</w:t>
+        <w:jc w:val="both"/>
+        <w:rPr>
+          <w:sz w:val="24"/>
+        </w:rPr>
+      </w:pPr>
+      <w:r>
+        <w:rPr>
+          <w:sz w:val="24"/>
+        </w:rPr>
+        <w:t xml:space="preserve">#TK - Hacer una </w:t>
+      </w:r>
+      <w:r>
+        <w:rPr>
+          <w:sz w:val="24"/>
+        </w:rPr>
+        <w:t>página</w:t>
+      </w:r>
+      <w:r>
+        <w:rPr>
+          <w:sz w:val="24"/>
+        </w:rPr>
+        <w:t xml:space="preserve"> del carro de compras en la que tenga todo lo que el usuario quiere comprar.</w:t>
       </w:r>
     </w:p>
     <w:p>
       <w:pPr>
         <w:spacing w:line="360" w:lineRule="auto"/>
-        <w:rPr>
-          <w:sz w:val="24"/>
-        </w:rPr>
-      </w:pPr>
-      <w:r>
-        <w:rPr>
-          <w:sz w:val="24"/>
-        </w:rPr>
-        <w:t>#TK - En la seccion 'recorridos' agregar un filtro para que el usuario seleccione las zonas que le interesan.</w:t>
+        <w:jc w:val="both"/>
+        <w:rPr>
+          <w:sz w:val="24"/>
+        </w:rPr>
+      </w:pPr>
+      <w:r>
+        <w:rPr>
+          <w:sz w:val="24"/>
+        </w:rPr>
+        <w:t xml:space="preserve">#TK - En la </w:t>
+      </w:r>
+      <w:proofErr w:type="spellStart"/>
+      <w:r>
+        <w:rPr>
+          <w:sz w:val="24"/>
+        </w:rPr>
+        <w:t>seccion</w:t>
+      </w:r>
+      <w:proofErr w:type="spellEnd"/>
+      <w:r>
+        <w:rPr>
+          <w:sz w:val="24"/>
+        </w:rPr>
+        <w:t xml:space="preserve"> 'recorridos' agregar un filtro para que el usuario seleccione las zonas que le interesan.</w:t>
       </w:r>
     </w:p>
     <w:p>
       <w:pPr>
         <w:spacing w:line="360" w:lineRule="auto"/>
+        <w:jc w:val="both"/>
         <w:rPr>
           <w:sz w:val="24"/>
         </w:rPr>
@@ -10570,6 +11267,7 @@
     <w:p>
       <w:pPr>
         <w:spacing w:line="360" w:lineRule="auto"/>
+        <w:jc w:val="both"/>
         <w:rPr>
           <w:sz w:val="24"/>
         </w:rPr>
@@ -10584,34 +11282,75 @@
     <w:p>
       <w:pPr>
         <w:spacing w:line="360" w:lineRule="auto"/>
-        <w:rPr>
-          <w:sz w:val="24"/>
-        </w:rPr>
-      </w:pPr>
-      <w:r>
-        <w:rPr>
-          <w:sz w:val="24"/>
-        </w:rPr>
-        <w:t>#TK - Diseñar la interfaz de usuario de la pagina "Compras".</w:t>
+        <w:jc w:val="both"/>
+        <w:rPr>
+          <w:sz w:val="24"/>
+        </w:rPr>
+      </w:pPr>
+      <w:r>
+        <w:rPr>
+          <w:sz w:val="24"/>
+        </w:rPr>
+        <w:t xml:space="preserve">#TK - Diseñar la interfaz de usuario de la </w:t>
+      </w:r>
+      <w:r>
+        <w:rPr>
+          <w:sz w:val="24"/>
+        </w:rPr>
+        <w:t>página</w:t>
+      </w:r>
+      <w:r>
+        <w:rPr>
+          <w:sz w:val="24"/>
+        </w:rPr>
+        <w:t xml:space="preserve"> "Compras".</w:t>
       </w:r>
     </w:p>
     <w:p>
       <w:pPr>
         <w:spacing w:line="360" w:lineRule="auto"/>
-        <w:rPr>
-          <w:sz w:val="24"/>
-        </w:rPr>
-      </w:pPr>
-      <w:r>
-        <w:rPr>
-          <w:sz w:val="24"/>
-        </w:rPr>
-        <w:t>#TK - En caso de que el usuario compre y no este Logueado o Registrado, derivarlo a la pagina "Iniciar sesión".</w:t>
+        <w:jc w:val="both"/>
+        <w:rPr>
+          <w:sz w:val="24"/>
+        </w:rPr>
+      </w:pPr>
+      <w:r>
+        <w:rPr>
+          <w:sz w:val="24"/>
+        </w:rPr>
+        <w:t xml:space="preserve">#TK - En caso de que el usuario compre y no este </w:t>
+      </w:r>
+      <w:proofErr w:type="spellStart"/>
+      <w:r>
+        <w:rPr>
+          <w:sz w:val="24"/>
+        </w:rPr>
+        <w:t>Logueado</w:t>
+      </w:r>
+      <w:proofErr w:type="spellEnd"/>
+      <w:r>
+        <w:rPr>
+          <w:sz w:val="24"/>
+        </w:rPr>
+        <w:t xml:space="preserve"> o Registrado, derivarlo a la </w:t>
+      </w:r>
+      <w:r>
+        <w:rPr>
+          <w:sz w:val="24"/>
+        </w:rPr>
+        <w:t>página</w:t>
+      </w:r>
+      <w:r>
+        <w:rPr>
+          <w:sz w:val="24"/>
+        </w:rPr>
+        <w:t xml:space="preserve"> "Iniciar sesión".</w:t>
       </w:r>
     </w:p>
     <w:p>
       <w:pPr>
         <w:spacing w:line="360" w:lineRule="auto"/>
+        <w:jc w:val="both"/>
         <w:rPr>
           <w:sz w:val="24"/>
         </w:rPr>
@@ -10626,6 +11365,7 @@
     <w:p>
       <w:pPr>
         <w:spacing w:line="360" w:lineRule="auto"/>
+        <w:jc w:val="both"/>
         <w:rPr>
           <w:sz w:val="24"/>
         </w:rPr>
@@ -10640,6 +11380,7 @@
     <w:p>
       <w:pPr>
         <w:spacing w:line="360" w:lineRule="auto"/>
+        <w:jc w:val="both"/>
         <w:rPr>
           <w:sz w:val="24"/>
         </w:rPr>
@@ -10654,6 +11395,7 @@
     <w:p>
       <w:pPr>
         <w:spacing w:line="360" w:lineRule="auto"/>
+        <w:jc w:val="both"/>
         <w:rPr>
           <w:sz w:val="24"/>
         </w:rPr>
@@ -10674,6 +11416,34 @@
     <w:p>
       <w:pPr>
         <w:spacing w:line="360" w:lineRule="auto"/>
+        <w:jc w:val="both"/>
+        <w:rPr>
+          <w:sz w:val="24"/>
+        </w:rPr>
+      </w:pPr>
+      <w:r>
+        <w:rPr>
+          <w:sz w:val="24"/>
+        </w:rPr>
+        <w:t>#TK-</w:t>
+      </w:r>
+      <w:r>
+        <w:rPr>
+          <w:sz w:val="24"/>
+        </w:rPr>
+        <w:t xml:space="preserve"> Crear formulario de registro para los usuarios y su conexión con la base de datos</w:t>
+      </w:r>
+      <w:r>
+        <w:rPr>
+          <w:sz w:val="24"/>
+        </w:rPr>
+        <w:t xml:space="preserve">  </w:t>
+      </w:r>
+    </w:p>
+    <w:p>
+      <w:pPr>
+        <w:spacing w:line="360" w:lineRule="auto"/>
+        <w:jc w:val="both"/>
         <w:rPr>
           <w:sz w:val="24"/>
         </w:rPr>
@@ -10683,13 +11453,40 @@
           <w:sz w:val="24"/>
         </w:rPr>
         <w:lastRenderedPageBreak/>
+        <w:t xml:space="preserve">#TK- </w:t>
+      </w:r>
+      <w:r>
+        <w:rPr>
+          <w:sz w:val="24"/>
+        </w:rPr>
+        <w:t>Crear lógica para la seguridad del registro de los usuarios</w:t>
+      </w:r>
+      <w:r>
+        <w:rPr>
+          <w:sz w:val="24"/>
+        </w:rPr>
+        <w:t xml:space="preserve"> </w:t>
+      </w:r>
+    </w:p>
+    <w:p>
+      <w:pPr>
+        <w:spacing w:line="360" w:lineRule="auto"/>
+        <w:jc w:val="both"/>
+        <w:rPr>
+          <w:sz w:val="24"/>
+        </w:rPr>
+      </w:pPr>
+      <w:r>
+        <w:rPr>
+          <w:sz w:val="24"/>
+        </w:rPr>
         <w:t>#TK-</w:t>
       </w:r>
       <w:r>
         <w:rPr>
           <w:sz w:val="24"/>
         </w:rPr>
-        <w:t xml:space="preserve"> Crear formulario de registro para los usuarios y su conexión con la base de datos</w:t>
+        <w:t xml:space="preserve"> Lógica para traer la información de los usuarios de la base de datos</w:t>
       </w:r>
       <w:r>
         <w:rPr>
@@ -10701,6 +11498,147 @@
     <w:p>
       <w:pPr>
         <w:spacing w:line="360" w:lineRule="auto"/>
+        <w:jc w:val="both"/>
+        <w:rPr>
+          <w:sz w:val="24"/>
+        </w:rPr>
+      </w:pPr>
+      <w:r>
+        <w:rPr>
+          <w:sz w:val="24"/>
+        </w:rPr>
+        <w:t>#TK-</w:t>
+      </w:r>
+      <w:r>
+        <w:rPr>
+          <w:sz w:val="24"/>
+        </w:rPr>
+        <w:t xml:space="preserve"> Agregar estrellas a las reseñas de los usuarios</w:t>
+      </w:r>
+    </w:p>
+    <w:p>
+      <w:pPr>
+        <w:spacing w:line="360" w:lineRule="auto"/>
+        <w:jc w:val="both"/>
+        <w:rPr>
+          <w:sz w:val="24"/>
+        </w:rPr>
+      </w:pPr>
+      <w:r>
+        <w:rPr>
+          <w:sz w:val="24"/>
+        </w:rPr>
+        <w:t>#TK- Crear pop-ups para Loguin de usuario</w:t>
+      </w:r>
+    </w:p>
+    <w:p>
+      <w:pPr>
+        <w:spacing w:line="360" w:lineRule="auto"/>
+        <w:jc w:val="both"/>
+        <w:rPr>
+          <w:sz w:val="24"/>
+        </w:rPr>
+      </w:pPr>
+      <w:r>
+        <w:rPr>
+          <w:sz w:val="24"/>
+        </w:rPr>
+        <w:t>#TK- Crear registro de usuario</w:t>
+      </w:r>
+    </w:p>
+    <w:p>
+      <w:pPr>
+        <w:spacing w:line="360" w:lineRule="auto"/>
+        <w:jc w:val="both"/>
+        <w:rPr>
+          <w:sz w:val="24"/>
+        </w:rPr>
+      </w:pPr>
+      <w:r>
+        <w:rPr>
+          <w:sz w:val="24"/>
+        </w:rPr>
+        <w:t>#TK- Crear pop-ups de registro exitoso o fallido</w:t>
+      </w:r>
+    </w:p>
+    <w:p>
+      <w:pPr>
+        <w:spacing w:line="360" w:lineRule="auto"/>
+        <w:jc w:val="both"/>
+        <w:rPr>
+          <w:sz w:val="24"/>
+        </w:rPr>
+      </w:pPr>
+      <w:r>
+        <w:rPr>
+          <w:sz w:val="24"/>
+        </w:rPr>
+        <w:t>#TK- Crear pop-ups Loguin invalido</w:t>
+      </w:r>
+    </w:p>
+    <w:p>
+      <w:pPr>
+        <w:spacing w:line="360" w:lineRule="auto"/>
+        <w:jc w:val="both"/>
+        <w:rPr>
+          <w:sz w:val="24"/>
+        </w:rPr>
+      </w:pPr>
+      <w:r>
+        <w:rPr>
+          <w:sz w:val="24"/>
+        </w:rPr>
+        <w:t>#TK- Validador de Loguin o registro</w:t>
+      </w:r>
+    </w:p>
+    <w:p>
+      <w:pPr>
+        <w:spacing w:line="360" w:lineRule="auto"/>
+        <w:jc w:val="both"/>
+        <w:rPr>
+          <w:sz w:val="24"/>
+        </w:rPr>
+      </w:pPr>
+      <w:r>
+        <w:rPr>
+          <w:sz w:val="24"/>
+        </w:rPr>
+        <w:t>#TK- Crear botón de WhatsApp</w:t>
+      </w:r>
+    </w:p>
+    <w:p>
+      <w:pPr>
+        <w:spacing w:line="360" w:lineRule="auto"/>
+        <w:jc w:val="both"/>
+        <w:rPr>
+          <w:sz w:val="24"/>
+        </w:rPr>
+      </w:pPr>
+      <w:r>
+        <w:rPr>
+          <w:sz w:val="24"/>
+        </w:rPr>
+        <w:t xml:space="preserve">#TK_ Crear </w:t>
+      </w:r>
+      <w:proofErr w:type="spellStart"/>
+      <w:r>
+        <w:rPr>
+          <w:sz w:val="24"/>
+        </w:rPr>
+        <w:t>cards</w:t>
+      </w:r>
+      <w:proofErr w:type="spellEnd"/>
+      <w:r>
+        <w:rPr>
+          <w:sz w:val="24"/>
+        </w:rPr>
+        <w:t xml:space="preserve"> de productos de compra</w:t>
+      </w:r>
+    </w:p>
+    <w:p>
+      <w:pPr>
+        <w:spacing w:line="360" w:lineRule="auto"/>
+        <w:jc w:val="both"/>
         <w:rPr>
           <w:sz w:val="24"/>
         </w:rPr>
@@ -10715,39 +11653,592 @@
         <w:rPr>
           <w:sz w:val="24"/>
         </w:rPr>
-        <w:t>Crear lógica para la seguridad del registro de los usuarios</w:t>
-      </w:r>
+        <w:t>#TK-Verificar si existe y de no ser así, definir y crear el modelo en Django para los recorridos.</w:t>
+      </w:r>
+    </w:p>
+    <w:p>
+      <w:pPr>
+        <w:spacing w:line="360" w:lineRule="auto"/>
+        <w:jc w:val="both"/>
+        <w:rPr>
+          <w:sz w:val="24"/>
+        </w:rPr>
+      </w:pPr>
+      <w:r>
+        <w:rPr>
+          <w:sz w:val="24"/>
+        </w:rPr>
+        <w:t>#TK</w:t>
+      </w:r>
+      <w:r>
+        <w:rPr>
+          <w:sz w:val="24"/>
+        </w:rPr>
+        <w:t>-</w:t>
+      </w:r>
+      <w:r>
+        <w:rPr>
+          <w:sz w:val="24"/>
+        </w:rPr>
+        <w:t xml:space="preserve"> Implementar </w:t>
+      </w:r>
+      <w:proofErr w:type="spellStart"/>
+      <w:r>
+        <w:rPr>
+          <w:sz w:val="24"/>
+        </w:rPr>
+        <w:t>front</w:t>
+      </w:r>
+      <w:proofErr w:type="spellEnd"/>
+      <w:r>
+        <w:rPr>
+          <w:sz w:val="24"/>
+        </w:rPr>
+        <w:t xml:space="preserve"> en Angular que permita mostrar un listado de recorridos.</w:t>
+      </w:r>
+    </w:p>
+    <w:p>
+      <w:pPr>
+        <w:spacing w:line="360" w:lineRule="auto"/>
+        <w:jc w:val="both"/>
+        <w:rPr>
+          <w:sz w:val="24"/>
+        </w:rPr>
+      </w:pPr>
+      <w:r>
+        <w:rPr>
+          <w:sz w:val="24"/>
+        </w:rPr>
+        <w:t>#TK</w:t>
+      </w:r>
+      <w:r>
+        <w:rPr>
+          <w:sz w:val="24"/>
+        </w:rPr>
+        <w:t>-</w:t>
+      </w:r>
+      <w:r>
+        <w:rPr>
+          <w:sz w:val="24"/>
+        </w:rPr>
+        <w:t xml:space="preserve"> Establecer las conexiones entre el Front en Angular y el </w:t>
+      </w:r>
+      <w:proofErr w:type="spellStart"/>
+      <w:r>
+        <w:rPr>
+          <w:sz w:val="24"/>
+        </w:rPr>
+        <w:t>Backend</w:t>
+      </w:r>
+      <w:proofErr w:type="spellEnd"/>
+      <w:r>
+        <w:rPr>
+          <w:sz w:val="24"/>
+        </w:rPr>
+        <w:t xml:space="preserve"> en Django.</w:t>
+      </w:r>
+    </w:p>
+    <w:p>
+      <w:pPr>
+        <w:spacing w:line="360" w:lineRule="auto"/>
+        <w:jc w:val="both"/>
+        <w:rPr>
+          <w:sz w:val="24"/>
+        </w:rPr>
+      </w:pPr>
+      <w:r>
+        <w:rPr>
+          <w:sz w:val="24"/>
+        </w:rPr>
+        <w:t>#TK</w:t>
+      </w:r>
+      <w:r>
+        <w:rPr>
+          <w:sz w:val="24"/>
+        </w:rPr>
+        <w:t>-</w:t>
+      </w:r>
+      <w:r>
+        <w:rPr>
+          <w:sz w:val="24"/>
+        </w:rPr>
+        <w:t xml:space="preserve"> Verificar que el modelo en Django para los recorridos, incluya un atributo "cancelado" (Booleano). De no ser así, actualizarlo para que lo incluya.</w:t>
+      </w:r>
+    </w:p>
+    <w:p>
+      <w:pPr>
+        <w:spacing w:line="360" w:lineRule="auto"/>
+        <w:jc w:val="both"/>
+        <w:rPr>
+          <w:sz w:val="24"/>
+        </w:rPr>
+      </w:pPr>
+      <w:r>
+        <w:rPr>
+          <w:sz w:val="24"/>
+        </w:rPr>
+        <w:t>#TK</w:t>
+      </w:r>
+      <w:r>
+        <w:rPr>
+          <w:sz w:val="24"/>
+        </w:rPr>
+        <w:t>-</w:t>
+      </w:r>
+      <w:r>
+        <w:rPr>
+          <w:sz w:val="24"/>
+        </w:rPr>
+        <w:t xml:space="preserve"> Modificar el Front del listado de recorridos, para que cada recorrido cancelable, tenga la opción de cancelación. (Botón al extremo derecho, con un símbolo que lo identifique)</w:t>
+      </w:r>
+    </w:p>
+    <w:p>
+      <w:pPr>
+        <w:spacing w:line="360" w:lineRule="auto"/>
+        <w:jc w:val="both"/>
+        <w:rPr>
+          <w:sz w:val="24"/>
+        </w:rPr>
+      </w:pPr>
+      <w:r>
+        <w:rPr>
+          <w:sz w:val="24"/>
+        </w:rPr>
+        <w:t>#TK</w:t>
+      </w:r>
+      <w:r>
+        <w:rPr>
+          <w:sz w:val="24"/>
+        </w:rPr>
+        <w:t>-</w:t>
+      </w:r>
+      <w:r>
+        <w:rPr>
+          <w:sz w:val="24"/>
+        </w:rPr>
+        <w:t xml:space="preserve"> Establecer las conexiones entre el Front y el Back para actualizar el estado cancelado cuando se haga </w:t>
+      </w:r>
+      <w:proofErr w:type="spellStart"/>
+      <w:r>
+        <w:rPr>
+          <w:sz w:val="24"/>
+        </w:rPr>
+        <w:t>click</w:t>
+      </w:r>
+      <w:proofErr w:type="spellEnd"/>
+      <w:r>
+        <w:rPr>
+          <w:sz w:val="24"/>
+        </w:rPr>
+        <w:t xml:space="preserve"> en el botón.</w:t>
+      </w:r>
+    </w:p>
+    <w:p>
+      <w:pPr>
+        <w:spacing w:line="360" w:lineRule="auto"/>
+        <w:jc w:val="both"/>
+        <w:rPr>
+          <w:sz w:val="24"/>
+        </w:rPr>
+      </w:pPr>
+      <w:r>
+        <w:rPr>
+          <w:sz w:val="24"/>
+        </w:rPr>
+        <w:t>#TK</w:t>
+      </w:r>
+      <w:r>
+        <w:rPr>
+          <w:sz w:val="24"/>
+        </w:rPr>
+        <w:t>-</w:t>
+      </w:r>
+      <w:r>
+        <w:rPr>
+          <w:sz w:val="24"/>
+        </w:rPr>
+        <w:t xml:space="preserve"> Verificar y de no existir, definir y crear modelos en Django para entidades como productos, órdenes de compra, listas de precios, domicilios, medios de pagos, etc.</w:t>
+      </w:r>
+    </w:p>
+    <w:p>
+      <w:pPr>
+        <w:spacing w:line="360" w:lineRule="auto"/>
+        <w:jc w:val="both"/>
+        <w:rPr>
+          <w:sz w:val="24"/>
+        </w:rPr>
+      </w:pPr>
+      <w:r>
+        <w:rPr>
+          <w:sz w:val="24"/>
+        </w:rPr>
+        <w:t>#TK</w:t>
+      </w:r>
+      <w:r>
+        <w:rPr>
+          <w:sz w:val="24"/>
+        </w:rPr>
+        <w:t>-</w:t>
+      </w:r>
+      <w:r>
+        <w:rPr>
+          <w:sz w:val="24"/>
+        </w:rPr>
+        <w:t xml:space="preserve"> Armar los distintos </w:t>
+      </w:r>
+      <w:proofErr w:type="spellStart"/>
+      <w:r>
+        <w:rPr>
+          <w:sz w:val="24"/>
+        </w:rPr>
+        <w:t>fronts</w:t>
+      </w:r>
+      <w:proofErr w:type="spellEnd"/>
+      <w:r>
+        <w:rPr>
+          <w:sz w:val="24"/>
+        </w:rPr>
+        <w:t xml:space="preserve"> para gestionar todas las entidades de la tarea #TK61 que le correspondan a un administrador.</w:t>
+      </w:r>
+    </w:p>
+    <w:p>
+      <w:pPr>
+        <w:spacing w:line="360" w:lineRule="auto"/>
+        <w:jc w:val="both"/>
+        <w:rPr>
+          <w:sz w:val="24"/>
+        </w:rPr>
+      </w:pPr>
+      <w:r>
+        <w:rPr>
+          <w:sz w:val="24"/>
+        </w:rPr>
+        <w:t>#TK</w:t>
+      </w:r>
+      <w:r>
+        <w:rPr>
+          <w:sz w:val="24"/>
+        </w:rPr>
+        <w:t>-</w:t>
+      </w:r>
+      <w:r>
+        <w:rPr>
+          <w:sz w:val="24"/>
+        </w:rPr>
+        <w:t xml:space="preserve"> Establecer las conexiones entre los </w:t>
+      </w:r>
+      <w:proofErr w:type="spellStart"/>
+      <w:r>
+        <w:rPr>
+          <w:sz w:val="24"/>
+        </w:rPr>
+        <w:t>fronts</w:t>
+      </w:r>
+      <w:proofErr w:type="spellEnd"/>
+      <w:r>
+        <w:rPr>
+          <w:sz w:val="24"/>
+        </w:rPr>
+        <w:t xml:space="preserve"> de la #Tk62 y el </w:t>
+      </w:r>
+      <w:proofErr w:type="spellStart"/>
+      <w:r>
+        <w:rPr>
+          <w:sz w:val="24"/>
+        </w:rPr>
+        <w:t>backend</w:t>
+      </w:r>
+      <w:proofErr w:type="spellEnd"/>
+      <w:r>
+        <w:rPr>
+          <w:sz w:val="24"/>
+        </w:rPr>
+        <w:t>.</w:t>
+      </w:r>
+    </w:p>
+    <w:p>
+      <w:pPr>
+        <w:spacing w:line="360" w:lineRule="auto"/>
+        <w:jc w:val="both"/>
+        <w:rPr>
+          <w:sz w:val="24"/>
+        </w:rPr>
+      </w:pPr>
+      <w:r>
+        <w:rPr>
+          <w:sz w:val="24"/>
+        </w:rPr>
+        <w:t>#TK</w:t>
+      </w:r>
+      <w:r>
+        <w:rPr>
+          <w:sz w:val="24"/>
+        </w:rPr>
+        <w:t>-</w:t>
+      </w:r>
+      <w:r>
+        <w:rPr>
+          <w:sz w:val="24"/>
+        </w:rPr>
+        <w:t xml:space="preserve"> Armar los distintos </w:t>
+      </w:r>
+      <w:proofErr w:type="spellStart"/>
+      <w:r>
+        <w:rPr>
+          <w:sz w:val="24"/>
+        </w:rPr>
+        <w:t>fronts</w:t>
+      </w:r>
+      <w:proofErr w:type="spellEnd"/>
+      <w:r>
+        <w:rPr>
+          <w:sz w:val="24"/>
+        </w:rPr>
+        <w:t xml:space="preserve"> para gestionar todas las entidades de la tarea #TK61 que le correspondan a un usuario.</w:t>
+      </w:r>
+    </w:p>
+    <w:p>
+      <w:pPr>
+        <w:spacing w:line="360" w:lineRule="auto"/>
+        <w:jc w:val="both"/>
+        <w:rPr>
+          <w:sz w:val="24"/>
+        </w:rPr>
+      </w:pPr>
+      <w:r>
+        <w:rPr>
+          <w:sz w:val="24"/>
+        </w:rPr>
+        <w:t>#TK</w:t>
+      </w:r>
+      <w:r>
+        <w:rPr>
+          <w:sz w:val="24"/>
+        </w:rPr>
+        <w:t>-</w:t>
+      </w:r>
+      <w:r>
+        <w:rPr>
+          <w:sz w:val="24"/>
+        </w:rPr>
+        <w:t xml:space="preserve"> Establecer las conexiones entre los </w:t>
+      </w:r>
+      <w:proofErr w:type="spellStart"/>
+      <w:r>
+        <w:rPr>
+          <w:sz w:val="24"/>
+        </w:rPr>
+        <w:t>fronts</w:t>
+      </w:r>
+      <w:proofErr w:type="spellEnd"/>
+      <w:r>
+        <w:rPr>
+          <w:sz w:val="24"/>
+        </w:rPr>
+        <w:t xml:space="preserve"> de la #Tk64 y el </w:t>
+      </w:r>
+      <w:proofErr w:type="spellStart"/>
+      <w:r>
+        <w:rPr>
+          <w:sz w:val="24"/>
+        </w:rPr>
+        <w:t>backend</w:t>
+      </w:r>
+      <w:proofErr w:type="spellEnd"/>
+      <w:r>
+        <w:rPr>
+          <w:sz w:val="24"/>
+        </w:rPr>
+        <w:t>.</w:t>
+      </w:r>
+    </w:p>
+    <w:p>
+      <w:pPr>
+        <w:spacing w:line="360" w:lineRule="auto"/>
+        <w:jc w:val="both"/>
+        <w:rPr>
+          <w:sz w:val="24"/>
+        </w:rPr>
+      </w:pPr>
+      <w:r>
+        <w:rPr>
+          <w:sz w:val="24"/>
+        </w:rPr>
+        <w:t>#TK</w:t>
+      </w:r>
+      <w:r>
+        <w:rPr>
+          <w:sz w:val="24"/>
+        </w:rPr>
+        <w:t>-</w:t>
+      </w:r>
+      <w:r>
+        <w:rPr>
+          <w:sz w:val="24"/>
+        </w:rPr>
+        <w:t xml:space="preserve"> Investigar cómo debe realizarse la integración con Mercado Pago.</w:t>
+      </w:r>
+    </w:p>
+    <w:p>
+      <w:pPr>
+        <w:spacing w:line="360" w:lineRule="auto"/>
+        <w:jc w:val="both"/>
+        <w:rPr>
+          <w:sz w:val="24"/>
+        </w:rPr>
+      </w:pPr>
+      <w:r>
+        <w:rPr>
+          <w:sz w:val="24"/>
+        </w:rPr>
+        <w:lastRenderedPageBreak/>
+        <w:t>#TK</w:t>
+      </w:r>
+      <w:r>
+        <w:rPr>
+          <w:sz w:val="24"/>
+        </w:rPr>
+        <w:t>-</w:t>
+      </w:r>
+      <w:r>
+        <w:rPr>
+          <w:sz w:val="24"/>
+        </w:rPr>
+        <w:t xml:space="preserve"> Adecuación y o generación de los modelos en Django que sean necesarios, </w:t>
+      </w:r>
+      <w:r>
+        <w:rPr>
+          <w:sz w:val="24"/>
+        </w:rPr>
+        <w:t>en relación con</w:t>
+      </w:r>
+      <w:r>
+        <w:rPr>
+          <w:sz w:val="24"/>
+        </w:rPr>
+        <w:t xml:space="preserve"> la #TK67</w:t>
+      </w:r>
+    </w:p>
+    <w:p>
+      <w:pPr>
+        <w:spacing w:line="360" w:lineRule="auto"/>
+        <w:jc w:val="both"/>
+        <w:rPr>
+          <w:sz w:val="24"/>
+        </w:rPr>
+      </w:pPr>
+      <w:r>
+        <w:rPr>
+          <w:sz w:val="24"/>
+        </w:rPr>
+        <w:t>#TK</w:t>
+      </w:r>
+      <w:r>
+        <w:rPr>
+          <w:sz w:val="24"/>
+        </w:rPr>
+        <w:t>-</w:t>
+      </w:r>
+      <w:r>
+        <w:rPr>
+          <w:sz w:val="24"/>
+        </w:rPr>
+        <w:t xml:space="preserve"> Adecuación de </w:t>
+      </w:r>
+      <w:proofErr w:type="spellStart"/>
+      <w:r>
+        <w:rPr>
+          <w:sz w:val="24"/>
+        </w:rPr>
+        <w:t>fronts</w:t>
+      </w:r>
+      <w:proofErr w:type="spellEnd"/>
+      <w:r>
+        <w:rPr>
+          <w:sz w:val="24"/>
+        </w:rPr>
+        <w:t xml:space="preserve"> para administradores y usuarios y su correspondiente conexión con el </w:t>
+      </w:r>
+      <w:proofErr w:type="spellStart"/>
+      <w:r>
+        <w:rPr>
+          <w:sz w:val="24"/>
+        </w:rPr>
+        <w:t>backend</w:t>
+      </w:r>
+      <w:proofErr w:type="spellEnd"/>
       <w:r>
         <w:rPr>
           <w:sz w:val="24"/>
         </w:rPr>
         <w:t xml:space="preserve"> </w:t>
       </w:r>
+      <w:r>
+        <w:rPr>
+          <w:sz w:val="24"/>
+        </w:rPr>
+        <w:t>en relación con</w:t>
+      </w:r>
+      <w:r>
+        <w:rPr>
+          <w:sz w:val="24"/>
+        </w:rPr>
+        <w:t xml:space="preserve"> la #Tk67 y #TK68</w:t>
+      </w:r>
     </w:p>
     <w:p>
       <w:pPr>
         <w:spacing w:line="360" w:lineRule="auto"/>
-        <w:rPr>
-          <w:sz w:val="24"/>
-        </w:rPr>
-      </w:pPr>
-      <w:r>
-        <w:rPr>
-          <w:sz w:val="24"/>
-        </w:rPr>
-        <w:t>#TK-</w:t>
-      </w:r>
-      <w:r>
-        <w:rPr>
-          <w:sz w:val="24"/>
-        </w:rPr>
-        <w:t xml:space="preserve"> Lógica para traer la información de los usuarios de la base de datos</w:t>
-      </w:r>
-      <w:r>
-        <w:rPr>
-          <w:sz w:val="24"/>
-        </w:rPr>
-        <w:t xml:space="preserve">  </w:t>
+        <w:jc w:val="both"/>
+        <w:rPr>
+          <w:sz w:val="24"/>
+        </w:rPr>
+      </w:pPr>
+      <w:r>
+        <w:rPr>
+          <w:sz w:val="24"/>
+        </w:rPr>
+        <w:t>#TK</w:t>
+      </w:r>
+      <w:r>
+        <w:rPr>
+          <w:sz w:val="24"/>
+        </w:rPr>
+        <w:t>-</w:t>
+      </w:r>
+      <w:r>
+        <w:rPr>
+          <w:sz w:val="24"/>
+        </w:rPr>
+        <w:t xml:space="preserve"> Desarrollar un </w:t>
+      </w:r>
+      <w:proofErr w:type="spellStart"/>
+      <w:r>
+        <w:rPr>
+          <w:sz w:val="24"/>
+        </w:rPr>
+        <w:t>front</w:t>
+      </w:r>
+      <w:proofErr w:type="spellEnd"/>
+      <w:r>
+        <w:rPr>
+          <w:sz w:val="24"/>
+        </w:rPr>
+        <w:t xml:space="preserve"> que permita visualizar la información detallada, a partir de un acceso de cada recorrido en el listado de recorridos y establecer las conexiones con el </w:t>
+      </w:r>
+      <w:proofErr w:type="spellStart"/>
+      <w:r>
+        <w:rPr>
+          <w:sz w:val="24"/>
+        </w:rPr>
+        <w:t>Backend</w:t>
+      </w:r>
+      <w:proofErr w:type="spellEnd"/>
+      <w:r>
+        <w:rPr>
+          <w:sz w:val="24"/>
+        </w:rPr>
+        <w:t xml:space="preserve"> para traer la información del recorrido seleccionado.</w:t>
       </w:r>
     </w:p>
     <w:p>
@@ -10757,18 +12248,6 @@
           <w:sz w:val="24"/>
         </w:rPr>
       </w:pPr>
-      <w:r>
-        <w:rPr>
-          <w:sz w:val="24"/>
-        </w:rPr>
-        <w:t>#TK-</w:t>
-      </w:r>
-      <w:r>
-        <w:rPr>
-          <w:sz w:val="24"/>
-        </w:rPr>
-        <w:t xml:space="preserve"> Agregar estrellas a las reseñas de los usuarios</w:t>
-      </w:r>
     </w:p>
     <w:p>
       <w:pPr>
@@ -10777,12 +12256,6 @@
           <w:sz w:val="24"/>
         </w:rPr>
       </w:pPr>
-      <w:r>
-        <w:rPr>
-          <w:sz w:val="24"/>
-        </w:rPr>
-        <w:t>#TK- Crear pop-ups para Loguin de usuario</w:t>
-      </w:r>
     </w:p>
     <w:p>
       <w:pPr>
@@ -10791,114 +12264,6 @@
           <w:sz w:val="24"/>
         </w:rPr>
       </w:pPr>
-      <w:r>
-        <w:rPr>
-          <w:sz w:val="24"/>
-        </w:rPr>
-        <w:t>#TK- Crear registro de usuario</w:t>
-      </w:r>
-    </w:p>
-    <w:p>
-      <w:pPr>
-        <w:spacing w:line="360" w:lineRule="auto"/>
-        <w:rPr>
-          <w:sz w:val="24"/>
-        </w:rPr>
-      </w:pPr>
-      <w:r>
-        <w:rPr>
-          <w:sz w:val="24"/>
-        </w:rPr>
-        <w:t>#TK- Crear pop-ups de registro exitoso o fallido</w:t>
-      </w:r>
-    </w:p>
-    <w:p>
-      <w:pPr>
-        <w:spacing w:line="360" w:lineRule="auto"/>
-        <w:rPr>
-          <w:sz w:val="24"/>
-        </w:rPr>
-      </w:pPr>
-      <w:r>
-        <w:rPr>
-          <w:sz w:val="24"/>
-        </w:rPr>
-        <w:t>#TK- Crear pop-ups Loguin invalido</w:t>
-      </w:r>
-    </w:p>
-    <w:p>
-      <w:pPr>
-        <w:spacing w:line="360" w:lineRule="auto"/>
-        <w:rPr>
-          <w:sz w:val="24"/>
-        </w:rPr>
-      </w:pPr>
-      <w:r>
-        <w:rPr>
-          <w:sz w:val="24"/>
-        </w:rPr>
-        <w:t>#TK- Validador de Loguin o registro</w:t>
-      </w:r>
-    </w:p>
-    <w:p>
-      <w:pPr>
-        <w:spacing w:line="360" w:lineRule="auto"/>
-        <w:rPr>
-          <w:sz w:val="24"/>
-        </w:rPr>
-      </w:pPr>
-      <w:r>
-        <w:rPr>
-          <w:sz w:val="24"/>
-        </w:rPr>
-        <w:t>#TK- Crear botón de WhatsApp</w:t>
-      </w:r>
-    </w:p>
-    <w:p>
-      <w:pPr>
-        <w:spacing w:line="360" w:lineRule="auto"/>
-        <w:rPr>
-          <w:sz w:val="24"/>
-        </w:rPr>
-      </w:pPr>
-      <w:r>
-        <w:rPr>
-          <w:sz w:val="24"/>
-        </w:rPr>
-        <w:t>#TK_ Crear cards de productos de compra</w:t>
-      </w:r>
-    </w:p>
-    <w:p>
-      <w:pPr>
-        <w:spacing w:line="360" w:lineRule="auto"/>
-        <w:rPr>
-          <w:sz w:val="24"/>
-        </w:rPr>
-      </w:pPr>
-    </w:p>
-    <w:p>
-      <w:pPr>
-        <w:spacing w:line="360" w:lineRule="auto"/>
-        <w:rPr>
-          <w:sz w:val="24"/>
-        </w:rPr>
-      </w:pPr>
-    </w:p>
-    <w:p>
-      <w:pPr>
-        <w:spacing w:line="360" w:lineRule="auto"/>
-        <w:rPr>
-          <w:sz w:val="24"/>
-        </w:rPr>
-      </w:pPr>
-    </w:p>
-    <w:p>
-      <w:pPr>
-        <w:spacing w:line="360" w:lineRule="auto"/>
-        <w:rPr>
-          <w:sz w:val="24"/>
-        </w:rPr>
-      </w:pPr>
     </w:p>
     <w:p>
       <w:pPr>
@@ -10913,7 +12278,25 @@
           <w:sz w:val="24"/>
           <w:szCs w:val="24"/>
         </w:rPr>
-        <w:t>3.4 Sprints 2022</w:t>
+        <w:t xml:space="preserve">3.4 </w:t>
+      </w:r>
+      <w:proofErr w:type="spellStart"/>
+      <w:r>
+        <w:rPr>
+          <w:b/>
+          <w:sz w:val="24"/>
+          <w:szCs w:val="24"/>
+        </w:rPr>
+        <w:t>Sprints</w:t>
+      </w:r>
+      <w:proofErr w:type="spellEnd"/>
+      <w:r>
+        <w:rPr>
+          <w:b/>
+          <w:sz w:val="24"/>
+          <w:szCs w:val="24"/>
+        </w:rPr>
+        <w:t xml:space="preserve"> 2022</w:t>
       </w:r>
     </w:p>
     <w:p>
@@ -10951,11 +12334,19 @@
             <w:tcW w:w="2039" w:type="dxa"/>
           </w:tcPr>
           <w:p>
+            <w:proofErr w:type="spellStart"/>
             <w:r>
               <w:rPr>
                 <w:b/>
               </w:rPr>
-              <w:t>N° de sprint</w:t>
+              <w:t>N°</w:t>
+            </w:r>
+            <w:proofErr w:type="spellEnd"/>
+            <w:r>
+              <w:rPr>
+                <w:b/>
+              </w:rPr>
+              <w:t xml:space="preserve"> de sprint</w:t>
             </w:r>
           </w:p>
         </w:tc>
@@ -11052,7 +12443,25 @@
                 <w:sz w:val="22"/>
                 <w:szCs w:val="22"/>
               </w:rPr>
-              <w:t xml:space="preserve"> (subirlo en una carpeta de GitHub en la rama main).</w:t>
+              <w:t xml:space="preserve"> (subirlo en una carpeta de GitHub en la rama </w:t>
+            </w:r>
+            <w:proofErr w:type="spellStart"/>
+            <w:r>
+              <w:rPr>
+                <w:rFonts w:ascii="Roboto" w:eastAsia="Roboto" w:hAnsi="Roboto" w:cs="Roboto"/>
+                <w:sz w:val="22"/>
+                <w:szCs w:val="22"/>
+              </w:rPr>
+              <w:t>main</w:t>
+            </w:r>
+            <w:proofErr w:type="spellEnd"/>
+            <w:r>
+              <w:rPr>
+                <w:rFonts w:ascii="Roboto" w:eastAsia="Roboto" w:hAnsi="Roboto" w:cs="Roboto"/>
+                <w:sz w:val="22"/>
+                <w:szCs w:val="22"/>
+              </w:rPr>
+              <w:t>).</w:t>
             </w:r>
           </w:p>
           <w:p>
@@ -11160,7 +12569,25 @@
                 <w:sz w:val="22"/>
                 <w:szCs w:val="22"/>
               </w:rPr>
-              <w:t>Llevar registro de meetings y toda la info necesaria dentro de la Wiki de GitHub. (Ver consideraciones generales)</w:t>
+              <w:t xml:space="preserve">Llevar registro de meetings y toda la </w:t>
+            </w:r>
+            <w:proofErr w:type="spellStart"/>
+            <w:r>
+              <w:rPr>
+                <w:rFonts w:ascii="Roboto" w:eastAsia="Roboto" w:hAnsi="Roboto" w:cs="Roboto"/>
+                <w:sz w:val="22"/>
+                <w:szCs w:val="22"/>
+              </w:rPr>
+              <w:t>info</w:t>
+            </w:r>
+            <w:proofErr w:type="spellEnd"/>
+            <w:r>
+              <w:rPr>
+                <w:rFonts w:ascii="Roboto" w:eastAsia="Roboto" w:hAnsi="Roboto" w:cs="Roboto"/>
+                <w:sz w:val="22"/>
+                <w:szCs w:val="22"/>
+              </w:rPr>
+              <w:t xml:space="preserve"> necesaria dentro de la Wiki de GitHub. (Ver consideraciones generales)</w:t>
             </w:r>
           </w:p>
           <w:p/>
@@ -11183,7 +12610,6 @@
               <w:rPr>
                 <w:b/>
               </w:rPr>
-              <w:lastRenderedPageBreak/>
               <w:t>Calendario</w:t>
             </w:r>
           </w:p>
@@ -11281,11 +12707,19 @@
             <w:tcW w:w="2039" w:type="dxa"/>
           </w:tcPr>
           <w:p>
+            <w:proofErr w:type="spellStart"/>
             <w:r>
               <w:rPr>
                 <w:b/>
               </w:rPr>
-              <w:t>N° de sprint</w:t>
+              <w:t>N°</w:t>
+            </w:r>
+            <w:proofErr w:type="spellEnd"/>
+            <w:r>
+              <w:rPr>
+                <w:b/>
+              </w:rPr>
+              <w:t xml:space="preserve"> de sprint</w:t>
             </w:r>
           </w:p>
         </w:tc>
@@ -11334,6 +12768,7 @@
               <w:rPr>
                 <w:b/>
               </w:rPr>
+              <w:lastRenderedPageBreak/>
               <w:t xml:space="preserve">Responsabilidades </w:t>
             </w:r>
           </w:p>
@@ -11356,13 +12791,23 @@
                 <w:szCs w:val="22"/>
               </w:rPr>
             </w:pPr>
+            <w:proofErr w:type="spellStart"/>
             <w:r>
               <w:rPr>
                 <w:rFonts w:ascii="Roboto" w:eastAsia="Roboto" w:hAnsi="Roboto" w:cs="Roboto"/>
                 <w:sz w:val="22"/>
                 <w:szCs w:val="22"/>
               </w:rPr>
-              <w:t>FrontEnd: Estructura HTML, semántica y estilos CSS</w:t>
+              <w:t>FrontEnd</w:t>
+            </w:r>
+            <w:proofErr w:type="spellEnd"/>
+            <w:r>
+              <w:rPr>
+                <w:rFonts w:ascii="Roboto" w:eastAsia="Roboto" w:hAnsi="Roboto" w:cs="Roboto"/>
+                <w:sz w:val="22"/>
+                <w:szCs w:val="22"/>
+              </w:rPr>
+              <w:t>: Estructura HTML, semántica y estilos CSS</w:t>
             </w:r>
           </w:p>
           <w:p>
@@ -11528,11 +12973,19 @@
             <w:tcW w:w="2039" w:type="dxa"/>
           </w:tcPr>
           <w:p>
+            <w:proofErr w:type="spellStart"/>
             <w:r>
               <w:rPr>
                 <w:b/>
               </w:rPr>
-              <w:t>N° de sprint</w:t>
+              <w:t>N°</w:t>
+            </w:r>
+            <w:proofErr w:type="spellEnd"/>
+            <w:r>
+              <w:rPr>
+                <w:b/>
+              </w:rPr>
+              <w:t xml:space="preserve"> de sprint</w:t>
             </w:r>
           </w:p>
         </w:tc>
@@ -11629,7 +13082,43 @@
                 <w:sz w:val="22"/>
                 <w:szCs w:val="22"/>
               </w:rPr>
-              <w:t>Sitio funcional en hosting remoto de Sitio Institucional en WordPress y Frontend en subcarpeta (subdominio) y opcional linkeado al repositorio de GitHub/ GitHub Pages.</w:t>
+              <w:t xml:space="preserve">Sitio funcional en hosting remoto de Sitio Institucional en WordPress y </w:t>
+            </w:r>
+            <w:proofErr w:type="spellStart"/>
+            <w:r>
+              <w:rPr>
+                <w:rFonts w:ascii="Roboto" w:eastAsia="Roboto" w:hAnsi="Roboto" w:cs="Roboto"/>
+                <w:sz w:val="22"/>
+                <w:szCs w:val="22"/>
+              </w:rPr>
+              <w:t>Frontend</w:t>
+            </w:r>
+            <w:proofErr w:type="spellEnd"/>
+            <w:r>
+              <w:rPr>
+                <w:rFonts w:ascii="Roboto" w:eastAsia="Roboto" w:hAnsi="Roboto" w:cs="Roboto"/>
+                <w:sz w:val="22"/>
+                <w:szCs w:val="22"/>
+              </w:rPr>
+              <w:t xml:space="preserve"> en subcarpeta (subdominio) y opcional </w:t>
+            </w:r>
+            <w:proofErr w:type="spellStart"/>
+            <w:r>
+              <w:rPr>
+                <w:rFonts w:ascii="Roboto" w:eastAsia="Roboto" w:hAnsi="Roboto" w:cs="Roboto"/>
+                <w:sz w:val="22"/>
+                <w:szCs w:val="22"/>
+              </w:rPr>
+              <w:t>linkeado</w:t>
+            </w:r>
+            <w:proofErr w:type="spellEnd"/>
+            <w:r>
+              <w:rPr>
+                <w:rFonts w:ascii="Roboto" w:eastAsia="Roboto" w:hAnsi="Roboto" w:cs="Roboto"/>
+                <w:sz w:val="22"/>
+                <w:szCs w:val="22"/>
+              </w:rPr>
+              <w:t xml:space="preserve"> al repositorio de GitHub/ GitHub Pages.</w:t>
             </w:r>
           </w:p>
           <w:p>
@@ -11657,6 +13146,7 @@
                 <w:szCs w:val="22"/>
               </w:rPr>
             </w:pPr>
+            <w:proofErr w:type="spellStart"/>
             <w:r>
               <w:rPr>
                 <w:rFonts w:ascii="Roboto" w:eastAsia="Roboto" w:hAnsi="Roboto" w:cs="Roboto"/>
@@ -11665,6 +13155,7 @@
               </w:rPr>
               <w:t>Backend</w:t>
             </w:r>
+            <w:proofErr w:type="spellEnd"/>
           </w:p>
           <w:p>
             <w:pPr>
@@ -11709,7 +13200,61 @@
                 <w:sz w:val="22"/>
                 <w:szCs w:val="22"/>
               </w:rPr>
-              <w:t>Consultas : Insert - Select - Update - JOIN</w:t>
+              <w:t xml:space="preserve">Consultas : </w:t>
+            </w:r>
+            <w:proofErr w:type="spellStart"/>
+            <w:r>
+              <w:rPr>
+                <w:rFonts w:ascii="Roboto" w:eastAsia="Roboto" w:hAnsi="Roboto" w:cs="Roboto"/>
+                <w:sz w:val="22"/>
+                <w:szCs w:val="22"/>
+              </w:rPr>
+              <w:t>Insert</w:t>
+            </w:r>
+            <w:proofErr w:type="spellEnd"/>
+            <w:r>
+              <w:rPr>
+                <w:rFonts w:ascii="Roboto" w:eastAsia="Roboto" w:hAnsi="Roboto" w:cs="Roboto"/>
+                <w:sz w:val="22"/>
+                <w:szCs w:val="22"/>
+              </w:rPr>
+              <w:t xml:space="preserve"> - </w:t>
+            </w:r>
+            <w:proofErr w:type="spellStart"/>
+            <w:r>
+              <w:rPr>
+                <w:rFonts w:ascii="Roboto" w:eastAsia="Roboto" w:hAnsi="Roboto" w:cs="Roboto"/>
+                <w:sz w:val="22"/>
+                <w:szCs w:val="22"/>
+              </w:rPr>
+              <w:t>Select</w:t>
+            </w:r>
+            <w:proofErr w:type="spellEnd"/>
+            <w:r>
+              <w:rPr>
+                <w:rFonts w:ascii="Roboto" w:eastAsia="Roboto" w:hAnsi="Roboto" w:cs="Roboto"/>
+                <w:sz w:val="22"/>
+                <w:szCs w:val="22"/>
+              </w:rPr>
+              <w:t xml:space="preserve"> - </w:t>
+            </w:r>
+            <w:proofErr w:type="spellStart"/>
+            <w:r>
+              <w:rPr>
+                <w:rFonts w:ascii="Roboto" w:eastAsia="Roboto" w:hAnsi="Roboto" w:cs="Roboto"/>
+                <w:sz w:val="22"/>
+                <w:szCs w:val="22"/>
+              </w:rPr>
+              <w:t>Update</w:t>
+            </w:r>
+            <w:proofErr w:type="spellEnd"/>
+            <w:r>
+              <w:rPr>
+                <w:rFonts w:ascii="Roboto" w:eastAsia="Roboto" w:hAnsi="Roboto" w:cs="Roboto"/>
+                <w:sz w:val="22"/>
+                <w:szCs w:val="22"/>
+              </w:rPr>
+              <w:t xml:space="preserve"> - JOIN</w:t>
             </w:r>
           </w:p>
           <w:p/>
@@ -11854,7 +13399,23 @@
           <w:b/>
           <w:sz w:val="24"/>
         </w:rPr>
-        <w:t>3.5 Sprints. 2023</w:t>
+        <w:t xml:space="preserve">3.5 </w:t>
+      </w:r>
+      <w:proofErr w:type="spellStart"/>
+      <w:r>
+        <w:rPr>
+          <w:b/>
+          <w:sz w:val="24"/>
+        </w:rPr>
+        <w:t>Sprints</w:t>
+      </w:r>
+      <w:proofErr w:type="spellEnd"/>
+      <w:r>
+        <w:rPr>
+          <w:b/>
+          <w:sz w:val="24"/>
+        </w:rPr>
+        <w:t>. 2023</w:t>
       </w:r>
     </w:p>
     <w:p>
@@ -11899,12 +13460,21 @@
             </w:tcMar>
           </w:tcPr>
           <w:p>
+            <w:proofErr w:type="spellStart"/>
             <w:r>
               <w:rPr>
                 <w:b/>
                 <w:sz w:val="22"/>
               </w:rPr>
-              <w:t>N° de sprint</w:t>
+              <w:t>N°</w:t>
+            </w:r>
+            <w:proofErr w:type="spellEnd"/>
+            <w:r>
+              <w:rPr>
+                <w:b/>
+                <w:sz w:val="22"/>
+              </w:rPr>
+              <w:t xml:space="preserve"> de sprint</w:t>
             </w:r>
           </w:p>
         </w:tc>
@@ -12008,6 +13578,7 @@
                 <w:b/>
                 <w:sz w:val="22"/>
               </w:rPr>
+              <w:lastRenderedPageBreak/>
               <w:t xml:space="preserve">Responsabilidades </w:t>
             </w:r>
           </w:p>
@@ -12066,7 +13637,23 @@
                 <w:rFonts w:ascii="Roboto" w:eastAsia="Roboto" w:hAnsi="Roboto" w:cs="Roboto"/>
                 <w:sz w:val="22"/>
               </w:rPr>
-              <w:t>Definir requerimientos para el nuevo módulo a desarrollar un e-commerce (colocarlos en el</w:t>
+              <w:t>Definir requerimientos para el nuevo módulo a desarrollar un e-</w:t>
+            </w:r>
+            <w:proofErr w:type="spellStart"/>
+            <w:r>
+              <w:rPr>
+                <w:rFonts w:ascii="Roboto" w:eastAsia="Roboto" w:hAnsi="Roboto" w:cs="Roboto"/>
+                <w:sz w:val="22"/>
+              </w:rPr>
+              <w:t>commerce</w:t>
+            </w:r>
+            <w:proofErr w:type="spellEnd"/>
+            <w:r>
+              <w:rPr>
+                <w:rFonts w:ascii="Roboto" w:eastAsia="Roboto" w:hAnsi="Roboto" w:cs="Roboto"/>
+                <w:sz w:val="22"/>
+              </w:rPr>
+              <w:t xml:space="preserve"> (colocarlos en el</w:t>
             </w:r>
             <w:r>
               <w:rPr>
@@ -12074,8 +13661,36 @@
                 <w:i/>
                 <w:sz w:val="22"/>
               </w:rPr>
-              <w:t xml:space="preserve"> Product Backlog del Projet</w:t>
-            </w:r>
+              <w:t xml:space="preserve"> </w:t>
+            </w:r>
+            <w:proofErr w:type="spellStart"/>
+            <w:r>
+              <w:rPr>
+                <w:rFonts w:ascii="Roboto" w:eastAsia="Roboto" w:hAnsi="Roboto" w:cs="Roboto"/>
+                <w:i/>
+                <w:sz w:val="22"/>
+              </w:rPr>
+              <w:t>Product</w:t>
+            </w:r>
+            <w:proofErr w:type="spellEnd"/>
+            <w:r>
+              <w:rPr>
+                <w:rFonts w:ascii="Roboto" w:eastAsia="Roboto" w:hAnsi="Roboto" w:cs="Roboto"/>
+                <w:i/>
+                <w:sz w:val="22"/>
+              </w:rPr>
+              <w:t xml:space="preserve"> Backlog del </w:t>
+            </w:r>
+            <w:proofErr w:type="spellStart"/>
+            <w:r>
+              <w:rPr>
+                <w:rFonts w:ascii="Roboto" w:eastAsia="Roboto" w:hAnsi="Roboto" w:cs="Roboto"/>
+                <w:i/>
+                <w:sz w:val="22"/>
+              </w:rPr>
+              <w:t>Projet</w:t>
+            </w:r>
+            <w:proofErr w:type="spellEnd"/>
             <w:r>
               <w:rPr>
                 <w:rFonts w:ascii="Roboto" w:eastAsia="Roboto" w:hAnsi="Roboto" w:cs="Roboto"/>
@@ -12107,14 +13722,40 @@
                 <w:i/>
                 <w:sz w:val="22"/>
               </w:rPr>
-              <w:t>Issues y Milestones</w:t>
-            </w:r>
+              <w:t xml:space="preserve">Issues y </w:t>
+            </w:r>
+            <w:proofErr w:type="spellStart"/>
             <w:r>
               <w:rPr>
                 <w:rFonts w:ascii="Roboto" w:eastAsia="Roboto" w:hAnsi="Roboto" w:cs="Roboto"/>
-                <w:sz w:val="22"/>
-              </w:rPr>
-              <w:t>) - Tener en cuenta la redacción adecuada para las US y nomenclatura, ej “#US01 Como usuario quiero ingresar al carrito para poder comprar”</w:t>
+                <w:i/>
+                <w:sz w:val="22"/>
+              </w:rPr>
+              <w:t>Milestones</w:t>
+            </w:r>
+            <w:proofErr w:type="spellEnd"/>
+            <w:r>
+              <w:rPr>
+                <w:rFonts w:ascii="Roboto" w:eastAsia="Roboto" w:hAnsi="Roboto" w:cs="Roboto"/>
+                <w:sz w:val="22"/>
+              </w:rPr>
+              <w:t xml:space="preserve">) - Tener en cuenta la redacción adecuada para las US y nomenclatura, </w:t>
+            </w:r>
+            <w:proofErr w:type="spellStart"/>
+            <w:r>
+              <w:rPr>
+                <w:rFonts w:ascii="Roboto" w:eastAsia="Roboto" w:hAnsi="Roboto" w:cs="Roboto"/>
+                <w:sz w:val="22"/>
+              </w:rPr>
+              <w:t>ej</w:t>
+            </w:r>
+            <w:proofErr w:type="spellEnd"/>
+            <w:r>
+              <w:rPr>
+                <w:rFonts w:ascii="Roboto" w:eastAsia="Roboto" w:hAnsi="Roboto" w:cs="Roboto"/>
+                <w:sz w:val="22"/>
+              </w:rPr>
+              <w:t xml:space="preserve"> “#US01 Como usuario quiero ingresar al carrito para poder comprar”</w:t>
             </w:r>
           </w:p>
           <w:p>
@@ -12135,7 +13776,23 @@
                 <w:rFonts w:ascii="Roboto" w:eastAsia="Roboto" w:hAnsi="Roboto" w:cs="Roboto"/>
                 <w:sz w:val="22"/>
               </w:rPr>
-              <w:t>Definir tareas dentro de las Historias de Usuario (GITHUB) ej dentro de las ISSUES #TK01 revisar IEEE830.</w:t>
+              <w:t xml:space="preserve">Definir tareas dentro de las Historias de Usuario (GITHUB) </w:t>
+            </w:r>
+            <w:proofErr w:type="spellStart"/>
+            <w:r>
+              <w:rPr>
+                <w:rFonts w:ascii="Roboto" w:eastAsia="Roboto" w:hAnsi="Roboto" w:cs="Roboto"/>
+                <w:sz w:val="22"/>
+              </w:rPr>
+              <w:t>ej</w:t>
+            </w:r>
+            <w:proofErr w:type="spellEnd"/>
+            <w:r>
+              <w:rPr>
+                <w:rFonts w:ascii="Roboto" w:eastAsia="Roboto" w:hAnsi="Roboto" w:cs="Roboto"/>
+                <w:sz w:val="22"/>
+              </w:rPr>
+              <w:t xml:space="preserve"> dentro de las ISSUES #TK01 revisar IEEE830.</w:t>
             </w:r>
           </w:p>
           <w:p/>
@@ -12392,7 +14049,23 @@
                               <w:color w:val="0F243E"/>
                               <w:sz w:val="26"/>
                             </w:rPr>
-                            <w:t>PAGE  \* Arabic  \* MERGEFORMAT4</w:t>
+                            <w:t xml:space="preserve">PAGE  \* </w:t>
+                          </w:r>
+                          <w:proofErr w:type="spellStart"/>
+                          <w:r>
+                            <w:rPr>
+                              <w:color w:val="0F243E"/>
+                              <w:sz w:val="26"/>
+                            </w:rPr>
+                            <w:t>Arabic</w:t>
+                          </w:r>
+                          <w:proofErr w:type="spellEnd"/>
+                          <w:r>
+                            <w:rPr>
+                              <w:color w:val="0F243E"/>
+                              <w:sz w:val="26"/>
+                            </w:rPr>
+                            <w:t xml:space="preserve">  \* MERGEFORMAT4</w:t>
                           </w:r>
                         </w:p>
                         <w:p>
@@ -12426,7 +14099,23 @@
                         <w:color w:val="0F243E"/>
                         <w:sz w:val="26"/>
                       </w:rPr>
-                      <w:t>PAGE  \* Arabic  \* MERGEFORMAT4</w:t>
+                      <w:t xml:space="preserve">PAGE  \* </w:t>
+                    </w:r>
+                    <w:proofErr w:type="spellStart"/>
+                    <w:r>
+                      <w:rPr>
+                        <w:color w:val="0F243E"/>
+                        <w:sz w:val="26"/>
+                      </w:rPr>
+                      <w:t>Arabic</w:t>
+                    </w:r>
+                    <w:proofErr w:type="spellEnd"/>
+                    <w:r>
+                      <w:rPr>
+                        <w:color w:val="0F243E"/>
+                        <w:sz w:val="26"/>
+                      </w:rPr>
+                      <w:t xml:space="preserve">  \* MERGEFORMAT4</w:t>
                     </w:r>
                   </w:p>
                   <w:p>

</xml_diff>

<commit_message>
se agrego module Shared, Header, Footer y Sprint 01 a IEEE-830
</commit_message>
<xml_diff>
--- a/Documentación/Grupo 34 - MOUNTAIN HIKE CÓRDOBA ieee-830 -2023.docx
+++ b/Documentación/Grupo 34 - MOUNTAIN HIKE CÓRDOBA ieee-830 -2023.docx
@@ -1,6 +1,6 @@
 
 <file path=word/document.xml><?xml version="1.0" encoding="utf-8"?>
-<w:document xmlns:wpc="http://schemas.microsoft.com/office/word/2010/wordprocessingCanvas" xmlns:cx="http://schemas.microsoft.com/office/drawing/2014/chartex" xmlns:cx1="http://schemas.microsoft.com/office/drawing/2015/9/8/chartex" xmlns:cx2="http://schemas.microsoft.com/office/drawing/2015/10/21/chartex" xmlns:cx3="http://schemas.microsoft.com/office/drawing/2016/5/9/chartex" xmlns:cx4="http://schemas.microsoft.com/office/drawing/2016/5/10/chartex" xmlns:cx5="http://schemas.microsoft.com/office/drawing/2016/5/11/chartex" xmlns:cx6="http://schemas.microsoft.com/office/drawing/2016/5/12/chartex" xmlns:cx7="http://schemas.microsoft.com/office/drawing/2016/5/13/chartex" xmlns:cx8="http://schemas.microsoft.com/office/drawing/2016/5/14/chartex" xmlns:mc="http://schemas.openxmlformats.org/markup-compatibility/2006" xmlns:aink="http://schemas.microsoft.com/office/drawing/2016/ink" xmlns:am3d="http://schemas.microsoft.com/office/drawing/2017/model3d" xmlns:o="urn:schemas-microsoft-com:office:office" xmlns:oel="http://schemas.microsoft.com/office/2019/extlst" xmlns:r="http://schemas.openxmlformats.org/officeDocument/2006/relationships" xmlns:m="http://schemas.openxmlformats.org/officeDocument/2006/math" xmlns:v="urn:schemas-microsoft-com:vml" xmlns:wp14="http://schemas.microsoft.com/office/word/2010/wordprocessingDrawing" xmlns:wp="http://schemas.openxmlformats.org/drawingml/2006/wordprocessingDrawing" xmlns:w10="urn:schemas-microsoft-com:office:word" xmlns:w="http://schemas.openxmlformats.org/wordprocessingml/2006/main" xmlns:w14="http://schemas.microsoft.com/office/word/2010/wordml" xmlns:w15="http://schemas.microsoft.com/office/word/2012/wordml" xmlns:w16cex="http://schemas.microsoft.com/office/word/2018/wordml/cex" xmlns:w16cid="http://schemas.microsoft.com/office/word/2016/wordml/cid" xmlns:w16="http://schemas.microsoft.com/office/word/2018/wordml" xmlns:w16du="http://schemas.microsoft.com/office/word/2023/wordml/word16du" xmlns:w16sdtdh="http://schemas.microsoft.com/office/word/2020/wordml/sdtdatahash" xmlns:w16se="http://schemas.microsoft.com/office/word/2015/wordml/symex" xmlns:wpg="http://schemas.microsoft.com/office/word/2010/wordprocessingGroup" xmlns:wpi="http://schemas.microsoft.com/office/word/2010/wordprocessingInk" xmlns:wne="http://schemas.microsoft.com/office/word/2006/wordml" xmlns:wps="http://schemas.microsoft.com/office/word/2010/wordprocessingShape" mc:Ignorable="w14 w15 w16se w16cid w16 w16cex w16sdtdh wp14">
+<w:document xmlns:wpc="http://schemas.microsoft.com/office/word/2010/wordprocessingCanvas" xmlns:cx="http://schemas.microsoft.com/office/drawing/2014/chartex" xmlns:cx1="http://schemas.microsoft.com/office/drawing/2015/9/8/chartex" xmlns:cx2="http://schemas.microsoft.com/office/drawing/2015/10/21/chartex" xmlns:cx3="http://schemas.microsoft.com/office/drawing/2016/5/9/chartex" xmlns:cx4="http://schemas.microsoft.com/office/drawing/2016/5/10/chartex" xmlns:cx5="http://schemas.microsoft.com/office/drawing/2016/5/11/chartex" xmlns:cx6="http://schemas.microsoft.com/office/drawing/2016/5/12/chartex" xmlns:cx7="http://schemas.microsoft.com/office/drawing/2016/5/13/chartex" xmlns:cx8="http://schemas.microsoft.com/office/drawing/2016/5/14/chartex" xmlns:mc="http://schemas.openxmlformats.org/markup-compatibility/2006" xmlns:aink="http://schemas.microsoft.com/office/drawing/2016/ink" xmlns:am3d="http://schemas.microsoft.com/office/drawing/2017/model3d" xmlns:o="urn:schemas-microsoft-com:office:office" xmlns:oel="http://schemas.microsoft.com/office/2019/extlst" xmlns:r="http://schemas.openxmlformats.org/officeDocument/2006/relationships" xmlns:m="http://schemas.openxmlformats.org/officeDocument/2006/math" xmlns:v="urn:schemas-microsoft-com:vml" xmlns:wp14="http://schemas.microsoft.com/office/word/2010/wordprocessingDrawing" xmlns:wp="http://schemas.openxmlformats.org/drawingml/2006/wordprocessingDrawing" xmlns:w10="urn:schemas-microsoft-com:office:word" xmlns:w="http://schemas.openxmlformats.org/wordprocessingml/2006/main" xmlns:w14="http://schemas.microsoft.com/office/word/2010/wordml" xmlns:w15="http://schemas.microsoft.com/office/word/2012/wordml" xmlns:w16cex="http://schemas.microsoft.com/office/word/2018/wordml/cex" xmlns:w16cid="http://schemas.microsoft.com/office/word/2016/wordml/cid" xmlns:w16="http://schemas.microsoft.com/office/word/2018/wordml" xmlns:w16sdtdh="http://schemas.microsoft.com/office/word/2020/wordml/sdtdatahash" xmlns:w16se="http://schemas.microsoft.com/office/word/2015/wordml/symex" xmlns:wpg="http://schemas.microsoft.com/office/word/2010/wordprocessingGroup" xmlns:wpi="http://schemas.microsoft.com/office/word/2010/wordprocessingInk" xmlns:wne="http://schemas.microsoft.com/office/word/2006/wordml" xmlns:wps="http://schemas.microsoft.com/office/word/2010/wordprocessingShape" mc:Ignorable="w14 w15 w16se w16cid w16 w16cex w16sdtdh wp14">
   <w:body>
     <w:p>
       <w:pPr>
@@ -3168,7 +3168,7 @@
             <w:t>1</w:t>
           </w:r>
           <w:r>
-            <w:t>4</w:t>
+            <w:t>5</w:t>
           </w:r>
         </w:p>
         <w:p/>
@@ -3193,12 +3193,21 @@
             </w:rPr>
             <w:t xml:space="preserve">       </w:t>
           </w:r>
+          <w:proofErr w:type="spellStart"/>
           <w:r>
             <w:rPr>
               <w:bCs/>
               <w:color w:val="0000FF"/>
             </w:rPr>
-            <w:t>Sprints 2023</w:t>
+            <w:t>Sprints</w:t>
+          </w:r>
+          <w:proofErr w:type="spellEnd"/>
+          <w:r>
+            <w:rPr>
+              <w:bCs/>
+              <w:color w:val="0000FF"/>
+            </w:rPr>
+            <w:t xml:space="preserve"> 2023</w:t>
           </w:r>
           <w:r>
             <w:rPr>
@@ -3284,7 +3293,13 @@
             <w:rPr>
               <w:bCs/>
             </w:rPr>
-            <w:t>15</w:t>
+            <w:t>1</w:t>
+          </w:r>
+          <w:r>
+            <w:rPr>
+              <w:bCs/>
+            </w:rPr>
+            <w:t>7</w:t>
           </w:r>
         </w:p>
         <w:p>
@@ -10149,7 +10164,14 @@
         <w:rPr>
           <w:sz w:val="22"/>
         </w:rPr>
-        <w:t xml:space="preserve">#TK02 - Diseño de la página  </w:t>
+        <w:t xml:space="preserve">#TK02 - Diseño de la </w:t>
+      </w:r>
+      <w:proofErr w:type="gramStart"/>
+      <w:r>
+        <w:rPr>
+          <w:sz w:val="22"/>
+        </w:rPr>
+        <w:t xml:space="preserve">página  </w:t>
       </w:r>
       <w:proofErr w:type="spellStart"/>
       <w:r>
@@ -10159,6 +10181,7 @@
         <w:t>html</w:t>
       </w:r>
       <w:proofErr w:type="spellEnd"/>
+      <w:proofErr w:type="gramEnd"/>
     </w:p>
     <w:p>
       <w:pPr>
@@ -10175,6 +10198,7 @@
         <w:t>#TK03 - La secciones (</w:t>
       </w:r>
       <w:proofErr w:type="spellStart"/>
+      <w:proofErr w:type="gramStart"/>
       <w:r>
         <w:rPr>
           <w:sz w:val="22"/>
@@ -10186,7 +10210,14 @@
         <w:rPr>
           <w:sz w:val="22"/>
         </w:rPr>
-        <w:t>, home, quiénes somos?)</w:t>
+        <w:t>, home, quiénes somos?</w:t>
+      </w:r>
+      <w:proofErr w:type="gramEnd"/>
+      <w:r>
+        <w:rPr>
+          <w:sz w:val="22"/>
+        </w:rPr>
+        <w:t>)</w:t>
       </w:r>
     </w:p>
     <w:p>
@@ -10514,6 +10545,7 @@
         <w:t xml:space="preserve">#TK19- Ingresar los recorrido imágenes </w:t>
       </w:r>
       <w:proofErr w:type="spellStart"/>
+      <w:proofErr w:type="gramStart"/>
       <w:r>
         <w:rPr>
           <w:sz w:val="22"/>
@@ -10527,6 +10559,7 @@
         </w:rPr>
         <w:t xml:space="preserve">  2</w:t>
       </w:r>
+      <w:proofErr w:type="gramEnd"/>
     </w:p>
     <w:p>
       <w:pPr>
@@ -12104,19 +12137,7 @@
         <w:rPr>
           <w:sz w:val="24"/>
         </w:rPr>
-        <w:t xml:space="preserve"> Adecuación y o generación de los modelos en Django que sean necesarios, </w:t>
-      </w:r>
-      <w:r>
-        <w:rPr>
-          <w:sz w:val="24"/>
-        </w:rPr>
-        <w:t>en relación con</w:t>
-      </w:r>
-      <w:r>
-        <w:rPr>
-          <w:sz w:val="24"/>
-        </w:rPr>
-        <w:t xml:space="preserve"> la #TK67</w:t>
+        <w:t xml:space="preserve"> Adecuación y o generación de los modelos en Django que sean necesarios, en relación con la #TK67</w:t>
       </w:r>
     </w:p>
     <w:p>
@@ -12171,19 +12192,7 @@
         <w:rPr>
           <w:sz w:val="24"/>
         </w:rPr>
-        <w:t xml:space="preserve"> </w:t>
-      </w:r>
-      <w:r>
-        <w:rPr>
-          <w:sz w:val="24"/>
-        </w:rPr>
-        <w:t>en relación con</w:t>
-      </w:r>
-      <w:r>
-        <w:rPr>
-          <w:sz w:val="24"/>
-        </w:rPr>
-        <w:t xml:space="preserve"> la #Tk67 y #TK68</w:t>
+        <w:t xml:space="preserve"> en relación con la #Tk67 y #TK68</w:t>
       </w:r>
     </w:p>
     <w:p>
@@ -12244,10 +12253,208 @@
     <w:p>
       <w:pPr>
         <w:spacing w:line="360" w:lineRule="auto"/>
-        <w:rPr>
-          <w:sz w:val="24"/>
-        </w:rPr>
-      </w:pPr>
+        <w:jc w:val="both"/>
+        <w:rPr>
+          <w:sz w:val="24"/>
+        </w:rPr>
+      </w:pPr>
+      <w:r>
+        <w:rPr>
+          <w:sz w:val="24"/>
+        </w:rPr>
+        <w:t xml:space="preserve">#TK- </w:t>
+      </w:r>
+      <w:r>
+        <w:rPr>
+          <w:sz w:val="24"/>
+        </w:rPr>
+        <w:t>Crear una planilla de administrador para poder filtrar las reseñas.</w:t>
+      </w:r>
+    </w:p>
+    <w:p>
+      <w:pPr>
+        <w:spacing w:line="360" w:lineRule="auto"/>
+        <w:jc w:val="both"/>
+        <w:rPr>
+          <w:sz w:val="24"/>
+        </w:rPr>
+      </w:pPr>
+      <w:r>
+        <w:rPr>
+          <w:sz w:val="24"/>
+        </w:rPr>
+        <w:t>#TK</w:t>
+      </w:r>
+      <w:r>
+        <w:rPr>
+          <w:sz w:val="24"/>
+        </w:rPr>
+        <w:t>- C</w:t>
+      </w:r>
+      <w:r>
+        <w:rPr>
+          <w:sz w:val="24"/>
+        </w:rPr>
+        <w:t>rear la ruta de acceso para la plantilla administrador</w:t>
+      </w:r>
+      <w:r>
+        <w:rPr>
+          <w:sz w:val="24"/>
+        </w:rPr>
+        <w:t xml:space="preserve">. </w:t>
+      </w:r>
+    </w:p>
+    <w:p>
+      <w:pPr>
+        <w:spacing w:line="360" w:lineRule="auto"/>
+        <w:jc w:val="both"/>
+        <w:rPr>
+          <w:sz w:val="24"/>
+        </w:rPr>
+      </w:pPr>
+      <w:r>
+        <w:rPr>
+          <w:sz w:val="24"/>
+        </w:rPr>
+        <w:t>#TK</w:t>
+      </w:r>
+      <w:r>
+        <w:rPr>
+          <w:sz w:val="24"/>
+        </w:rPr>
+        <w:t>- C</w:t>
+      </w:r>
+      <w:r>
+        <w:rPr>
+          <w:sz w:val="24"/>
+        </w:rPr>
+        <w:t>rear el componente que renderizara la plantilla de administrador</w:t>
+      </w:r>
+      <w:r>
+        <w:rPr>
+          <w:sz w:val="24"/>
+        </w:rPr>
+        <w:t>.</w:t>
+      </w:r>
+    </w:p>
+    <w:p>
+      <w:pPr>
+        <w:spacing w:line="360" w:lineRule="auto"/>
+        <w:jc w:val="both"/>
+        <w:rPr>
+          <w:sz w:val="24"/>
+        </w:rPr>
+      </w:pPr>
+      <w:r>
+        <w:rPr>
+          <w:sz w:val="24"/>
+        </w:rPr>
+        <w:t xml:space="preserve">#TK- </w:t>
+      </w:r>
+      <w:r>
+        <w:rPr>
+          <w:sz w:val="24"/>
+        </w:rPr>
+        <w:t>Cambiar las formas en que se muestran los niveles</w:t>
+      </w:r>
+      <w:r>
+        <w:rPr>
+          <w:sz w:val="24"/>
+        </w:rPr>
+        <w:t>.</w:t>
+      </w:r>
+    </w:p>
+    <w:p>
+      <w:pPr>
+        <w:spacing w:line="360" w:lineRule="auto"/>
+        <w:jc w:val="both"/>
+        <w:rPr>
+          <w:sz w:val="24"/>
+        </w:rPr>
+      </w:pPr>
+      <w:r>
+        <w:rPr>
+          <w:sz w:val="24"/>
+        </w:rPr>
+        <w:t>#TK- C</w:t>
+      </w:r>
+      <w:r>
+        <w:rPr>
+          <w:sz w:val="24"/>
+        </w:rPr>
+        <w:t>rear la funci</w:t>
+      </w:r>
+      <w:r>
+        <w:rPr>
+          <w:sz w:val="24"/>
+        </w:rPr>
+        <w:t>ó</w:t>
+      </w:r>
+      <w:r>
+        <w:rPr>
+          <w:sz w:val="24"/>
+        </w:rPr>
+        <w:t>n que ejecutará la petici</w:t>
+      </w:r>
+      <w:r>
+        <w:rPr>
+          <w:sz w:val="24"/>
+        </w:rPr>
+        <w:t>ó</w:t>
+      </w:r>
+      <w:r>
+        <w:rPr>
+          <w:sz w:val="24"/>
+        </w:rPr>
+        <w:t>n http</w:t>
+      </w:r>
+      <w:r>
+        <w:rPr>
+          <w:sz w:val="24"/>
+        </w:rPr>
+        <w:t>.</w:t>
+      </w:r>
+    </w:p>
+    <w:p>
+      <w:pPr>
+        <w:spacing w:line="360" w:lineRule="auto"/>
+        <w:jc w:val="both"/>
+        <w:rPr>
+          <w:sz w:val="24"/>
+        </w:rPr>
+      </w:pPr>
+      <w:r>
+        <w:rPr>
+          <w:sz w:val="24"/>
+        </w:rPr>
+        <w:t>#TK</w:t>
+      </w:r>
+      <w:r>
+        <w:rPr>
+          <w:sz w:val="24"/>
+        </w:rPr>
+        <w:t xml:space="preserve">- </w:t>
+      </w:r>
+      <w:proofErr w:type="spellStart"/>
+      <w:r>
+        <w:rPr>
+          <w:sz w:val="24"/>
+        </w:rPr>
+        <w:t>Testing</w:t>
+      </w:r>
+      <w:proofErr w:type="spellEnd"/>
+      <w:r>
+        <w:rPr>
+          <w:sz w:val="24"/>
+        </w:rPr>
+        <w:t xml:space="preserve"> para corroborar el correcto funcionamiento</w:t>
+      </w:r>
+      <w:r>
+        <w:rPr>
+          <w:sz w:val="24"/>
+        </w:rPr>
+        <w:t>.</w:t>
+      </w:r>
     </w:p>
     <w:p>
       <w:pPr>
@@ -12484,7 +12691,25 @@
                 <w:sz w:val="22"/>
                 <w:szCs w:val="22"/>
               </w:rPr>
-              <w:t>Git/GitHub : Instalación y registración</w:t>
+              <w:t>Git/</w:t>
+            </w:r>
+            <w:proofErr w:type="gramStart"/>
+            <w:r>
+              <w:rPr>
+                <w:rFonts w:ascii="Roboto" w:eastAsia="Roboto" w:hAnsi="Roboto" w:cs="Roboto"/>
+                <w:sz w:val="22"/>
+                <w:szCs w:val="22"/>
+              </w:rPr>
+              <w:t>GitHub :</w:t>
+            </w:r>
+            <w:proofErr w:type="gramEnd"/>
+            <w:r>
+              <w:rPr>
+                <w:rFonts w:ascii="Roboto" w:eastAsia="Roboto" w:hAnsi="Roboto" w:cs="Roboto"/>
+                <w:sz w:val="22"/>
+                <w:szCs w:val="22"/>
+              </w:rPr>
+              <w:t xml:space="preserve"> Instalación y registración</w:t>
             </w:r>
           </w:p>
           <w:p>
@@ -12610,6 +12835,7 @@
               <w:rPr>
                 <w:b/>
               </w:rPr>
+              <w:lastRenderedPageBreak/>
               <w:t>Calendario</w:t>
             </w:r>
           </w:p>
@@ -12635,7 +12861,27 @@
                 <w:sz w:val="22"/>
                 <w:szCs w:val="22"/>
               </w:rPr>
-              <w:t>Fecha Inicio = 17/09/2022 -  Fecha de Fin = 03/10/2022</w:t>
+              <w:t xml:space="preserve">Fecha Inicio = 17/09/2022 </w:t>
+            </w:r>
+            <w:proofErr w:type="gramStart"/>
+            <w:r>
+              <w:rPr>
+                <w:rFonts w:ascii="Roboto" w:eastAsia="Roboto" w:hAnsi="Roboto" w:cs="Roboto"/>
+                <w:i/>
+                <w:sz w:val="22"/>
+                <w:szCs w:val="22"/>
+              </w:rPr>
+              <w:t>-  Fecha</w:t>
+            </w:r>
+            <w:proofErr w:type="gramEnd"/>
+            <w:r>
+              <w:rPr>
+                <w:rFonts w:ascii="Roboto" w:eastAsia="Roboto" w:hAnsi="Roboto" w:cs="Roboto"/>
+                <w:i/>
+                <w:sz w:val="22"/>
+                <w:szCs w:val="22"/>
+              </w:rPr>
+              <w:t xml:space="preserve"> de Fin = 03/10/2022</w:t>
             </w:r>
           </w:p>
           <w:p>
@@ -12768,7 +13014,6 @@
               <w:rPr>
                 <w:b/>
               </w:rPr>
-              <w:lastRenderedPageBreak/>
               <w:t xml:space="preserve">Responsabilidades </w:t>
             </w:r>
           </w:p>
@@ -12892,7 +13137,27 @@
                 <w:sz w:val="22"/>
                 <w:szCs w:val="22"/>
               </w:rPr>
-              <w:t>Fecha Inicio = 03/10/2022 -  Fecha de Fin = 17/10/2022</w:t>
+              <w:t xml:space="preserve">Fecha Inicio = 03/10/2022 </w:t>
+            </w:r>
+            <w:proofErr w:type="gramStart"/>
+            <w:r>
+              <w:rPr>
+                <w:rFonts w:ascii="Roboto" w:eastAsia="Roboto" w:hAnsi="Roboto" w:cs="Roboto"/>
+                <w:i/>
+                <w:sz w:val="22"/>
+                <w:szCs w:val="22"/>
+              </w:rPr>
+              <w:t>-  Fecha</w:t>
+            </w:r>
+            <w:proofErr w:type="gramEnd"/>
+            <w:r>
+              <w:rPr>
+                <w:rFonts w:ascii="Roboto" w:eastAsia="Roboto" w:hAnsi="Roboto" w:cs="Roboto"/>
+                <w:i/>
+                <w:sz w:val="22"/>
+                <w:szCs w:val="22"/>
+              </w:rPr>
+              <w:t xml:space="preserve"> de Fin = 17/10/2022</w:t>
             </w:r>
           </w:p>
           <w:p>
@@ -13194,13 +13459,23 @@
                 <w:szCs w:val="22"/>
               </w:rPr>
             </w:pPr>
+            <w:proofErr w:type="gramStart"/>
             <w:r>
               <w:rPr>
                 <w:rFonts w:ascii="Roboto" w:eastAsia="Roboto" w:hAnsi="Roboto" w:cs="Roboto"/>
                 <w:sz w:val="22"/>
                 <w:szCs w:val="22"/>
               </w:rPr>
-              <w:t xml:space="preserve">Consultas : </w:t>
+              <w:t>Consultas :</w:t>
+            </w:r>
+            <w:proofErr w:type="gramEnd"/>
+            <w:r>
+              <w:rPr>
+                <w:rFonts w:ascii="Roboto" w:eastAsia="Roboto" w:hAnsi="Roboto" w:cs="Roboto"/>
+                <w:sz w:val="22"/>
+                <w:szCs w:val="22"/>
+              </w:rPr>
+              <w:t xml:space="preserve"> </w:t>
             </w:r>
             <w:proofErr w:type="spellStart"/>
             <w:r>
@@ -13298,7 +13573,27 @@
                 <w:sz w:val="22"/>
                 <w:szCs w:val="22"/>
               </w:rPr>
-              <w:t>Fecha Inicio = 17/10/2022 -  Fecha de Fin = 14/11/2022</w:t>
+              <w:t xml:space="preserve">Fecha Inicio = 17/10/2022 </w:t>
+            </w:r>
+            <w:proofErr w:type="gramStart"/>
+            <w:r>
+              <w:rPr>
+                <w:rFonts w:ascii="Roboto" w:eastAsia="Roboto" w:hAnsi="Roboto" w:cs="Roboto"/>
+                <w:i/>
+                <w:sz w:val="22"/>
+                <w:szCs w:val="22"/>
+              </w:rPr>
+              <w:t>-  Fecha</w:t>
+            </w:r>
+            <w:proofErr w:type="gramEnd"/>
+            <w:r>
+              <w:rPr>
+                <w:rFonts w:ascii="Roboto" w:eastAsia="Roboto" w:hAnsi="Roboto" w:cs="Roboto"/>
+                <w:i/>
+                <w:sz w:val="22"/>
+                <w:szCs w:val="22"/>
+              </w:rPr>
+              <w:t xml:space="preserve"> de Fin = 14/11/2022</w:t>
             </w:r>
           </w:p>
           <w:p>
@@ -13437,7 +13732,7 @@
         <w:tblLook w:val="0000" w:firstRow="0" w:lastRow="0" w:firstColumn="0" w:lastColumn="0" w:noHBand="0" w:noVBand="0"/>
       </w:tblPr>
       <w:tblGrid>
-        <w:gridCol w:w="2222"/>
+        <w:gridCol w:w="2039"/>
         <w:gridCol w:w="6693"/>
       </w:tblGrid>
       <w:tr>
@@ -13464,7 +13759,6 @@
             <w:r>
               <w:rPr>
                 <w:b/>
-                <w:sz w:val="22"/>
               </w:rPr>
               <w:t>N°</w:t>
             </w:r>
@@ -13472,7 +13766,6 @@
             <w:r>
               <w:rPr>
                 <w:b/>
-                <w:sz w:val="22"/>
               </w:rPr>
               <w:t xml:space="preserve"> de sprint</w:t>
             </w:r>
@@ -13526,7 +13819,6 @@
             <w:r>
               <w:rPr>
                 <w:b/>
-                <w:sz w:val="22"/>
               </w:rPr>
               <w:t>Sprint Backlog</w:t>
             </w:r>
@@ -13576,9 +13868,7 @@
             <w:r>
               <w:rPr>
                 <w:b/>
-                <w:sz w:val="22"/>
-              </w:rPr>
-              <w:lastRenderedPageBreak/>
+              </w:rPr>
               <w:t xml:space="preserve">Responsabilidades </w:t>
             </w:r>
           </w:p>
@@ -13819,7 +14109,6 @@
             <w:r>
               <w:rPr>
                 <w:b/>
-                <w:sz w:val="22"/>
               </w:rPr>
               <w:t>Calendario</w:t>
             </w:r>
@@ -13854,7 +14143,7 @@
                 <w:i/>
                 <w:sz w:val="22"/>
               </w:rPr>
-              <w:t>Fecha Inicio = 10/04/2023 -  Fecha de Fin = 21/04/2023</w:t>
+              <w:t>Fecha Inicio = 10/04/2023 - Fecha de Fin = 21/04/2023</w:t>
             </w:r>
           </w:p>
           <w:p/>
@@ -13884,7 +14173,6 @@
             <w:r>
               <w:rPr>
                 <w:b/>
-                <w:sz w:val="22"/>
               </w:rPr>
               <w:t>Inconvenientes:</w:t>
             </w:r>
@@ -13896,9 +14184,6 @@
               </w:tabs>
             </w:pPr>
             <w:r>
-              <w:rPr>
-                <w:sz w:val="22"/>
-              </w:rPr>
               <w:tab/>
             </w:r>
           </w:p>
@@ -13922,6 +14207,1200 @@
         <w:jc w:val="both"/>
       </w:pPr>
     </w:p>
+    <w:tbl>
+      <w:tblPr>
+        <w:tblW w:w="0" w:type="auto"/>
+        <w:tblInd w:w="108" w:type="dxa"/>
+        <w:tblCellMar>
+          <w:left w:w="10" w:type="dxa"/>
+          <w:right w:w="10" w:type="dxa"/>
+        </w:tblCellMar>
+        <w:tblLook w:val="0000" w:firstRow="0" w:lastRow="0" w:firstColumn="0" w:lastColumn="0" w:noHBand="0" w:noVBand="0"/>
+      </w:tblPr>
+      <w:tblGrid>
+        <w:gridCol w:w="2039"/>
+        <w:gridCol w:w="6693"/>
+      </w:tblGrid>
+      <w:tr>
+        <w:trPr>
+          <w:trHeight w:val="1"/>
+        </w:trPr>
+        <w:tc>
+          <w:tcPr>
+            <w:tcW w:w="2039" w:type="dxa"/>
+            <w:tcBorders>
+              <w:top w:val="single" w:sz="4" w:space="0" w:color="000000"/>
+              <w:left w:val="single" w:sz="4" w:space="0" w:color="000000"/>
+              <w:bottom w:val="single" w:sz="4" w:space="0" w:color="000000"/>
+              <w:right w:val="single" w:sz="4" w:space="0" w:color="000000"/>
+            </w:tcBorders>
+            <w:shd w:val="clear" w:color="000000" w:fill="FFFFFF"/>
+            <w:tcMar>
+              <w:left w:w="108" w:type="dxa"/>
+              <w:right w:w="108" w:type="dxa"/>
+            </w:tcMar>
+          </w:tcPr>
+          <w:p>
+            <w:proofErr w:type="spellStart"/>
+            <w:r>
+              <w:rPr>
+                <w:b/>
+              </w:rPr>
+              <w:t>N°</w:t>
+            </w:r>
+            <w:proofErr w:type="spellEnd"/>
+            <w:r>
+              <w:rPr>
+                <w:b/>
+              </w:rPr>
+              <w:t xml:space="preserve"> de sprint</w:t>
+            </w:r>
+          </w:p>
+        </w:tc>
+        <w:tc>
+          <w:tcPr>
+            <w:tcW w:w="6693" w:type="dxa"/>
+            <w:tcBorders>
+              <w:top w:val="single" w:sz="4" w:space="0" w:color="000000"/>
+              <w:left w:val="single" w:sz="4" w:space="0" w:color="000000"/>
+              <w:bottom w:val="single" w:sz="4" w:space="0" w:color="000000"/>
+              <w:right w:val="single" w:sz="4" w:space="0" w:color="000000"/>
+            </w:tcBorders>
+            <w:shd w:val="clear" w:color="000000" w:fill="FFFFFF"/>
+            <w:tcMar>
+              <w:left w:w="108" w:type="dxa"/>
+              <w:right w:w="108" w:type="dxa"/>
+            </w:tcMar>
+          </w:tcPr>
+          <w:p>
+            <w:r>
+              <w:rPr>
+                <w:sz w:val="22"/>
+              </w:rPr>
+              <w:t>0</w:t>
+            </w:r>
+            <w:r>
+              <w:rPr>
+                <w:sz w:val="22"/>
+              </w:rPr>
+              <w:t>1</w:t>
+            </w:r>
+          </w:p>
+        </w:tc>
+      </w:tr>
+      <w:tr>
+        <w:trPr>
+          <w:trHeight w:val="1"/>
+        </w:trPr>
+        <w:tc>
+          <w:tcPr>
+            <w:tcW w:w="2039" w:type="dxa"/>
+            <w:tcBorders>
+              <w:top w:val="single" w:sz="4" w:space="0" w:color="000000"/>
+              <w:left w:val="single" w:sz="4" w:space="0" w:color="000000"/>
+              <w:bottom w:val="single" w:sz="4" w:space="0" w:color="000000"/>
+              <w:right w:val="single" w:sz="4" w:space="0" w:color="000000"/>
+            </w:tcBorders>
+            <w:shd w:val="clear" w:color="000000" w:fill="FFFFFF"/>
+            <w:tcMar>
+              <w:left w:w="108" w:type="dxa"/>
+              <w:right w:w="108" w:type="dxa"/>
+            </w:tcMar>
+          </w:tcPr>
+          <w:p>
+            <w:r>
+              <w:rPr>
+                <w:b/>
+              </w:rPr>
+              <w:t>Sprint Backlog</w:t>
+            </w:r>
+          </w:p>
+        </w:tc>
+        <w:tc>
+          <w:tcPr>
+            <w:tcW w:w="6693" w:type="dxa"/>
+            <w:tcBorders>
+              <w:top w:val="single" w:sz="4" w:space="0" w:color="000000"/>
+              <w:left w:val="single" w:sz="4" w:space="0" w:color="000000"/>
+              <w:bottom w:val="single" w:sz="4" w:space="0" w:color="000000"/>
+              <w:right w:val="single" w:sz="4" w:space="0" w:color="000000"/>
+            </w:tcBorders>
+            <w:shd w:val="clear" w:color="000000" w:fill="FFFFFF"/>
+            <w:tcMar>
+              <w:left w:w="108" w:type="dxa"/>
+              <w:right w:w="108" w:type="dxa"/>
+            </w:tcMar>
+          </w:tcPr>
+          <w:p/>
+          <w:p/>
+          <w:p/>
+          <w:p/>
+        </w:tc>
+      </w:tr>
+      <w:tr>
+        <w:trPr>
+          <w:trHeight w:val="1"/>
+        </w:trPr>
+        <w:tc>
+          <w:tcPr>
+            <w:tcW w:w="2039" w:type="dxa"/>
+            <w:tcBorders>
+              <w:top w:val="single" w:sz="4" w:space="0" w:color="000000"/>
+              <w:left w:val="single" w:sz="4" w:space="0" w:color="000000"/>
+              <w:bottom w:val="single" w:sz="4" w:space="0" w:color="000000"/>
+              <w:right w:val="single" w:sz="4" w:space="0" w:color="000000"/>
+            </w:tcBorders>
+            <w:shd w:val="clear" w:color="000000" w:fill="FFFFFF"/>
+            <w:tcMar>
+              <w:left w:w="108" w:type="dxa"/>
+              <w:right w:w="108" w:type="dxa"/>
+            </w:tcMar>
+          </w:tcPr>
+          <w:p>
+            <w:r>
+              <w:rPr>
+                <w:b/>
+              </w:rPr>
+              <w:t xml:space="preserve">Responsabilidades </w:t>
+            </w:r>
+          </w:p>
+        </w:tc>
+        <w:tc>
+          <w:tcPr>
+            <w:tcW w:w="6693" w:type="dxa"/>
+            <w:tcBorders>
+              <w:top w:val="single" w:sz="4" w:space="0" w:color="000000"/>
+              <w:left w:val="single" w:sz="4" w:space="0" w:color="000000"/>
+              <w:bottom w:val="single" w:sz="4" w:space="0" w:color="000000"/>
+              <w:right w:val="single" w:sz="4" w:space="0" w:color="000000"/>
+            </w:tcBorders>
+            <w:shd w:val="clear" w:color="000000" w:fill="FFFFFF"/>
+            <w:tcMar>
+              <w:left w:w="108" w:type="dxa"/>
+              <w:right w:w="108" w:type="dxa"/>
+            </w:tcMar>
+          </w:tcPr>
+          <w:p>
+            <w:pPr>
+              <w:pStyle w:val="Ttulo5"/>
+              <w:shd w:val="clear" w:color="auto" w:fill="FFFFFF"/>
+              <w:spacing w:before="0"/>
+              <w:rPr>
+                <w:rFonts w:ascii="Roboto" w:hAnsi="Roboto" w:cs="Segoe UI"/>
+              </w:rPr>
+            </w:pPr>
+            <w:r>
+              <w:rPr>
+                <w:rFonts w:ascii="Roboto" w:hAnsi="Roboto" w:cs="Segoe UI"/>
+              </w:rPr>
+              <w:t>Punto inicial de Implementación FRONTEND</w:t>
+            </w:r>
+          </w:p>
+          <w:p>
+            <w:pPr>
+              <w:pStyle w:val="NormalWeb"/>
+              <w:shd w:val="clear" w:color="auto" w:fill="FFFFFF"/>
+              <w:spacing w:before="0" w:beforeAutospacing="0"/>
+              <w:rPr>
+                <w:rFonts w:ascii="Roboto" w:hAnsi="Roboto" w:cs="Segoe UI"/>
+                <w:color w:val="1D2125"/>
+                <w:sz w:val="22"/>
+                <w:szCs w:val="22"/>
+              </w:rPr>
+            </w:pPr>
+            <w:r>
+              <w:rPr>
+                <w:rFonts w:ascii="Roboto" w:hAnsi="Roboto" w:cs="Segoe UI"/>
+                <w:color w:val="1D2125"/>
+                <w:sz w:val="22"/>
+                <w:szCs w:val="22"/>
+              </w:rPr>
+              <w:t>Convertir los archivos .</w:t>
+            </w:r>
+            <w:proofErr w:type="spellStart"/>
+            <w:r>
+              <w:rPr>
+                <w:rFonts w:ascii="Roboto" w:hAnsi="Roboto" w:cs="Segoe UI"/>
+                <w:color w:val="1D2125"/>
+                <w:sz w:val="22"/>
+                <w:szCs w:val="22"/>
+              </w:rPr>
+              <w:t>html</w:t>
+            </w:r>
+            <w:proofErr w:type="spellEnd"/>
+            <w:r>
+              <w:rPr>
+                <w:rFonts w:ascii="Roboto" w:hAnsi="Roboto" w:cs="Segoe UI"/>
+                <w:color w:val="1D2125"/>
+                <w:sz w:val="22"/>
+                <w:szCs w:val="22"/>
+              </w:rPr>
+              <w:t xml:space="preserve"> del proyecto previo, en una </w:t>
+            </w:r>
+            <w:r>
+              <w:rPr>
+                <w:rStyle w:val="Textoennegrita"/>
+                <w:rFonts w:ascii="Roboto" w:hAnsi="Roboto" w:cs="Segoe UI"/>
+                <w:color w:val="1D2125"/>
+                <w:sz w:val="22"/>
+                <w:szCs w:val="22"/>
+              </w:rPr>
+              <w:t>SPA en Angular</w:t>
+            </w:r>
+            <w:r>
+              <w:rPr>
+                <w:rFonts w:ascii="Roboto" w:hAnsi="Roboto" w:cs="Segoe UI"/>
+                <w:color w:val="1D2125"/>
+                <w:sz w:val="22"/>
+                <w:szCs w:val="22"/>
+              </w:rPr>
+              <w:t> con módulos (</w:t>
+            </w:r>
+            <w:proofErr w:type="spellStart"/>
+            <w:r>
+              <w:rPr>
+                <w:rStyle w:val="Textoennegrita"/>
+                <w:rFonts w:ascii="Roboto" w:hAnsi="Roboto" w:cs="Segoe UI"/>
+                <w:i/>
+                <w:iCs/>
+                <w:color w:val="1D2125"/>
+                <w:sz w:val="22"/>
+                <w:szCs w:val="22"/>
+              </w:rPr>
+              <w:t>Layouts</w:t>
+            </w:r>
+            <w:proofErr w:type="spellEnd"/>
+            <w:r>
+              <w:rPr>
+                <w:rStyle w:val="Textoennegrita"/>
+                <w:rFonts w:ascii="Roboto" w:hAnsi="Roboto" w:cs="Segoe UI"/>
+                <w:i/>
+                <w:iCs/>
+                <w:color w:val="1D2125"/>
+                <w:sz w:val="22"/>
+                <w:szCs w:val="22"/>
+              </w:rPr>
+              <w:t>/</w:t>
+            </w:r>
+            <w:proofErr w:type="spellStart"/>
+            <w:r>
+              <w:rPr>
+                <w:rStyle w:val="Textoennegrita"/>
+                <w:rFonts w:ascii="Roboto" w:hAnsi="Roboto" w:cs="Segoe UI"/>
+                <w:i/>
+                <w:iCs/>
+                <w:color w:val="1D2125"/>
+                <w:sz w:val="22"/>
+                <w:szCs w:val="22"/>
+              </w:rPr>
+              <w:t>Shared</w:t>
+            </w:r>
+            <w:proofErr w:type="spellEnd"/>
+            <w:r>
+              <w:rPr>
+                <w:rStyle w:val="Textoennegrita"/>
+                <w:rFonts w:ascii="Roboto" w:hAnsi="Roboto" w:cs="Segoe UI"/>
+                <w:i/>
+                <w:iCs/>
+                <w:color w:val="1D2125"/>
+                <w:sz w:val="22"/>
+                <w:szCs w:val="22"/>
+              </w:rPr>
+              <w:t xml:space="preserve"> y Pages</w:t>
+            </w:r>
+            <w:r>
+              <w:rPr>
+                <w:rFonts w:ascii="Roboto" w:hAnsi="Roboto" w:cs="Segoe UI"/>
+                <w:color w:val="1D2125"/>
+                <w:sz w:val="22"/>
+                <w:szCs w:val="22"/>
+              </w:rPr>
+              <w:t> son un ejemplo) con sus </w:t>
+            </w:r>
+            <w:proofErr w:type="spellStart"/>
+            <w:r>
+              <w:rPr>
+                <w:rStyle w:val="nfasis"/>
+                <w:rFonts w:ascii="Roboto" w:hAnsi="Roboto" w:cs="Segoe UI"/>
+                <w:color w:val="1D2125"/>
+                <w:sz w:val="22"/>
+                <w:szCs w:val="22"/>
+              </w:rPr>
+              <w:t>components</w:t>
+            </w:r>
+            <w:proofErr w:type="spellEnd"/>
+            <w:r>
+              <w:rPr>
+                <w:rStyle w:val="nfasis"/>
+                <w:rFonts w:ascii="Roboto" w:hAnsi="Roboto" w:cs="Segoe UI"/>
+                <w:color w:val="1D2125"/>
+                <w:sz w:val="22"/>
+                <w:szCs w:val="22"/>
+              </w:rPr>
+              <w:t> </w:t>
+            </w:r>
+            <w:r>
+              <w:rPr>
+                <w:rFonts w:ascii="Roboto" w:hAnsi="Roboto" w:cs="Segoe UI"/>
+                <w:color w:val="1D2125"/>
+                <w:sz w:val="22"/>
+                <w:szCs w:val="22"/>
+              </w:rPr>
+              <w:t>correspondientes. (</w:t>
+            </w:r>
+            <w:r>
+              <w:rPr>
+                <w:rStyle w:val="Textoennegrita"/>
+                <w:rFonts w:ascii="Roboto" w:hAnsi="Roboto" w:cs="Segoe UI"/>
+                <w:color w:val="1D2125"/>
+                <w:sz w:val="22"/>
+                <w:szCs w:val="22"/>
+              </w:rPr>
+              <w:t>HOME, REGISTRO, LOGIN, DASHBOARD</w:t>
+            </w:r>
+            <w:r>
+              <w:rPr>
+                <w:rFonts w:ascii="Roboto" w:hAnsi="Roboto" w:cs="Segoe UI"/>
+                <w:color w:val="1D2125"/>
+                <w:sz w:val="22"/>
+                <w:szCs w:val="22"/>
+              </w:rPr>
+              <w:t>)</w:t>
+            </w:r>
+          </w:p>
+          <w:p>
+            <w:pPr>
+              <w:pStyle w:val="NormalWeb"/>
+              <w:shd w:val="clear" w:color="auto" w:fill="FFFFFF"/>
+              <w:spacing w:before="0" w:beforeAutospacing="0"/>
+              <w:rPr>
+                <w:rFonts w:ascii="Roboto" w:hAnsi="Roboto" w:cs="Segoe UI"/>
+                <w:color w:val="1D2125"/>
+                <w:sz w:val="22"/>
+                <w:szCs w:val="22"/>
+              </w:rPr>
+            </w:pPr>
+            <w:r>
+              <w:rPr>
+                <w:rFonts w:ascii="Roboto" w:hAnsi="Roboto" w:cs="Segoe UI"/>
+                <w:color w:val="1D2125"/>
+                <w:sz w:val="22"/>
+                <w:szCs w:val="22"/>
+              </w:rPr>
+              <w:lastRenderedPageBreak/>
+              <w:t>Crear </w:t>
+            </w:r>
+            <w:r>
+              <w:rPr>
+                <w:rStyle w:val="Textoennegrita"/>
+                <w:rFonts w:ascii="Roboto" w:hAnsi="Roboto" w:cs="Segoe UI"/>
+                <w:color w:val="1D2125"/>
+                <w:sz w:val="22"/>
+                <w:szCs w:val="22"/>
+              </w:rPr>
+              <w:t>módulos y componentes</w:t>
+            </w:r>
+            <w:r>
+              <w:rPr>
+                <w:rFonts w:ascii="Roboto" w:hAnsi="Roboto" w:cs="Segoe UI"/>
+                <w:color w:val="1D2125"/>
+                <w:sz w:val="22"/>
+                <w:szCs w:val="22"/>
+              </w:rPr>
+              <w:t xml:space="preserve"> para la tienda virtual o </w:t>
+            </w:r>
+            <w:proofErr w:type="spellStart"/>
+            <w:r>
+              <w:rPr>
+                <w:rFonts w:ascii="Roboto" w:hAnsi="Roboto" w:cs="Segoe UI"/>
+                <w:color w:val="1D2125"/>
+                <w:sz w:val="22"/>
+                <w:szCs w:val="22"/>
+              </w:rPr>
+              <w:t>ecommerce</w:t>
+            </w:r>
+            <w:proofErr w:type="spellEnd"/>
+            <w:r>
+              <w:rPr>
+                <w:rFonts w:ascii="Roboto" w:hAnsi="Roboto" w:cs="Segoe UI"/>
+                <w:color w:val="1D2125"/>
+                <w:sz w:val="22"/>
+                <w:szCs w:val="22"/>
+              </w:rPr>
+              <w:t>. (PRODUCTO o SERVICIOS, PRODUCTO INDIVIDUAL, COMPRA).</w:t>
+            </w:r>
+          </w:p>
+          <w:p>
+            <w:pPr>
+              <w:pStyle w:val="NormalWeb"/>
+              <w:shd w:val="clear" w:color="auto" w:fill="FFFFFF"/>
+              <w:spacing w:before="0" w:beforeAutospacing="0"/>
+              <w:rPr>
+                <w:rFonts w:ascii="Roboto" w:hAnsi="Roboto" w:cs="Segoe UI"/>
+                <w:color w:val="1D2125"/>
+                <w:sz w:val="22"/>
+                <w:szCs w:val="22"/>
+              </w:rPr>
+            </w:pPr>
+            <w:r>
+              <w:rPr>
+                <w:rFonts w:ascii="Roboto" w:hAnsi="Roboto" w:cs="Segoe UI"/>
+                <w:color w:val="1D2125"/>
+                <w:sz w:val="22"/>
+                <w:szCs w:val="22"/>
+              </w:rPr>
+              <w:t xml:space="preserve">Incorporar la navegabilidad de la aplicación </w:t>
+            </w:r>
+            <w:r>
+              <w:rPr>
+                <w:rFonts w:ascii="Roboto" w:hAnsi="Roboto" w:cs="Segoe UI"/>
+                <w:color w:val="1D2125"/>
+                <w:sz w:val="22"/>
+                <w:szCs w:val="22"/>
+              </w:rPr>
+              <w:t>me</w:t>
+            </w:r>
+            <w:r>
+              <w:rPr>
+                <w:rFonts w:ascii="Roboto" w:hAnsi="Roboto" w:cs="Segoe UI"/>
+                <w:color w:val="1D2125"/>
+                <w:sz w:val="22"/>
+                <w:szCs w:val="22"/>
+              </w:rPr>
+              <w:t>diante </w:t>
+            </w:r>
+            <w:proofErr w:type="spellStart"/>
+            <w:r>
+              <w:rPr>
+                <w:rStyle w:val="Textoennegrita"/>
+                <w:rFonts w:ascii="Roboto" w:hAnsi="Roboto" w:cs="Segoe UI"/>
+                <w:color w:val="1D2125"/>
+                <w:sz w:val="22"/>
+                <w:szCs w:val="22"/>
+              </w:rPr>
+              <w:t>Routing</w:t>
+            </w:r>
+            <w:proofErr w:type="spellEnd"/>
+            <w:r>
+              <w:rPr>
+                <w:rStyle w:val="Textoennegrita"/>
+                <w:rFonts w:ascii="Roboto" w:hAnsi="Roboto" w:cs="Segoe UI"/>
+                <w:color w:val="1D2125"/>
+                <w:sz w:val="22"/>
+                <w:szCs w:val="22"/>
+              </w:rPr>
+              <w:t> </w:t>
+            </w:r>
+            <w:r>
+              <w:rPr>
+                <w:rFonts w:ascii="Roboto" w:hAnsi="Roboto" w:cs="Segoe UI"/>
+                <w:color w:val="1D2125"/>
+                <w:sz w:val="22"/>
+                <w:szCs w:val="22"/>
+              </w:rPr>
+              <w:t>con Angular.</w:t>
+            </w:r>
+          </w:p>
+          <w:p>
+            <w:pPr>
+              <w:pStyle w:val="Ttulo5"/>
+              <w:shd w:val="clear" w:color="auto" w:fill="FFFFFF"/>
+              <w:spacing w:before="0"/>
+              <w:rPr>
+                <w:rFonts w:ascii="Roboto" w:hAnsi="Roboto" w:cs="Segoe UI"/>
+              </w:rPr>
+            </w:pPr>
+            <w:r>
+              <w:rPr>
+                <w:rFonts w:ascii="Roboto" w:hAnsi="Roboto" w:cs="Segoe UI"/>
+              </w:rPr>
+              <w:t>Diseño del BACKEND</w:t>
+            </w:r>
+          </w:p>
+          <w:p>
+            <w:pPr>
+              <w:pStyle w:val="NormalWeb"/>
+              <w:shd w:val="clear" w:color="auto" w:fill="FFFFFF"/>
+              <w:spacing w:before="0" w:beforeAutospacing="0"/>
+              <w:rPr>
+                <w:rFonts w:ascii="Roboto" w:hAnsi="Roboto" w:cs="Segoe UI"/>
+                <w:sz w:val="22"/>
+                <w:szCs w:val="22"/>
+              </w:rPr>
+            </w:pPr>
+            <w:r>
+              <w:rPr>
+                <w:rFonts w:ascii="Roboto" w:hAnsi="Roboto" w:cs="Segoe UI"/>
+                <w:sz w:val="22"/>
+                <w:szCs w:val="22"/>
+              </w:rPr>
+              <w:t>Subir en la carpeta documentación las tablas actualizadas de la </w:t>
+            </w:r>
+            <w:r>
+              <w:rPr>
+                <w:rStyle w:val="Textoennegrita"/>
+                <w:rFonts w:ascii="Roboto" w:hAnsi="Roboto" w:cs="Segoe UI"/>
+                <w:sz w:val="22"/>
+                <w:szCs w:val="22"/>
+              </w:rPr>
+              <w:t>base de datos</w:t>
+            </w:r>
+            <w:r>
+              <w:rPr>
+                <w:rFonts w:ascii="Roboto" w:hAnsi="Roboto" w:cs="Segoe UI"/>
+                <w:sz w:val="22"/>
+                <w:szCs w:val="22"/>
+              </w:rPr>
+              <w:t>: </w:t>
+            </w:r>
+          </w:p>
+          <w:p>
+            <w:pPr>
+              <w:numPr>
+                <w:ilvl w:val="0"/>
+                <w:numId w:val="8"/>
+              </w:numPr>
+              <w:shd w:val="clear" w:color="auto" w:fill="FFFFFF"/>
+              <w:spacing w:before="100" w:beforeAutospacing="1" w:after="100" w:afterAutospacing="1"/>
+              <w:rPr>
+                <w:rFonts w:ascii="Roboto" w:hAnsi="Roboto" w:cs="Segoe UI"/>
+                <w:sz w:val="22"/>
+                <w:szCs w:val="22"/>
+              </w:rPr>
+            </w:pPr>
+            <w:r>
+              <w:rPr>
+                <w:rStyle w:val="Textoennegrita"/>
+                <w:rFonts w:ascii="Roboto" w:hAnsi="Roboto" w:cs="Segoe UI"/>
+                <w:sz w:val="22"/>
+                <w:szCs w:val="22"/>
+              </w:rPr>
+              <w:t>Diseño conceptual</w:t>
+            </w:r>
+            <w:r>
+              <w:rPr>
+                <w:rFonts w:ascii="Roboto" w:hAnsi="Roboto" w:cs="Segoe UI"/>
+                <w:sz w:val="22"/>
+                <w:szCs w:val="22"/>
+              </w:rPr>
+              <w:t> al que ya hemos visto como DER: Diagrama Entidad-Relación.</w:t>
+            </w:r>
+          </w:p>
+          <w:p>
+            <w:pPr>
+              <w:numPr>
+                <w:ilvl w:val="0"/>
+                <w:numId w:val="8"/>
+              </w:numPr>
+              <w:shd w:val="clear" w:color="auto" w:fill="FFFFFF"/>
+              <w:spacing w:before="100" w:beforeAutospacing="1" w:after="100" w:afterAutospacing="1"/>
+              <w:rPr>
+                <w:rFonts w:ascii="Roboto" w:hAnsi="Roboto" w:cs="Segoe UI"/>
+                <w:sz w:val="22"/>
+                <w:szCs w:val="22"/>
+              </w:rPr>
+            </w:pPr>
+            <w:r>
+              <w:rPr>
+                <w:rStyle w:val="Textoennegrita"/>
+                <w:rFonts w:ascii="Roboto" w:hAnsi="Roboto" w:cs="Segoe UI"/>
+                <w:sz w:val="22"/>
+                <w:szCs w:val="22"/>
+              </w:rPr>
+              <w:t>Diseño Lógico</w:t>
+            </w:r>
+            <w:r>
+              <w:rPr>
+                <w:rFonts w:ascii="Roboto" w:hAnsi="Roboto" w:cs="Segoe UI"/>
+                <w:sz w:val="22"/>
+                <w:szCs w:val="22"/>
+              </w:rPr>
+              <w:t> que consta de la Normalización y el Modelo Relacional.</w:t>
+            </w:r>
+          </w:p>
+          <w:p>
+            <w:pPr>
+              <w:numPr>
+                <w:ilvl w:val="0"/>
+                <w:numId w:val="8"/>
+              </w:numPr>
+              <w:shd w:val="clear" w:color="auto" w:fill="FFFFFF"/>
+              <w:spacing w:before="100" w:beforeAutospacing="1" w:after="100" w:afterAutospacing="1"/>
+              <w:rPr>
+                <w:rFonts w:ascii="Roboto" w:hAnsi="Roboto" w:cs="Segoe UI"/>
+                <w:sz w:val="22"/>
+                <w:szCs w:val="22"/>
+              </w:rPr>
+            </w:pPr>
+            <w:r>
+              <w:rPr>
+                <w:rStyle w:val="Textoennegrita"/>
+                <w:rFonts w:ascii="Roboto" w:hAnsi="Roboto" w:cs="Segoe UI"/>
+                <w:sz w:val="22"/>
+                <w:szCs w:val="22"/>
+              </w:rPr>
+              <w:t>Diseño Físico</w:t>
+            </w:r>
+            <w:r>
+              <w:rPr>
+                <w:rFonts w:ascii="Roboto" w:hAnsi="Roboto" w:cs="Segoe UI"/>
+                <w:sz w:val="22"/>
+                <w:szCs w:val="22"/>
+              </w:rPr>
+              <w:t> que es el script legible de la DB en MySQL.</w:t>
+            </w:r>
+          </w:p>
+          <w:p>
+            <w:pPr>
+              <w:numPr>
+                <w:ilvl w:val="0"/>
+                <w:numId w:val="8"/>
+              </w:numPr>
+              <w:shd w:val="clear" w:color="auto" w:fill="FFFFFF"/>
+              <w:spacing w:before="100" w:beforeAutospacing="1" w:after="100" w:afterAutospacing="1"/>
+              <w:rPr>
+                <w:rFonts w:ascii="Roboto" w:hAnsi="Roboto" w:cs="Segoe UI"/>
+                <w:sz w:val="22"/>
+                <w:szCs w:val="22"/>
+              </w:rPr>
+            </w:pPr>
+            <w:r>
+              <w:rPr>
+                <w:rFonts w:ascii="Roboto" w:hAnsi="Roboto" w:cs="Segoe UI"/>
+                <w:sz w:val="22"/>
+                <w:szCs w:val="22"/>
+              </w:rPr>
+              <w:t>Crear un </w:t>
+            </w:r>
+            <w:r>
+              <w:rPr>
+                <w:rStyle w:val="Textoennegrita"/>
+                <w:rFonts w:ascii="Roboto" w:hAnsi="Roboto" w:cs="Segoe UI"/>
+                <w:sz w:val="22"/>
+                <w:szCs w:val="22"/>
+              </w:rPr>
+              <w:t>Diagrama de Clases y Casos de Uso</w:t>
+            </w:r>
+            <w:r>
+              <w:rPr>
+                <w:rFonts w:ascii="Roboto" w:hAnsi="Roboto" w:cs="Segoe UI"/>
+                <w:sz w:val="22"/>
+                <w:szCs w:val="22"/>
+              </w:rPr>
+              <w:t> para facilitar el modelado en POO.</w:t>
+            </w:r>
+          </w:p>
+          <w:p>
+            <w:pPr>
+              <w:pStyle w:val="Ttulo5"/>
+              <w:shd w:val="clear" w:color="auto" w:fill="FFFFFF"/>
+              <w:spacing w:before="0"/>
+              <w:rPr>
+                <w:rFonts w:ascii="Roboto" w:hAnsi="Roboto" w:cs="Segoe UI"/>
+              </w:rPr>
+            </w:pPr>
+            <w:r>
+              <w:rPr>
+                <w:rFonts w:ascii="Roboto" w:hAnsi="Roboto" w:cs="Segoe UI"/>
+              </w:rPr>
+              <w:t>GESTION DE PROYECTO</w:t>
+            </w:r>
+          </w:p>
+          <w:p>
+            <w:pPr>
+              <w:pStyle w:val="NormalWeb"/>
+              <w:shd w:val="clear" w:color="auto" w:fill="FFFFFF"/>
+              <w:spacing w:before="0" w:beforeAutospacing="0"/>
+              <w:rPr>
+                <w:rFonts w:ascii="Roboto" w:hAnsi="Roboto" w:cs="Segoe UI"/>
+                <w:sz w:val="22"/>
+                <w:szCs w:val="22"/>
+              </w:rPr>
+            </w:pPr>
+            <w:r>
+              <w:rPr>
+                <w:rFonts w:ascii="Roboto" w:hAnsi="Roboto" w:cs="Segoe UI"/>
+                <w:sz w:val="22"/>
+                <w:szCs w:val="22"/>
+              </w:rPr>
+              <w:t xml:space="preserve">Subir al repo grupal en GitHub, mediante comandos GIT desde el local, pueden crearla en una </w:t>
+            </w:r>
+            <w:proofErr w:type="spellStart"/>
+            <w:r>
+              <w:rPr>
+                <w:rFonts w:ascii="Roboto" w:hAnsi="Roboto" w:cs="Segoe UI"/>
+                <w:sz w:val="22"/>
+                <w:szCs w:val="22"/>
+              </w:rPr>
+              <w:t>branch</w:t>
+            </w:r>
+            <w:proofErr w:type="spellEnd"/>
+            <w:r>
+              <w:rPr>
+                <w:rFonts w:ascii="Roboto" w:hAnsi="Roboto" w:cs="Segoe UI"/>
+                <w:sz w:val="22"/>
+                <w:szCs w:val="22"/>
+              </w:rPr>
+              <w:t xml:space="preserve"> por desarrollador para que cada uno tenga una copia, o directamente crear una </w:t>
+            </w:r>
+            <w:proofErr w:type="spellStart"/>
+            <w:r>
+              <w:rPr>
+                <w:rFonts w:ascii="Roboto" w:hAnsi="Roboto" w:cs="Segoe UI"/>
+                <w:sz w:val="22"/>
+                <w:szCs w:val="22"/>
+              </w:rPr>
+              <w:t>branch</w:t>
+            </w:r>
+            <w:proofErr w:type="spellEnd"/>
+            <w:r>
+              <w:rPr>
+                <w:rFonts w:ascii="Roboto" w:hAnsi="Roboto" w:cs="Segoe UI"/>
+                <w:sz w:val="22"/>
+                <w:szCs w:val="22"/>
+              </w:rPr>
+              <w:t> </w:t>
+            </w:r>
+            <w:r>
+              <w:rPr>
+                <w:rStyle w:val="Textoennegrita"/>
+                <w:rFonts w:ascii="Roboto" w:hAnsi="Roboto" w:cs="Segoe UI"/>
+                <w:sz w:val="22"/>
+                <w:szCs w:val="22"/>
+              </w:rPr>
+              <w:t>FEATURE</w:t>
+            </w:r>
+            <w:r>
+              <w:rPr>
+                <w:rFonts w:ascii="Roboto" w:hAnsi="Roboto" w:cs="Segoe UI"/>
+                <w:sz w:val="22"/>
+                <w:szCs w:val="22"/>
+              </w:rPr>
+              <w:t xml:space="preserve">, para actualizar los cambios que no se encuentran aún en condiciones de incorporarse a la </w:t>
+            </w:r>
+            <w:proofErr w:type="spellStart"/>
+            <w:r>
+              <w:rPr>
+                <w:rFonts w:ascii="Roboto" w:hAnsi="Roboto" w:cs="Segoe UI"/>
+                <w:sz w:val="22"/>
+                <w:szCs w:val="22"/>
+              </w:rPr>
+              <w:t>branch</w:t>
+            </w:r>
+            <w:proofErr w:type="spellEnd"/>
+            <w:r>
+              <w:rPr>
+                <w:rFonts w:ascii="Roboto" w:hAnsi="Roboto" w:cs="Segoe UI"/>
+                <w:sz w:val="22"/>
+                <w:szCs w:val="22"/>
+              </w:rPr>
+              <w:t> </w:t>
+            </w:r>
+            <w:r>
+              <w:rPr>
+                <w:rStyle w:val="Textoennegrita"/>
+                <w:rFonts w:ascii="Roboto" w:hAnsi="Roboto" w:cs="Segoe UI"/>
+                <w:sz w:val="22"/>
+                <w:szCs w:val="22"/>
+              </w:rPr>
+              <w:t>DEVELOP</w:t>
+            </w:r>
+            <w:r>
+              <w:rPr>
+                <w:rFonts w:ascii="Roboto" w:hAnsi="Roboto" w:cs="Segoe UI"/>
+                <w:sz w:val="22"/>
+                <w:szCs w:val="22"/>
+              </w:rPr>
+              <w:t>.</w:t>
+            </w:r>
+          </w:p>
+          <w:p>
+            <w:pPr>
+              <w:pStyle w:val="NormalWeb"/>
+              <w:shd w:val="clear" w:color="auto" w:fill="FFFFFF"/>
+              <w:spacing w:before="0" w:beforeAutospacing="0"/>
+              <w:rPr>
+                <w:rFonts w:ascii="Roboto" w:hAnsi="Roboto" w:cs="Segoe UI"/>
+                <w:sz w:val="22"/>
+                <w:szCs w:val="22"/>
+              </w:rPr>
+            </w:pPr>
+            <w:r>
+              <w:rPr>
+                <w:rFonts w:ascii="Roboto" w:hAnsi="Roboto" w:cs="Segoe UI"/>
+                <w:sz w:val="22"/>
+                <w:szCs w:val="22"/>
+              </w:rPr>
+              <w:t xml:space="preserve">En GitHub, mediante la sección WIKI deben reflejar los avances individuales y de equipo en relación a Scrum (Ceremonias, roles, historias de usuarios, </w:t>
+            </w:r>
+            <w:proofErr w:type="spellStart"/>
+            <w:r>
+              <w:rPr>
+                <w:rFonts w:ascii="Roboto" w:hAnsi="Roboto" w:cs="Segoe UI"/>
+                <w:sz w:val="22"/>
+                <w:szCs w:val="22"/>
+              </w:rPr>
+              <w:t>etc</w:t>
+            </w:r>
+            <w:proofErr w:type="spellEnd"/>
+            <w:r>
+              <w:rPr>
+                <w:rFonts w:ascii="Roboto" w:hAnsi="Roboto" w:cs="Segoe UI"/>
+                <w:sz w:val="22"/>
+                <w:szCs w:val="22"/>
+              </w:rPr>
+              <w:t>). Actualizar IEEE830.</w:t>
+            </w:r>
+          </w:p>
+          <w:p>
+            <w:pPr>
+              <w:numPr>
+                <w:ilvl w:val="0"/>
+                <w:numId w:val="9"/>
+              </w:numPr>
+              <w:shd w:val="clear" w:color="auto" w:fill="FFFFFF"/>
+              <w:spacing w:before="100" w:beforeAutospacing="1" w:after="100" w:afterAutospacing="1"/>
+              <w:rPr>
+                <w:rFonts w:ascii="Roboto" w:hAnsi="Roboto" w:cs="Segoe UI"/>
+                <w:sz w:val="22"/>
+                <w:szCs w:val="22"/>
+              </w:rPr>
+            </w:pPr>
+            <w:r>
+              <w:rPr>
+                <w:rFonts w:ascii="Roboto" w:hAnsi="Roboto" w:cs="Segoe UI"/>
+                <w:sz w:val="22"/>
+                <w:szCs w:val="22"/>
+              </w:rPr>
+              <w:t> </w:t>
+            </w:r>
+            <w:r>
+              <w:rPr>
+                <w:rStyle w:val="Textoennegrita"/>
+                <w:rFonts w:ascii="Roboto" w:hAnsi="Roboto" w:cs="Segoe UI"/>
+                <w:sz w:val="22"/>
+                <w:szCs w:val="22"/>
+              </w:rPr>
+              <w:t>“FEATURE”</w:t>
+            </w:r>
+            <w:r>
+              <w:rPr>
+                <w:rFonts w:ascii="Roboto" w:hAnsi="Roboto" w:cs="Segoe UI"/>
+                <w:sz w:val="22"/>
+                <w:szCs w:val="22"/>
+              </w:rPr>
+              <w:t xml:space="preserve"> son las </w:t>
+            </w:r>
+            <w:proofErr w:type="spellStart"/>
+            <w:r>
+              <w:rPr>
+                <w:rFonts w:ascii="Roboto" w:hAnsi="Roboto" w:cs="Segoe UI"/>
+                <w:sz w:val="22"/>
+                <w:szCs w:val="22"/>
+              </w:rPr>
+              <w:t>branchs</w:t>
+            </w:r>
+            <w:proofErr w:type="spellEnd"/>
+            <w:r>
+              <w:rPr>
+                <w:rFonts w:ascii="Roboto" w:hAnsi="Roboto" w:cs="Segoe UI"/>
+                <w:sz w:val="22"/>
+                <w:szCs w:val="22"/>
+              </w:rPr>
+              <w:t xml:space="preserve"> en las que se trabaja la mayor parte del tiempo. Cuando no se utilizan más se borran.</w:t>
+            </w:r>
+          </w:p>
+          <w:p>
+            <w:pPr>
+              <w:numPr>
+                <w:ilvl w:val="0"/>
+                <w:numId w:val="9"/>
+              </w:numPr>
+              <w:shd w:val="clear" w:color="auto" w:fill="FFFFFF"/>
+              <w:spacing w:before="100" w:beforeAutospacing="1" w:after="100" w:afterAutospacing="1"/>
+              <w:rPr>
+                <w:rFonts w:ascii="Roboto" w:hAnsi="Roboto" w:cs="Segoe UI"/>
+                <w:sz w:val="22"/>
+                <w:szCs w:val="22"/>
+              </w:rPr>
+            </w:pPr>
+            <w:r>
+              <w:rPr>
+                <w:rFonts w:ascii="Roboto" w:hAnsi="Roboto" w:cs="Segoe UI"/>
+                <w:sz w:val="22"/>
+                <w:szCs w:val="22"/>
+              </w:rPr>
+              <w:t> </w:t>
+            </w:r>
+            <w:r>
+              <w:rPr>
+                <w:rStyle w:val="Textoennegrita"/>
+                <w:rFonts w:ascii="Roboto" w:hAnsi="Roboto" w:cs="Segoe UI"/>
+                <w:sz w:val="22"/>
+                <w:szCs w:val="22"/>
+              </w:rPr>
+              <w:t>“DEVELOP"</w:t>
+            </w:r>
+            <w:r>
+              <w:rPr>
+                <w:rFonts w:ascii="Roboto" w:hAnsi="Roboto" w:cs="Segoe UI"/>
+                <w:sz w:val="22"/>
+                <w:szCs w:val="22"/>
+              </w:rPr>
+              <w:t xml:space="preserve"> es la </w:t>
+            </w:r>
+            <w:proofErr w:type="spellStart"/>
+            <w:r>
+              <w:rPr>
+                <w:rFonts w:ascii="Roboto" w:hAnsi="Roboto" w:cs="Segoe UI"/>
+                <w:sz w:val="22"/>
+                <w:szCs w:val="22"/>
+              </w:rPr>
+              <w:t>branch</w:t>
+            </w:r>
+            <w:proofErr w:type="spellEnd"/>
+            <w:r>
+              <w:rPr>
+                <w:rFonts w:ascii="Roboto" w:hAnsi="Roboto" w:cs="Segoe UI"/>
+                <w:sz w:val="22"/>
+                <w:szCs w:val="22"/>
+              </w:rPr>
+              <w:t xml:space="preserve"> donde se mantiene la versión de desarrollo más estable y reciente. La que es candidata para pasar a ser la principal (</w:t>
+            </w:r>
+            <w:r>
+              <w:rPr>
+                <w:rStyle w:val="Textoennegrita"/>
+                <w:rFonts w:ascii="Roboto" w:hAnsi="Roboto" w:cs="Segoe UI"/>
+                <w:sz w:val="22"/>
+                <w:szCs w:val="22"/>
+              </w:rPr>
+              <w:t>MAIN</w:t>
+            </w:r>
+            <w:r>
+              <w:rPr>
+                <w:rFonts w:ascii="Roboto" w:hAnsi="Roboto" w:cs="Segoe UI"/>
+                <w:sz w:val="22"/>
+                <w:szCs w:val="22"/>
+              </w:rPr>
+              <w:t>).</w:t>
+            </w:r>
+          </w:p>
+          <w:p>
+            <w:pPr>
+              <w:numPr>
+                <w:ilvl w:val="0"/>
+                <w:numId w:val="9"/>
+              </w:numPr>
+              <w:shd w:val="clear" w:color="auto" w:fill="FFFFFF"/>
+              <w:spacing w:before="100" w:beforeAutospacing="1" w:after="100" w:afterAutospacing="1"/>
+              <w:rPr>
+                <w:rFonts w:ascii="Roboto" w:hAnsi="Roboto" w:cs="Segoe UI"/>
+                <w:sz w:val="22"/>
+                <w:szCs w:val="22"/>
+              </w:rPr>
+            </w:pPr>
+            <w:r>
+              <w:rPr>
+                <w:rFonts w:ascii="Roboto" w:hAnsi="Roboto" w:cs="Segoe UI"/>
+                <w:sz w:val="22"/>
+                <w:szCs w:val="22"/>
+              </w:rPr>
+              <w:t xml:space="preserve">La </w:t>
+            </w:r>
+            <w:proofErr w:type="spellStart"/>
+            <w:r>
+              <w:rPr>
+                <w:rFonts w:ascii="Roboto" w:hAnsi="Roboto" w:cs="Segoe UI"/>
+                <w:sz w:val="22"/>
+                <w:szCs w:val="22"/>
+              </w:rPr>
+              <w:t>branch</w:t>
+            </w:r>
+            <w:proofErr w:type="spellEnd"/>
+            <w:r>
+              <w:rPr>
+                <w:rFonts w:ascii="Roboto" w:hAnsi="Roboto" w:cs="Segoe UI"/>
+                <w:sz w:val="22"/>
+                <w:szCs w:val="22"/>
+              </w:rPr>
+              <w:t> </w:t>
+            </w:r>
+            <w:r>
+              <w:rPr>
+                <w:rStyle w:val="Textoennegrita"/>
+                <w:rFonts w:ascii="Roboto" w:hAnsi="Roboto" w:cs="Segoe UI"/>
+                <w:sz w:val="22"/>
+                <w:szCs w:val="22"/>
+              </w:rPr>
+              <w:t>“MAIN” o “MASTER”</w:t>
+            </w:r>
+            <w:r>
+              <w:rPr>
+                <w:rFonts w:ascii="Roboto" w:hAnsi="Roboto" w:cs="Segoe UI"/>
+                <w:sz w:val="22"/>
+                <w:szCs w:val="22"/>
+              </w:rPr>
+              <w:t> es la que suele usarse para mantener las versiones estables (productivas) de nuestros proyectos. Listas para salir a producción.</w:t>
+            </w:r>
+          </w:p>
+          <w:p>
+            <w:pPr>
+              <w:pStyle w:val="NormalWeb"/>
+              <w:shd w:val="clear" w:color="auto" w:fill="FFFFFF"/>
+              <w:spacing w:before="0" w:beforeAutospacing="0"/>
+              <w:rPr>
+                <w:rFonts w:ascii="Roboto" w:hAnsi="Roboto"/>
+                <w:sz w:val="22"/>
+                <w:szCs w:val="22"/>
+              </w:rPr>
+            </w:pPr>
+            <w:r>
+              <w:rPr>
+                <w:rStyle w:val="nfasis"/>
+                <w:rFonts w:ascii="Roboto" w:hAnsi="Roboto" w:cs="Segoe UI"/>
+                <w:sz w:val="22"/>
+                <w:szCs w:val="22"/>
+              </w:rPr>
+              <w:t xml:space="preserve">Estas son algunas CONVENCIONES más usadas para trabajar con </w:t>
+            </w:r>
+            <w:proofErr w:type="spellStart"/>
+            <w:r>
+              <w:rPr>
+                <w:rStyle w:val="nfasis"/>
+                <w:rFonts w:ascii="Roboto" w:hAnsi="Roboto" w:cs="Segoe UI"/>
+                <w:sz w:val="22"/>
+                <w:szCs w:val="22"/>
+              </w:rPr>
+              <w:t>branchs</w:t>
+            </w:r>
+            <w:proofErr w:type="spellEnd"/>
+            <w:r>
+              <w:rPr>
+                <w:rStyle w:val="nfasis"/>
+                <w:rFonts w:ascii="Roboto" w:hAnsi="Roboto" w:cs="Segoe UI"/>
+                <w:sz w:val="22"/>
+                <w:szCs w:val="22"/>
+              </w:rPr>
+              <w:t xml:space="preserve"> en proyectos de desarrollo de software</w:t>
+            </w:r>
+            <w:r>
+              <w:rPr>
+                <w:rStyle w:val="nfasis"/>
+                <w:rFonts w:ascii="Roboto" w:hAnsi="Roboto" w:cs="Segoe UI"/>
+                <w:sz w:val="22"/>
+                <w:szCs w:val="22"/>
+              </w:rPr>
+              <w:t>.</w:t>
+            </w:r>
+          </w:p>
+        </w:tc>
+      </w:tr>
+      <w:tr>
+        <w:tc>
+          <w:tcPr>
+            <w:tcW w:w="2039" w:type="dxa"/>
+            <w:tcBorders>
+              <w:top w:val="single" w:sz="4" w:space="0" w:color="000000"/>
+              <w:left w:val="single" w:sz="4" w:space="0" w:color="000000"/>
+              <w:bottom w:val="single" w:sz="4" w:space="0" w:color="000000"/>
+              <w:right w:val="single" w:sz="4" w:space="0" w:color="000000"/>
+            </w:tcBorders>
+            <w:shd w:val="clear" w:color="000000" w:fill="FFFFFF"/>
+            <w:tcMar>
+              <w:left w:w="108" w:type="dxa"/>
+              <w:right w:w="108" w:type="dxa"/>
+            </w:tcMar>
+          </w:tcPr>
+          <w:p>
+            <w:r>
+              <w:rPr>
+                <w:b/>
+              </w:rPr>
+              <w:lastRenderedPageBreak/>
+              <w:t>Calendario</w:t>
+            </w:r>
+          </w:p>
+        </w:tc>
+        <w:tc>
+          <w:tcPr>
+            <w:tcW w:w="6693" w:type="dxa"/>
+            <w:tcBorders>
+              <w:top w:val="single" w:sz="4" w:space="0" w:color="000000"/>
+              <w:left w:val="single" w:sz="4" w:space="0" w:color="000000"/>
+              <w:bottom w:val="single" w:sz="4" w:space="0" w:color="000000"/>
+              <w:right w:val="single" w:sz="4" w:space="0" w:color="000000"/>
+            </w:tcBorders>
+            <w:shd w:val="clear" w:color="000000" w:fill="FFFFFF"/>
+            <w:tcMar>
+              <w:left w:w="108" w:type="dxa"/>
+              <w:right w:w="108" w:type="dxa"/>
+            </w:tcMar>
+          </w:tcPr>
+          <w:p>
+            <w:pPr>
+              <w:spacing w:line="276" w:lineRule="auto"/>
+              <w:rPr>
+                <w:rFonts w:ascii="Roboto" w:eastAsia="Roboto" w:hAnsi="Roboto" w:cs="Roboto"/>
+                <w:i/>
+              </w:rPr>
+            </w:pPr>
+            <w:r>
+              <w:rPr>
+                <w:rFonts w:ascii="Roboto" w:hAnsi="Roboto" w:cs="Segoe UI"/>
+                <w:i/>
+                <w:iCs/>
+                <w:color w:val="1D2125"/>
+                <w:sz w:val="22"/>
+                <w:szCs w:val="22"/>
+                <w:shd w:val="clear" w:color="auto" w:fill="FFFFFF"/>
+              </w:rPr>
+              <w:t>Fecha Inicio = 24/04/2023 - Fecha de Fin = 05/05/2023</w:t>
+            </w:r>
+          </w:p>
+          <w:p/>
+        </w:tc>
+      </w:tr>
+      <w:tr>
+        <w:trPr>
+          <w:trHeight w:val="1"/>
+        </w:trPr>
+        <w:tc>
+          <w:tcPr>
+            <w:tcW w:w="8732" w:type="dxa"/>
+            <w:gridSpan w:val="2"/>
+            <w:tcBorders>
+              <w:top w:val="single" w:sz="4" w:space="0" w:color="000000"/>
+              <w:left w:val="single" w:sz="4" w:space="0" w:color="000000"/>
+              <w:bottom w:val="single" w:sz="4" w:space="0" w:color="000000"/>
+              <w:right w:val="single" w:sz="4" w:space="0" w:color="000000"/>
+            </w:tcBorders>
+            <w:shd w:val="clear" w:color="000000" w:fill="FFFFFF"/>
+            <w:tcMar>
+              <w:left w:w="108" w:type="dxa"/>
+              <w:right w:w="108" w:type="dxa"/>
+            </w:tcMar>
+          </w:tcPr>
+          <w:p>
+            <w:r>
+              <w:rPr>
+                <w:b/>
+              </w:rPr>
+              <w:t>Inconvenientes:</w:t>
+            </w:r>
+          </w:p>
+          <w:p>
+            <w:pPr>
+              <w:tabs>
+                <w:tab w:val="left" w:pos="1410"/>
+              </w:tabs>
+            </w:pPr>
+            <w:r>
+              <w:tab/>
+            </w:r>
+          </w:p>
+        </w:tc>
+      </w:tr>
+    </w:tbl>
     <w:p>
       <w:pPr>
         <w:pBdr>
@@ -13969,7 +15448,7 @@
 </file>
 
 <file path=word/endnotes.xml><?xml version="1.0" encoding="utf-8"?>
-<w:endnotes xmlns:wpc="http://schemas.microsoft.com/office/word/2010/wordprocessingCanvas" xmlns:cx="http://schemas.microsoft.com/office/drawing/2014/chartex" xmlns:cx1="http://schemas.microsoft.com/office/drawing/2015/9/8/chartex" xmlns:cx2="http://schemas.microsoft.com/office/drawing/2015/10/21/chartex" xmlns:cx3="http://schemas.microsoft.com/office/drawing/2016/5/9/chartex" xmlns:cx4="http://schemas.microsoft.com/office/drawing/2016/5/10/chartex" xmlns:cx5="http://schemas.microsoft.com/office/drawing/2016/5/11/chartex" xmlns:cx6="http://schemas.microsoft.com/office/drawing/2016/5/12/chartex" xmlns:cx7="http://schemas.microsoft.com/office/drawing/2016/5/13/chartex" xmlns:cx8="http://schemas.microsoft.com/office/drawing/2016/5/14/chartex" xmlns:mc="http://schemas.openxmlformats.org/markup-compatibility/2006" xmlns:aink="http://schemas.microsoft.com/office/drawing/2016/ink" xmlns:am3d="http://schemas.microsoft.com/office/drawing/2017/model3d" xmlns:o="urn:schemas-microsoft-com:office:office" xmlns:oel="http://schemas.microsoft.com/office/2019/extlst" xmlns:r="http://schemas.openxmlformats.org/officeDocument/2006/relationships" xmlns:m="http://schemas.openxmlformats.org/officeDocument/2006/math" xmlns:v="urn:schemas-microsoft-com:vml" xmlns:wp14="http://schemas.microsoft.com/office/word/2010/wordprocessingDrawing" xmlns:wp="http://schemas.openxmlformats.org/drawingml/2006/wordprocessingDrawing" xmlns:w10="urn:schemas-microsoft-com:office:word" xmlns:w="http://schemas.openxmlformats.org/wordprocessingml/2006/main" xmlns:w14="http://schemas.microsoft.com/office/word/2010/wordml" xmlns:w15="http://schemas.microsoft.com/office/word/2012/wordml" xmlns:w16cex="http://schemas.microsoft.com/office/word/2018/wordml/cex" xmlns:w16cid="http://schemas.microsoft.com/office/word/2016/wordml/cid" xmlns:w16="http://schemas.microsoft.com/office/word/2018/wordml" xmlns:w16du="http://schemas.microsoft.com/office/word/2023/wordml/word16du" xmlns:w16sdtdh="http://schemas.microsoft.com/office/word/2020/wordml/sdtdatahash" xmlns:w16se="http://schemas.microsoft.com/office/word/2015/wordml/symex" xmlns:wpg="http://schemas.microsoft.com/office/word/2010/wordprocessingGroup" xmlns:wpi="http://schemas.microsoft.com/office/word/2010/wordprocessingInk" xmlns:wne="http://schemas.microsoft.com/office/word/2006/wordml" xmlns:wps="http://schemas.microsoft.com/office/word/2010/wordprocessingShape" mc:Ignorable="w14 w15 w16se w16cid w16 w16cex w16sdtdh wp14">
+<w:endnotes xmlns:wpc="http://schemas.microsoft.com/office/word/2010/wordprocessingCanvas" xmlns:cx="http://schemas.microsoft.com/office/drawing/2014/chartex" xmlns:cx1="http://schemas.microsoft.com/office/drawing/2015/9/8/chartex" xmlns:cx2="http://schemas.microsoft.com/office/drawing/2015/10/21/chartex" xmlns:cx3="http://schemas.microsoft.com/office/drawing/2016/5/9/chartex" xmlns:cx4="http://schemas.microsoft.com/office/drawing/2016/5/10/chartex" xmlns:cx5="http://schemas.microsoft.com/office/drawing/2016/5/11/chartex" xmlns:cx6="http://schemas.microsoft.com/office/drawing/2016/5/12/chartex" xmlns:cx7="http://schemas.microsoft.com/office/drawing/2016/5/13/chartex" xmlns:cx8="http://schemas.microsoft.com/office/drawing/2016/5/14/chartex" xmlns:mc="http://schemas.openxmlformats.org/markup-compatibility/2006" xmlns:aink="http://schemas.microsoft.com/office/drawing/2016/ink" xmlns:am3d="http://schemas.microsoft.com/office/drawing/2017/model3d" xmlns:o="urn:schemas-microsoft-com:office:office" xmlns:oel="http://schemas.microsoft.com/office/2019/extlst" xmlns:r="http://schemas.openxmlformats.org/officeDocument/2006/relationships" xmlns:m="http://schemas.openxmlformats.org/officeDocument/2006/math" xmlns:v="urn:schemas-microsoft-com:vml" xmlns:wp14="http://schemas.microsoft.com/office/word/2010/wordprocessingDrawing" xmlns:wp="http://schemas.openxmlformats.org/drawingml/2006/wordprocessingDrawing" xmlns:w10="urn:schemas-microsoft-com:office:word" xmlns:w="http://schemas.openxmlformats.org/wordprocessingml/2006/main" xmlns:w14="http://schemas.microsoft.com/office/word/2010/wordml" xmlns:w15="http://schemas.microsoft.com/office/word/2012/wordml" xmlns:w16cex="http://schemas.microsoft.com/office/word/2018/wordml/cex" xmlns:w16cid="http://schemas.microsoft.com/office/word/2016/wordml/cid" xmlns:w16="http://schemas.microsoft.com/office/word/2018/wordml" xmlns:w16sdtdh="http://schemas.microsoft.com/office/word/2020/wordml/sdtdatahash" xmlns:w16se="http://schemas.microsoft.com/office/word/2015/wordml/symex" xmlns:wpg="http://schemas.microsoft.com/office/word/2010/wordprocessingGroup" xmlns:wpi="http://schemas.microsoft.com/office/word/2010/wordprocessingInk" xmlns:wne="http://schemas.microsoft.com/office/word/2006/wordml" xmlns:wps="http://schemas.microsoft.com/office/word/2010/wordprocessingShape" mc:Ignorable="w14 w15 w16se w16cid w16 w16cex w16sdtdh wp14">
   <w:endnote w:type="separator" w:id="-1">
     <w:p>
       <w:r>
@@ -13988,7 +15467,7 @@
 </file>
 
 <file path=word/footer1.xml><?xml version="1.0" encoding="utf-8"?>
-<w:ftr xmlns:wpc="http://schemas.microsoft.com/office/word/2010/wordprocessingCanvas" xmlns:cx="http://schemas.microsoft.com/office/drawing/2014/chartex" xmlns:cx1="http://schemas.microsoft.com/office/drawing/2015/9/8/chartex" xmlns:cx2="http://schemas.microsoft.com/office/drawing/2015/10/21/chartex" xmlns:cx3="http://schemas.microsoft.com/office/drawing/2016/5/9/chartex" xmlns:cx4="http://schemas.microsoft.com/office/drawing/2016/5/10/chartex" xmlns:cx5="http://schemas.microsoft.com/office/drawing/2016/5/11/chartex" xmlns:cx6="http://schemas.microsoft.com/office/drawing/2016/5/12/chartex" xmlns:cx7="http://schemas.microsoft.com/office/drawing/2016/5/13/chartex" xmlns:cx8="http://schemas.microsoft.com/office/drawing/2016/5/14/chartex" xmlns:mc="http://schemas.openxmlformats.org/markup-compatibility/2006" xmlns:aink="http://schemas.microsoft.com/office/drawing/2016/ink" xmlns:am3d="http://schemas.microsoft.com/office/drawing/2017/model3d" xmlns:o="urn:schemas-microsoft-com:office:office" xmlns:oel="http://schemas.microsoft.com/office/2019/extlst" xmlns:r="http://schemas.openxmlformats.org/officeDocument/2006/relationships" xmlns:m="http://schemas.openxmlformats.org/officeDocument/2006/math" xmlns:v="urn:schemas-microsoft-com:vml" xmlns:wp14="http://schemas.microsoft.com/office/word/2010/wordprocessingDrawing" xmlns:wp="http://schemas.openxmlformats.org/drawingml/2006/wordprocessingDrawing" xmlns:w10="urn:schemas-microsoft-com:office:word" xmlns:w="http://schemas.openxmlformats.org/wordprocessingml/2006/main" xmlns:w14="http://schemas.microsoft.com/office/word/2010/wordml" xmlns:w15="http://schemas.microsoft.com/office/word/2012/wordml" xmlns:w16cex="http://schemas.microsoft.com/office/word/2018/wordml/cex" xmlns:w16cid="http://schemas.microsoft.com/office/word/2016/wordml/cid" xmlns:w16="http://schemas.microsoft.com/office/word/2018/wordml" xmlns:w16du="http://schemas.microsoft.com/office/word/2023/wordml/word16du" xmlns:w16sdtdh="http://schemas.microsoft.com/office/word/2020/wordml/sdtdatahash" xmlns:w16se="http://schemas.microsoft.com/office/word/2015/wordml/symex" xmlns:wpg="http://schemas.microsoft.com/office/word/2010/wordprocessingGroup" xmlns:wpi="http://schemas.microsoft.com/office/word/2010/wordprocessingInk" xmlns:wne="http://schemas.microsoft.com/office/word/2006/wordml" xmlns:wps="http://schemas.microsoft.com/office/word/2010/wordprocessingShape" mc:Ignorable="w14 w15 w16se w16cid w16 w16cex w16sdtdh wp14">
+<w:ftr xmlns:wpc="http://schemas.microsoft.com/office/word/2010/wordprocessingCanvas" xmlns:cx="http://schemas.microsoft.com/office/drawing/2014/chartex" xmlns:cx1="http://schemas.microsoft.com/office/drawing/2015/9/8/chartex" xmlns:cx2="http://schemas.microsoft.com/office/drawing/2015/10/21/chartex" xmlns:cx3="http://schemas.microsoft.com/office/drawing/2016/5/9/chartex" xmlns:cx4="http://schemas.microsoft.com/office/drawing/2016/5/10/chartex" xmlns:cx5="http://schemas.microsoft.com/office/drawing/2016/5/11/chartex" xmlns:cx6="http://schemas.microsoft.com/office/drawing/2016/5/12/chartex" xmlns:cx7="http://schemas.microsoft.com/office/drawing/2016/5/13/chartex" xmlns:cx8="http://schemas.microsoft.com/office/drawing/2016/5/14/chartex" xmlns:mc="http://schemas.openxmlformats.org/markup-compatibility/2006" xmlns:aink="http://schemas.microsoft.com/office/drawing/2016/ink" xmlns:am3d="http://schemas.microsoft.com/office/drawing/2017/model3d" xmlns:o="urn:schemas-microsoft-com:office:office" xmlns:oel="http://schemas.microsoft.com/office/2019/extlst" xmlns:r="http://schemas.openxmlformats.org/officeDocument/2006/relationships" xmlns:m="http://schemas.openxmlformats.org/officeDocument/2006/math" xmlns:v="urn:schemas-microsoft-com:vml" xmlns:wp14="http://schemas.microsoft.com/office/word/2010/wordprocessingDrawing" xmlns:wp="http://schemas.openxmlformats.org/drawingml/2006/wordprocessingDrawing" xmlns:w10="urn:schemas-microsoft-com:office:word" xmlns:w="http://schemas.openxmlformats.org/wordprocessingml/2006/main" xmlns:w14="http://schemas.microsoft.com/office/word/2010/wordml" xmlns:w15="http://schemas.microsoft.com/office/word/2012/wordml" xmlns:w16cex="http://schemas.microsoft.com/office/word/2018/wordml/cex" xmlns:w16cid="http://schemas.microsoft.com/office/word/2016/wordml/cid" xmlns:w16="http://schemas.microsoft.com/office/word/2018/wordml" xmlns:w16sdtdh="http://schemas.microsoft.com/office/word/2020/wordml/sdtdatahash" xmlns:w16se="http://schemas.microsoft.com/office/word/2015/wordml/symex" xmlns:wpg="http://schemas.microsoft.com/office/word/2010/wordprocessingGroup" xmlns:wpi="http://schemas.microsoft.com/office/word/2010/wordprocessingInk" xmlns:wne="http://schemas.microsoft.com/office/word/2006/wordml" xmlns:wps="http://schemas.microsoft.com/office/word/2010/wordprocessingShape" mc:Ignorable="w14 w15 w16se w16cid w16 w16cex w16sdtdh wp14">
   <w:p>
     <w:pPr>
       <w:ind w:right="260"/>
@@ -14044,12 +15523,21 @@
                             <w:jc w:val="center"/>
                             <w:textDirection w:val="btLr"/>
                           </w:pPr>
+                          <w:proofErr w:type="gramStart"/>
                           <w:r>
                             <w:rPr>
                               <w:color w:val="0F243E"/>
                               <w:sz w:val="26"/>
                             </w:rPr>
-                            <w:t xml:space="preserve">PAGE  \* </w:t>
+                            <w:t>PAGE  \</w:t>
+                          </w:r>
+                          <w:proofErr w:type="gramEnd"/>
+                          <w:r>
+                            <w:rPr>
+                              <w:color w:val="0F243E"/>
+                              <w:sz w:val="26"/>
+                            </w:rPr>
+                            <w:t xml:space="preserve">* </w:t>
                           </w:r>
                           <w:proofErr w:type="spellStart"/>
                           <w:r>
@@ -14094,12 +15582,21 @@
                       <w:jc w:val="center"/>
                       <w:textDirection w:val="btLr"/>
                     </w:pPr>
+                    <w:proofErr w:type="gramStart"/>
                     <w:r>
                       <w:rPr>
                         <w:color w:val="0F243E"/>
                         <w:sz w:val="26"/>
                       </w:rPr>
-                      <w:t xml:space="preserve">PAGE  \* </w:t>
+                      <w:t>PAGE  \</w:t>
+                    </w:r>
+                    <w:proofErr w:type="gramEnd"/>
+                    <w:r>
+                      <w:rPr>
+                        <w:color w:val="0F243E"/>
+                        <w:sz w:val="26"/>
+                      </w:rPr>
+                      <w:t xml:space="preserve">* </w:t>
                     </w:r>
                     <w:proofErr w:type="spellStart"/>
                     <w:r>
@@ -14153,7 +15650,7 @@
 </file>
 
 <file path=word/footnotes.xml><?xml version="1.0" encoding="utf-8"?>
-<w:footnotes xmlns:wpc="http://schemas.microsoft.com/office/word/2010/wordprocessingCanvas" xmlns:cx="http://schemas.microsoft.com/office/drawing/2014/chartex" xmlns:cx1="http://schemas.microsoft.com/office/drawing/2015/9/8/chartex" xmlns:cx2="http://schemas.microsoft.com/office/drawing/2015/10/21/chartex" xmlns:cx3="http://schemas.microsoft.com/office/drawing/2016/5/9/chartex" xmlns:cx4="http://schemas.microsoft.com/office/drawing/2016/5/10/chartex" xmlns:cx5="http://schemas.microsoft.com/office/drawing/2016/5/11/chartex" xmlns:cx6="http://schemas.microsoft.com/office/drawing/2016/5/12/chartex" xmlns:cx7="http://schemas.microsoft.com/office/drawing/2016/5/13/chartex" xmlns:cx8="http://schemas.microsoft.com/office/drawing/2016/5/14/chartex" xmlns:mc="http://schemas.openxmlformats.org/markup-compatibility/2006" xmlns:aink="http://schemas.microsoft.com/office/drawing/2016/ink" xmlns:am3d="http://schemas.microsoft.com/office/drawing/2017/model3d" xmlns:o="urn:schemas-microsoft-com:office:office" xmlns:oel="http://schemas.microsoft.com/office/2019/extlst" xmlns:r="http://schemas.openxmlformats.org/officeDocument/2006/relationships" xmlns:m="http://schemas.openxmlformats.org/officeDocument/2006/math" xmlns:v="urn:schemas-microsoft-com:vml" xmlns:wp14="http://schemas.microsoft.com/office/word/2010/wordprocessingDrawing" xmlns:wp="http://schemas.openxmlformats.org/drawingml/2006/wordprocessingDrawing" xmlns:w10="urn:schemas-microsoft-com:office:word" xmlns:w="http://schemas.openxmlformats.org/wordprocessingml/2006/main" xmlns:w14="http://schemas.microsoft.com/office/word/2010/wordml" xmlns:w15="http://schemas.microsoft.com/office/word/2012/wordml" xmlns:w16cex="http://schemas.microsoft.com/office/word/2018/wordml/cex" xmlns:w16cid="http://schemas.microsoft.com/office/word/2016/wordml/cid" xmlns:w16="http://schemas.microsoft.com/office/word/2018/wordml" xmlns:w16du="http://schemas.microsoft.com/office/word/2023/wordml/word16du" xmlns:w16sdtdh="http://schemas.microsoft.com/office/word/2020/wordml/sdtdatahash" xmlns:w16se="http://schemas.microsoft.com/office/word/2015/wordml/symex" xmlns:wpg="http://schemas.microsoft.com/office/word/2010/wordprocessingGroup" xmlns:wpi="http://schemas.microsoft.com/office/word/2010/wordprocessingInk" xmlns:wne="http://schemas.microsoft.com/office/word/2006/wordml" xmlns:wps="http://schemas.microsoft.com/office/word/2010/wordprocessingShape" mc:Ignorable="w14 w15 w16se w16cid w16 w16cex w16sdtdh wp14">
+<w:footnotes xmlns:wpc="http://schemas.microsoft.com/office/word/2010/wordprocessingCanvas" xmlns:cx="http://schemas.microsoft.com/office/drawing/2014/chartex" xmlns:cx1="http://schemas.microsoft.com/office/drawing/2015/9/8/chartex" xmlns:cx2="http://schemas.microsoft.com/office/drawing/2015/10/21/chartex" xmlns:cx3="http://schemas.microsoft.com/office/drawing/2016/5/9/chartex" xmlns:cx4="http://schemas.microsoft.com/office/drawing/2016/5/10/chartex" xmlns:cx5="http://schemas.microsoft.com/office/drawing/2016/5/11/chartex" xmlns:cx6="http://schemas.microsoft.com/office/drawing/2016/5/12/chartex" xmlns:cx7="http://schemas.microsoft.com/office/drawing/2016/5/13/chartex" xmlns:cx8="http://schemas.microsoft.com/office/drawing/2016/5/14/chartex" xmlns:mc="http://schemas.openxmlformats.org/markup-compatibility/2006" xmlns:aink="http://schemas.microsoft.com/office/drawing/2016/ink" xmlns:am3d="http://schemas.microsoft.com/office/drawing/2017/model3d" xmlns:o="urn:schemas-microsoft-com:office:office" xmlns:oel="http://schemas.microsoft.com/office/2019/extlst" xmlns:r="http://schemas.openxmlformats.org/officeDocument/2006/relationships" xmlns:m="http://schemas.openxmlformats.org/officeDocument/2006/math" xmlns:v="urn:schemas-microsoft-com:vml" xmlns:wp14="http://schemas.microsoft.com/office/word/2010/wordprocessingDrawing" xmlns:wp="http://schemas.openxmlformats.org/drawingml/2006/wordprocessingDrawing" xmlns:w10="urn:schemas-microsoft-com:office:word" xmlns:w="http://schemas.openxmlformats.org/wordprocessingml/2006/main" xmlns:w14="http://schemas.microsoft.com/office/word/2010/wordml" xmlns:w15="http://schemas.microsoft.com/office/word/2012/wordml" xmlns:w16cex="http://schemas.microsoft.com/office/word/2018/wordml/cex" xmlns:w16cid="http://schemas.microsoft.com/office/word/2016/wordml/cid" xmlns:w16="http://schemas.microsoft.com/office/word/2018/wordml" xmlns:w16sdtdh="http://schemas.microsoft.com/office/word/2020/wordml/sdtdatahash" xmlns:w16se="http://schemas.microsoft.com/office/word/2015/wordml/symex" xmlns:wpg="http://schemas.microsoft.com/office/word/2010/wordprocessingGroup" xmlns:wpi="http://schemas.microsoft.com/office/word/2010/wordprocessingInk" xmlns:wne="http://schemas.microsoft.com/office/word/2006/wordml" xmlns:wps="http://schemas.microsoft.com/office/word/2010/wordprocessingShape" mc:Ignorable="w14 w15 w16se w16cid w16 w16cex w16sdtdh wp14">
   <w:footnote w:type="separator" w:id="-1">
     <w:p>
       <w:r>
@@ -14172,7 +15669,7 @@
 </file>
 
 <file path=word/header1.xml><?xml version="1.0" encoding="utf-8"?>
-<w:hdr xmlns:wpc="http://schemas.microsoft.com/office/word/2010/wordprocessingCanvas" xmlns:cx="http://schemas.microsoft.com/office/drawing/2014/chartex" xmlns:cx1="http://schemas.microsoft.com/office/drawing/2015/9/8/chartex" xmlns:cx2="http://schemas.microsoft.com/office/drawing/2015/10/21/chartex" xmlns:cx3="http://schemas.microsoft.com/office/drawing/2016/5/9/chartex" xmlns:cx4="http://schemas.microsoft.com/office/drawing/2016/5/10/chartex" xmlns:cx5="http://schemas.microsoft.com/office/drawing/2016/5/11/chartex" xmlns:cx6="http://schemas.microsoft.com/office/drawing/2016/5/12/chartex" xmlns:cx7="http://schemas.microsoft.com/office/drawing/2016/5/13/chartex" xmlns:cx8="http://schemas.microsoft.com/office/drawing/2016/5/14/chartex" xmlns:mc="http://schemas.openxmlformats.org/markup-compatibility/2006" xmlns:aink="http://schemas.microsoft.com/office/drawing/2016/ink" xmlns:am3d="http://schemas.microsoft.com/office/drawing/2017/model3d" xmlns:o="urn:schemas-microsoft-com:office:office" xmlns:oel="http://schemas.microsoft.com/office/2019/extlst" xmlns:r="http://schemas.openxmlformats.org/officeDocument/2006/relationships" xmlns:m="http://schemas.openxmlformats.org/officeDocument/2006/math" xmlns:v="urn:schemas-microsoft-com:vml" xmlns:wp14="http://schemas.microsoft.com/office/word/2010/wordprocessingDrawing" xmlns:wp="http://schemas.openxmlformats.org/drawingml/2006/wordprocessingDrawing" xmlns:w10="urn:schemas-microsoft-com:office:word" xmlns:w="http://schemas.openxmlformats.org/wordprocessingml/2006/main" xmlns:w14="http://schemas.microsoft.com/office/word/2010/wordml" xmlns:w15="http://schemas.microsoft.com/office/word/2012/wordml" xmlns:w16cex="http://schemas.microsoft.com/office/word/2018/wordml/cex" xmlns:w16cid="http://schemas.microsoft.com/office/word/2016/wordml/cid" xmlns:w16="http://schemas.microsoft.com/office/word/2018/wordml" xmlns:w16du="http://schemas.microsoft.com/office/word/2023/wordml/word16du" xmlns:w16sdtdh="http://schemas.microsoft.com/office/word/2020/wordml/sdtdatahash" xmlns:w16se="http://schemas.microsoft.com/office/word/2015/wordml/symex" xmlns:wpg="http://schemas.microsoft.com/office/word/2010/wordprocessingGroup" xmlns:wpi="http://schemas.microsoft.com/office/word/2010/wordprocessingInk" xmlns:wne="http://schemas.microsoft.com/office/word/2006/wordml" xmlns:wps="http://schemas.microsoft.com/office/word/2010/wordprocessingShape" mc:Ignorable="w14 w15 w16se w16cid w16 w16cex w16sdtdh wp14">
+<w:hdr xmlns:wpc="http://schemas.microsoft.com/office/word/2010/wordprocessingCanvas" xmlns:cx="http://schemas.microsoft.com/office/drawing/2014/chartex" xmlns:cx1="http://schemas.microsoft.com/office/drawing/2015/9/8/chartex" xmlns:cx2="http://schemas.microsoft.com/office/drawing/2015/10/21/chartex" xmlns:cx3="http://schemas.microsoft.com/office/drawing/2016/5/9/chartex" xmlns:cx4="http://schemas.microsoft.com/office/drawing/2016/5/10/chartex" xmlns:cx5="http://schemas.microsoft.com/office/drawing/2016/5/11/chartex" xmlns:cx6="http://schemas.microsoft.com/office/drawing/2016/5/12/chartex" xmlns:cx7="http://schemas.microsoft.com/office/drawing/2016/5/13/chartex" xmlns:cx8="http://schemas.microsoft.com/office/drawing/2016/5/14/chartex" xmlns:mc="http://schemas.openxmlformats.org/markup-compatibility/2006" xmlns:aink="http://schemas.microsoft.com/office/drawing/2016/ink" xmlns:am3d="http://schemas.microsoft.com/office/drawing/2017/model3d" xmlns:o="urn:schemas-microsoft-com:office:office" xmlns:oel="http://schemas.microsoft.com/office/2019/extlst" xmlns:r="http://schemas.openxmlformats.org/officeDocument/2006/relationships" xmlns:m="http://schemas.openxmlformats.org/officeDocument/2006/math" xmlns:v="urn:schemas-microsoft-com:vml" xmlns:wp14="http://schemas.microsoft.com/office/word/2010/wordprocessingDrawing" xmlns:wp="http://schemas.openxmlformats.org/drawingml/2006/wordprocessingDrawing" xmlns:w10="urn:schemas-microsoft-com:office:word" xmlns:w="http://schemas.openxmlformats.org/wordprocessingml/2006/main" xmlns:w14="http://schemas.microsoft.com/office/word/2010/wordml" xmlns:w15="http://schemas.microsoft.com/office/word/2012/wordml" xmlns:w16cex="http://schemas.microsoft.com/office/word/2018/wordml/cex" xmlns:w16cid="http://schemas.microsoft.com/office/word/2016/wordml/cid" xmlns:w16="http://schemas.microsoft.com/office/word/2018/wordml" xmlns:w16sdtdh="http://schemas.microsoft.com/office/word/2020/wordml/sdtdatahash" xmlns:w16se="http://schemas.microsoft.com/office/word/2015/wordml/symex" xmlns:wpg="http://schemas.microsoft.com/office/word/2010/wordprocessingGroup" xmlns:wpi="http://schemas.microsoft.com/office/word/2010/wordprocessingInk" xmlns:wne="http://schemas.microsoft.com/office/word/2006/wordml" xmlns:wps="http://schemas.microsoft.com/office/word/2010/wordprocessingShape" mc:Ignorable="w14 w15 w16se w16cid w16 w16cex w16sdtdh wp14">
   <w:p>
     <w:pPr>
       <w:widowControl w:val="0"/>
@@ -14458,7 +15955,7 @@
 </file>
 
 <file path=word/header2.xml><?xml version="1.0" encoding="utf-8"?>
-<w:hdr xmlns:wpc="http://schemas.microsoft.com/office/word/2010/wordprocessingCanvas" xmlns:cx="http://schemas.microsoft.com/office/drawing/2014/chartex" xmlns:cx1="http://schemas.microsoft.com/office/drawing/2015/9/8/chartex" xmlns:cx2="http://schemas.microsoft.com/office/drawing/2015/10/21/chartex" xmlns:cx3="http://schemas.microsoft.com/office/drawing/2016/5/9/chartex" xmlns:cx4="http://schemas.microsoft.com/office/drawing/2016/5/10/chartex" xmlns:cx5="http://schemas.microsoft.com/office/drawing/2016/5/11/chartex" xmlns:cx6="http://schemas.microsoft.com/office/drawing/2016/5/12/chartex" xmlns:cx7="http://schemas.microsoft.com/office/drawing/2016/5/13/chartex" xmlns:cx8="http://schemas.microsoft.com/office/drawing/2016/5/14/chartex" xmlns:mc="http://schemas.openxmlformats.org/markup-compatibility/2006" xmlns:aink="http://schemas.microsoft.com/office/drawing/2016/ink" xmlns:am3d="http://schemas.microsoft.com/office/drawing/2017/model3d" xmlns:o="urn:schemas-microsoft-com:office:office" xmlns:oel="http://schemas.microsoft.com/office/2019/extlst" xmlns:r="http://schemas.openxmlformats.org/officeDocument/2006/relationships" xmlns:m="http://schemas.openxmlformats.org/officeDocument/2006/math" xmlns:v="urn:schemas-microsoft-com:vml" xmlns:wp14="http://schemas.microsoft.com/office/word/2010/wordprocessingDrawing" xmlns:wp="http://schemas.openxmlformats.org/drawingml/2006/wordprocessingDrawing" xmlns:w10="urn:schemas-microsoft-com:office:word" xmlns:w="http://schemas.openxmlformats.org/wordprocessingml/2006/main" xmlns:w14="http://schemas.microsoft.com/office/word/2010/wordml" xmlns:w15="http://schemas.microsoft.com/office/word/2012/wordml" xmlns:w16cex="http://schemas.microsoft.com/office/word/2018/wordml/cex" xmlns:w16cid="http://schemas.microsoft.com/office/word/2016/wordml/cid" xmlns:w16="http://schemas.microsoft.com/office/word/2018/wordml" xmlns:w16du="http://schemas.microsoft.com/office/word/2023/wordml/word16du" xmlns:w16sdtdh="http://schemas.microsoft.com/office/word/2020/wordml/sdtdatahash" xmlns:w16se="http://schemas.microsoft.com/office/word/2015/wordml/symex" xmlns:wpg="http://schemas.microsoft.com/office/word/2010/wordprocessingGroup" xmlns:wpi="http://schemas.microsoft.com/office/word/2010/wordprocessingInk" xmlns:wne="http://schemas.microsoft.com/office/word/2006/wordml" xmlns:wps="http://schemas.microsoft.com/office/word/2010/wordprocessingShape" mc:Ignorable="w14 w15 w16se w16cid w16 w16cex w16sdtdh wp14">
+<w:hdr xmlns:wpc="http://schemas.microsoft.com/office/word/2010/wordprocessingCanvas" xmlns:cx="http://schemas.microsoft.com/office/drawing/2014/chartex" xmlns:cx1="http://schemas.microsoft.com/office/drawing/2015/9/8/chartex" xmlns:cx2="http://schemas.microsoft.com/office/drawing/2015/10/21/chartex" xmlns:cx3="http://schemas.microsoft.com/office/drawing/2016/5/9/chartex" xmlns:cx4="http://schemas.microsoft.com/office/drawing/2016/5/10/chartex" xmlns:cx5="http://schemas.microsoft.com/office/drawing/2016/5/11/chartex" xmlns:cx6="http://schemas.microsoft.com/office/drawing/2016/5/12/chartex" xmlns:cx7="http://schemas.microsoft.com/office/drawing/2016/5/13/chartex" xmlns:cx8="http://schemas.microsoft.com/office/drawing/2016/5/14/chartex" xmlns:mc="http://schemas.openxmlformats.org/markup-compatibility/2006" xmlns:aink="http://schemas.microsoft.com/office/drawing/2016/ink" xmlns:am3d="http://schemas.microsoft.com/office/drawing/2017/model3d" xmlns:o="urn:schemas-microsoft-com:office:office" xmlns:oel="http://schemas.microsoft.com/office/2019/extlst" xmlns:r="http://schemas.openxmlformats.org/officeDocument/2006/relationships" xmlns:m="http://schemas.openxmlformats.org/officeDocument/2006/math" xmlns:v="urn:schemas-microsoft-com:vml" xmlns:wp14="http://schemas.microsoft.com/office/word/2010/wordprocessingDrawing" xmlns:wp="http://schemas.openxmlformats.org/drawingml/2006/wordprocessingDrawing" xmlns:w10="urn:schemas-microsoft-com:office:word" xmlns:w="http://schemas.openxmlformats.org/wordprocessingml/2006/main" xmlns:w14="http://schemas.microsoft.com/office/word/2010/wordml" xmlns:w15="http://schemas.microsoft.com/office/word/2012/wordml" xmlns:w16cex="http://schemas.microsoft.com/office/word/2018/wordml/cex" xmlns:w16cid="http://schemas.microsoft.com/office/word/2016/wordml/cid" xmlns:w16="http://schemas.microsoft.com/office/word/2018/wordml" xmlns:w16sdtdh="http://schemas.microsoft.com/office/word/2020/wordml/sdtdatahash" xmlns:w16se="http://schemas.microsoft.com/office/word/2015/wordml/symex" xmlns:wpg="http://schemas.microsoft.com/office/word/2010/wordprocessingGroup" xmlns:wpi="http://schemas.microsoft.com/office/word/2010/wordprocessingInk" xmlns:wne="http://schemas.microsoft.com/office/word/2006/wordml" xmlns:wps="http://schemas.microsoft.com/office/word/2010/wordprocessingShape" mc:Ignorable="w14 w15 w16se w16cid w16 w16cex w16sdtdh wp14">
   <w:p>
     <w:pPr>
       <w:pBdr>
@@ -14482,8 +15979,270 @@
 </file>
 
 <file path=word/numbering.xml><?xml version="1.0" encoding="utf-8"?>
-<w:numbering xmlns:wpc="http://schemas.microsoft.com/office/word/2010/wordprocessingCanvas" xmlns:cx="http://schemas.microsoft.com/office/drawing/2014/chartex" xmlns:cx1="http://schemas.microsoft.com/office/drawing/2015/9/8/chartex" xmlns:cx2="http://schemas.microsoft.com/office/drawing/2015/10/21/chartex" xmlns:cx3="http://schemas.microsoft.com/office/drawing/2016/5/9/chartex" xmlns:cx4="http://schemas.microsoft.com/office/drawing/2016/5/10/chartex" xmlns:cx5="http://schemas.microsoft.com/office/drawing/2016/5/11/chartex" xmlns:cx6="http://schemas.microsoft.com/office/drawing/2016/5/12/chartex" xmlns:cx7="http://schemas.microsoft.com/office/drawing/2016/5/13/chartex" xmlns:cx8="http://schemas.microsoft.com/office/drawing/2016/5/14/chartex" xmlns:mc="http://schemas.openxmlformats.org/markup-compatibility/2006" xmlns:aink="http://schemas.microsoft.com/office/drawing/2016/ink" xmlns:am3d="http://schemas.microsoft.com/office/drawing/2017/model3d" xmlns:o="urn:schemas-microsoft-com:office:office" xmlns:oel="http://schemas.microsoft.com/office/2019/extlst" xmlns:r="http://schemas.openxmlformats.org/officeDocument/2006/relationships" xmlns:m="http://schemas.openxmlformats.org/officeDocument/2006/math" xmlns:v="urn:schemas-microsoft-com:vml" xmlns:wp14="http://schemas.microsoft.com/office/word/2010/wordprocessingDrawing" xmlns:wp="http://schemas.openxmlformats.org/drawingml/2006/wordprocessingDrawing" xmlns:w10="urn:schemas-microsoft-com:office:word" xmlns:w="http://schemas.openxmlformats.org/wordprocessingml/2006/main" xmlns:w14="http://schemas.microsoft.com/office/word/2010/wordml" xmlns:w15="http://schemas.microsoft.com/office/word/2012/wordml" xmlns:w16cex="http://schemas.microsoft.com/office/word/2018/wordml/cex" xmlns:w16cid="http://schemas.microsoft.com/office/word/2016/wordml/cid" xmlns:w16="http://schemas.microsoft.com/office/word/2018/wordml" xmlns:w16du="http://schemas.microsoft.com/office/word/2023/wordml/word16du" xmlns:w16sdtdh="http://schemas.microsoft.com/office/word/2020/wordml/sdtdatahash" xmlns:w16se="http://schemas.microsoft.com/office/word/2015/wordml/symex" xmlns:wpg="http://schemas.microsoft.com/office/word/2010/wordprocessingGroup" xmlns:wpi="http://schemas.microsoft.com/office/word/2010/wordprocessingInk" xmlns:wne="http://schemas.microsoft.com/office/word/2006/wordml" xmlns:wps="http://schemas.microsoft.com/office/word/2010/wordprocessingShape" mc:Ignorable="w14 w15 w16se w16cid w16 w16cex w16sdtdh wp14">
+<w:numbering xmlns:wpc="http://schemas.microsoft.com/office/word/2010/wordprocessingCanvas" xmlns:cx="http://schemas.microsoft.com/office/drawing/2014/chartex" xmlns:cx1="http://schemas.microsoft.com/office/drawing/2015/9/8/chartex" xmlns:cx2="http://schemas.microsoft.com/office/drawing/2015/10/21/chartex" xmlns:cx3="http://schemas.microsoft.com/office/drawing/2016/5/9/chartex" xmlns:cx4="http://schemas.microsoft.com/office/drawing/2016/5/10/chartex" xmlns:cx5="http://schemas.microsoft.com/office/drawing/2016/5/11/chartex" xmlns:cx6="http://schemas.microsoft.com/office/drawing/2016/5/12/chartex" xmlns:cx7="http://schemas.microsoft.com/office/drawing/2016/5/13/chartex" xmlns:cx8="http://schemas.microsoft.com/office/drawing/2016/5/14/chartex" xmlns:mc="http://schemas.openxmlformats.org/markup-compatibility/2006" xmlns:aink="http://schemas.microsoft.com/office/drawing/2016/ink" xmlns:am3d="http://schemas.microsoft.com/office/drawing/2017/model3d" xmlns:o="urn:schemas-microsoft-com:office:office" xmlns:oel="http://schemas.microsoft.com/office/2019/extlst" xmlns:r="http://schemas.openxmlformats.org/officeDocument/2006/relationships" xmlns:m="http://schemas.openxmlformats.org/officeDocument/2006/math" xmlns:v="urn:schemas-microsoft-com:vml" xmlns:wp14="http://schemas.microsoft.com/office/word/2010/wordprocessingDrawing" xmlns:wp="http://schemas.openxmlformats.org/drawingml/2006/wordprocessingDrawing" xmlns:w10="urn:schemas-microsoft-com:office:word" xmlns:w="http://schemas.openxmlformats.org/wordprocessingml/2006/main" xmlns:w14="http://schemas.microsoft.com/office/word/2010/wordml" xmlns:w15="http://schemas.microsoft.com/office/word/2012/wordml" xmlns:w16cex="http://schemas.microsoft.com/office/word/2018/wordml/cex" xmlns:w16cid="http://schemas.microsoft.com/office/word/2016/wordml/cid" xmlns:w16="http://schemas.microsoft.com/office/word/2018/wordml" xmlns:w16sdtdh="http://schemas.microsoft.com/office/word/2020/wordml/sdtdatahash" xmlns:w16se="http://schemas.microsoft.com/office/word/2015/wordml/symex" xmlns:wpg="http://schemas.microsoft.com/office/word/2010/wordprocessingGroup" xmlns:wpi="http://schemas.microsoft.com/office/word/2010/wordprocessingInk" xmlns:wne="http://schemas.microsoft.com/office/word/2006/wordml" xmlns:wps="http://schemas.microsoft.com/office/word/2010/wordprocessingShape" mc:Ignorable="w14 w15 w16se w16cid w16 w16cex w16sdtdh wp14">
   <w:abstractNum w:abstractNumId="0" w15:restartNumberingAfterBreak="0">
+    <w:nsid w:val="06B4478A"/>
+    <w:multiLevelType w:val="multilevel"/>
+    <w:tmpl w:val="7E4E0CC6"/>
+    <w:lvl w:ilvl="0">
+      <w:start w:val="1"/>
+      <w:numFmt w:val="bullet"/>
+      <w:lvlText w:val=""/>
+      <w:lvlJc w:val="left"/>
+      <w:pPr>
+        <w:tabs>
+          <w:tab w:val="num" w:pos="720"/>
+        </w:tabs>
+        <w:ind w:left="720" w:hanging="360"/>
+      </w:pPr>
+      <w:rPr>
+        <w:rFonts w:ascii="Symbol" w:hAnsi="Symbol" w:hint="default"/>
+        <w:sz w:val="20"/>
+      </w:rPr>
+    </w:lvl>
+    <w:lvl w:ilvl="1" w:tentative="1">
+      <w:start w:val="1"/>
+      <w:numFmt w:val="bullet"/>
+      <w:lvlText w:val="o"/>
+      <w:lvlJc w:val="left"/>
+      <w:pPr>
+        <w:tabs>
+          <w:tab w:val="num" w:pos="1440"/>
+        </w:tabs>
+        <w:ind w:left="1440" w:hanging="360"/>
+      </w:pPr>
+      <w:rPr>
+        <w:rFonts w:ascii="Courier New" w:hAnsi="Courier New" w:hint="default"/>
+        <w:sz w:val="20"/>
+      </w:rPr>
+    </w:lvl>
+    <w:lvl w:ilvl="2" w:tentative="1">
+      <w:start w:val="1"/>
+      <w:numFmt w:val="bullet"/>
+      <w:lvlText w:val=""/>
+      <w:lvlJc w:val="left"/>
+      <w:pPr>
+        <w:tabs>
+          <w:tab w:val="num" w:pos="2160"/>
+        </w:tabs>
+        <w:ind w:left="2160" w:hanging="360"/>
+      </w:pPr>
+      <w:rPr>
+        <w:rFonts w:ascii="Wingdings" w:hAnsi="Wingdings" w:hint="default"/>
+        <w:sz w:val="20"/>
+      </w:rPr>
+    </w:lvl>
+    <w:lvl w:ilvl="3" w:tentative="1">
+      <w:start w:val="1"/>
+      <w:numFmt w:val="bullet"/>
+      <w:lvlText w:val=""/>
+      <w:lvlJc w:val="left"/>
+      <w:pPr>
+        <w:tabs>
+          <w:tab w:val="num" w:pos="2880"/>
+        </w:tabs>
+        <w:ind w:left="2880" w:hanging="360"/>
+      </w:pPr>
+      <w:rPr>
+        <w:rFonts w:ascii="Wingdings" w:hAnsi="Wingdings" w:hint="default"/>
+        <w:sz w:val="20"/>
+      </w:rPr>
+    </w:lvl>
+    <w:lvl w:ilvl="4" w:tentative="1">
+      <w:start w:val="1"/>
+      <w:numFmt w:val="bullet"/>
+      <w:lvlText w:val=""/>
+      <w:lvlJc w:val="left"/>
+      <w:pPr>
+        <w:tabs>
+          <w:tab w:val="num" w:pos="3600"/>
+        </w:tabs>
+        <w:ind w:left="3600" w:hanging="360"/>
+      </w:pPr>
+      <w:rPr>
+        <w:rFonts w:ascii="Wingdings" w:hAnsi="Wingdings" w:hint="default"/>
+        <w:sz w:val="20"/>
+      </w:rPr>
+    </w:lvl>
+    <w:lvl w:ilvl="5" w:tentative="1">
+      <w:start w:val="1"/>
+      <w:numFmt w:val="bullet"/>
+      <w:lvlText w:val=""/>
+      <w:lvlJc w:val="left"/>
+      <w:pPr>
+        <w:tabs>
+          <w:tab w:val="num" w:pos="4320"/>
+        </w:tabs>
+        <w:ind w:left="4320" w:hanging="360"/>
+      </w:pPr>
+      <w:rPr>
+        <w:rFonts w:ascii="Wingdings" w:hAnsi="Wingdings" w:hint="default"/>
+        <w:sz w:val="20"/>
+      </w:rPr>
+    </w:lvl>
+    <w:lvl w:ilvl="6" w:tentative="1">
+      <w:start w:val="1"/>
+      <w:numFmt w:val="bullet"/>
+      <w:lvlText w:val=""/>
+      <w:lvlJc w:val="left"/>
+      <w:pPr>
+        <w:tabs>
+          <w:tab w:val="num" w:pos="5040"/>
+        </w:tabs>
+        <w:ind w:left="5040" w:hanging="360"/>
+      </w:pPr>
+      <w:rPr>
+        <w:rFonts w:ascii="Wingdings" w:hAnsi="Wingdings" w:hint="default"/>
+        <w:sz w:val="20"/>
+      </w:rPr>
+    </w:lvl>
+    <w:lvl w:ilvl="7" w:tentative="1">
+      <w:start w:val="1"/>
+      <w:numFmt w:val="bullet"/>
+      <w:lvlText w:val=""/>
+      <w:lvlJc w:val="left"/>
+      <w:pPr>
+        <w:tabs>
+          <w:tab w:val="num" w:pos="5760"/>
+        </w:tabs>
+        <w:ind w:left="5760" w:hanging="360"/>
+      </w:pPr>
+      <w:rPr>
+        <w:rFonts w:ascii="Wingdings" w:hAnsi="Wingdings" w:hint="default"/>
+        <w:sz w:val="20"/>
+      </w:rPr>
+    </w:lvl>
+    <w:lvl w:ilvl="8" w:tentative="1">
+      <w:start w:val="1"/>
+      <w:numFmt w:val="bullet"/>
+      <w:lvlText w:val=""/>
+      <w:lvlJc w:val="left"/>
+      <w:pPr>
+        <w:tabs>
+          <w:tab w:val="num" w:pos="6480"/>
+        </w:tabs>
+        <w:ind w:left="6480" w:hanging="360"/>
+      </w:pPr>
+      <w:rPr>
+        <w:rFonts w:ascii="Wingdings" w:hAnsi="Wingdings" w:hint="default"/>
+        <w:sz w:val="20"/>
+      </w:rPr>
+    </w:lvl>
+  </w:abstractNum>
+  <w:abstractNum w:abstractNumId="1" w15:restartNumberingAfterBreak="0">
+    <w:nsid w:val="1F165688"/>
+    <w:multiLevelType w:val="hybridMultilevel"/>
+    <w:tmpl w:val="BA721CC6"/>
+    <w:lvl w:ilvl="0" w:tplc="2C0A0001">
+      <w:start w:val="1"/>
+      <w:numFmt w:val="bullet"/>
+      <w:lvlText w:val=""/>
+      <w:lvlJc w:val="left"/>
+      <w:pPr>
+        <w:ind w:left="720" w:hanging="360"/>
+      </w:pPr>
+      <w:rPr>
+        <w:rFonts w:ascii="Symbol" w:hAnsi="Symbol" w:hint="default"/>
+      </w:rPr>
+    </w:lvl>
+    <w:lvl w:ilvl="1" w:tplc="2C0A0003" w:tentative="1">
+      <w:start w:val="1"/>
+      <w:numFmt w:val="bullet"/>
+      <w:lvlText w:val="o"/>
+      <w:lvlJc w:val="left"/>
+      <w:pPr>
+        <w:ind w:left="1440" w:hanging="360"/>
+      </w:pPr>
+      <w:rPr>
+        <w:rFonts w:ascii="Courier New" w:hAnsi="Courier New" w:cs="Courier New" w:hint="default"/>
+      </w:rPr>
+    </w:lvl>
+    <w:lvl w:ilvl="2" w:tplc="2C0A0005" w:tentative="1">
+      <w:start w:val="1"/>
+      <w:numFmt w:val="bullet"/>
+      <w:lvlText w:val=""/>
+      <w:lvlJc w:val="left"/>
+      <w:pPr>
+        <w:ind w:left="2160" w:hanging="360"/>
+      </w:pPr>
+      <w:rPr>
+        <w:rFonts w:ascii="Wingdings" w:hAnsi="Wingdings" w:hint="default"/>
+      </w:rPr>
+    </w:lvl>
+    <w:lvl w:ilvl="3" w:tplc="2C0A0001" w:tentative="1">
+      <w:start w:val="1"/>
+      <w:numFmt w:val="bullet"/>
+      <w:lvlText w:val=""/>
+      <w:lvlJc w:val="left"/>
+      <w:pPr>
+        <w:ind w:left="2880" w:hanging="360"/>
+      </w:pPr>
+      <w:rPr>
+        <w:rFonts w:ascii="Symbol" w:hAnsi="Symbol" w:hint="default"/>
+      </w:rPr>
+    </w:lvl>
+    <w:lvl w:ilvl="4" w:tplc="2C0A0003" w:tentative="1">
+      <w:start w:val="1"/>
+      <w:numFmt w:val="bullet"/>
+      <w:lvlText w:val="o"/>
+      <w:lvlJc w:val="left"/>
+      <w:pPr>
+        <w:ind w:left="3600" w:hanging="360"/>
+      </w:pPr>
+      <w:rPr>
+        <w:rFonts w:ascii="Courier New" w:hAnsi="Courier New" w:cs="Courier New" w:hint="default"/>
+      </w:rPr>
+    </w:lvl>
+    <w:lvl w:ilvl="5" w:tplc="2C0A0005" w:tentative="1">
+      <w:start w:val="1"/>
+      <w:numFmt w:val="bullet"/>
+      <w:lvlText w:val=""/>
+      <w:lvlJc w:val="left"/>
+      <w:pPr>
+        <w:ind w:left="4320" w:hanging="360"/>
+      </w:pPr>
+      <w:rPr>
+        <w:rFonts w:ascii="Wingdings" w:hAnsi="Wingdings" w:hint="default"/>
+      </w:rPr>
+    </w:lvl>
+    <w:lvl w:ilvl="6" w:tplc="2C0A0001" w:tentative="1">
+      <w:start w:val="1"/>
+      <w:numFmt w:val="bullet"/>
+      <w:lvlText w:val=""/>
+      <w:lvlJc w:val="left"/>
+      <w:pPr>
+        <w:ind w:left="5040" w:hanging="360"/>
+      </w:pPr>
+      <w:rPr>
+        <w:rFonts w:ascii="Symbol" w:hAnsi="Symbol" w:hint="default"/>
+      </w:rPr>
+    </w:lvl>
+    <w:lvl w:ilvl="7" w:tplc="2C0A0003" w:tentative="1">
+      <w:start w:val="1"/>
+      <w:numFmt w:val="bullet"/>
+      <w:lvlText w:val="o"/>
+      <w:lvlJc w:val="left"/>
+      <w:pPr>
+        <w:ind w:left="5760" w:hanging="360"/>
+      </w:pPr>
+      <w:rPr>
+        <w:rFonts w:ascii="Courier New" w:hAnsi="Courier New" w:cs="Courier New" w:hint="default"/>
+      </w:rPr>
+    </w:lvl>
+    <w:lvl w:ilvl="8" w:tplc="2C0A0005" w:tentative="1">
+      <w:start w:val="1"/>
+      <w:numFmt w:val="bullet"/>
+      <w:lvlText w:val=""/>
+      <w:lvlJc w:val="left"/>
+      <w:pPr>
+        <w:ind w:left="6480" w:hanging="360"/>
+      </w:pPr>
+      <w:rPr>
+        <w:rFonts w:ascii="Wingdings" w:hAnsi="Wingdings" w:hint="default"/>
+      </w:rPr>
+    </w:lvl>
+  </w:abstractNum>
+  <w:abstractNum w:abstractNumId="2" w15:restartNumberingAfterBreak="0">
     <w:nsid w:val="256267E6"/>
     <w:multiLevelType w:val="multilevel"/>
     <w:tmpl w:val="5B1CA5CE"/>
@@ -14596,7 +16355,7 @@
       </w:rPr>
     </w:lvl>
   </w:abstractNum>
-  <w:abstractNum w:abstractNumId="1" w15:restartNumberingAfterBreak="0">
+  <w:abstractNum w:abstractNumId="3" w15:restartNumberingAfterBreak="0">
     <w:nsid w:val="47B47DA0"/>
     <w:multiLevelType w:val="multilevel"/>
     <w:tmpl w:val="6A50EE92"/>
@@ -14647,7 +16406,7 @@
       <w:lvlJc w:val="left"/>
     </w:lvl>
   </w:abstractNum>
-  <w:abstractNum w:abstractNumId="2" w15:restartNumberingAfterBreak="0">
+  <w:abstractNum w:abstractNumId="4" w15:restartNumberingAfterBreak="0">
     <w:nsid w:val="4F5D7A86"/>
     <w:multiLevelType w:val="multilevel"/>
     <w:tmpl w:val="7D467762"/>
@@ -14760,7 +16519,156 @@
       </w:rPr>
     </w:lvl>
   </w:abstractNum>
-  <w:abstractNum w:abstractNumId="3" w15:restartNumberingAfterBreak="0">
+  <w:abstractNum w:abstractNumId="5" w15:restartNumberingAfterBreak="0">
+    <w:nsid w:val="636D124D"/>
+    <w:multiLevelType w:val="multilevel"/>
+    <w:tmpl w:val="A04631E6"/>
+    <w:lvl w:ilvl="0">
+      <w:start w:val="1"/>
+      <w:numFmt w:val="bullet"/>
+      <w:lvlText w:val=""/>
+      <w:lvlJc w:val="left"/>
+      <w:pPr>
+        <w:tabs>
+          <w:tab w:val="num" w:pos="720"/>
+        </w:tabs>
+        <w:ind w:left="720" w:hanging="360"/>
+      </w:pPr>
+      <w:rPr>
+        <w:rFonts w:ascii="Symbol" w:hAnsi="Symbol" w:hint="default"/>
+        <w:sz w:val="20"/>
+      </w:rPr>
+    </w:lvl>
+    <w:lvl w:ilvl="1" w:tentative="1">
+      <w:start w:val="1"/>
+      <w:numFmt w:val="bullet"/>
+      <w:lvlText w:val="o"/>
+      <w:lvlJc w:val="left"/>
+      <w:pPr>
+        <w:tabs>
+          <w:tab w:val="num" w:pos="1440"/>
+        </w:tabs>
+        <w:ind w:left="1440" w:hanging="360"/>
+      </w:pPr>
+      <w:rPr>
+        <w:rFonts w:ascii="Courier New" w:hAnsi="Courier New" w:hint="default"/>
+        <w:sz w:val="20"/>
+      </w:rPr>
+    </w:lvl>
+    <w:lvl w:ilvl="2" w:tentative="1">
+      <w:start w:val="1"/>
+      <w:numFmt w:val="bullet"/>
+      <w:lvlText w:val=""/>
+      <w:lvlJc w:val="left"/>
+      <w:pPr>
+        <w:tabs>
+          <w:tab w:val="num" w:pos="2160"/>
+        </w:tabs>
+        <w:ind w:left="2160" w:hanging="360"/>
+      </w:pPr>
+      <w:rPr>
+        <w:rFonts w:ascii="Wingdings" w:hAnsi="Wingdings" w:hint="default"/>
+        <w:sz w:val="20"/>
+      </w:rPr>
+    </w:lvl>
+    <w:lvl w:ilvl="3" w:tentative="1">
+      <w:start w:val="1"/>
+      <w:numFmt w:val="bullet"/>
+      <w:lvlText w:val=""/>
+      <w:lvlJc w:val="left"/>
+      <w:pPr>
+        <w:tabs>
+          <w:tab w:val="num" w:pos="2880"/>
+        </w:tabs>
+        <w:ind w:left="2880" w:hanging="360"/>
+      </w:pPr>
+      <w:rPr>
+        <w:rFonts w:ascii="Wingdings" w:hAnsi="Wingdings" w:hint="default"/>
+        <w:sz w:val="20"/>
+      </w:rPr>
+    </w:lvl>
+    <w:lvl w:ilvl="4" w:tentative="1">
+      <w:start w:val="1"/>
+      <w:numFmt w:val="bullet"/>
+      <w:lvlText w:val=""/>
+      <w:lvlJc w:val="left"/>
+      <w:pPr>
+        <w:tabs>
+          <w:tab w:val="num" w:pos="3600"/>
+        </w:tabs>
+        <w:ind w:left="3600" w:hanging="360"/>
+      </w:pPr>
+      <w:rPr>
+        <w:rFonts w:ascii="Wingdings" w:hAnsi="Wingdings" w:hint="default"/>
+        <w:sz w:val="20"/>
+      </w:rPr>
+    </w:lvl>
+    <w:lvl w:ilvl="5" w:tentative="1">
+      <w:start w:val="1"/>
+      <w:numFmt w:val="bullet"/>
+      <w:lvlText w:val=""/>
+      <w:lvlJc w:val="left"/>
+      <w:pPr>
+        <w:tabs>
+          <w:tab w:val="num" w:pos="4320"/>
+        </w:tabs>
+        <w:ind w:left="4320" w:hanging="360"/>
+      </w:pPr>
+      <w:rPr>
+        <w:rFonts w:ascii="Wingdings" w:hAnsi="Wingdings" w:hint="default"/>
+        <w:sz w:val="20"/>
+      </w:rPr>
+    </w:lvl>
+    <w:lvl w:ilvl="6" w:tentative="1">
+      <w:start w:val="1"/>
+      <w:numFmt w:val="bullet"/>
+      <w:lvlText w:val=""/>
+      <w:lvlJc w:val="left"/>
+      <w:pPr>
+        <w:tabs>
+          <w:tab w:val="num" w:pos="5040"/>
+        </w:tabs>
+        <w:ind w:left="5040" w:hanging="360"/>
+      </w:pPr>
+      <w:rPr>
+        <w:rFonts w:ascii="Wingdings" w:hAnsi="Wingdings" w:hint="default"/>
+        <w:sz w:val="20"/>
+      </w:rPr>
+    </w:lvl>
+    <w:lvl w:ilvl="7" w:tentative="1">
+      <w:start w:val="1"/>
+      <w:numFmt w:val="bullet"/>
+      <w:lvlText w:val=""/>
+      <w:lvlJc w:val="left"/>
+      <w:pPr>
+        <w:tabs>
+          <w:tab w:val="num" w:pos="5760"/>
+        </w:tabs>
+        <w:ind w:left="5760" w:hanging="360"/>
+      </w:pPr>
+      <w:rPr>
+        <w:rFonts w:ascii="Wingdings" w:hAnsi="Wingdings" w:hint="default"/>
+        <w:sz w:val="20"/>
+      </w:rPr>
+    </w:lvl>
+    <w:lvl w:ilvl="8" w:tentative="1">
+      <w:start w:val="1"/>
+      <w:numFmt w:val="bullet"/>
+      <w:lvlText w:val=""/>
+      <w:lvlJc w:val="left"/>
+      <w:pPr>
+        <w:tabs>
+          <w:tab w:val="num" w:pos="6480"/>
+        </w:tabs>
+        <w:ind w:left="6480" w:hanging="360"/>
+      </w:pPr>
+      <w:rPr>
+        <w:rFonts w:ascii="Wingdings" w:hAnsi="Wingdings" w:hint="default"/>
+        <w:sz w:val="20"/>
+      </w:rPr>
+    </w:lvl>
+  </w:abstractNum>
+  <w:abstractNum w:abstractNumId="6" w15:restartNumberingAfterBreak="0">
     <w:nsid w:val="6AA2127E"/>
     <w:multiLevelType w:val="multilevel"/>
     <w:tmpl w:val="5EFC8636"/>
@@ -14873,7 +16781,7 @@
       </w:rPr>
     </w:lvl>
   </w:abstractNum>
-  <w:abstractNum w:abstractNumId="4" w15:restartNumberingAfterBreak="0">
+  <w:abstractNum w:abstractNumId="7" w15:restartNumberingAfterBreak="0">
     <w:nsid w:val="72EA4BAF"/>
     <w:multiLevelType w:val="multilevel"/>
     <w:tmpl w:val="640A396A"/>
@@ -14995,7 +16903,7 @@
       </w:rPr>
     </w:lvl>
   </w:abstractNum>
-  <w:abstractNum w:abstractNumId="5" w15:restartNumberingAfterBreak="0">
+  <w:abstractNum w:abstractNumId="8" w15:restartNumberingAfterBreak="0">
     <w:nsid w:val="78C01E43"/>
     <w:multiLevelType w:val="multilevel"/>
     <w:tmpl w:val="312CBF78"/>
@@ -15109,22 +17017,31 @@
     </w:lvl>
   </w:abstractNum>
   <w:num w:numId="1" w16cid:durableId="965891103">
+    <w:abstractNumId w:val="2"/>
+  </w:num>
+  <w:num w:numId="2" w16cid:durableId="1802721553">
+    <w:abstractNumId w:val="8"/>
+  </w:num>
+  <w:num w:numId="3" w16cid:durableId="1512719093">
+    <w:abstractNumId w:val="4"/>
+  </w:num>
+  <w:num w:numId="4" w16cid:durableId="1135489479">
+    <w:abstractNumId w:val="6"/>
+  </w:num>
+  <w:num w:numId="5" w16cid:durableId="405810310">
+    <w:abstractNumId w:val="7"/>
+  </w:num>
+  <w:num w:numId="6" w16cid:durableId="424302918">
+    <w:abstractNumId w:val="3"/>
+  </w:num>
+  <w:num w:numId="7" w16cid:durableId="2078548751">
+    <w:abstractNumId w:val="1"/>
+  </w:num>
+  <w:num w:numId="8" w16cid:durableId="1855413626">
     <w:abstractNumId w:val="0"/>
   </w:num>
-  <w:num w:numId="2" w16cid:durableId="1802721553">
+  <w:num w:numId="9" w16cid:durableId="1688019067">
     <w:abstractNumId w:val="5"/>
-  </w:num>
-  <w:num w:numId="3" w16cid:durableId="1512719093">
-    <w:abstractNumId w:val="2"/>
-  </w:num>
-  <w:num w:numId="4" w16cid:durableId="1135489479">
-    <w:abstractNumId w:val="3"/>
-  </w:num>
-  <w:num w:numId="5" w16cid:durableId="405810310">
-    <w:abstractNumId w:val="4"/>
-  </w:num>
-  <w:num w:numId="6" w16cid:durableId="424302918">
-    <w:abstractNumId w:val="1"/>
   </w:num>
 </w:numbering>
 </file>
@@ -16001,6 +17918,44 @@
       <w:shd w:val="clear" w:color="auto" w:fill="E1DFDD"/>
     </w:rPr>
   </w:style>
+  <w:style w:type="paragraph" w:styleId="NormalWeb">
+    <w:name w:val="Normal (Web)"/>
+    <w:basedOn w:val="Normal"/>
+    <w:uiPriority w:val="99"/>
+    <w:unhideWhenUsed/>
+    <w:rsid w:val="00221D0D"/>
+    <w:pPr>
+      <w:spacing w:before="100" w:beforeAutospacing="1" w:after="100" w:afterAutospacing="1"/>
+    </w:pPr>
+    <w:rPr>
+      <w:rFonts w:ascii="Times New Roman" w:eastAsia="Times New Roman" w:hAnsi="Times New Roman" w:cs="Times New Roman"/>
+      <w:sz w:val="24"/>
+      <w:szCs w:val="24"/>
+      <w:lang w:val="es-AR"/>
+    </w:rPr>
+  </w:style>
+  <w:style w:type="character" w:styleId="Textoennegrita">
+    <w:name w:val="Strong"/>
+    <w:basedOn w:val="Fuentedeprrafopredeter"/>
+    <w:uiPriority w:val="22"/>
+    <w:qFormat/>
+    <w:rsid w:val="00221D0D"/>
+    <w:rPr>
+      <w:b/>
+      <w:bCs/>
+    </w:rPr>
+  </w:style>
+  <w:style w:type="character" w:styleId="nfasis">
+    <w:name w:val="Emphasis"/>
+    <w:basedOn w:val="Fuentedeprrafopredeter"/>
+    <w:uiPriority w:val="20"/>
+    <w:qFormat/>
+    <w:rsid w:val="00221D0D"/>
+    <w:rPr>
+      <w:i/>
+      <w:iCs/>
+    </w:rPr>
+  </w:style>
 </w:styles>
 </file>
 

</xml_diff>

<commit_message>
add nuevas task and issue ieee830
</commit_message>
<xml_diff>
--- a/Documentación/Grupo 34 - MOUNTAIN HIKE CÓRDOBA ieee-830 -2023.docx
+++ b/Documentación/Grupo 34 - MOUNTAIN HIKE CÓRDOBA ieee-830 -2023.docx
@@ -1,6 +1,6 @@
 
 <file path=word/document.xml><?xml version="1.0" encoding="utf-8"?>
-<w:document xmlns:wpc="http://schemas.microsoft.com/office/word/2010/wordprocessingCanvas" xmlns:cx="http://schemas.microsoft.com/office/drawing/2014/chartex" xmlns:cx1="http://schemas.microsoft.com/office/drawing/2015/9/8/chartex" xmlns:cx2="http://schemas.microsoft.com/office/drawing/2015/10/21/chartex" xmlns:cx3="http://schemas.microsoft.com/office/drawing/2016/5/9/chartex" xmlns:cx4="http://schemas.microsoft.com/office/drawing/2016/5/10/chartex" xmlns:cx5="http://schemas.microsoft.com/office/drawing/2016/5/11/chartex" xmlns:cx6="http://schemas.microsoft.com/office/drawing/2016/5/12/chartex" xmlns:cx7="http://schemas.microsoft.com/office/drawing/2016/5/13/chartex" xmlns:cx8="http://schemas.microsoft.com/office/drawing/2016/5/14/chartex" xmlns:mc="http://schemas.openxmlformats.org/markup-compatibility/2006" xmlns:aink="http://schemas.microsoft.com/office/drawing/2016/ink" xmlns:am3d="http://schemas.microsoft.com/office/drawing/2017/model3d" xmlns:o="urn:schemas-microsoft-com:office:office" xmlns:oel="http://schemas.microsoft.com/office/2019/extlst" xmlns:r="http://schemas.openxmlformats.org/officeDocument/2006/relationships" xmlns:m="http://schemas.openxmlformats.org/officeDocument/2006/math" xmlns:v="urn:schemas-microsoft-com:vml" xmlns:wp14="http://schemas.microsoft.com/office/word/2010/wordprocessingDrawing" xmlns:wp="http://schemas.openxmlformats.org/drawingml/2006/wordprocessingDrawing" xmlns:w10="urn:schemas-microsoft-com:office:word" xmlns:w="http://schemas.openxmlformats.org/wordprocessingml/2006/main" xmlns:w14="http://schemas.microsoft.com/office/word/2010/wordml" xmlns:w15="http://schemas.microsoft.com/office/word/2012/wordml" xmlns:w16cex="http://schemas.microsoft.com/office/word/2018/wordml/cex" xmlns:w16cid="http://schemas.microsoft.com/office/word/2016/wordml/cid" xmlns:w16="http://schemas.microsoft.com/office/word/2018/wordml" xmlns:w16sdtdh="http://schemas.microsoft.com/office/word/2020/wordml/sdtdatahash" xmlns:w16se="http://schemas.microsoft.com/office/word/2015/wordml/symex" xmlns:wpg="http://schemas.microsoft.com/office/word/2010/wordprocessingGroup" xmlns:wpi="http://schemas.microsoft.com/office/word/2010/wordprocessingInk" xmlns:wne="http://schemas.microsoft.com/office/word/2006/wordml" xmlns:wps="http://schemas.microsoft.com/office/word/2010/wordprocessingShape" mc:Ignorable="w14 w15 w16se w16cid w16 w16cex w16sdtdh wp14">
+<w:document xmlns:wpc="http://schemas.microsoft.com/office/word/2010/wordprocessingCanvas" xmlns:cx="http://schemas.microsoft.com/office/drawing/2014/chartex" xmlns:cx1="http://schemas.microsoft.com/office/drawing/2015/9/8/chartex" xmlns:cx2="http://schemas.microsoft.com/office/drawing/2015/10/21/chartex" xmlns:cx3="http://schemas.microsoft.com/office/drawing/2016/5/9/chartex" xmlns:cx4="http://schemas.microsoft.com/office/drawing/2016/5/10/chartex" xmlns:cx5="http://schemas.microsoft.com/office/drawing/2016/5/11/chartex" xmlns:cx6="http://schemas.microsoft.com/office/drawing/2016/5/12/chartex" xmlns:cx7="http://schemas.microsoft.com/office/drawing/2016/5/13/chartex" xmlns:cx8="http://schemas.microsoft.com/office/drawing/2016/5/14/chartex" xmlns:mc="http://schemas.openxmlformats.org/markup-compatibility/2006" xmlns:aink="http://schemas.microsoft.com/office/drawing/2016/ink" xmlns:am3d="http://schemas.microsoft.com/office/drawing/2017/model3d" xmlns:o="urn:schemas-microsoft-com:office:office" xmlns:oel="http://schemas.microsoft.com/office/2019/extlst" xmlns:r="http://schemas.openxmlformats.org/officeDocument/2006/relationships" xmlns:m="http://schemas.openxmlformats.org/officeDocument/2006/math" xmlns:v="urn:schemas-microsoft-com:vml" xmlns:wp14="http://schemas.microsoft.com/office/word/2010/wordprocessingDrawing" xmlns:wp="http://schemas.openxmlformats.org/drawingml/2006/wordprocessingDrawing" xmlns:w10="urn:schemas-microsoft-com:office:word" xmlns:w="http://schemas.openxmlformats.org/wordprocessingml/2006/main" xmlns:w14="http://schemas.microsoft.com/office/word/2010/wordml" xmlns:w15="http://schemas.microsoft.com/office/word/2012/wordml" xmlns:w16cex="http://schemas.microsoft.com/office/word/2018/wordml/cex" xmlns:w16cid="http://schemas.microsoft.com/office/word/2016/wordml/cid" xmlns:w16="http://schemas.microsoft.com/office/word/2018/wordml" xmlns:w16du="http://schemas.microsoft.com/office/word/2023/wordml/word16du" xmlns:w16sdtdh="http://schemas.microsoft.com/office/word/2020/wordml/sdtdatahash" xmlns:w16se="http://schemas.microsoft.com/office/word/2015/wordml/symex" xmlns:wpg="http://schemas.microsoft.com/office/word/2010/wordprocessingGroup" xmlns:wpi="http://schemas.microsoft.com/office/word/2010/wordprocessingInk" xmlns:wne="http://schemas.microsoft.com/office/word/2006/wordml" xmlns:wps="http://schemas.microsoft.com/office/word/2010/wordprocessingShape" mc:Ignorable="w14 w15 w16se w16cid w16 w16cex w16sdtdh wp14">
   <w:body>
     <w:p>
       <w:pPr>
@@ -1915,6 +1915,7 @@
           <w:docPartUnique/>
         </w:docPartObj>
       </w:sdtPr>
+      <w:sdtEndPr/>
       <w:sdtContent>
         <w:p>
           <w:pPr>
@@ -3193,21 +3194,12 @@
             </w:rPr>
             <w:t xml:space="preserve">       </w:t>
           </w:r>
-          <w:proofErr w:type="spellStart"/>
           <w:r>
             <w:rPr>
               <w:bCs/>
               <w:color w:val="0000FF"/>
             </w:rPr>
-            <w:t>Sprints</w:t>
-          </w:r>
-          <w:proofErr w:type="spellEnd"/>
-          <w:r>
-            <w:rPr>
-              <w:bCs/>
-              <w:color w:val="0000FF"/>
-            </w:rPr>
-            <w:t xml:space="preserve"> 2023</w:t>
+            <w:t>Sprints 2023</w:t>
           </w:r>
           <w:r>
             <w:rPr>
@@ -3472,21 +3464,7 @@
         <w:rPr>
           <w:sz w:val="22"/>
         </w:rPr>
-        <w:t xml:space="preserve">El presente documento tiene como principal objetivo establecer las bases de aceptación que estipularán las exigencias del cliente Mountain </w:t>
-      </w:r>
-      <w:proofErr w:type="spellStart"/>
-      <w:r>
-        <w:rPr>
-          <w:sz w:val="22"/>
-        </w:rPr>
-        <w:t>Hike</w:t>
-      </w:r>
-      <w:proofErr w:type="spellEnd"/>
-      <w:r>
-        <w:rPr>
-          <w:sz w:val="22"/>
-        </w:rPr>
-        <w:t xml:space="preserve"> Córdoba, proporcionándole una visión acerca del alcance del desarrollo del producto. Incluirá también una base para el diseño de software con la que se podrá realizar una cuidadosa revisión de los requerimientos para no omitir funcionalidades relevantes.</w:t>
+        <w:t>El presente documento tiene como principal objetivo establecer las bases de aceptación que estipularán las exigencias del cliente Mountain Hike Córdoba, proporcionándole una visión acerca del alcance del desarrollo del producto. Incluirá también una base para el diseño de software con la que se podrá realizar una cuidadosa revisión de los requerimientos para no omitir funcionalidades relevantes.</w:t>
       </w:r>
       <w:r>
         <w:rPr>
@@ -5437,15 +5415,7 @@
               <w:jc w:val="both"/>
             </w:pPr>
             <w:r>
-              <w:t xml:space="preserve">Olivera </w:t>
-            </w:r>
-            <w:proofErr w:type="spellStart"/>
-            <w:r>
-              <w:t>Gonzalez</w:t>
-            </w:r>
-            <w:proofErr w:type="spellEnd"/>
-            <w:r>
-              <w:t>, Claudio Miguel</w:t>
+              <w:t>Olivera Gonzalez, Claudio Miguel</w:t>
             </w:r>
           </w:p>
         </w:tc>
@@ -9798,6 +9768,9 @@
                 <w:tab w:val="left" w:pos="709"/>
               </w:tabs>
               <w:spacing w:after="200"/>
+              <w:rPr>
+                <w:sz w:val="22"/>
+              </w:rPr>
             </w:pPr>
             <w:r>
               <w:rPr>
@@ -9843,28 +9816,70 @@
               <w:spacing w:after="200"/>
               <w:rPr>
                 <w:sz w:val="22"/>
+              </w:rPr>
+            </w:pPr>
+            <w:r>
+              <w:rPr>
+                <w:sz w:val="22"/>
+              </w:rPr>
+              <w:t xml:space="preserve">#US Como administrador quiero que en esta etapa el </w:t>
+            </w:r>
+            <w:proofErr w:type="spellStart"/>
+            <w:r>
+              <w:rPr>
+                <w:sz w:val="22"/>
+              </w:rPr>
+              <w:t>Frontend</w:t>
+            </w:r>
+            <w:proofErr w:type="spellEnd"/>
+            <w:r>
+              <w:rPr>
+                <w:sz w:val="22"/>
+              </w:rPr>
+              <w:t xml:space="preserve"> se migre a Angular (RNF)</w:t>
+            </w:r>
+          </w:p>
+          <w:p>
+            <w:pPr>
+              <w:rPr>
+                <w:sz w:val="22"/>
                 <w:szCs w:val="22"/>
               </w:rPr>
             </w:pPr>
             <w:r>
               <w:rPr>
                 <w:sz w:val="22"/>
-              </w:rPr>
-              <w:t xml:space="preserve">#US Como administrador quiero que en esta etapa el </w:t>
-            </w:r>
-            <w:proofErr w:type="spellStart"/>
-            <w:r>
-              <w:rPr>
-                <w:sz w:val="22"/>
-              </w:rPr>
-              <w:t>Frontend</w:t>
-            </w:r>
-            <w:proofErr w:type="spellEnd"/>
-            <w:r>
-              <w:rPr>
-                <w:sz w:val="22"/>
-              </w:rPr>
-              <w:t xml:space="preserve"> se migre a Angular (RNF)</w:t>
+                <w:szCs w:val="22"/>
+              </w:rPr>
+              <w:t>#US- Como administrador quiero tener un panel de administraci</w:t>
+            </w:r>
+            <w:r>
+              <w:rPr>
+                <w:sz w:val="22"/>
+                <w:szCs w:val="22"/>
+              </w:rPr>
+              <w:t>ó</w:t>
+            </w:r>
+            <w:r>
+              <w:rPr>
+                <w:sz w:val="22"/>
+                <w:szCs w:val="22"/>
+              </w:rPr>
+              <w:t>n para gestionar blogs, recorridos, gu</w:t>
+            </w:r>
+            <w:r>
+              <w:rPr>
+                <w:sz w:val="22"/>
+                <w:szCs w:val="22"/>
+              </w:rPr>
+              <w:t>í</w:t>
+            </w:r>
+            <w:r>
+              <w:rPr>
+                <w:sz w:val="22"/>
+                <w:szCs w:val="22"/>
+              </w:rPr>
+              <w:t>as, etc.</w:t>
             </w:r>
           </w:p>
         </w:tc>
@@ -10164,24 +10179,16 @@
         <w:rPr>
           <w:sz w:val="22"/>
         </w:rPr>
-        <w:t xml:space="preserve">#TK02 - Diseño de la </w:t>
-      </w:r>
-      <w:proofErr w:type="gramStart"/>
+        <w:t xml:space="preserve">#TK02 - Diseño de la página  </w:t>
+      </w:r>
+      <w:proofErr w:type="spellStart"/>
       <w:r>
         <w:rPr>
           <w:sz w:val="22"/>
         </w:rPr>
-        <w:t xml:space="preserve">página  </w:t>
-      </w:r>
-      <w:proofErr w:type="spellStart"/>
-      <w:r>
-        <w:rPr>
-          <w:sz w:val="22"/>
-        </w:rPr>
         <w:t>html</w:t>
       </w:r>
       <w:proofErr w:type="spellEnd"/>
-      <w:proofErr w:type="gramEnd"/>
     </w:p>
     <w:p>
       <w:pPr>
@@ -10198,7 +10205,6 @@
         <w:t>#TK03 - La secciones (</w:t>
       </w:r>
       <w:proofErr w:type="spellStart"/>
-      <w:proofErr w:type="gramStart"/>
       <w:r>
         <w:rPr>
           <w:sz w:val="22"/>
@@ -10210,14 +10216,7 @@
         <w:rPr>
           <w:sz w:val="22"/>
         </w:rPr>
-        <w:t>, home, quiénes somos?</w:t>
-      </w:r>
-      <w:proofErr w:type="gramEnd"/>
-      <w:r>
-        <w:rPr>
-          <w:sz w:val="22"/>
-        </w:rPr>
-        <w:t>)</w:t>
+        <w:t>, home, quiénes somos?)</w:t>
       </w:r>
     </w:p>
     <w:p>
@@ -10542,10 +10541,10 @@
         <w:rPr>
           <w:sz w:val="22"/>
         </w:rPr>
+        <w:lastRenderedPageBreak/>
         <w:t xml:space="preserve">#TK19- Ingresar los recorrido imágenes </w:t>
       </w:r>
       <w:proofErr w:type="spellStart"/>
-      <w:proofErr w:type="gramStart"/>
       <w:r>
         <w:rPr>
           <w:sz w:val="22"/>
@@ -10559,7 +10558,6 @@
         </w:rPr>
         <w:t xml:space="preserve">  2</w:t>
       </w:r>
-      <w:proofErr w:type="gramEnd"/>
     </w:p>
     <w:p>
       <w:pPr>
@@ -10602,7 +10600,6 @@
         <w:rPr>
           <w:sz w:val="22"/>
         </w:rPr>
-        <w:lastRenderedPageBreak/>
         <w:t>#TK21- Diseñar página del recorrido 3</w:t>
       </w:r>
     </w:p>
@@ -11032,6 +11029,7 @@
         <w:rPr>
           <w:sz w:val="24"/>
         </w:rPr>
+        <w:lastRenderedPageBreak/>
         <w:t>#TK - Realizar la migración del código en Python nativo a Django siguiendo la nueva estructura de tablas</w:t>
       </w:r>
     </w:p>
@@ -11047,7 +11045,6 @@
         <w:rPr>
           <w:sz w:val="24"/>
         </w:rPr>
-        <w:lastRenderedPageBreak/>
         <w:t>#TK - Evaluar la nueva estructura de carpetas y los componentes que serán necesarios crear para migrar a Angular.</w:t>
       </w:r>
     </w:p>
@@ -11063,21 +11060,7 @@
         <w:rPr>
           <w:sz w:val="24"/>
         </w:rPr>
-        <w:t>#TK - Evaluar que componentes consumirán del back-</w:t>
-      </w:r>
-      <w:proofErr w:type="spellStart"/>
-      <w:r>
-        <w:rPr>
-          <w:sz w:val="24"/>
-        </w:rPr>
-        <w:t>end</w:t>
-      </w:r>
-      <w:proofErr w:type="spellEnd"/>
-      <w:r>
-        <w:rPr>
-          <w:sz w:val="24"/>
-        </w:rPr>
-        <w:t xml:space="preserve"> para renderizar datos (Angular).</w:t>
+        <w:t>#TK - Evaluar que componentes consumirán del back-end para renderizar datos (Angular).</w:t>
       </w:r>
     </w:p>
     <w:p>
@@ -11122,21 +11105,7 @@
         <w:rPr>
           <w:sz w:val="24"/>
         </w:rPr>
-        <w:t xml:space="preserve"># TK - Aplicar Angular </w:t>
-      </w:r>
-      <w:proofErr w:type="spellStart"/>
-      <w:r>
-        <w:rPr>
-          <w:sz w:val="24"/>
-        </w:rPr>
-        <w:t>routing</w:t>
-      </w:r>
-      <w:proofErr w:type="spellEnd"/>
-      <w:r>
-        <w:rPr>
-          <w:sz w:val="24"/>
-        </w:rPr>
-        <w:t xml:space="preserve"> al proyecto.</w:t>
+        <w:t># TK - Aplicar Angular routing al proyecto.</w:t>
       </w:r>
     </w:p>
     <w:p>
@@ -11265,21 +11234,19 @@
         <w:rPr>
           <w:sz w:val="24"/>
         </w:rPr>
-        <w:t xml:space="preserve">#TK - En la </w:t>
-      </w:r>
-      <w:proofErr w:type="spellStart"/>
-      <w:r>
-        <w:rPr>
-          <w:sz w:val="24"/>
-        </w:rPr>
-        <w:t>seccion</w:t>
-      </w:r>
-      <w:proofErr w:type="spellEnd"/>
-      <w:r>
-        <w:rPr>
-          <w:sz w:val="24"/>
-        </w:rPr>
-        <w:t xml:space="preserve"> 'recorridos' agregar un filtro para que el usuario seleccione las zonas que le interesan.</w:t>
+        <w:t>#TK - En la secci</w:t>
+      </w:r>
+      <w:r>
+        <w:rPr>
+          <w:sz w:val="24"/>
+        </w:rPr>
+        <w:t>ó</w:t>
+      </w:r>
+      <w:r>
+        <w:rPr>
+          <w:sz w:val="24"/>
+        </w:rPr>
+        <w:t>n 'recorridos' agregar un filtro para que el usuario seleccione las zonas que le interesan.</w:t>
       </w:r>
     </w:p>
     <w:p>
@@ -11437,6 +11404,7 @@
         <w:rPr>
           <w:sz w:val="24"/>
         </w:rPr>
+        <w:lastRenderedPageBreak/>
         <w:t xml:space="preserve">#TK- </w:t>
       </w:r>
       <w:r>
@@ -11485,7 +11453,6 @@
         <w:rPr>
           <w:sz w:val="24"/>
         </w:rPr>
-        <w:lastRenderedPageBreak/>
         <w:t xml:space="preserve">#TK- </w:t>
       </w:r>
       <w:r>
@@ -12042,6 +12009,7 @@
         <w:rPr>
           <w:sz w:val="24"/>
         </w:rPr>
+        <w:lastRenderedPageBreak/>
         <w:t>#TK</w:t>
       </w:r>
       <w:r>
@@ -12124,7 +12092,6 @@
         <w:rPr>
           <w:sz w:val="24"/>
         </w:rPr>
-        <w:lastRenderedPageBreak/>
         <w:t>#TK</w:t>
       </w:r>
       <w:r>
@@ -12454,6 +12421,152 @@
           <w:sz w:val="24"/>
         </w:rPr>
         <w:t>.</w:t>
+      </w:r>
+    </w:p>
+    <w:p>
+      <w:pPr>
+        <w:spacing w:line="360" w:lineRule="auto"/>
+        <w:rPr>
+          <w:sz w:val="24"/>
+        </w:rPr>
+      </w:pPr>
+      <w:r>
+        <w:rPr>
+          <w:sz w:val="24"/>
+        </w:rPr>
+        <w:t>#TK</w:t>
+      </w:r>
+      <w:r>
+        <w:rPr>
+          <w:sz w:val="24"/>
+        </w:rPr>
+        <w:t>-</w:t>
+      </w:r>
+      <w:r>
+        <w:rPr>
+          <w:sz w:val="24"/>
+        </w:rPr>
+        <w:t xml:space="preserve"> Crear el componente Home dentro del </w:t>
+      </w:r>
+      <w:proofErr w:type="spellStart"/>
+      <w:r>
+        <w:rPr>
+          <w:sz w:val="24"/>
+        </w:rPr>
+        <w:t>modulo</w:t>
+      </w:r>
+      <w:proofErr w:type="spellEnd"/>
+      <w:r>
+        <w:rPr>
+          <w:sz w:val="24"/>
+        </w:rPr>
+        <w:t xml:space="preserve"> Pages</w:t>
+      </w:r>
+    </w:p>
+    <w:p>
+      <w:pPr>
+        <w:spacing w:line="360" w:lineRule="auto"/>
+        <w:rPr>
+          <w:sz w:val="24"/>
+        </w:rPr>
+      </w:pPr>
+      <w:r>
+        <w:rPr>
+          <w:sz w:val="24"/>
+        </w:rPr>
+        <w:t>#TK</w:t>
+      </w:r>
+      <w:r>
+        <w:rPr>
+          <w:sz w:val="24"/>
+        </w:rPr>
+        <w:t>-</w:t>
+      </w:r>
+      <w:r>
+        <w:rPr>
+          <w:sz w:val="24"/>
+        </w:rPr>
+        <w:t xml:space="preserve"> Aplicar routing para el </w:t>
+      </w:r>
+      <w:proofErr w:type="spellStart"/>
+      <w:r>
+        <w:rPr>
+          <w:sz w:val="24"/>
+        </w:rPr>
+        <w:t>dashboard</w:t>
+      </w:r>
+      <w:proofErr w:type="spellEnd"/>
+      <w:r>
+        <w:rPr>
+          <w:sz w:val="24"/>
+        </w:rPr>
+        <w:t xml:space="preserve"> de administrador</w:t>
+      </w:r>
+    </w:p>
+    <w:p>
+      <w:pPr>
+        <w:spacing w:line="360" w:lineRule="auto"/>
+        <w:rPr>
+          <w:sz w:val="24"/>
+        </w:rPr>
+      </w:pPr>
+      <w:r>
+        <w:rPr>
+          <w:sz w:val="24"/>
+        </w:rPr>
+        <w:t>#TK</w:t>
+      </w:r>
+      <w:r>
+        <w:rPr>
+          <w:sz w:val="24"/>
+        </w:rPr>
+        <w:t>-</w:t>
+      </w:r>
+      <w:r>
+        <w:rPr>
+          <w:sz w:val="24"/>
+        </w:rPr>
+        <w:t xml:space="preserve"> Crear componente angular para el </w:t>
+      </w:r>
+      <w:proofErr w:type="spellStart"/>
+      <w:r>
+        <w:rPr>
+          <w:sz w:val="24"/>
+        </w:rPr>
+        <w:t>dashboard</w:t>
+      </w:r>
+      <w:proofErr w:type="spellEnd"/>
+      <w:r>
+        <w:rPr>
+          <w:sz w:val="24"/>
+        </w:rPr>
+        <w:t xml:space="preserve"> de administrador </w:t>
+      </w:r>
+    </w:p>
+    <w:p>
+      <w:pPr>
+        <w:spacing w:line="360" w:lineRule="auto"/>
+        <w:rPr>
+          <w:sz w:val="24"/>
+        </w:rPr>
+      </w:pPr>
+      <w:r>
+        <w:rPr>
+          <w:sz w:val="24"/>
+        </w:rPr>
+        <w:t>#TK</w:t>
+      </w:r>
+      <w:r>
+        <w:rPr>
+          <w:sz w:val="24"/>
+        </w:rPr>
+        <w:t>-</w:t>
+      </w:r>
+      <w:r>
+        <w:rPr>
+          <w:sz w:val="24"/>
+        </w:rPr>
+        <w:t xml:space="preserve"> Crear componente angular para el carrito</w:t>
       </w:r>
     </w:p>
     <w:p>
@@ -12691,25 +12804,7 @@
                 <w:sz w:val="22"/>
                 <w:szCs w:val="22"/>
               </w:rPr>
-              <w:t>Git/</w:t>
-            </w:r>
-            <w:proofErr w:type="gramStart"/>
-            <w:r>
-              <w:rPr>
-                <w:rFonts w:ascii="Roboto" w:eastAsia="Roboto" w:hAnsi="Roboto" w:cs="Roboto"/>
-                <w:sz w:val="22"/>
-                <w:szCs w:val="22"/>
-              </w:rPr>
-              <w:t>GitHub :</w:t>
-            </w:r>
-            <w:proofErr w:type="gramEnd"/>
-            <w:r>
-              <w:rPr>
-                <w:rFonts w:ascii="Roboto" w:eastAsia="Roboto" w:hAnsi="Roboto" w:cs="Roboto"/>
-                <w:sz w:val="22"/>
-                <w:szCs w:val="22"/>
-              </w:rPr>
-              <w:t xml:space="preserve"> Instalación y registración</w:t>
+              <w:t>Git/GitHub : Instalación y registración</w:t>
             </w:r>
           </w:p>
           <w:p>
@@ -12771,6 +12866,7 @@
                 <w:sz w:val="22"/>
                 <w:szCs w:val="22"/>
               </w:rPr>
+              <w:lastRenderedPageBreak/>
               <w:t>Idea de mapa del Sitio</w:t>
             </w:r>
           </w:p>
@@ -12861,27 +12957,7 @@
                 <w:sz w:val="22"/>
                 <w:szCs w:val="22"/>
               </w:rPr>
-              <w:t xml:space="preserve">Fecha Inicio = 17/09/2022 </w:t>
-            </w:r>
-            <w:proofErr w:type="gramStart"/>
-            <w:r>
-              <w:rPr>
-                <w:rFonts w:ascii="Roboto" w:eastAsia="Roboto" w:hAnsi="Roboto" w:cs="Roboto"/>
-                <w:i/>
-                <w:sz w:val="22"/>
-                <w:szCs w:val="22"/>
-              </w:rPr>
-              <w:t>-  Fecha</w:t>
-            </w:r>
-            <w:proofErr w:type="gramEnd"/>
-            <w:r>
-              <w:rPr>
-                <w:rFonts w:ascii="Roboto" w:eastAsia="Roboto" w:hAnsi="Roboto" w:cs="Roboto"/>
-                <w:i/>
-                <w:sz w:val="22"/>
-                <w:szCs w:val="22"/>
-              </w:rPr>
-              <w:t xml:space="preserve"> de Fin = 03/10/2022</w:t>
+              <w:t>Fecha Inicio = 17/09/2022 -  Fecha de Fin = 03/10/2022</w:t>
             </w:r>
           </w:p>
           <w:p>
@@ -13137,27 +13213,7 @@
                 <w:sz w:val="22"/>
                 <w:szCs w:val="22"/>
               </w:rPr>
-              <w:t xml:space="preserve">Fecha Inicio = 03/10/2022 </w:t>
-            </w:r>
-            <w:proofErr w:type="gramStart"/>
-            <w:r>
-              <w:rPr>
-                <w:rFonts w:ascii="Roboto" w:eastAsia="Roboto" w:hAnsi="Roboto" w:cs="Roboto"/>
-                <w:i/>
-                <w:sz w:val="22"/>
-                <w:szCs w:val="22"/>
-              </w:rPr>
-              <w:t>-  Fecha</w:t>
-            </w:r>
-            <w:proofErr w:type="gramEnd"/>
-            <w:r>
-              <w:rPr>
-                <w:rFonts w:ascii="Roboto" w:eastAsia="Roboto" w:hAnsi="Roboto" w:cs="Roboto"/>
-                <w:i/>
-                <w:sz w:val="22"/>
-                <w:szCs w:val="22"/>
-              </w:rPr>
-              <w:t xml:space="preserve"> de Fin = 17/10/2022</w:t>
+              <w:t>Fecha Inicio = 03/10/2022 -  Fecha de Fin = 17/10/2022</w:t>
             </w:r>
           </w:p>
           <w:p>
@@ -13459,23 +13515,13 @@
                 <w:szCs w:val="22"/>
               </w:rPr>
             </w:pPr>
-            <w:proofErr w:type="gramStart"/>
             <w:r>
               <w:rPr>
                 <w:rFonts w:ascii="Roboto" w:eastAsia="Roboto" w:hAnsi="Roboto" w:cs="Roboto"/>
                 <w:sz w:val="22"/>
                 <w:szCs w:val="22"/>
               </w:rPr>
-              <w:t>Consultas :</w:t>
-            </w:r>
-            <w:proofErr w:type="gramEnd"/>
-            <w:r>
-              <w:rPr>
-                <w:rFonts w:ascii="Roboto" w:eastAsia="Roboto" w:hAnsi="Roboto" w:cs="Roboto"/>
-                <w:sz w:val="22"/>
-                <w:szCs w:val="22"/>
-              </w:rPr>
-              <w:t xml:space="preserve"> </w:t>
+              <w:t xml:space="preserve">Consultas : </w:t>
             </w:r>
             <w:proofErr w:type="spellStart"/>
             <w:r>
@@ -13547,6 +13593,7 @@
               <w:rPr>
                 <w:b/>
               </w:rPr>
+              <w:lastRenderedPageBreak/>
               <w:t>Calendario</w:t>
             </w:r>
           </w:p>
@@ -13573,27 +13620,7 @@
                 <w:sz w:val="22"/>
                 <w:szCs w:val="22"/>
               </w:rPr>
-              <w:t xml:space="preserve">Fecha Inicio = 17/10/2022 </w:t>
-            </w:r>
-            <w:proofErr w:type="gramStart"/>
-            <w:r>
-              <w:rPr>
-                <w:rFonts w:ascii="Roboto" w:eastAsia="Roboto" w:hAnsi="Roboto" w:cs="Roboto"/>
-                <w:i/>
-                <w:sz w:val="22"/>
-                <w:szCs w:val="22"/>
-              </w:rPr>
-              <w:t>-  Fecha</w:t>
-            </w:r>
-            <w:proofErr w:type="gramEnd"/>
-            <w:r>
-              <w:rPr>
-                <w:rFonts w:ascii="Roboto" w:eastAsia="Roboto" w:hAnsi="Roboto" w:cs="Roboto"/>
-                <w:i/>
-                <w:sz w:val="22"/>
-                <w:szCs w:val="22"/>
-              </w:rPr>
-              <w:t xml:space="preserve"> de Fin = 14/11/2022</w:t>
+              <w:t>Fecha Inicio = 17/10/2022 -  Fecha de Fin = 14/11/2022</w:t>
             </w:r>
           </w:p>
           <w:p>
@@ -14277,13 +14304,7 @@
               <w:rPr>
                 <w:sz w:val="22"/>
               </w:rPr>
-              <w:t>0</w:t>
-            </w:r>
-            <w:r>
-              <w:rPr>
-                <w:sz w:val="22"/>
-              </w:rPr>
-              <w:t>1</w:t>
+              <w:t>01</w:t>
             </w:r>
           </w:p>
         </w:tc>
@@ -14361,6 +14382,7 @@
               <w:rPr>
                 <w:b/>
               </w:rPr>
+              <w:lastRenderedPageBreak/>
               <w:t xml:space="preserve">Responsabilidades </w:t>
             </w:r>
           </w:p>
@@ -14587,7 +14609,6 @@
                 <w:sz w:val="22"/>
                 <w:szCs w:val="22"/>
               </w:rPr>
-              <w:lastRenderedPageBreak/>
               <w:t>Crear </w:t>
             </w:r>
             <w:r>
@@ -14649,27 +14670,8 @@
                 <w:sz w:val="22"/>
                 <w:szCs w:val="22"/>
               </w:rPr>
-              <w:t xml:space="preserve">Incorporar la navegabilidad de la aplicación </w:t>
-            </w:r>
-            <w:r>
-              <w:rPr>
-                <w:rFonts w:ascii="Roboto" w:hAnsi="Roboto" w:cs="Segoe UI"/>
-                <w:color w:val="1D2125"/>
-                <w:sz w:val="22"/>
-                <w:szCs w:val="22"/>
-              </w:rPr>
-              <w:t>me</w:t>
-            </w:r>
-            <w:r>
-              <w:rPr>
-                <w:rFonts w:ascii="Roboto" w:hAnsi="Roboto" w:cs="Segoe UI"/>
-                <w:color w:val="1D2125"/>
-                <w:sz w:val="22"/>
-                <w:szCs w:val="22"/>
-              </w:rPr>
-              <w:t>diante </w:t>
-            </w:r>
-            <w:proofErr w:type="spellStart"/>
+              <w:t>Incorporar la navegabilidad de la aplicación mediante </w:t>
+            </w:r>
             <w:r>
               <w:rPr>
                 <w:rStyle w:val="Textoennegrita"/>
@@ -14678,18 +14680,7 @@
                 <w:sz w:val="22"/>
                 <w:szCs w:val="22"/>
               </w:rPr>
-              <w:t>Routing</w:t>
-            </w:r>
-            <w:proofErr w:type="spellEnd"/>
-            <w:r>
-              <w:rPr>
-                <w:rStyle w:val="Textoennegrita"/>
-                <w:rFonts w:ascii="Roboto" w:hAnsi="Roboto" w:cs="Segoe UI"/>
-                <w:color w:val="1D2125"/>
-                <w:sz w:val="22"/>
-                <w:szCs w:val="22"/>
-              </w:rPr>
-              <w:t> </w:t>
+              <w:t>Routing </w:t>
             </w:r>
             <w:r>
               <w:rPr>
@@ -15261,6 +15252,7 @@
                 <w:sz w:val="22"/>
                 <w:szCs w:val="22"/>
               </w:rPr>
+              <w:lastRenderedPageBreak/>
               <w:t xml:space="preserve">Estas son algunas CONVENCIONES más usadas para trabajar con </w:t>
             </w:r>
             <w:proofErr w:type="spellStart"/>
@@ -15448,7 +15440,7 @@
 </file>
 
 <file path=word/endnotes.xml><?xml version="1.0" encoding="utf-8"?>
-<w:endnotes xmlns:wpc="http://schemas.microsoft.com/office/word/2010/wordprocessingCanvas" xmlns:cx="http://schemas.microsoft.com/office/drawing/2014/chartex" xmlns:cx1="http://schemas.microsoft.com/office/drawing/2015/9/8/chartex" xmlns:cx2="http://schemas.microsoft.com/office/drawing/2015/10/21/chartex" xmlns:cx3="http://schemas.microsoft.com/office/drawing/2016/5/9/chartex" xmlns:cx4="http://schemas.microsoft.com/office/drawing/2016/5/10/chartex" xmlns:cx5="http://schemas.microsoft.com/office/drawing/2016/5/11/chartex" xmlns:cx6="http://schemas.microsoft.com/office/drawing/2016/5/12/chartex" xmlns:cx7="http://schemas.microsoft.com/office/drawing/2016/5/13/chartex" xmlns:cx8="http://schemas.microsoft.com/office/drawing/2016/5/14/chartex" xmlns:mc="http://schemas.openxmlformats.org/markup-compatibility/2006" xmlns:aink="http://schemas.microsoft.com/office/drawing/2016/ink" xmlns:am3d="http://schemas.microsoft.com/office/drawing/2017/model3d" xmlns:o="urn:schemas-microsoft-com:office:office" xmlns:oel="http://schemas.microsoft.com/office/2019/extlst" xmlns:r="http://schemas.openxmlformats.org/officeDocument/2006/relationships" xmlns:m="http://schemas.openxmlformats.org/officeDocument/2006/math" xmlns:v="urn:schemas-microsoft-com:vml" xmlns:wp14="http://schemas.microsoft.com/office/word/2010/wordprocessingDrawing" xmlns:wp="http://schemas.openxmlformats.org/drawingml/2006/wordprocessingDrawing" xmlns:w10="urn:schemas-microsoft-com:office:word" xmlns:w="http://schemas.openxmlformats.org/wordprocessingml/2006/main" xmlns:w14="http://schemas.microsoft.com/office/word/2010/wordml" xmlns:w15="http://schemas.microsoft.com/office/word/2012/wordml" xmlns:w16cex="http://schemas.microsoft.com/office/word/2018/wordml/cex" xmlns:w16cid="http://schemas.microsoft.com/office/word/2016/wordml/cid" xmlns:w16="http://schemas.microsoft.com/office/word/2018/wordml" xmlns:w16sdtdh="http://schemas.microsoft.com/office/word/2020/wordml/sdtdatahash" xmlns:w16se="http://schemas.microsoft.com/office/word/2015/wordml/symex" xmlns:wpg="http://schemas.microsoft.com/office/word/2010/wordprocessingGroup" xmlns:wpi="http://schemas.microsoft.com/office/word/2010/wordprocessingInk" xmlns:wne="http://schemas.microsoft.com/office/word/2006/wordml" xmlns:wps="http://schemas.microsoft.com/office/word/2010/wordprocessingShape" mc:Ignorable="w14 w15 w16se w16cid w16 w16cex w16sdtdh wp14">
+<w:endnotes xmlns:wpc="http://schemas.microsoft.com/office/word/2010/wordprocessingCanvas" xmlns:cx="http://schemas.microsoft.com/office/drawing/2014/chartex" xmlns:cx1="http://schemas.microsoft.com/office/drawing/2015/9/8/chartex" xmlns:cx2="http://schemas.microsoft.com/office/drawing/2015/10/21/chartex" xmlns:cx3="http://schemas.microsoft.com/office/drawing/2016/5/9/chartex" xmlns:cx4="http://schemas.microsoft.com/office/drawing/2016/5/10/chartex" xmlns:cx5="http://schemas.microsoft.com/office/drawing/2016/5/11/chartex" xmlns:cx6="http://schemas.microsoft.com/office/drawing/2016/5/12/chartex" xmlns:cx7="http://schemas.microsoft.com/office/drawing/2016/5/13/chartex" xmlns:cx8="http://schemas.microsoft.com/office/drawing/2016/5/14/chartex" xmlns:mc="http://schemas.openxmlformats.org/markup-compatibility/2006" xmlns:aink="http://schemas.microsoft.com/office/drawing/2016/ink" xmlns:am3d="http://schemas.microsoft.com/office/drawing/2017/model3d" xmlns:o="urn:schemas-microsoft-com:office:office" xmlns:oel="http://schemas.microsoft.com/office/2019/extlst" xmlns:r="http://schemas.openxmlformats.org/officeDocument/2006/relationships" xmlns:m="http://schemas.openxmlformats.org/officeDocument/2006/math" xmlns:v="urn:schemas-microsoft-com:vml" xmlns:wp14="http://schemas.microsoft.com/office/word/2010/wordprocessingDrawing" xmlns:wp="http://schemas.openxmlformats.org/drawingml/2006/wordprocessingDrawing" xmlns:w10="urn:schemas-microsoft-com:office:word" xmlns:w="http://schemas.openxmlformats.org/wordprocessingml/2006/main" xmlns:w14="http://schemas.microsoft.com/office/word/2010/wordml" xmlns:w15="http://schemas.microsoft.com/office/word/2012/wordml" xmlns:w16cex="http://schemas.microsoft.com/office/word/2018/wordml/cex" xmlns:w16cid="http://schemas.microsoft.com/office/word/2016/wordml/cid" xmlns:w16="http://schemas.microsoft.com/office/word/2018/wordml" xmlns:w16du="http://schemas.microsoft.com/office/word/2023/wordml/word16du" xmlns:w16sdtdh="http://schemas.microsoft.com/office/word/2020/wordml/sdtdatahash" xmlns:w16se="http://schemas.microsoft.com/office/word/2015/wordml/symex" xmlns:wpg="http://schemas.microsoft.com/office/word/2010/wordprocessingGroup" xmlns:wpi="http://schemas.microsoft.com/office/word/2010/wordprocessingInk" xmlns:wne="http://schemas.microsoft.com/office/word/2006/wordml" xmlns:wps="http://schemas.microsoft.com/office/word/2010/wordprocessingShape" mc:Ignorable="w14 w15 w16se w16cid w16 w16cex w16sdtdh wp14">
   <w:endnote w:type="separator" w:id="-1">
     <w:p>
       <w:r>
@@ -15467,7 +15459,7 @@
 </file>
 
 <file path=word/footer1.xml><?xml version="1.0" encoding="utf-8"?>
-<w:ftr xmlns:wpc="http://schemas.microsoft.com/office/word/2010/wordprocessingCanvas" xmlns:cx="http://schemas.microsoft.com/office/drawing/2014/chartex" xmlns:cx1="http://schemas.microsoft.com/office/drawing/2015/9/8/chartex" xmlns:cx2="http://schemas.microsoft.com/office/drawing/2015/10/21/chartex" xmlns:cx3="http://schemas.microsoft.com/office/drawing/2016/5/9/chartex" xmlns:cx4="http://schemas.microsoft.com/office/drawing/2016/5/10/chartex" xmlns:cx5="http://schemas.microsoft.com/office/drawing/2016/5/11/chartex" xmlns:cx6="http://schemas.microsoft.com/office/drawing/2016/5/12/chartex" xmlns:cx7="http://schemas.microsoft.com/office/drawing/2016/5/13/chartex" xmlns:cx8="http://schemas.microsoft.com/office/drawing/2016/5/14/chartex" xmlns:mc="http://schemas.openxmlformats.org/markup-compatibility/2006" xmlns:aink="http://schemas.microsoft.com/office/drawing/2016/ink" xmlns:am3d="http://schemas.microsoft.com/office/drawing/2017/model3d" xmlns:o="urn:schemas-microsoft-com:office:office" xmlns:oel="http://schemas.microsoft.com/office/2019/extlst" xmlns:r="http://schemas.openxmlformats.org/officeDocument/2006/relationships" xmlns:m="http://schemas.openxmlformats.org/officeDocument/2006/math" xmlns:v="urn:schemas-microsoft-com:vml" xmlns:wp14="http://schemas.microsoft.com/office/word/2010/wordprocessingDrawing" xmlns:wp="http://schemas.openxmlformats.org/drawingml/2006/wordprocessingDrawing" xmlns:w10="urn:schemas-microsoft-com:office:word" xmlns:w="http://schemas.openxmlformats.org/wordprocessingml/2006/main" xmlns:w14="http://schemas.microsoft.com/office/word/2010/wordml" xmlns:w15="http://schemas.microsoft.com/office/word/2012/wordml" xmlns:w16cex="http://schemas.microsoft.com/office/word/2018/wordml/cex" xmlns:w16cid="http://schemas.microsoft.com/office/word/2016/wordml/cid" xmlns:w16="http://schemas.microsoft.com/office/word/2018/wordml" xmlns:w16sdtdh="http://schemas.microsoft.com/office/word/2020/wordml/sdtdatahash" xmlns:w16se="http://schemas.microsoft.com/office/word/2015/wordml/symex" xmlns:wpg="http://schemas.microsoft.com/office/word/2010/wordprocessingGroup" xmlns:wpi="http://schemas.microsoft.com/office/word/2010/wordprocessingInk" xmlns:wne="http://schemas.microsoft.com/office/word/2006/wordml" xmlns:wps="http://schemas.microsoft.com/office/word/2010/wordprocessingShape" mc:Ignorable="w14 w15 w16se w16cid w16 w16cex w16sdtdh wp14">
+<w:ftr xmlns:wpc="http://schemas.microsoft.com/office/word/2010/wordprocessingCanvas" xmlns:cx="http://schemas.microsoft.com/office/drawing/2014/chartex" xmlns:cx1="http://schemas.microsoft.com/office/drawing/2015/9/8/chartex" xmlns:cx2="http://schemas.microsoft.com/office/drawing/2015/10/21/chartex" xmlns:cx3="http://schemas.microsoft.com/office/drawing/2016/5/9/chartex" xmlns:cx4="http://schemas.microsoft.com/office/drawing/2016/5/10/chartex" xmlns:cx5="http://schemas.microsoft.com/office/drawing/2016/5/11/chartex" xmlns:cx6="http://schemas.microsoft.com/office/drawing/2016/5/12/chartex" xmlns:cx7="http://schemas.microsoft.com/office/drawing/2016/5/13/chartex" xmlns:cx8="http://schemas.microsoft.com/office/drawing/2016/5/14/chartex" xmlns:mc="http://schemas.openxmlformats.org/markup-compatibility/2006" xmlns:aink="http://schemas.microsoft.com/office/drawing/2016/ink" xmlns:am3d="http://schemas.microsoft.com/office/drawing/2017/model3d" xmlns:o="urn:schemas-microsoft-com:office:office" xmlns:oel="http://schemas.microsoft.com/office/2019/extlst" xmlns:r="http://schemas.openxmlformats.org/officeDocument/2006/relationships" xmlns:m="http://schemas.openxmlformats.org/officeDocument/2006/math" xmlns:v="urn:schemas-microsoft-com:vml" xmlns:wp14="http://schemas.microsoft.com/office/word/2010/wordprocessingDrawing" xmlns:wp="http://schemas.openxmlformats.org/drawingml/2006/wordprocessingDrawing" xmlns:w10="urn:schemas-microsoft-com:office:word" xmlns:w="http://schemas.openxmlformats.org/wordprocessingml/2006/main" xmlns:w14="http://schemas.microsoft.com/office/word/2010/wordml" xmlns:w15="http://schemas.microsoft.com/office/word/2012/wordml" xmlns:w16cex="http://schemas.microsoft.com/office/word/2018/wordml/cex" xmlns:w16cid="http://schemas.microsoft.com/office/word/2016/wordml/cid" xmlns:w16="http://schemas.microsoft.com/office/word/2018/wordml" xmlns:w16du="http://schemas.microsoft.com/office/word/2023/wordml/word16du" xmlns:w16sdtdh="http://schemas.microsoft.com/office/word/2020/wordml/sdtdatahash" xmlns:w16se="http://schemas.microsoft.com/office/word/2015/wordml/symex" xmlns:wpg="http://schemas.microsoft.com/office/word/2010/wordprocessingGroup" xmlns:wpi="http://schemas.microsoft.com/office/word/2010/wordprocessingInk" xmlns:wne="http://schemas.microsoft.com/office/word/2006/wordml" xmlns:wps="http://schemas.microsoft.com/office/word/2010/wordprocessingShape" mc:Ignorable="w14 w15 w16se w16cid w16 w16cex w16sdtdh wp14">
   <w:p>
     <w:pPr>
       <w:ind w:right="260"/>
@@ -15523,21 +15515,12 @@
                             <w:jc w:val="center"/>
                             <w:textDirection w:val="btLr"/>
                           </w:pPr>
-                          <w:proofErr w:type="gramStart"/>
                           <w:r>
                             <w:rPr>
                               <w:color w:val="0F243E"/>
                               <w:sz w:val="26"/>
                             </w:rPr>
-                            <w:t>PAGE  \</w:t>
-                          </w:r>
-                          <w:proofErr w:type="gramEnd"/>
-                          <w:r>
-                            <w:rPr>
-                              <w:color w:val="0F243E"/>
-                              <w:sz w:val="26"/>
-                            </w:rPr>
-                            <w:t xml:space="preserve">* </w:t>
+                            <w:t xml:space="preserve">PAGE  \* </w:t>
                           </w:r>
                           <w:proofErr w:type="spellStart"/>
                           <w:r>
@@ -15582,21 +15565,12 @@
                       <w:jc w:val="center"/>
                       <w:textDirection w:val="btLr"/>
                     </w:pPr>
-                    <w:proofErr w:type="gramStart"/>
                     <w:r>
                       <w:rPr>
                         <w:color w:val="0F243E"/>
                         <w:sz w:val="26"/>
                       </w:rPr>
-                      <w:t>PAGE  \</w:t>
-                    </w:r>
-                    <w:proofErr w:type="gramEnd"/>
-                    <w:r>
-                      <w:rPr>
-                        <w:color w:val="0F243E"/>
-                        <w:sz w:val="26"/>
-                      </w:rPr>
-                      <w:t xml:space="preserve">* </w:t>
+                      <w:t xml:space="preserve">PAGE  \* </w:t>
                     </w:r>
                     <w:proofErr w:type="spellStart"/>
                     <w:r>
@@ -15650,7 +15624,7 @@
 </file>
 
 <file path=word/footnotes.xml><?xml version="1.0" encoding="utf-8"?>
-<w:footnotes xmlns:wpc="http://schemas.microsoft.com/office/word/2010/wordprocessingCanvas" xmlns:cx="http://schemas.microsoft.com/office/drawing/2014/chartex" xmlns:cx1="http://schemas.microsoft.com/office/drawing/2015/9/8/chartex" xmlns:cx2="http://schemas.microsoft.com/office/drawing/2015/10/21/chartex" xmlns:cx3="http://schemas.microsoft.com/office/drawing/2016/5/9/chartex" xmlns:cx4="http://schemas.microsoft.com/office/drawing/2016/5/10/chartex" xmlns:cx5="http://schemas.microsoft.com/office/drawing/2016/5/11/chartex" xmlns:cx6="http://schemas.microsoft.com/office/drawing/2016/5/12/chartex" xmlns:cx7="http://schemas.microsoft.com/office/drawing/2016/5/13/chartex" xmlns:cx8="http://schemas.microsoft.com/office/drawing/2016/5/14/chartex" xmlns:mc="http://schemas.openxmlformats.org/markup-compatibility/2006" xmlns:aink="http://schemas.microsoft.com/office/drawing/2016/ink" xmlns:am3d="http://schemas.microsoft.com/office/drawing/2017/model3d" xmlns:o="urn:schemas-microsoft-com:office:office" xmlns:oel="http://schemas.microsoft.com/office/2019/extlst" xmlns:r="http://schemas.openxmlformats.org/officeDocument/2006/relationships" xmlns:m="http://schemas.openxmlformats.org/officeDocument/2006/math" xmlns:v="urn:schemas-microsoft-com:vml" xmlns:wp14="http://schemas.microsoft.com/office/word/2010/wordprocessingDrawing" xmlns:wp="http://schemas.openxmlformats.org/drawingml/2006/wordprocessingDrawing" xmlns:w10="urn:schemas-microsoft-com:office:word" xmlns:w="http://schemas.openxmlformats.org/wordprocessingml/2006/main" xmlns:w14="http://schemas.microsoft.com/office/word/2010/wordml" xmlns:w15="http://schemas.microsoft.com/office/word/2012/wordml" xmlns:w16cex="http://schemas.microsoft.com/office/word/2018/wordml/cex" xmlns:w16cid="http://schemas.microsoft.com/office/word/2016/wordml/cid" xmlns:w16="http://schemas.microsoft.com/office/word/2018/wordml" xmlns:w16sdtdh="http://schemas.microsoft.com/office/word/2020/wordml/sdtdatahash" xmlns:w16se="http://schemas.microsoft.com/office/word/2015/wordml/symex" xmlns:wpg="http://schemas.microsoft.com/office/word/2010/wordprocessingGroup" xmlns:wpi="http://schemas.microsoft.com/office/word/2010/wordprocessingInk" xmlns:wne="http://schemas.microsoft.com/office/word/2006/wordml" xmlns:wps="http://schemas.microsoft.com/office/word/2010/wordprocessingShape" mc:Ignorable="w14 w15 w16se w16cid w16 w16cex w16sdtdh wp14">
+<w:footnotes xmlns:wpc="http://schemas.microsoft.com/office/word/2010/wordprocessingCanvas" xmlns:cx="http://schemas.microsoft.com/office/drawing/2014/chartex" xmlns:cx1="http://schemas.microsoft.com/office/drawing/2015/9/8/chartex" xmlns:cx2="http://schemas.microsoft.com/office/drawing/2015/10/21/chartex" xmlns:cx3="http://schemas.microsoft.com/office/drawing/2016/5/9/chartex" xmlns:cx4="http://schemas.microsoft.com/office/drawing/2016/5/10/chartex" xmlns:cx5="http://schemas.microsoft.com/office/drawing/2016/5/11/chartex" xmlns:cx6="http://schemas.microsoft.com/office/drawing/2016/5/12/chartex" xmlns:cx7="http://schemas.microsoft.com/office/drawing/2016/5/13/chartex" xmlns:cx8="http://schemas.microsoft.com/office/drawing/2016/5/14/chartex" xmlns:mc="http://schemas.openxmlformats.org/markup-compatibility/2006" xmlns:aink="http://schemas.microsoft.com/office/drawing/2016/ink" xmlns:am3d="http://schemas.microsoft.com/office/drawing/2017/model3d" xmlns:o="urn:schemas-microsoft-com:office:office" xmlns:oel="http://schemas.microsoft.com/office/2019/extlst" xmlns:r="http://schemas.openxmlformats.org/officeDocument/2006/relationships" xmlns:m="http://schemas.openxmlformats.org/officeDocument/2006/math" xmlns:v="urn:schemas-microsoft-com:vml" xmlns:wp14="http://schemas.microsoft.com/office/word/2010/wordprocessingDrawing" xmlns:wp="http://schemas.openxmlformats.org/drawingml/2006/wordprocessingDrawing" xmlns:w10="urn:schemas-microsoft-com:office:word" xmlns:w="http://schemas.openxmlformats.org/wordprocessingml/2006/main" xmlns:w14="http://schemas.microsoft.com/office/word/2010/wordml" xmlns:w15="http://schemas.microsoft.com/office/word/2012/wordml" xmlns:w16cex="http://schemas.microsoft.com/office/word/2018/wordml/cex" xmlns:w16cid="http://schemas.microsoft.com/office/word/2016/wordml/cid" xmlns:w16="http://schemas.microsoft.com/office/word/2018/wordml" xmlns:w16du="http://schemas.microsoft.com/office/word/2023/wordml/word16du" xmlns:w16sdtdh="http://schemas.microsoft.com/office/word/2020/wordml/sdtdatahash" xmlns:w16se="http://schemas.microsoft.com/office/word/2015/wordml/symex" xmlns:wpg="http://schemas.microsoft.com/office/word/2010/wordprocessingGroup" xmlns:wpi="http://schemas.microsoft.com/office/word/2010/wordprocessingInk" xmlns:wne="http://schemas.microsoft.com/office/word/2006/wordml" xmlns:wps="http://schemas.microsoft.com/office/word/2010/wordprocessingShape" mc:Ignorable="w14 w15 w16se w16cid w16 w16cex w16sdtdh wp14">
   <w:footnote w:type="separator" w:id="-1">
     <w:p>
       <w:r>
@@ -15669,7 +15643,7 @@
 </file>
 
 <file path=word/header1.xml><?xml version="1.0" encoding="utf-8"?>
-<w:hdr xmlns:wpc="http://schemas.microsoft.com/office/word/2010/wordprocessingCanvas" xmlns:cx="http://schemas.microsoft.com/office/drawing/2014/chartex" xmlns:cx1="http://schemas.microsoft.com/office/drawing/2015/9/8/chartex" xmlns:cx2="http://schemas.microsoft.com/office/drawing/2015/10/21/chartex" xmlns:cx3="http://schemas.microsoft.com/office/drawing/2016/5/9/chartex" xmlns:cx4="http://schemas.microsoft.com/office/drawing/2016/5/10/chartex" xmlns:cx5="http://schemas.microsoft.com/office/drawing/2016/5/11/chartex" xmlns:cx6="http://schemas.microsoft.com/office/drawing/2016/5/12/chartex" xmlns:cx7="http://schemas.microsoft.com/office/drawing/2016/5/13/chartex" xmlns:cx8="http://schemas.microsoft.com/office/drawing/2016/5/14/chartex" xmlns:mc="http://schemas.openxmlformats.org/markup-compatibility/2006" xmlns:aink="http://schemas.microsoft.com/office/drawing/2016/ink" xmlns:am3d="http://schemas.microsoft.com/office/drawing/2017/model3d" xmlns:o="urn:schemas-microsoft-com:office:office" xmlns:oel="http://schemas.microsoft.com/office/2019/extlst" xmlns:r="http://schemas.openxmlformats.org/officeDocument/2006/relationships" xmlns:m="http://schemas.openxmlformats.org/officeDocument/2006/math" xmlns:v="urn:schemas-microsoft-com:vml" xmlns:wp14="http://schemas.microsoft.com/office/word/2010/wordprocessingDrawing" xmlns:wp="http://schemas.openxmlformats.org/drawingml/2006/wordprocessingDrawing" xmlns:w10="urn:schemas-microsoft-com:office:word" xmlns:w="http://schemas.openxmlformats.org/wordprocessingml/2006/main" xmlns:w14="http://schemas.microsoft.com/office/word/2010/wordml" xmlns:w15="http://schemas.microsoft.com/office/word/2012/wordml" xmlns:w16cex="http://schemas.microsoft.com/office/word/2018/wordml/cex" xmlns:w16cid="http://schemas.microsoft.com/office/word/2016/wordml/cid" xmlns:w16="http://schemas.microsoft.com/office/word/2018/wordml" xmlns:w16sdtdh="http://schemas.microsoft.com/office/word/2020/wordml/sdtdatahash" xmlns:w16se="http://schemas.microsoft.com/office/word/2015/wordml/symex" xmlns:wpg="http://schemas.microsoft.com/office/word/2010/wordprocessingGroup" xmlns:wpi="http://schemas.microsoft.com/office/word/2010/wordprocessingInk" xmlns:wne="http://schemas.microsoft.com/office/word/2006/wordml" xmlns:wps="http://schemas.microsoft.com/office/word/2010/wordprocessingShape" mc:Ignorable="w14 w15 w16se w16cid w16 w16cex w16sdtdh wp14">
+<w:hdr xmlns:wpc="http://schemas.microsoft.com/office/word/2010/wordprocessingCanvas" xmlns:cx="http://schemas.microsoft.com/office/drawing/2014/chartex" xmlns:cx1="http://schemas.microsoft.com/office/drawing/2015/9/8/chartex" xmlns:cx2="http://schemas.microsoft.com/office/drawing/2015/10/21/chartex" xmlns:cx3="http://schemas.microsoft.com/office/drawing/2016/5/9/chartex" xmlns:cx4="http://schemas.microsoft.com/office/drawing/2016/5/10/chartex" xmlns:cx5="http://schemas.microsoft.com/office/drawing/2016/5/11/chartex" xmlns:cx6="http://schemas.microsoft.com/office/drawing/2016/5/12/chartex" xmlns:cx7="http://schemas.microsoft.com/office/drawing/2016/5/13/chartex" xmlns:cx8="http://schemas.microsoft.com/office/drawing/2016/5/14/chartex" xmlns:mc="http://schemas.openxmlformats.org/markup-compatibility/2006" xmlns:aink="http://schemas.microsoft.com/office/drawing/2016/ink" xmlns:am3d="http://schemas.microsoft.com/office/drawing/2017/model3d" xmlns:o="urn:schemas-microsoft-com:office:office" xmlns:oel="http://schemas.microsoft.com/office/2019/extlst" xmlns:r="http://schemas.openxmlformats.org/officeDocument/2006/relationships" xmlns:m="http://schemas.openxmlformats.org/officeDocument/2006/math" xmlns:v="urn:schemas-microsoft-com:vml" xmlns:wp14="http://schemas.microsoft.com/office/word/2010/wordprocessingDrawing" xmlns:wp="http://schemas.openxmlformats.org/drawingml/2006/wordprocessingDrawing" xmlns:w10="urn:schemas-microsoft-com:office:word" xmlns:w="http://schemas.openxmlformats.org/wordprocessingml/2006/main" xmlns:w14="http://schemas.microsoft.com/office/word/2010/wordml" xmlns:w15="http://schemas.microsoft.com/office/word/2012/wordml" xmlns:w16cex="http://schemas.microsoft.com/office/word/2018/wordml/cex" xmlns:w16cid="http://schemas.microsoft.com/office/word/2016/wordml/cid" xmlns:w16="http://schemas.microsoft.com/office/word/2018/wordml" xmlns:w16du="http://schemas.microsoft.com/office/word/2023/wordml/word16du" xmlns:w16sdtdh="http://schemas.microsoft.com/office/word/2020/wordml/sdtdatahash" xmlns:w16se="http://schemas.microsoft.com/office/word/2015/wordml/symex" xmlns:wpg="http://schemas.microsoft.com/office/word/2010/wordprocessingGroup" xmlns:wpi="http://schemas.microsoft.com/office/word/2010/wordprocessingInk" xmlns:wne="http://schemas.microsoft.com/office/word/2006/wordml" xmlns:wps="http://schemas.microsoft.com/office/word/2010/wordprocessingShape" mc:Ignorable="w14 w15 w16se w16cid w16 w16cex w16sdtdh wp14">
   <w:p>
     <w:pPr>
       <w:widowControl w:val="0"/>
@@ -15955,7 +15929,7 @@
 </file>
 
 <file path=word/header2.xml><?xml version="1.0" encoding="utf-8"?>
-<w:hdr xmlns:wpc="http://schemas.microsoft.com/office/word/2010/wordprocessingCanvas" xmlns:cx="http://schemas.microsoft.com/office/drawing/2014/chartex" xmlns:cx1="http://schemas.microsoft.com/office/drawing/2015/9/8/chartex" xmlns:cx2="http://schemas.microsoft.com/office/drawing/2015/10/21/chartex" xmlns:cx3="http://schemas.microsoft.com/office/drawing/2016/5/9/chartex" xmlns:cx4="http://schemas.microsoft.com/office/drawing/2016/5/10/chartex" xmlns:cx5="http://schemas.microsoft.com/office/drawing/2016/5/11/chartex" xmlns:cx6="http://schemas.microsoft.com/office/drawing/2016/5/12/chartex" xmlns:cx7="http://schemas.microsoft.com/office/drawing/2016/5/13/chartex" xmlns:cx8="http://schemas.microsoft.com/office/drawing/2016/5/14/chartex" xmlns:mc="http://schemas.openxmlformats.org/markup-compatibility/2006" xmlns:aink="http://schemas.microsoft.com/office/drawing/2016/ink" xmlns:am3d="http://schemas.microsoft.com/office/drawing/2017/model3d" xmlns:o="urn:schemas-microsoft-com:office:office" xmlns:oel="http://schemas.microsoft.com/office/2019/extlst" xmlns:r="http://schemas.openxmlformats.org/officeDocument/2006/relationships" xmlns:m="http://schemas.openxmlformats.org/officeDocument/2006/math" xmlns:v="urn:schemas-microsoft-com:vml" xmlns:wp14="http://schemas.microsoft.com/office/word/2010/wordprocessingDrawing" xmlns:wp="http://schemas.openxmlformats.org/drawingml/2006/wordprocessingDrawing" xmlns:w10="urn:schemas-microsoft-com:office:word" xmlns:w="http://schemas.openxmlformats.org/wordprocessingml/2006/main" xmlns:w14="http://schemas.microsoft.com/office/word/2010/wordml" xmlns:w15="http://schemas.microsoft.com/office/word/2012/wordml" xmlns:w16cex="http://schemas.microsoft.com/office/word/2018/wordml/cex" xmlns:w16cid="http://schemas.microsoft.com/office/word/2016/wordml/cid" xmlns:w16="http://schemas.microsoft.com/office/word/2018/wordml" xmlns:w16sdtdh="http://schemas.microsoft.com/office/word/2020/wordml/sdtdatahash" xmlns:w16se="http://schemas.microsoft.com/office/word/2015/wordml/symex" xmlns:wpg="http://schemas.microsoft.com/office/word/2010/wordprocessingGroup" xmlns:wpi="http://schemas.microsoft.com/office/word/2010/wordprocessingInk" xmlns:wne="http://schemas.microsoft.com/office/word/2006/wordml" xmlns:wps="http://schemas.microsoft.com/office/word/2010/wordprocessingShape" mc:Ignorable="w14 w15 w16se w16cid w16 w16cex w16sdtdh wp14">
+<w:hdr xmlns:wpc="http://schemas.microsoft.com/office/word/2010/wordprocessingCanvas" xmlns:cx="http://schemas.microsoft.com/office/drawing/2014/chartex" xmlns:cx1="http://schemas.microsoft.com/office/drawing/2015/9/8/chartex" xmlns:cx2="http://schemas.microsoft.com/office/drawing/2015/10/21/chartex" xmlns:cx3="http://schemas.microsoft.com/office/drawing/2016/5/9/chartex" xmlns:cx4="http://schemas.microsoft.com/office/drawing/2016/5/10/chartex" xmlns:cx5="http://schemas.microsoft.com/office/drawing/2016/5/11/chartex" xmlns:cx6="http://schemas.microsoft.com/office/drawing/2016/5/12/chartex" xmlns:cx7="http://schemas.microsoft.com/office/drawing/2016/5/13/chartex" xmlns:cx8="http://schemas.microsoft.com/office/drawing/2016/5/14/chartex" xmlns:mc="http://schemas.openxmlformats.org/markup-compatibility/2006" xmlns:aink="http://schemas.microsoft.com/office/drawing/2016/ink" xmlns:am3d="http://schemas.microsoft.com/office/drawing/2017/model3d" xmlns:o="urn:schemas-microsoft-com:office:office" xmlns:oel="http://schemas.microsoft.com/office/2019/extlst" xmlns:r="http://schemas.openxmlformats.org/officeDocument/2006/relationships" xmlns:m="http://schemas.openxmlformats.org/officeDocument/2006/math" xmlns:v="urn:schemas-microsoft-com:vml" xmlns:wp14="http://schemas.microsoft.com/office/word/2010/wordprocessingDrawing" xmlns:wp="http://schemas.openxmlformats.org/drawingml/2006/wordprocessingDrawing" xmlns:w10="urn:schemas-microsoft-com:office:word" xmlns:w="http://schemas.openxmlformats.org/wordprocessingml/2006/main" xmlns:w14="http://schemas.microsoft.com/office/word/2010/wordml" xmlns:w15="http://schemas.microsoft.com/office/word/2012/wordml" xmlns:w16cex="http://schemas.microsoft.com/office/word/2018/wordml/cex" xmlns:w16cid="http://schemas.microsoft.com/office/word/2016/wordml/cid" xmlns:w16="http://schemas.microsoft.com/office/word/2018/wordml" xmlns:w16du="http://schemas.microsoft.com/office/word/2023/wordml/word16du" xmlns:w16sdtdh="http://schemas.microsoft.com/office/word/2020/wordml/sdtdatahash" xmlns:w16se="http://schemas.microsoft.com/office/word/2015/wordml/symex" xmlns:wpg="http://schemas.microsoft.com/office/word/2010/wordprocessingGroup" xmlns:wpi="http://schemas.microsoft.com/office/word/2010/wordprocessingInk" xmlns:wne="http://schemas.microsoft.com/office/word/2006/wordml" xmlns:wps="http://schemas.microsoft.com/office/word/2010/wordprocessingShape" mc:Ignorable="w14 w15 w16se w16cid w16 w16cex w16sdtdh wp14">
   <w:p>
     <w:pPr>
       <w:pBdr>
@@ -15979,7 +15953,7 @@
 </file>
 
 <file path=word/numbering.xml><?xml version="1.0" encoding="utf-8"?>
-<w:numbering xmlns:wpc="http://schemas.microsoft.com/office/word/2010/wordprocessingCanvas" xmlns:cx="http://schemas.microsoft.com/office/drawing/2014/chartex" xmlns:cx1="http://schemas.microsoft.com/office/drawing/2015/9/8/chartex" xmlns:cx2="http://schemas.microsoft.com/office/drawing/2015/10/21/chartex" xmlns:cx3="http://schemas.microsoft.com/office/drawing/2016/5/9/chartex" xmlns:cx4="http://schemas.microsoft.com/office/drawing/2016/5/10/chartex" xmlns:cx5="http://schemas.microsoft.com/office/drawing/2016/5/11/chartex" xmlns:cx6="http://schemas.microsoft.com/office/drawing/2016/5/12/chartex" xmlns:cx7="http://schemas.microsoft.com/office/drawing/2016/5/13/chartex" xmlns:cx8="http://schemas.microsoft.com/office/drawing/2016/5/14/chartex" xmlns:mc="http://schemas.openxmlformats.org/markup-compatibility/2006" xmlns:aink="http://schemas.microsoft.com/office/drawing/2016/ink" xmlns:am3d="http://schemas.microsoft.com/office/drawing/2017/model3d" xmlns:o="urn:schemas-microsoft-com:office:office" xmlns:oel="http://schemas.microsoft.com/office/2019/extlst" xmlns:r="http://schemas.openxmlformats.org/officeDocument/2006/relationships" xmlns:m="http://schemas.openxmlformats.org/officeDocument/2006/math" xmlns:v="urn:schemas-microsoft-com:vml" xmlns:wp14="http://schemas.microsoft.com/office/word/2010/wordprocessingDrawing" xmlns:wp="http://schemas.openxmlformats.org/drawingml/2006/wordprocessingDrawing" xmlns:w10="urn:schemas-microsoft-com:office:word" xmlns:w="http://schemas.openxmlformats.org/wordprocessingml/2006/main" xmlns:w14="http://schemas.microsoft.com/office/word/2010/wordml" xmlns:w15="http://schemas.microsoft.com/office/word/2012/wordml" xmlns:w16cex="http://schemas.microsoft.com/office/word/2018/wordml/cex" xmlns:w16cid="http://schemas.microsoft.com/office/word/2016/wordml/cid" xmlns:w16="http://schemas.microsoft.com/office/word/2018/wordml" xmlns:w16sdtdh="http://schemas.microsoft.com/office/word/2020/wordml/sdtdatahash" xmlns:w16se="http://schemas.microsoft.com/office/word/2015/wordml/symex" xmlns:wpg="http://schemas.microsoft.com/office/word/2010/wordprocessingGroup" xmlns:wpi="http://schemas.microsoft.com/office/word/2010/wordprocessingInk" xmlns:wne="http://schemas.microsoft.com/office/word/2006/wordml" xmlns:wps="http://schemas.microsoft.com/office/word/2010/wordprocessingShape" mc:Ignorable="w14 w15 w16se w16cid w16 w16cex w16sdtdh wp14">
+<w:numbering xmlns:wpc="http://schemas.microsoft.com/office/word/2010/wordprocessingCanvas" xmlns:cx="http://schemas.microsoft.com/office/drawing/2014/chartex" xmlns:cx1="http://schemas.microsoft.com/office/drawing/2015/9/8/chartex" xmlns:cx2="http://schemas.microsoft.com/office/drawing/2015/10/21/chartex" xmlns:cx3="http://schemas.microsoft.com/office/drawing/2016/5/9/chartex" xmlns:cx4="http://schemas.microsoft.com/office/drawing/2016/5/10/chartex" xmlns:cx5="http://schemas.microsoft.com/office/drawing/2016/5/11/chartex" xmlns:cx6="http://schemas.microsoft.com/office/drawing/2016/5/12/chartex" xmlns:cx7="http://schemas.microsoft.com/office/drawing/2016/5/13/chartex" xmlns:cx8="http://schemas.microsoft.com/office/drawing/2016/5/14/chartex" xmlns:mc="http://schemas.openxmlformats.org/markup-compatibility/2006" xmlns:aink="http://schemas.microsoft.com/office/drawing/2016/ink" xmlns:am3d="http://schemas.microsoft.com/office/drawing/2017/model3d" xmlns:o="urn:schemas-microsoft-com:office:office" xmlns:oel="http://schemas.microsoft.com/office/2019/extlst" xmlns:r="http://schemas.openxmlformats.org/officeDocument/2006/relationships" xmlns:m="http://schemas.openxmlformats.org/officeDocument/2006/math" xmlns:v="urn:schemas-microsoft-com:vml" xmlns:wp14="http://schemas.microsoft.com/office/word/2010/wordprocessingDrawing" xmlns:wp="http://schemas.openxmlformats.org/drawingml/2006/wordprocessingDrawing" xmlns:w10="urn:schemas-microsoft-com:office:word" xmlns:w="http://schemas.openxmlformats.org/wordprocessingml/2006/main" xmlns:w14="http://schemas.microsoft.com/office/word/2010/wordml" xmlns:w15="http://schemas.microsoft.com/office/word/2012/wordml" xmlns:w16cex="http://schemas.microsoft.com/office/word/2018/wordml/cex" xmlns:w16cid="http://schemas.microsoft.com/office/word/2016/wordml/cid" xmlns:w16="http://schemas.microsoft.com/office/word/2018/wordml" xmlns:w16du="http://schemas.microsoft.com/office/word/2023/wordml/word16du" xmlns:w16sdtdh="http://schemas.microsoft.com/office/word/2020/wordml/sdtdatahash" xmlns:w16se="http://schemas.microsoft.com/office/word/2015/wordml/symex" xmlns:wpg="http://schemas.microsoft.com/office/word/2010/wordprocessingGroup" xmlns:wpi="http://schemas.microsoft.com/office/word/2010/wordprocessingInk" xmlns:wne="http://schemas.microsoft.com/office/word/2006/wordml" xmlns:wps="http://schemas.microsoft.com/office/word/2010/wordprocessingShape" mc:Ignorable="w14 w15 w16se w16cid w16 w16cex w16sdtdh wp14">
   <w:abstractNum w:abstractNumId="0" w15:restartNumberingAfterBreak="0">
     <w:nsid w:val="06B4478A"/>
     <w:multiLevelType w:val="multilevel"/>

</xml_diff>